<commit_message>
fourth draft of the paper
</commit_message>
<xml_diff>
--- a/draft of the paper/paper-1.docx
+++ b/draft of the paper/paper-1.docx
@@ -1609,50 +1609,22 @@
       <w:r>
         <w:rPr>
           <w:rFonts w:ascii="Times New Roman" w:hAnsi="Times New Roman" w:cs="Times New Roman"/>
-          <w:sz w:val="20"/>
-          <w:szCs w:val="20"/>
-        </w:rPr>
-        <w:t>The encoder applies different strategies based on SNR</w:t>
-      </w:r>
-      <w:r>
-        <w:rPr>
-          <w:rFonts w:ascii="Times New Roman" w:hAnsi="Times New Roman" w:cs="Times New Roman" w:hint="eastAsia"/>
-          <w:sz w:val="20"/>
-          <w:szCs w:val="20"/>
-        </w:rPr>
-        <w:t xml:space="preserve"> which is illustrated in Figure 1</w:t>
-      </w:r>
-      <w:r>
-        <w:rPr>
-          <w:rFonts w:ascii="Times New Roman" w:hAnsi="Times New Roman" w:cs="Times New Roman"/>
-          <w:sz w:val="20"/>
-          <w:szCs w:val="20"/>
-        </w:rPr>
-        <w:t>:</w:t>
-      </w:r>
-    </w:p>
-    <w:p>
-      <w:pPr>
-        <w:spacing w:before="80" w:after="200"/>
-        <w:ind w:firstLine="289"/>
-        <w:jc w:val="center"/>
-        <w:rPr>
-          <w:rFonts w:ascii="Times New Roman" w:hAnsi="Times New Roman" w:cs="Times New Roman"/>
-          <w:sz w:val="20"/>
-          <w:szCs w:val="20"/>
-        </w:rPr>
-      </w:pPr>
-      <w:r>
-        <w:rPr>
-          <w:rFonts w:ascii="Times New Roman" w:hAnsi="Times New Roman" w:cs="Times New Roman"/>
           <w:noProof/>
           <w:sz w:val="20"/>
           <w:szCs w:val="20"/>
         </w:rPr>
         <w:drawing>
-          <wp:inline distT="0" distB="0" distL="0" distR="0" wp14:anchorId="25EC34D3" wp14:editId="35C063D5">
+          <wp:anchor distT="0" distB="0" distL="114300" distR="114300" simplePos="0" relativeHeight="251660288" behindDoc="0" locked="0" layoutInCell="1" allowOverlap="1" wp14:anchorId="25EC34D3" wp14:editId="42E46882">
+            <wp:simplePos x="0" y="0"/>
+            <wp:positionH relativeFrom="column">
+              <wp:align>right</wp:align>
+            </wp:positionH>
+            <wp:positionV relativeFrom="paragraph">
+              <wp:posOffset>372137</wp:posOffset>
+            </wp:positionV>
             <wp:extent cx="3166161" cy="2038350"/>
             <wp:effectExtent l="0" t="0" r="0" b="0"/>
+            <wp:wrapTopAndBottom/>
             <wp:docPr id="1030451095" name="图片 1"/>
             <wp:cNvGraphicFramePr>
               <a:graphicFrameLocks xmlns:a="http://schemas.openxmlformats.org/drawingml/2006/main" noChangeAspect="1"/>
@@ -1665,7 +1637,13 @@
                     <pic:cNvPicPr/>
                   </pic:nvPicPr>
                   <pic:blipFill>
-                    <a:blip r:embed="rId7"/>
+                    <a:blip r:embed="rId7" cstate="print">
+                      <a:extLst>
+                        <a:ext uri="{28A0092B-C50C-407E-A947-70E740481C1C}">
+                          <a14:useLocalDpi xmlns:a14="http://schemas.microsoft.com/office/drawing/2010/main" val="0"/>
+                        </a:ext>
+                      </a:extLst>
+                    </a:blip>
                     <a:stretch>
                       <a:fillRect/>
                     </a:stretch>
@@ -1673,7 +1651,7 @@
                   <pic:spPr>
                     <a:xfrm>
                       <a:off x="0" y="0"/>
-                      <a:ext cx="3172429" cy="2042385"/>
+                      <a:ext cx="3166161" cy="2038350"/>
                     </a:xfrm>
                     <a:prstGeom prst="rect">
                       <a:avLst/>
@@ -1682,8 +1660,38 @@
                 </pic:pic>
               </a:graphicData>
             </a:graphic>
-          </wp:inline>
+            <wp14:sizeRelH relativeFrom="page">
+              <wp14:pctWidth>0</wp14:pctWidth>
+            </wp14:sizeRelH>
+            <wp14:sizeRelV relativeFrom="page">
+              <wp14:pctHeight>0</wp14:pctHeight>
+            </wp14:sizeRelV>
+          </wp:anchor>
         </w:drawing>
+      </w:r>
+      <w:r>
+        <w:rPr>
+          <w:rFonts w:ascii="Times New Roman" w:hAnsi="Times New Roman" w:cs="Times New Roman"/>
+          <w:sz w:val="20"/>
+          <w:szCs w:val="20"/>
+        </w:rPr>
+        <w:t>The encoder applies different strategies based on SNR</w:t>
+      </w:r>
+      <w:r>
+        <w:rPr>
+          <w:rFonts w:ascii="Times New Roman" w:hAnsi="Times New Roman" w:cs="Times New Roman" w:hint="eastAsia"/>
+          <w:sz w:val="20"/>
+          <w:szCs w:val="20"/>
+        </w:rPr>
+        <w:t xml:space="preserve"> which is illustrated in Figure 1</w:t>
+      </w:r>
+      <w:r>
+        <w:rPr>
+          <w:rFonts w:ascii="Times New Roman" w:hAnsi="Times New Roman" w:cs="Times New Roman"/>
+          <w:sz w:val="20"/>
+          <w:szCs w:val="20"/>
+        </w:rPr>
+        <w:t>:</w:t>
       </w:r>
     </w:p>
     <w:p>
@@ -1693,6 +1701,18 @@
         <w:jc w:val="center"/>
         <w:rPr>
           <w:rFonts w:ascii="Times New Roman" w:hAnsi="Times New Roman" w:cs="Times New Roman"/>
+          <w:sz w:val="20"/>
+          <w:szCs w:val="20"/>
+        </w:rPr>
+      </w:pPr>
+    </w:p>
+    <w:p>
+      <w:pPr>
+        <w:spacing w:before="80" w:after="200"/>
+        <w:ind w:firstLine="289"/>
+        <w:jc w:val="center"/>
+        <w:rPr>
+          <w:rFonts w:ascii="Times New Roman" w:hAnsi="Times New Roman" w:cs="Times New Roman"/>
           <w:sz w:val="16"/>
           <w:szCs w:val="16"/>
         </w:rPr>
@@ -1960,25 +1980,7 @@
           <w:sz w:val="20"/>
           <w:szCs w:val="20"/>
         </w:rPr>
-        <w:t xml:space="preserve">A pre-trained 4-layer MLP classifier is used to evaluate semantic consistency. This network remains fixed and is used only to evaluate classification accuracy on decoded outputs. For the MNIST dataset, the classifier takes 28×28 grayscale images as input and outputs class predictions across the </w:t>
-      </w:r>
-      <w:proofErr w:type="gramStart"/>
-      <w:r>
-        <w:rPr>
-          <w:rFonts w:ascii="Times New Roman" w:hAnsi="Times New Roman" w:cs="Times New Roman"/>
-          <w:sz w:val="20"/>
-          <w:szCs w:val="20"/>
-        </w:rPr>
-        <w:t>10 digit</w:t>
-      </w:r>
-      <w:proofErr w:type="gramEnd"/>
-      <w:r>
-        <w:rPr>
-          <w:rFonts w:ascii="Times New Roman" w:hAnsi="Times New Roman" w:cs="Times New Roman"/>
-          <w:sz w:val="20"/>
-          <w:szCs w:val="20"/>
-        </w:rPr>
-        <w:t xml:space="preserve"> classes</w:t>
+        <w:t>A pre-trained 4-layer MLP classifier is used to evaluate semantic consistency. This network remains fixed and is used only to evaluate classification accuracy on decoded outputs</w:t>
       </w:r>
       <w:r>
         <w:rPr>
@@ -2005,7 +2007,15 @@
           <w:sz w:val="20"/>
           <w:szCs w:val="20"/>
         </w:rPr>
-        <w:t>For the CIFAR-10 dataset, we adopt a pre-trained GoogLeNet model to evaluate semantic consistency. GoogLeNet is a deep convolutional neural network architecture known for its inception modules, which allow it to extract multi-scale features efficiently with a relatively low parameter count. This architecture is particularly well-suited for complex datasets like CIFAR-10 due to its ability to capture hierarchical visual semantics. In our setup, GoogLeNet is first fine-tuned on the clean CIFAR-10 training set to achieve high classification accuracy. Once trained, the model is fixed and used solely for evaluation, serving as a semantic judge of the reconstructed images. By comparing the classification accuracy of decoded outputs against ground truth labels, we assess how well semantic information is preserved under different SNR conditions and compression strategies.</w:t>
+        <w:t xml:space="preserve">For the CIFAR-10 dataset, we adopt a pre-trained </w:t>
+      </w:r>
+      <w:r>
+        <w:rPr>
+          <w:rFonts w:ascii="Times New Roman" w:hAnsi="Times New Roman" w:cs="Times New Roman" w:hint="eastAsia"/>
+          <w:sz w:val="20"/>
+          <w:szCs w:val="20"/>
+        </w:rPr>
+        <w:t>GoogLeNet model to evaluate semantic consistency. GoogLeNet is a deep convolutional neural network architecture known for its inception modules, which allow it to extract multi-scale features efficiently with a relatively low parameter count. By comparing the classification accuracy of decoded outputs against ground truth labels, we assess how well semantic information is preserved under different SNR conditions and compression strategies.</w:t>
       </w:r>
     </w:p>
     <w:p>
@@ -2154,7 +2164,7 @@
           <w:sz w:val="20"/>
           <w:szCs w:val="20"/>
         </w:rPr>
-        <w:t xml:space="preserve"> dataset to test our adaptive semantic communication framework on more complex, high-dimensional images. The dataset is split into 50,000 training and 10,000 test images. Compared to MNIST, CIFAR-10 poses greater challenges due to its color channels, visual diversity, and the need for more expressive models to preserve semantic content. We preprocess the CIFAR-10 images by normalizing the pixel values and resizing them if needed to match the input requirements of our convolutional encoder-decoder architecture and the </w:t>
+        <w:t xml:space="preserve"> dataset to test our adaptive semantic communication framework on more complex, high-dimensional images. We preprocess the CIFAR-10 images by normalizing the pixel values and resizing them if needed to match the input requirements of our convolutional encoder-decoder architecture and the </w:t>
       </w:r>
       <w:proofErr w:type="spellStart"/>
       <w:r>
@@ -2405,16 +2415,7 @@
           <w:sz w:val="20"/>
           <w:szCs w:val="20"/>
         </w:rPr>
-        <w:t xml:space="preserve">, where the compression rate is defined as the ratio of the size of the latent representation to the original input size. A rate of 1.0 corresponds to lossless or near-lossless transmission (i.e., full-dimensional data), while lower rates (e.g., 0.1) reflect aggressive compression, which is more efficient in terms of bandwidth but may result in significant information </w:t>
-      </w:r>
-      <w:r>
-        <w:rPr>
-          <w:rFonts w:ascii="Times New Roman" w:hAnsi="Times New Roman" w:cs="Times New Roman"/>
-          <w:sz w:val="20"/>
-          <w:szCs w:val="20"/>
-        </w:rPr>
-        <w:lastRenderedPageBreak/>
-        <w:t>loss.</w:t>
+        <w:t xml:space="preserve">, where the compression rate is defined as the ratio of the size of the latent representation to the original input size. </w:t>
       </w:r>
     </w:p>
     <w:p>
@@ -2439,25 +2440,6 @@
     <w:p>
       <w:pPr>
         <w:spacing w:after="120" w:line="228" w:lineRule="auto"/>
-        <w:ind w:firstLine="289"/>
-        <w:rPr>
-          <w:rFonts w:ascii="Times New Roman" w:hAnsi="Times New Roman" w:cs="Times New Roman"/>
-          <w:sz w:val="20"/>
-          <w:szCs w:val="20"/>
-        </w:rPr>
-      </w:pPr>
-      <w:r>
-        <w:rPr>
-          <w:rFonts w:ascii="Times New Roman" w:hAnsi="Times New Roman" w:cs="Times New Roman"/>
-          <w:sz w:val="20"/>
-          <w:szCs w:val="20"/>
-        </w:rPr>
-        <w:t>These selected compression levels highlight how the adaptive strategy leverages both compression and denoising to achieve robust semantic preservation under varying channel and resource conditions.</w:t>
-      </w:r>
-    </w:p>
-    <w:p>
-      <w:pPr>
-        <w:spacing w:after="120" w:line="228" w:lineRule="auto"/>
         <w:rPr>
           <w:rFonts w:ascii="Times New Roman" w:hAnsi="Times New Roman" w:cs="Times New Roman"/>
           <w:i/>
@@ -2536,6 +2518,7 @@
           <w:sz w:val="20"/>
           <w:szCs w:val="20"/>
         </w:rPr>
+        <w:lastRenderedPageBreak/>
         <w:t>1</w:t>
       </w:r>
       <w:r>
@@ -5488,7 +5471,6 @@
           <w:rFonts w:hint="eastAsia"/>
           <w:noProof/>
         </w:rPr>
-        <w:lastRenderedPageBreak/>
         <w:drawing>
           <wp:inline distT="0" distB="0" distL="0" distR="0" wp14:anchorId="4E326596" wp14:editId="6E027249">
             <wp:extent cx="764735" cy="1187701"/>
@@ -5929,7 +5911,16 @@
           <w:sz w:val="20"/>
           <w:szCs w:val="20"/>
         </w:rPr>
-        <w:t xml:space="preserve">, where 90% of the input information is discarded, the system is able to reconstruct semantically valid representations. For MNIST, this corresponds to achieving </w:t>
+        <w:t xml:space="preserve">, where 90% of the input information is discarded, the system is able to reconstruct semantically valid </w:t>
+      </w:r>
+      <w:r>
+        <w:rPr>
+          <w:rFonts w:ascii="Times New Roman" w:hAnsi="Times New Roman" w:cs="Times New Roman"/>
+          <w:sz w:val="20"/>
+          <w:szCs w:val="20"/>
+        </w:rPr>
+        <w:lastRenderedPageBreak/>
+        <w:t xml:space="preserve">representations. For MNIST, this corresponds to achieving </w:t>
       </w:r>
       <w:r>
         <w:rPr>
@@ -5963,32 +5954,27 @@
           <w:sz w:val="20"/>
           <w:szCs w:val="20"/>
         </w:rPr>
-        <w:t xml:space="preserve"> compression still yields usable class information. This efficiency makes the system well-suited to bandwidth-constrained applications such as IoT and wireless edge devices.</w:t>
-      </w:r>
-    </w:p>
-    <w:p>
-      <w:pPr>
-        <w:spacing w:before="80" w:after="200"/>
-        <w:ind w:firstLine="289"/>
-        <w:jc w:val="center"/>
-        <w:rPr>
-          <w:rFonts w:ascii="Times New Roman" w:hAnsi="Times New Roman" w:cs="Times New Roman"/>
-          <w:sz w:val="20"/>
-          <w:szCs w:val="20"/>
-        </w:rPr>
-      </w:pPr>
-      <w:r>
-        <w:rPr>
-          <w:rFonts w:ascii="Times New Roman" w:hAnsi="Times New Roman" w:cs="Times New Roman"/>
-          <w:noProof/>
-          <w:sz w:val="20"/>
-          <w:szCs w:val="20"/>
+        <w:t xml:space="preserve"> compression still yields usable class information. This efficiency makes the system well-suited to bandwidth-</w:t>
+      </w:r>
+      <w:r>
+        <w:rPr>
+          <w:rFonts w:ascii="Times New Roman" w:hAnsi="Times New Roman" w:cs="Times New Roman"/>
+          <w:sz w:val="16"/>
+          <w:szCs w:val="16"/>
         </w:rPr>
         <w:drawing>
-          <wp:inline distT="0" distB="0" distL="0" distR="0" wp14:anchorId="117A0807" wp14:editId="1192C073">
-            <wp:extent cx="3015374" cy="1884459"/>
-            <wp:effectExtent l="0" t="0" r="0" b="1905"/>
-            <wp:docPr id="616433122" name="图片 2"/>
+          <wp:anchor distT="0" distB="0" distL="114300" distR="114300" simplePos="0" relativeHeight="251659264" behindDoc="0" locked="0" layoutInCell="1" allowOverlap="1" wp14:anchorId="4865467B" wp14:editId="1C1DEB9B">
+            <wp:simplePos x="0" y="0"/>
+            <wp:positionH relativeFrom="column">
+              <wp:align>right</wp:align>
+            </wp:positionH>
+            <wp:positionV relativeFrom="paragraph">
+              <wp:posOffset>802696</wp:posOffset>
+            </wp:positionV>
+            <wp:extent cx="3091712" cy="1932167"/>
+            <wp:effectExtent l="0" t="0" r="0" b="0"/>
+            <wp:wrapTopAndBottom/>
+            <wp:docPr id="557503710" name="图片 2"/>
             <wp:cNvGraphicFramePr>
               <a:graphicFrameLocks xmlns:a="http://schemas.openxmlformats.org/drawingml/2006/main" noChangeAspect="1"/>
             </wp:cNvGraphicFramePr>
@@ -5996,7 +5982,7 @@
               <a:graphicData uri="http://schemas.openxmlformats.org/drawingml/2006/picture">
                 <pic:pic xmlns:pic="http://schemas.openxmlformats.org/drawingml/2006/picture">
                   <pic:nvPicPr>
-                    <pic:cNvPr id="0" name="Picture 6"/>
+                    <pic:cNvPr id="0" name="Picture 9"/>
                     <pic:cNvPicPr>
                       <a:picLocks noChangeAspect="1" noChangeArrowheads="1"/>
                     </pic:cNvPicPr>
@@ -6017,7 +6003,7 @@
                   <pic:spPr bwMode="auto">
                     <a:xfrm>
                       <a:off x="0" y="0"/>
-                      <a:ext cx="3030423" cy="1893864"/>
+                      <a:ext cx="3091712" cy="1932167"/>
                     </a:xfrm>
                     <a:prstGeom prst="rect">
                       <a:avLst/>
@@ -6030,8 +6016,22 @@
                 </pic:pic>
               </a:graphicData>
             </a:graphic>
-          </wp:inline>
+            <wp14:sizeRelH relativeFrom="page">
+              <wp14:pctWidth>0</wp14:pctWidth>
+            </wp14:sizeRelH>
+            <wp14:sizeRelV relativeFrom="page">
+              <wp14:pctHeight>0</wp14:pctHeight>
+            </wp14:sizeRelV>
+          </wp:anchor>
         </w:drawing>
+      </w:r>
+      <w:r>
+        <w:rPr>
+          <w:rFonts w:ascii="Times New Roman" w:hAnsi="Times New Roman" w:cs="Times New Roman"/>
+          <w:sz w:val="20"/>
+          <w:szCs w:val="20"/>
+        </w:rPr>
+        <w:t>constrained applications such as IoT and wireless edge devices.</w:t>
       </w:r>
     </w:p>
     <w:p>
@@ -6309,8 +6309,8 @@
         <w:ind w:firstLine="289"/>
         <w:rPr>
           <w:rFonts w:ascii="Times New Roman" w:hAnsi="Times New Roman" w:cs="Times New Roman"/>
-          <w:sz w:val="16"/>
-          <w:szCs w:val="16"/>
+          <w:sz w:val="20"/>
+          <w:szCs w:val="20"/>
         </w:rPr>
       </w:pPr>
       <w:r>
@@ -6388,6 +6388,128 @@
       </w:pPr>
       <w:r>
         <w:rPr>
+          <w:noProof/>
+        </w:rPr>
+        <w:drawing>
+          <wp:anchor distT="0" distB="0" distL="114300" distR="114300" simplePos="0" relativeHeight="251658240" behindDoc="0" locked="0" layoutInCell="1" allowOverlap="1" wp14:anchorId="6D469514" wp14:editId="5E7726F2">
+            <wp:simplePos x="0" y="0"/>
+            <wp:positionH relativeFrom="column">
+              <wp:align>right</wp:align>
+            </wp:positionH>
+            <wp:positionV relativeFrom="paragraph">
+              <wp:posOffset>351790</wp:posOffset>
+            </wp:positionV>
+            <wp:extent cx="3181477" cy="1988266"/>
+            <wp:effectExtent l="0" t="0" r="0" b="0"/>
+            <wp:wrapTopAndBottom/>
+            <wp:docPr id="1158610321" name="图片 3"/>
+            <wp:cNvGraphicFramePr>
+              <a:graphicFrameLocks xmlns:a="http://schemas.openxmlformats.org/drawingml/2006/main" noChangeAspect="1"/>
+            </wp:cNvGraphicFramePr>
+            <a:graphic xmlns:a="http://schemas.openxmlformats.org/drawingml/2006/main">
+              <a:graphicData uri="http://schemas.openxmlformats.org/drawingml/2006/picture">
+                <pic:pic xmlns:pic="http://schemas.openxmlformats.org/drawingml/2006/picture">
+                  <pic:nvPicPr>
+                    <pic:cNvPr id="0" name="Picture 11"/>
+                    <pic:cNvPicPr>
+                      <a:picLocks noChangeAspect="1" noChangeArrowheads="1"/>
+                    </pic:cNvPicPr>
+                  </pic:nvPicPr>
+                  <pic:blipFill>
+                    <a:blip r:embed="rId17" cstate="print">
+                      <a:extLst>
+                        <a:ext uri="{28A0092B-C50C-407E-A947-70E740481C1C}">
+                          <a14:useLocalDpi xmlns:a14="http://schemas.microsoft.com/office/drawing/2010/main" val="0"/>
+                        </a:ext>
+                      </a:extLst>
+                    </a:blip>
+                    <a:srcRect/>
+                    <a:stretch>
+                      <a:fillRect/>
+                    </a:stretch>
+                  </pic:blipFill>
+                  <pic:spPr bwMode="auto">
+                    <a:xfrm>
+                      <a:off x="0" y="0"/>
+                      <a:ext cx="3181477" cy="1988266"/>
+                    </a:xfrm>
+                    <a:prstGeom prst="rect">
+                      <a:avLst/>
+                    </a:prstGeom>
+                    <a:noFill/>
+                    <a:ln>
+                      <a:noFill/>
+                    </a:ln>
+                  </pic:spPr>
+                </pic:pic>
+              </a:graphicData>
+            </a:graphic>
+            <wp14:sizeRelH relativeFrom="page">
+              <wp14:pctWidth>0</wp14:pctWidth>
+            </wp14:sizeRelH>
+            <wp14:sizeRelV relativeFrom="page">
+              <wp14:pctHeight>0</wp14:pctHeight>
+            </wp14:sizeRelV>
+          </wp:anchor>
+        </w:drawing>
+      </w:r>
+      <w:r>
+        <w:rPr>
+          <w:rFonts w:ascii="Times New Roman" w:hAnsi="Times New Roman" w:cs="Times New Roman" w:hint="eastAsia"/>
+          <w:sz w:val="20"/>
+          <w:szCs w:val="20"/>
+        </w:rPr>
+        <w:t>The comparison of adaptive system to others is depicted in Figure 5.</w:t>
+      </w:r>
+    </w:p>
+    <w:p>
+      <w:pPr>
+        <w:spacing w:before="80" w:after="200"/>
+        <w:ind w:firstLine="289"/>
+        <w:jc w:val="center"/>
+        <w:rPr>
+          <w:rFonts w:ascii="Times New Roman" w:hAnsi="Times New Roman" w:cs="Times New Roman"/>
+          <w:sz w:val="16"/>
+          <w:szCs w:val="16"/>
+        </w:rPr>
+      </w:pPr>
+      <w:r>
+        <w:rPr>
+          <w:rFonts w:ascii="Times New Roman" w:hAnsi="Times New Roman" w:cs="Times New Roman" w:hint="eastAsia"/>
+          <w:sz w:val="16"/>
+          <w:szCs w:val="16"/>
+        </w:rPr>
+        <w:t xml:space="preserve">Figure </w:t>
+      </w:r>
+      <w:r>
+        <w:rPr>
+          <w:rFonts w:ascii="Times New Roman" w:hAnsi="Times New Roman" w:cs="Times New Roman" w:hint="eastAsia"/>
+          <w:sz w:val="16"/>
+          <w:szCs w:val="16"/>
+        </w:rPr>
+        <w:t>4</w:t>
+      </w:r>
+      <w:r>
+        <w:rPr>
+          <w:rFonts w:ascii="Times New Roman" w:hAnsi="Times New Roman" w:cs="Times New Roman" w:hint="eastAsia"/>
+          <w:sz w:val="16"/>
+          <w:szCs w:val="16"/>
+        </w:rPr>
+        <w:t>: Accuracy and PSNR (Compression = 0.1)</w:t>
+      </w:r>
+    </w:p>
+    <w:p>
+      <w:pPr>
+        <w:spacing w:after="120" w:line="228" w:lineRule="auto"/>
+        <w:ind w:firstLine="289"/>
+        <w:rPr>
+          <w:rFonts w:ascii="Times New Roman" w:hAnsi="Times New Roman" w:cs="Times New Roman"/>
+          <w:sz w:val="20"/>
+          <w:szCs w:val="20"/>
+        </w:rPr>
+      </w:pPr>
+      <w:r>
+        <w:rPr>
           <w:rFonts w:ascii="Times New Roman" w:hAnsi="Times New Roman" w:cs="Times New Roman"/>
           <w:sz w:val="20"/>
           <w:szCs w:val="20"/>
@@ -6622,7 +6744,23 @@
           <w:sz w:val="20"/>
           <w:szCs w:val="20"/>
         </w:rPr>
-        <w:t>32 color images across diverse object categories. Even under aggressive compression (e.g., rate 0.1) and noisy channels, the adaptive semantic framework preserved key class information and delivered robust classification performance using a pre-trained GoogLeNet classifier. These results affirm the system's adaptability across both simple (MNIST) and complex (CIFAR-10) visual domains.</w:t>
+        <w:t>32 color images across diverse object categories. Even under aggressive compression (e.g., rate 0.</w:t>
+      </w:r>
+      <w:r>
+        <w:rPr>
+          <w:rFonts w:ascii="Times New Roman" w:hAnsi="Times New Roman" w:cs="Times New Roman" w:hint="eastAsia"/>
+          <w:sz w:val="20"/>
+          <w:szCs w:val="20"/>
+        </w:rPr>
+        <w:t>7</w:t>
+      </w:r>
+      <w:r>
+        <w:rPr>
+          <w:rFonts w:ascii="Times New Roman" w:hAnsi="Times New Roman" w:cs="Times New Roman" w:hint="eastAsia"/>
+          <w:sz w:val="20"/>
+          <w:szCs w:val="20"/>
+        </w:rPr>
+        <w:t>) and noisy channels, the adaptive semantic framework preserved key class information and delivered robust classification performance using a pre-trained GoogLeNet classifier. These results affirm the system's adaptability across both simple (MNIST) and complex (CIFAR-10) visual domains.</w:t>
       </w:r>
     </w:p>
     <w:p>

</xml_diff>

<commit_message>
fifth draft of the paper
</commit_message>
<xml_diff>
--- a/draft of the paper/paper-1.docx
+++ b/draft of the paper/paper-1.docx
@@ -20,7 +20,7 @@
           <w:sz w:val="48"/>
           <w:szCs w:val="48"/>
         </w:rPr>
-        <w:t>SNR-Based</w:t>
+        <w:t>SNR-</w:t>
       </w:r>
       <w:r>
         <w:rPr>
@@ -28,7 +28,7 @@
           <w:sz w:val="48"/>
           <w:szCs w:val="48"/>
         </w:rPr>
-        <w:t xml:space="preserve"> </w:t>
+        <w:t>b</w:t>
       </w:r>
       <w:r>
         <w:rPr>
@@ -36,7 +36,7 @@
           <w:sz w:val="48"/>
           <w:szCs w:val="48"/>
         </w:rPr>
-        <w:t>Adaptive</w:t>
+        <w:t>ased</w:t>
       </w:r>
       <w:r>
         <w:rPr>
@@ -52,7 +52,7 @@
           <w:sz w:val="48"/>
           <w:szCs w:val="48"/>
         </w:rPr>
-        <w:t>Semantic</w:t>
+        <w:t>Adaptive</w:t>
       </w:r>
       <w:r>
         <w:rPr>
@@ -68,7 +68,71 @@
           <w:sz w:val="48"/>
           <w:szCs w:val="48"/>
         </w:rPr>
+        <w:t>Semantic</w:t>
+      </w:r>
+      <w:r>
+        <w:rPr>
+          <w:rFonts w:ascii="Times New Roman" w:hAnsi="Times New Roman" w:cs="Times New Roman" w:hint="eastAsia"/>
+          <w:sz w:val="48"/>
+          <w:szCs w:val="48"/>
+        </w:rPr>
+        <w:t xml:space="preserve"> </w:t>
+      </w:r>
+      <w:r>
+        <w:rPr>
+          <w:rFonts w:ascii="Times New Roman" w:hAnsi="Times New Roman" w:cs="Times New Roman"/>
+          <w:sz w:val="48"/>
+          <w:szCs w:val="48"/>
+        </w:rPr>
         <w:t>Communication</w:t>
+      </w:r>
+      <w:r>
+        <w:rPr>
+          <w:rFonts w:ascii="Times New Roman" w:hAnsi="Times New Roman" w:cs="Times New Roman" w:hint="eastAsia"/>
+          <w:sz w:val="48"/>
+          <w:szCs w:val="48"/>
+        </w:rPr>
+        <w:t xml:space="preserve"> in </w:t>
+      </w:r>
+      <w:r>
+        <w:rPr>
+          <w:rFonts w:ascii="Times New Roman" w:hAnsi="Times New Roman" w:cs="Times New Roman" w:hint="eastAsia"/>
+          <w:sz w:val="48"/>
+          <w:szCs w:val="48"/>
+        </w:rPr>
+        <w:t>V</w:t>
+      </w:r>
+      <w:r>
+        <w:rPr>
+          <w:rFonts w:ascii="Times New Roman" w:hAnsi="Times New Roman" w:cs="Times New Roman" w:hint="eastAsia"/>
+          <w:sz w:val="48"/>
+          <w:szCs w:val="48"/>
+        </w:rPr>
+        <w:t>ehicular</w:t>
+      </w:r>
+      <w:r>
+        <w:rPr>
+          <w:rFonts w:ascii="Times New Roman" w:hAnsi="Times New Roman" w:cs="Times New Roman" w:hint="eastAsia"/>
+          <w:sz w:val="48"/>
+          <w:szCs w:val="48"/>
+        </w:rPr>
+        <w:t xml:space="preserve"> </w:t>
+      </w:r>
+      <w:r>
+        <w:rPr>
+          <w:rFonts w:ascii="Times New Roman" w:hAnsi="Times New Roman" w:cs="Times New Roman" w:hint="eastAsia"/>
+          <w:sz w:val="48"/>
+          <w:szCs w:val="48"/>
+        </w:rPr>
+        <w:t>N</w:t>
+      </w:r>
+      <w:r>
+        <w:rPr>
+          <w:rFonts w:ascii="Times New Roman" w:hAnsi="Times New Roman" w:cs="Times New Roman" w:hint="eastAsia"/>
+          <w:sz w:val="48"/>
+          <w:szCs w:val="48"/>
+        </w:rPr>
+        <w:t>etworks</w:t>
       </w:r>
     </w:p>
     <w:p>
@@ -132,30 +196,6 @@
         </w:rPr>
         <w:t xml:space="preserve"> </w:t>
       </w:r>
-      <w:r>
-        <w:rPr>
-          <w:rFonts w:ascii="Times New Roman" w:hAnsi="Times New Roman" w:cs="Times New Roman" w:hint="eastAsia"/>
-          <w:sz w:val="18"/>
-          <w:szCs w:val="18"/>
-        </w:rPr>
-        <w:t>(</w:t>
-      </w:r>
-      <w:r>
-        <w:rPr>
-          <w:rFonts w:ascii="Times New Roman" w:hAnsi="Times New Roman" w:cs="Times New Roman" w:hint="eastAsia"/>
-          <w:sz w:val="18"/>
-          <w:szCs w:val="18"/>
-        </w:rPr>
-        <w:t>corresponding author</w:t>
-      </w:r>
-      <w:r>
-        <w:rPr>
-          <w:rFonts w:ascii="Times New Roman" w:hAnsi="Times New Roman" w:cs="Times New Roman" w:hint="eastAsia"/>
-          <w:sz w:val="18"/>
-          <w:szCs w:val="18"/>
-        </w:rPr>
-        <w:t>)</w:t>
-      </w:r>
     </w:p>
     <w:p>
       <w:pPr>
@@ -280,6 +320,7 @@
           <w:szCs w:val="18"/>
         </w:rPr>
       </w:pPr>
+      <w:bookmarkStart w:id="1" w:name="_Hlk203726191"/>
       <w:r>
         <w:rPr>
           <w:rFonts w:ascii="Times New Roman" w:hAnsi="Times New Roman" w:cs="Times New Roman"/>
@@ -295,22 +336,31 @@
           <w:sz w:val="18"/>
           <w:szCs w:val="18"/>
         </w:rPr>
-        <w:t xml:space="preserve">e-mail: </w:t>
-      </w:r>
-      <w:r>
-        <w:rPr>
-          <w:rFonts w:ascii="Times New Roman" w:hAnsi="Times New Roman" w:cs="Times New Roman" w:hint="eastAsia"/>
+        <w:t>e-mail:</w:t>
+      </w:r>
+      <w:bookmarkEnd w:id="1"/>
+      <w:r>
+        <w:rPr>
+          <w:rFonts w:ascii="Times New Roman" w:hAnsi="Times New Roman" w:cs="Times New Roman"/>
           <w:sz w:val="18"/>
           <w:szCs w:val="18"/>
         </w:rPr>
-        <w:t>fzt06011996</w:t>
-      </w:r>
-      <w:r>
-        <w:rPr>
-          <w:rFonts w:ascii="Times New Roman" w:hAnsi="Times New Roman" w:cs="Times New Roman"/>
+        <w:t xml:space="preserve"> </w:t>
+      </w:r>
+      <w:r>
+        <w:rPr>
+          <w:rFonts w:ascii="Times New Roman" w:hAnsi="Times New Roman" w:cs="Times New Roman" w:hint="eastAsia"/>
           <w:sz w:val="18"/>
           <w:szCs w:val="18"/>
         </w:rPr>
+        <w:t>fzt06011996</w:t>
+      </w:r>
+      <w:r>
+        <w:rPr>
+          <w:rFonts w:ascii="Times New Roman" w:hAnsi="Times New Roman" w:cs="Times New Roman"/>
+          <w:sz w:val="18"/>
+          <w:szCs w:val="18"/>
+        </w:rPr>
         <w:t>@163.com</w:t>
       </w:r>
     </w:p>
@@ -353,6 +403,7 @@
         </w:rPr>
         <w:t xml:space="preserve"> Shan</w:t>
       </w:r>
+      <w:proofErr w:type="gramStart"/>
       <w:r>
         <w:rPr>
           <w:rFonts w:ascii="Times New Roman" w:hAnsi="Times New Roman" w:cs="Times New Roman"/>
@@ -362,6 +413,25 @@
         </w:rPr>
         <w:t>2</w:t>
       </w:r>
+      <w:r>
+        <w:rPr>
+          <w:rFonts w:ascii="Times New Roman" w:hAnsi="Times New Roman" w:cs="Times New Roman" w:hint="eastAsia"/>
+          <w:sz w:val="18"/>
+          <w:szCs w:val="18"/>
+          <w:vertAlign w:val="superscript"/>
+        </w:rPr>
+        <w:t>,</w:t>
+      </w:r>
+      <w:r>
+        <w:rPr>
+          <w:rFonts w:ascii="Times New Roman" w:hAnsi="Times New Roman" w:cs="Times New Roman" w:hint="eastAsia"/>
+          <w:sz w:val="18"/>
+          <w:szCs w:val="18"/>
+          <w:vertAlign w:val="superscript"/>
+        </w:rPr>
+        <w:t>b</w:t>
+      </w:r>
+      <w:proofErr w:type="gramEnd"/>
     </w:p>
     <w:p>
       <w:pPr>
@@ -390,109 +460,149 @@
           <w:sz w:val="18"/>
           <w:szCs w:val="18"/>
         </w:rPr>
-        <w:t xml:space="preserve"> </w:t>
-      </w:r>
-      <w:r>
-        <w:rPr>
-          <w:rFonts w:ascii="Times New Roman" w:hAnsi="Times New Roman" w:cs="Times New Roman" w:hint="eastAsia"/>
+        <w:t>Baotou Teachers</w:t>
+      </w:r>
+      <w:proofErr w:type="gramStart"/>
+      <w:r>
+        <w:rPr>
+          <w:rFonts w:ascii="Times New Roman" w:hAnsi="Times New Roman" w:cs="Times New Roman"/>
           <w:snapToGrid w:val="0"/>
           <w:sz w:val="18"/>
           <w:szCs w:val="18"/>
         </w:rPr>
-        <w:t>Baotou Teachers</w:t>
-      </w:r>
-      <w:proofErr w:type="gramStart"/>
-      <w:r>
-        <w:rPr>
-          <w:rFonts w:ascii="Times New Roman" w:hAnsi="Times New Roman" w:cs="Times New Roman"/>
+        <w:t>’</w:t>
+      </w:r>
+      <w:proofErr w:type="gramEnd"/>
+      <w:r>
+        <w:rPr>
+          <w:rFonts w:ascii="Times New Roman" w:hAnsi="Times New Roman" w:cs="Times New Roman" w:hint="eastAsia"/>
           <w:snapToGrid w:val="0"/>
           <w:sz w:val="18"/>
           <w:szCs w:val="18"/>
         </w:rPr>
-        <w:t>’</w:t>
-      </w:r>
-      <w:proofErr w:type="gramEnd"/>
-      <w:r>
-        <w:rPr>
-          <w:rFonts w:ascii="Times New Roman" w:hAnsi="Times New Roman" w:cs="Times New Roman" w:hint="eastAsia"/>
+        <w:t xml:space="preserve"> College</w:t>
+      </w:r>
+      <w:r>
+        <w:rPr>
+          <w:rFonts w:ascii="Times New Roman" w:hAnsi="Times New Roman" w:cs="Times New Roman"/>
           <w:snapToGrid w:val="0"/>
           <w:sz w:val="18"/>
           <w:szCs w:val="18"/>
         </w:rPr>
-        <w:t xml:space="preserve"> College</w:t>
-      </w:r>
-      <w:r>
-        <w:rPr>
-          <w:rFonts w:ascii="Times New Roman" w:hAnsi="Times New Roman" w:cs="Times New Roman"/>
+        <w:t>，</w:t>
+      </w:r>
+      <w:r>
+        <w:rPr>
+          <w:rFonts w:ascii="Times New Roman" w:hAnsi="Times New Roman" w:cs="Times New Roman" w:hint="eastAsia"/>
           <w:snapToGrid w:val="0"/>
           <w:sz w:val="18"/>
           <w:szCs w:val="18"/>
         </w:rPr>
-        <w:t>，</w:t>
-      </w:r>
-      <w:r>
-        <w:rPr>
-          <w:rFonts w:ascii="Times New Roman" w:hAnsi="Times New Roman" w:cs="Times New Roman" w:hint="eastAsia"/>
+        <w:t>Baotou</w:t>
+      </w:r>
+      <w:r>
+        <w:rPr>
+          <w:rFonts w:ascii="Times New Roman" w:hAnsi="Times New Roman" w:cs="Times New Roman"/>
           <w:snapToGrid w:val="0"/>
           <w:sz w:val="18"/>
           <w:szCs w:val="18"/>
         </w:rPr>
-        <w:t>Baotou</w:t>
-      </w:r>
-      <w:r>
-        <w:rPr>
-          <w:rFonts w:ascii="Times New Roman" w:hAnsi="Times New Roman" w:cs="Times New Roman"/>
+        <w:t>，</w:t>
+      </w:r>
+      <w:r>
+        <w:rPr>
+          <w:rFonts w:ascii="Times New Roman" w:hAnsi="Times New Roman" w:cs="Times New Roman" w:hint="eastAsia"/>
           <w:snapToGrid w:val="0"/>
           <w:sz w:val="18"/>
           <w:szCs w:val="18"/>
         </w:rPr>
-        <w:t>，</w:t>
-      </w:r>
-      <w:r>
-        <w:rPr>
-          <w:rFonts w:ascii="Times New Roman" w:hAnsi="Times New Roman" w:cs="Times New Roman" w:hint="eastAsia"/>
+        <w:t>Inner Mongolia</w:t>
+      </w:r>
+      <w:r>
+        <w:rPr>
+          <w:rFonts w:ascii="Times New Roman" w:hAnsi="Times New Roman" w:cs="Times New Roman"/>
           <w:snapToGrid w:val="0"/>
           <w:sz w:val="18"/>
           <w:szCs w:val="18"/>
         </w:rPr>
-        <w:t>Inner Mongolia</w:t>
-      </w:r>
-      <w:r>
-        <w:rPr>
-          <w:rFonts w:ascii="Times New Roman" w:hAnsi="Times New Roman" w:cs="Times New Roman"/>
+        <w:t>，</w:t>
+      </w:r>
+      <w:r>
+        <w:rPr>
+          <w:rFonts w:ascii="Times New Roman" w:hAnsi="Times New Roman" w:cs="Times New Roman" w:hint="eastAsia"/>
           <w:snapToGrid w:val="0"/>
           <w:sz w:val="18"/>
           <w:szCs w:val="18"/>
         </w:rPr>
-        <w:t>，</w:t>
-      </w:r>
-      <w:r>
-        <w:rPr>
-          <w:rFonts w:ascii="Times New Roman" w:hAnsi="Times New Roman" w:cs="Times New Roman" w:hint="eastAsia"/>
-          <w:snapToGrid w:val="0"/>
+        <w:t>China</w:t>
+      </w:r>
+    </w:p>
+    <w:p>
+      <w:pPr>
+        <w:spacing w:after="40"/>
+        <w:jc w:val="center"/>
+        <w:rPr>
+          <w:rFonts w:ascii="Times New Roman" w:hAnsi="Times New Roman" w:cs="Times New Roman"/>
           <w:sz w:val="18"/>
           <w:szCs w:val="18"/>
         </w:rPr>
-        <w:t>China</w:t>
-      </w:r>
-    </w:p>
-    <w:p>
-      <w:pPr>
-        <w:spacing w:after="40"/>
-        <w:jc w:val="center"/>
-        <w:rPr>
-          <w:rFonts w:ascii="Times New Roman" w:hAnsi="Times New Roman" w:cs="Times New Roman"/>
+      </w:pPr>
+      <w:proofErr w:type="spellStart"/>
+      <w:r>
+        <w:rPr>
+          <w:rFonts w:ascii="Times New Roman" w:hAnsi="Times New Roman" w:cs="Times New Roman" w:hint="eastAsia"/>
           <w:sz w:val="18"/>
           <w:szCs w:val="18"/>
-        </w:rPr>
-      </w:pPr>
-      <w:r>
-        <w:rPr>
-          <w:rFonts w:ascii="Times New Roman" w:hAnsi="Times New Roman" w:cs="Times New Roman" w:hint="eastAsia"/>
+          <w:vertAlign w:val="superscript"/>
+        </w:rPr>
+        <w:t>b</w:t>
+      </w:r>
+      <w:r>
+        <w:rPr>
+          <w:rFonts w:ascii="Times New Roman" w:hAnsi="Times New Roman" w:cs="Times New Roman"/>
           <w:sz w:val="18"/>
           <w:szCs w:val="18"/>
         </w:rPr>
-        <w:t>-</w:t>
+        <w:t>Corresponding</w:t>
+      </w:r>
+      <w:proofErr w:type="spellEnd"/>
+      <w:r>
+        <w:rPr>
+          <w:rFonts w:ascii="Times New Roman" w:hAnsi="Times New Roman" w:cs="Times New Roman"/>
+          <w:sz w:val="18"/>
+          <w:szCs w:val="18"/>
+        </w:rPr>
+        <w:t xml:space="preserve"> author’s</w:t>
+      </w:r>
+      <w:r>
+        <w:rPr>
+          <w:rFonts w:ascii="Times New Roman" w:hAnsi="Times New Roman" w:cs="Times New Roman" w:hint="eastAsia"/>
+          <w:sz w:val="18"/>
+          <w:szCs w:val="18"/>
+        </w:rPr>
+        <w:t xml:space="preserve"> e</w:t>
+      </w:r>
+      <w:r>
+        <w:rPr>
+          <w:rFonts w:ascii="Times New Roman" w:hAnsi="Times New Roman" w:cs="Times New Roman"/>
+          <w:sz w:val="18"/>
+          <w:szCs w:val="18"/>
+        </w:rPr>
+        <w:t>-mail:</w:t>
+      </w:r>
+      <w:r>
+        <w:rPr>
+          <w:rFonts w:hint="eastAsia"/>
+        </w:rPr>
+        <w:t xml:space="preserve"> </w:t>
+      </w:r>
+      <w:r>
+        <w:rPr>
+          <w:rFonts w:ascii="Times New Roman" w:hAnsi="Times New Roman" w:cs="Times New Roman" w:hint="eastAsia"/>
+          <w:sz w:val="18"/>
+          <w:szCs w:val="18"/>
+        </w:rPr>
+        <w:t>axida@bttc.edu.cn</w:t>
       </w:r>
     </w:p>
     <w:p>
@@ -614,48 +724,48 @@
         </w:rPr>
         <w:t xml:space="preserve"> </w:t>
       </w:r>
-    </w:p>
-    <w:p>
-      <w:pPr>
-        <w:spacing w:after="120"/>
-        <w:ind w:firstLine="272"/>
-        <w:rPr>
-          <w:rFonts w:ascii="Times New Roman" w:hAnsi="Times New Roman" w:cs="Times New Roman"/>
+      <w:r>
+        <w:rPr>
+          <w:rFonts w:ascii="Times New Roman" w:hAnsi="Times New Roman" w:cs="Times New Roman" w:hint="eastAsia"/>
           <w:b/>
           <w:bCs/>
           <w:sz w:val="18"/>
           <w:szCs w:val="18"/>
         </w:rPr>
-      </w:pPr>
-      <w:r>
-        <w:rPr>
-          <w:rFonts w:ascii="Times New Roman" w:hAnsi="Times New Roman" w:cs="Times New Roman"/>
+        <w:t>The proposed method is designed with vehicular networks in mind, where wireless channels are highly dynamic due to rapid mobility and frequent topology changes. By adapting to SNR fluctuations, our system ensures more reliable and efficient semantic information exchange between vehicles and infrastructure.</w:t>
+      </w:r>
+      <w:r>
+        <w:rPr>
+          <w:rFonts w:ascii="Times New Roman" w:hAnsi="Times New Roman" w:cs="Times New Roman" w:hint="eastAsia"/>
           <w:b/>
           <w:bCs/>
           <w:sz w:val="18"/>
           <w:szCs w:val="18"/>
         </w:rPr>
-        <w:t>Index Terms—Semantic communication, adaptive encoding, SNR, deep learning, MNIST,</w:t>
-      </w:r>
-      <w:r>
-        <w:rPr>
-          <w:rFonts w:ascii="Times New Roman" w:hAnsi="Times New Roman" w:cs="Times New Roman" w:hint="eastAsia"/>
+        <w:t xml:space="preserve"> </w:t>
+      </w:r>
+    </w:p>
+    <w:p>
+      <w:pPr>
+        <w:spacing w:after="120"/>
+        <w:ind w:firstLine="272"/>
+        <w:rPr>
+          <w:rFonts w:ascii="Times New Roman" w:hAnsi="Times New Roman" w:cs="Times New Roman"/>
           <w:b/>
           <w:bCs/>
           <w:sz w:val="18"/>
           <w:szCs w:val="18"/>
         </w:rPr>
-        <w:t xml:space="preserve"> </w:t>
-      </w:r>
-      <w:r>
-        <w:rPr>
-          <w:rFonts w:ascii="Times New Roman" w:hAnsi="Times New Roman" w:cs="Times New Roman" w:hint="eastAsia"/>
+      </w:pPr>
+      <w:r>
+        <w:rPr>
+          <w:rFonts w:ascii="Times New Roman" w:hAnsi="Times New Roman" w:cs="Times New Roman"/>
           <w:b/>
           <w:bCs/>
           <w:sz w:val="18"/>
           <w:szCs w:val="18"/>
         </w:rPr>
-        <w:t>CIFAR-10</w:t>
+        <w:t>Index Terms—Semantic communication, adaptive encoding, SNR, deep learning, MNIST,</w:t>
       </w:r>
       <w:r>
         <w:rPr>
@@ -665,16 +775,36 @@
           <w:sz w:val="18"/>
           <w:szCs w:val="18"/>
         </w:rPr>
-        <w:t>,</w:t>
-      </w:r>
-      <w:r>
-        <w:rPr>
-          <w:rFonts w:ascii="Times New Roman" w:hAnsi="Times New Roman" w:cs="Times New Roman"/>
+        <w:t xml:space="preserve"> </w:t>
+      </w:r>
+      <w:r>
+        <w:rPr>
+          <w:rFonts w:ascii="Times New Roman" w:hAnsi="Times New Roman" w:cs="Times New Roman" w:hint="eastAsia"/>
           <w:b/>
           <w:bCs/>
           <w:sz w:val="18"/>
           <w:szCs w:val="18"/>
         </w:rPr>
+        <w:t>CIFAR-10</w:t>
+      </w:r>
+      <w:r>
+        <w:rPr>
+          <w:rFonts w:ascii="Times New Roman" w:hAnsi="Times New Roman" w:cs="Times New Roman" w:hint="eastAsia"/>
+          <w:b/>
+          <w:bCs/>
+          <w:sz w:val="18"/>
+          <w:szCs w:val="18"/>
+        </w:rPr>
+        <w:t>,</w:t>
+      </w:r>
+      <w:r>
+        <w:rPr>
+          <w:rFonts w:ascii="Times New Roman" w:hAnsi="Times New Roman" w:cs="Times New Roman"/>
+          <w:b/>
+          <w:bCs/>
+          <w:sz w:val="18"/>
+          <w:szCs w:val="18"/>
+        </w:rPr>
         <w:t xml:space="preserve"> PSNR, neural codec </w:t>
       </w:r>
     </w:p>
@@ -753,7 +883,50 @@
           <w:sz w:val="20"/>
           <w:szCs w:val="20"/>
         </w:rPr>
-        <w:t>. With the growing relevance of intelligent edge devices and noisy wireless environments, there is a pressing need for communication systems that can adapt to varying channel conditions, particularly the signal-to-noise ratio (SNR)</w:t>
+        <w:t xml:space="preserve">. </w:t>
+      </w:r>
+      <w:r>
+        <w:rPr>
+          <w:rFonts w:ascii="Times New Roman" w:hAnsi="Times New Roman" w:cs="Times New Roman" w:hint="eastAsia"/>
+          <w:sz w:val="20"/>
+          <w:szCs w:val="20"/>
+        </w:rPr>
+        <w:t>The increasing demand for real-time communication in vehicular networks has exposed the limitations of traditional data transmission systems under varying channel conditions. However, in scenarios such as autonomous driving</w:t>
+      </w:r>
+      <w:r>
+        <w:rPr>
+          <w:rFonts w:ascii="Times New Roman" w:hAnsi="Times New Roman" w:cs="Times New Roman" w:hint="eastAsia"/>
+          <w:sz w:val="20"/>
+          <w:szCs w:val="20"/>
+        </w:rPr>
+        <w:t xml:space="preserve"> [7]</w:t>
+      </w:r>
+      <w:r>
+        <w:rPr>
+          <w:rFonts w:ascii="Times New Roman" w:hAnsi="Times New Roman" w:cs="Times New Roman" w:hint="eastAsia"/>
+          <w:sz w:val="20"/>
+          <w:szCs w:val="20"/>
+        </w:rPr>
+        <w:t>, the semantic meaning of transmitted data (e.g., images, objects) is often more important than bit-level fidelity. Semantic communication has emerged as a promising solution by enabling systems to transmit only the most relevant information for a given task, such as classification or decision-making.</w:t>
+      </w:r>
+    </w:p>
+    <w:p>
+      <w:pPr>
+        <w:spacing w:after="120" w:line="228" w:lineRule="auto"/>
+        <w:ind w:firstLine="289"/>
+        <w:rPr>
+          <w:rFonts w:ascii="Times New Roman" w:hAnsi="Times New Roman" w:cs="Times New Roman"/>
+          <w:sz w:val="20"/>
+          <w:szCs w:val="20"/>
+        </w:rPr>
+      </w:pPr>
+      <w:r>
+        <w:rPr>
+          <w:rFonts w:ascii="Times New Roman" w:hAnsi="Times New Roman" w:cs="Times New Roman" w:hint="eastAsia"/>
+          <w:sz w:val="20"/>
+          <w:szCs w:val="20"/>
+        </w:rPr>
+        <w:t>With the growing relevance of intelligent edge devices and noisy wireless environments, there is a pressing need for communication systems that can adapt to varying channel conditions, particularly the signal-to-noise ratio (SNR)</w:t>
       </w:r>
       <w:r>
         <w:rPr>
@@ -1035,31 +1208,41 @@
           <w:sz w:val="20"/>
           <w:szCs w:val="20"/>
         </w:rPr>
-        <w:t xml:space="preserve">In this paper, we explore </w:t>
-      </w:r>
-      <w:r>
-        <w:rPr>
-          <w:rFonts w:ascii="Times New Roman" w:hAnsi="Times New Roman" w:cs="Times New Roman"/>
-          <w:sz w:val="20"/>
-          <w:szCs w:val="20"/>
-        </w:rPr>
-        <w:t>“</w:t>
-      </w:r>
-      <w:r>
-        <w:rPr>
-          <w:rFonts w:ascii="Times New Roman" w:hAnsi="Times New Roman" w:cs="Times New Roman" w:hint="eastAsia"/>
-          <w:sz w:val="20"/>
-          <w:szCs w:val="20"/>
-        </w:rPr>
-        <w:t>SNR-based adaptive semantic communication</w:t>
-      </w:r>
-      <w:r>
-        <w:rPr>
-          <w:rFonts w:ascii="Times New Roman" w:hAnsi="Times New Roman" w:cs="Times New Roman"/>
-          <w:sz w:val="20"/>
-          <w:szCs w:val="20"/>
-        </w:rPr>
-        <w:t>”</w:t>
+        <w:t xml:space="preserve">In this paper, </w:t>
+      </w:r>
+      <w:r>
+        <w:rPr>
+          <w:rFonts w:ascii="Times New Roman" w:hAnsi="Times New Roman" w:cs="Times New Roman"/>
+          <w:sz w:val="20"/>
+          <w:szCs w:val="20"/>
+        </w:rPr>
+        <w:t xml:space="preserve">we explore an adaptive semantic communication strategy tailored for vehicular </w:t>
+      </w:r>
+      <w:proofErr w:type="gramStart"/>
+      <w:r>
+        <w:rPr>
+          <w:rFonts w:ascii="Times New Roman" w:hAnsi="Times New Roman" w:cs="Times New Roman"/>
+          <w:sz w:val="20"/>
+          <w:szCs w:val="20"/>
+        </w:rPr>
+        <w:t>networks</w:t>
+      </w:r>
+      <w:r>
+        <w:rPr>
+          <w:rFonts w:ascii="Times New Roman" w:hAnsi="Times New Roman" w:cs="Times New Roman" w:hint="eastAsia"/>
+          <w:sz w:val="20"/>
+          <w:szCs w:val="20"/>
+        </w:rPr>
+        <w:t>[</w:t>
+      </w:r>
+      <w:proofErr w:type="gramEnd"/>
+      <w:r>
+        <w:rPr>
+          <w:rFonts w:ascii="Times New Roman" w:hAnsi="Times New Roman" w:cs="Times New Roman" w:hint="eastAsia"/>
+          <w:sz w:val="20"/>
+          <w:szCs w:val="20"/>
+        </w:rPr>
+        <w:t>8]</w:t>
       </w:r>
       <w:r>
         <w:rPr>
@@ -1083,7 +1266,15 @@
           <w:sz w:val="20"/>
           <w:szCs w:val="20"/>
         </w:rPr>
-        <w:t>deep learning-based encoding, compression, and denoising become essential to maintain semantic fidelity.</w:t>
+        <w:t xml:space="preserve">deep </w:t>
+      </w:r>
+      <w:r>
+        <w:rPr>
+          <w:rFonts w:ascii="Times New Roman" w:hAnsi="Times New Roman" w:cs="Times New Roman" w:hint="eastAsia"/>
+          <w:sz w:val="20"/>
+          <w:szCs w:val="20"/>
+        </w:rPr>
+        <w:t>learning-based encoding, compression, and denoising become essential to maintain semantic fidelity.</w:t>
       </w:r>
     </w:p>
     <w:p>
@@ -1177,7 +1368,7 @@
         <w:spacing w:after="120" w:line="228" w:lineRule="auto"/>
         <w:ind w:firstLine="289"/>
         <w:rPr>
-          <w:rFonts w:ascii="Times New Roman" w:hAnsi="Times New Roman" w:cs="Times New Roman"/>
+          <w:rFonts w:ascii="Times New Roman" w:hAnsi="Times New Roman" w:cs="Times New Roman" w:hint="eastAsia"/>
           <w:sz w:val="20"/>
           <w:szCs w:val="20"/>
         </w:rPr>
@@ -1253,6 +1444,136 @@
           <w:szCs w:val="20"/>
         </w:rPr>
         <w:t>.</w:t>
+      </w:r>
+      <w:r>
+        <w:rPr>
+          <w:rFonts w:ascii="Times New Roman" w:hAnsi="Times New Roman" w:cs="Times New Roman" w:hint="eastAsia"/>
+          <w:sz w:val="20"/>
+          <w:szCs w:val="20"/>
+        </w:rPr>
+        <w:t xml:space="preserve"> </w:t>
+      </w:r>
+      <w:r>
+        <w:rPr>
+          <w:rFonts w:ascii="Times New Roman" w:hAnsi="Times New Roman" w:cs="Times New Roman"/>
+          <w:sz w:val="20"/>
+          <w:szCs w:val="20"/>
+        </w:rPr>
+        <w:t xml:space="preserve">Han et al. introduced </w:t>
+      </w:r>
+      <w:proofErr w:type="spellStart"/>
+      <w:r>
+        <w:rPr>
+          <w:rFonts w:ascii="Times New Roman" w:hAnsi="Times New Roman" w:cs="Times New Roman"/>
+          <w:sz w:val="20"/>
+          <w:szCs w:val="20"/>
+        </w:rPr>
+        <w:t>DeepSC</w:t>
+      </w:r>
+      <w:proofErr w:type="spellEnd"/>
+      <w:r>
+        <w:rPr>
+          <w:rFonts w:ascii="Times New Roman" w:hAnsi="Times New Roman" w:cs="Times New Roman"/>
+          <w:sz w:val="20"/>
+          <w:szCs w:val="20"/>
+        </w:rPr>
+        <w:t xml:space="preserve"> for semantic text communication [</w:t>
+      </w:r>
+      <w:r>
+        <w:rPr>
+          <w:rFonts w:ascii="Times New Roman" w:hAnsi="Times New Roman" w:cs="Times New Roman" w:hint="eastAsia"/>
+          <w:sz w:val="20"/>
+          <w:szCs w:val="20"/>
+        </w:rPr>
+        <w:t>9</w:t>
+      </w:r>
+      <w:r>
+        <w:rPr>
+          <w:rFonts w:ascii="Times New Roman" w:hAnsi="Times New Roman" w:cs="Times New Roman"/>
+          <w:sz w:val="20"/>
+          <w:szCs w:val="20"/>
+        </w:rPr>
+        <w:t>], demonstrating the potential of neural models to achieve efficient and meaningful transmission. For images, convolutional autoencoders have been employed to reduce bandwidth by compressing data while preserving semantic content [</w:t>
+      </w:r>
+      <w:r>
+        <w:rPr>
+          <w:rFonts w:ascii="Times New Roman" w:hAnsi="Times New Roman" w:cs="Times New Roman" w:hint="eastAsia"/>
+          <w:sz w:val="20"/>
+          <w:szCs w:val="20"/>
+        </w:rPr>
+        <w:t>6</w:t>
+      </w:r>
+      <w:r>
+        <w:rPr>
+          <w:rFonts w:ascii="Times New Roman" w:hAnsi="Times New Roman" w:cs="Times New Roman"/>
+          <w:sz w:val="20"/>
+          <w:szCs w:val="20"/>
+        </w:rPr>
+        <w:t>].</w:t>
+      </w:r>
+      <w:r>
+        <w:rPr>
+          <w:rFonts w:ascii="Times New Roman" w:hAnsi="Times New Roman" w:cs="Times New Roman" w:hint="eastAsia"/>
+          <w:sz w:val="20"/>
+          <w:szCs w:val="20"/>
+        </w:rPr>
+        <w:t xml:space="preserve"> </w:t>
+      </w:r>
+      <w:r>
+        <w:rPr>
+          <w:rFonts w:ascii="Times New Roman" w:hAnsi="Times New Roman" w:cs="Times New Roman" w:hint="eastAsia"/>
+          <w:sz w:val="20"/>
+          <w:szCs w:val="20"/>
+        </w:rPr>
+        <w:t>Vehicular networks</w:t>
+      </w:r>
+      <w:r>
+        <w:rPr>
+          <w:rFonts w:ascii="Times New Roman" w:hAnsi="Times New Roman" w:cs="Times New Roman" w:hint="eastAsia"/>
+          <w:sz w:val="20"/>
+          <w:szCs w:val="20"/>
+        </w:rPr>
+        <w:t>—</w:t>
+      </w:r>
+      <w:r>
+        <w:rPr>
+          <w:rFonts w:ascii="Times New Roman" w:hAnsi="Times New Roman" w:cs="Times New Roman" w:hint="eastAsia"/>
+          <w:sz w:val="20"/>
+          <w:szCs w:val="20"/>
+        </w:rPr>
+        <w:t>especially vehicular ad hoc networks (VANETs)</w:t>
+      </w:r>
+      <w:r>
+        <w:rPr>
+          <w:rFonts w:ascii="Times New Roman" w:hAnsi="Times New Roman" w:cs="Times New Roman" w:hint="eastAsia"/>
+          <w:sz w:val="20"/>
+          <w:szCs w:val="20"/>
+        </w:rPr>
+        <w:t>—</w:t>
+      </w:r>
+      <w:r>
+        <w:rPr>
+          <w:rFonts w:ascii="Times New Roman" w:hAnsi="Times New Roman" w:cs="Times New Roman" w:hint="eastAsia"/>
+          <w:sz w:val="20"/>
+          <w:szCs w:val="20"/>
+        </w:rPr>
+        <w:t>present unique challenges due to rapid mobility, high-speed dynamics, and frequent SNR fluctuations caused by fading, shadowing, and varying inter-vehicle distances. Traditional communication systems in VANETs struggle to maintain high performance under such variable conditions, motivating the need for robust, adaptive communication strategies [</w:t>
+      </w:r>
+      <w:r>
+        <w:rPr>
+          <w:rFonts w:ascii="Times New Roman" w:hAnsi="Times New Roman" w:cs="Times New Roman" w:hint="eastAsia"/>
+          <w:sz w:val="20"/>
+          <w:szCs w:val="20"/>
+        </w:rPr>
+        <w:t>10</w:t>
+      </w:r>
+      <w:r>
+        <w:rPr>
+          <w:rFonts w:ascii="Times New Roman" w:hAnsi="Times New Roman" w:cs="Times New Roman" w:hint="eastAsia"/>
+          <w:sz w:val="20"/>
+          <w:szCs w:val="20"/>
+        </w:rPr>
+        <w:t>].</w:t>
       </w:r>
     </w:p>
     <w:p>
@@ -1311,17 +1632,18 @@
         <w:spacing w:after="120" w:line="228" w:lineRule="auto"/>
         <w:ind w:firstLine="289"/>
         <w:rPr>
-          <w:rFonts w:ascii="Times New Roman" w:hAnsi="Times New Roman" w:cs="Times New Roman"/>
-          <w:sz w:val="20"/>
-          <w:szCs w:val="20"/>
-        </w:rPr>
-      </w:pPr>
-      <w:r>
-        <w:rPr>
-          <w:rFonts w:ascii="Times New Roman" w:hAnsi="Times New Roman" w:cs="Times New Roman"/>
-          <w:sz w:val="20"/>
-          <w:szCs w:val="20"/>
-        </w:rPr>
+          <w:rFonts w:ascii="Times New Roman" w:hAnsi="Times New Roman" w:cs="Times New Roman" w:hint="eastAsia"/>
+          <w:sz w:val="20"/>
+          <w:szCs w:val="20"/>
+        </w:rPr>
+      </w:pPr>
+      <w:r>
+        <w:rPr>
+          <w:rFonts w:ascii="Times New Roman" w:hAnsi="Times New Roman" w:cs="Times New Roman"/>
+          <w:sz w:val="20"/>
+          <w:szCs w:val="20"/>
+        </w:rPr>
+        <w:lastRenderedPageBreak/>
         <w:t xml:space="preserve">However, many of these prior approaches are designed for either fixed SNR settings or rely on coarse semantic feedback. Our work builds on this foundation by proposing a fine-grained, SNR-adaptive semantic communication system that dynamically adjusts compression and denoising operations based on real-time channel conditions. In addition to validating the approach on MNIST, we further demonstrate its scalability on CIFAR-10 using deep vision models such as </w:t>
       </w:r>
       <w:proofErr w:type="spellStart"/>
@@ -1349,6 +1671,22 @@
           <w:szCs w:val="20"/>
         </w:rPr>
         <w:t>and RED-CNN.</w:t>
+      </w:r>
+      <w:r>
+        <w:rPr>
+          <w:rFonts w:ascii="Times New Roman" w:hAnsi="Times New Roman" w:cs="Times New Roman" w:hint="eastAsia"/>
+          <w:sz w:val="20"/>
+          <w:szCs w:val="20"/>
+        </w:rPr>
+        <w:t xml:space="preserve"> </w:t>
+      </w:r>
+      <w:r>
+        <w:rPr>
+          <w:rFonts w:ascii="Times New Roman" w:hAnsi="Times New Roman" w:cs="Times New Roman" w:hint="eastAsia"/>
+          <w:sz w:val="20"/>
+          <w:szCs w:val="20"/>
+        </w:rPr>
+        <w:t>Our approach fills this gap by proposing a deep semantic communication pipeline that adaptively selects compression and denoising strategies depending on the current SNR, enabling more robust and efficient performance in vehicular communication scenarios.</w:t>
       </w:r>
     </w:p>
     <w:p>
@@ -1539,7 +1877,6 @@
           <w:sz w:val="20"/>
           <w:szCs w:val="20"/>
         </w:rPr>
-        <w:lastRenderedPageBreak/>
         <w:t>B</w:t>
       </w:r>
       <w:r>
@@ -1614,13 +1951,13 @@
           <w:szCs w:val="20"/>
         </w:rPr>
         <w:drawing>
-          <wp:anchor distT="0" distB="0" distL="114300" distR="114300" simplePos="0" relativeHeight="251660288" behindDoc="0" locked="0" layoutInCell="1" allowOverlap="1" wp14:anchorId="25EC34D3" wp14:editId="42E46882">
+          <wp:anchor distT="0" distB="0" distL="114300" distR="114300" simplePos="0" relativeHeight="251660288" behindDoc="0" locked="0" layoutInCell="1" allowOverlap="1" wp14:anchorId="25EC34D3" wp14:editId="3997D29A">
             <wp:simplePos x="0" y="0"/>
             <wp:positionH relativeFrom="column">
-              <wp:align>right</wp:align>
+              <wp:posOffset>35560</wp:posOffset>
             </wp:positionH>
             <wp:positionV relativeFrom="paragraph">
-              <wp:posOffset>372137</wp:posOffset>
+              <wp:posOffset>356179</wp:posOffset>
             </wp:positionV>
             <wp:extent cx="3166161" cy="2038350"/>
             <wp:effectExtent l="0" t="0" r="0" b="0"/>
@@ -2007,15 +2344,7 @@
           <w:sz w:val="20"/>
           <w:szCs w:val="20"/>
         </w:rPr>
-        <w:t xml:space="preserve">For the CIFAR-10 dataset, we adopt a pre-trained </w:t>
-      </w:r>
-      <w:r>
-        <w:rPr>
-          <w:rFonts w:ascii="Times New Roman" w:hAnsi="Times New Roman" w:cs="Times New Roman" w:hint="eastAsia"/>
-          <w:sz w:val="20"/>
-          <w:szCs w:val="20"/>
-        </w:rPr>
-        <w:t>GoogLeNet model to evaluate semantic consistency. GoogLeNet is a deep convolutional neural network architecture known for its inception modules, which allow it to extract multi-scale features efficiently with a relatively low parameter count. By comparing the classification accuracy of decoded outputs against ground truth labels, we assess how well semantic information is preserved under different SNR conditions and compression strategies.</w:t>
+        <w:t>For the CIFAR-10 dataset, we adopt a pre-trained GoogLeNet model to evaluate semantic consistency. GoogLeNet is a deep convolutional neural network architecture known for its inception modules, which allow it to extract multi-scale features efficiently with a relatively low parameter count. By comparing the classification accuracy of decoded outputs against ground truth labels, we assess how well semantic information is preserved under different SNR conditions and compression strategies.</w:t>
       </w:r>
     </w:p>
     <w:p>
@@ -2263,6 +2592,7 @@
           <w:sz w:val="20"/>
           <w:szCs w:val="20"/>
         </w:rPr>
+        <w:lastRenderedPageBreak/>
         <w:t xml:space="preserve">To evaluate the robustness and adaptability of the proposed semantic communication system, we simulate a wide range of channel conditions by selecting ten random </w:t>
       </w:r>
       <w:r>
@@ -2518,7 +2848,6 @@
           <w:sz w:val="20"/>
           <w:szCs w:val="20"/>
         </w:rPr>
-        <w:lastRenderedPageBreak/>
         <w:t>1</w:t>
       </w:r>
       <w:r>
@@ -3258,17 +3587,6 @@
         </w:rPr>
         <w:t xml:space="preserve">, respectively. These conditions were selected to highlight the model's performance in low- and mid-SNR regimes, which are particularly relevant for real-world wireless communication scenarios. </w:t>
       </w:r>
-    </w:p>
-    <w:p>
-      <w:pPr>
-        <w:spacing w:after="120" w:line="228" w:lineRule="auto"/>
-        <w:ind w:firstLine="289"/>
-        <w:rPr>
-          <w:rFonts w:ascii="Times New Roman" w:hAnsi="Times New Roman" w:cs="Times New Roman"/>
-          <w:sz w:val="20"/>
-          <w:szCs w:val="20"/>
-        </w:rPr>
-      </w:pPr>
     </w:p>
     <w:p>
       <w:pPr>
@@ -4981,7 +5299,16 @@
           <w:sz w:val="20"/>
           <w:szCs w:val="20"/>
         </w:rPr>
-        <w:t xml:space="preserve">, the channel is severely degraded, making raw transmission of images ineffective due to substantial corruption. In this regime, the adaptive system engages the neural encoder-decoder pipeline to compress and denoise the input prior to transmission. This semantic-aware processing leads to a </w:t>
+        <w:t xml:space="preserve">, the channel is severely degraded, </w:t>
+      </w:r>
+      <w:r>
+        <w:rPr>
+          <w:rFonts w:ascii="Times New Roman" w:hAnsi="Times New Roman" w:cs="Times New Roman"/>
+          <w:sz w:val="20"/>
+          <w:szCs w:val="20"/>
+        </w:rPr>
+        <w:lastRenderedPageBreak/>
+        <w:t xml:space="preserve">making raw transmission of images ineffective due to substantial corruption. In this regime, the adaptive system engages the neural encoder-decoder pipeline to compress and denoise the input prior to transmission. This semantic-aware processing leads to a </w:t>
       </w:r>
       <w:r>
         <w:rPr>
@@ -5848,130 +6175,20 @@
       <w:r>
         <w:rPr>
           <w:rFonts w:ascii="Times New Roman" w:hAnsi="Times New Roman" w:cs="Times New Roman"/>
-          <w:sz w:val="20"/>
-          <w:szCs w:val="20"/>
-        </w:rPr>
-        <w:t xml:space="preserve">One of the main goals of semantic communication is to transmit "meaning" rather than raw data. Our experiments validate this principle: even at a </w:t>
-      </w:r>
-      <w:r>
-        <w:rPr>
-          <w:rFonts w:ascii="Times New Roman" w:hAnsi="Times New Roman" w:cs="Times New Roman"/>
-          <w:b/>
-          <w:bCs/>
-          <w:sz w:val="20"/>
-          <w:szCs w:val="20"/>
-        </w:rPr>
-        <w:t>compression rate of 0.1</w:t>
-      </w:r>
-      <w:r>
-        <w:rPr>
-          <w:rFonts w:ascii="Times New Roman" w:hAnsi="Times New Roman" w:cs="Times New Roman" w:hint="eastAsia"/>
-          <w:b/>
-          <w:bCs/>
-          <w:sz w:val="20"/>
-          <w:szCs w:val="20"/>
-        </w:rPr>
-        <w:t xml:space="preserve"> </w:t>
-      </w:r>
-      <w:r>
-        <w:rPr>
-          <w:rFonts w:ascii="Times New Roman" w:hAnsi="Times New Roman" w:cs="Times New Roman" w:hint="eastAsia"/>
-          <w:sz w:val="20"/>
-          <w:szCs w:val="20"/>
-        </w:rPr>
-        <w:t>(</w:t>
-      </w:r>
-      <w:r>
-        <w:rPr>
-          <w:rFonts w:ascii="Times New Roman" w:hAnsi="Times New Roman" w:cs="Times New Roman" w:hint="eastAsia"/>
-          <w:sz w:val="20"/>
-          <w:szCs w:val="20"/>
-        </w:rPr>
-        <w:t xml:space="preserve">as shown in Figure </w:t>
-      </w:r>
-      <w:r>
-        <w:rPr>
-          <w:rFonts w:ascii="Times New Roman" w:hAnsi="Times New Roman" w:cs="Times New Roman" w:hint="eastAsia"/>
-          <w:sz w:val="20"/>
-          <w:szCs w:val="20"/>
-        </w:rPr>
-        <w:t>4</w:t>
-      </w:r>
-      <w:r>
-        <w:rPr>
-          <w:rFonts w:ascii="Times New Roman" w:hAnsi="Times New Roman" w:cs="Times New Roman" w:hint="eastAsia"/>
-          <w:sz w:val="20"/>
-          <w:szCs w:val="20"/>
-        </w:rPr>
-        <w:t>)</w:t>
-      </w:r>
-      <w:r>
-        <w:rPr>
-          <w:rFonts w:ascii="Times New Roman" w:hAnsi="Times New Roman" w:cs="Times New Roman"/>
-          <w:sz w:val="20"/>
-          <w:szCs w:val="20"/>
-        </w:rPr>
-        <w:t xml:space="preserve">, where 90% of the input information is discarded, the system is able to reconstruct semantically valid </w:t>
-      </w:r>
-      <w:r>
-        <w:rPr>
-          <w:rFonts w:ascii="Times New Roman" w:hAnsi="Times New Roman" w:cs="Times New Roman"/>
-          <w:sz w:val="20"/>
-          <w:szCs w:val="20"/>
-        </w:rPr>
-        <w:lastRenderedPageBreak/>
-        <w:t xml:space="preserve">representations. For MNIST, this corresponds to achieving </w:t>
-      </w:r>
-      <w:r>
-        <w:rPr>
-          <w:rFonts w:ascii="Times New Roman" w:hAnsi="Times New Roman" w:cs="Times New Roman"/>
-          <w:b/>
-          <w:bCs/>
-          <w:sz w:val="20"/>
-          <w:szCs w:val="20"/>
-        </w:rPr>
-        <w:t>over 94% classification accuracy</w:t>
-      </w:r>
-      <w:r>
-        <w:rPr>
-          <w:rFonts w:ascii="Times New Roman" w:hAnsi="Times New Roman" w:cs="Times New Roman"/>
-          <w:sz w:val="20"/>
-          <w:szCs w:val="20"/>
-        </w:rPr>
-        <w:t xml:space="preserve"> at low SNRs. In CIFAR-10, while the dataset is more complex, semantic reconstruction under 0.</w:t>
-      </w:r>
-      <w:r>
-        <w:rPr>
-          <w:rFonts w:ascii="Times New Roman" w:hAnsi="Times New Roman" w:cs="Times New Roman" w:hint="eastAsia"/>
-          <w:sz w:val="20"/>
-          <w:szCs w:val="20"/>
-        </w:rPr>
-        <w:t>7</w:t>
-      </w:r>
-      <w:r>
-        <w:rPr>
-          <w:rFonts w:ascii="Times New Roman" w:hAnsi="Times New Roman" w:cs="Times New Roman"/>
-          <w:sz w:val="20"/>
-          <w:szCs w:val="20"/>
-        </w:rPr>
-        <w:t xml:space="preserve"> compression still yields usable class information. This efficiency makes the system well-suited to bandwidth-</w:t>
-      </w:r>
-      <w:r>
-        <w:rPr>
-          <w:rFonts w:ascii="Times New Roman" w:hAnsi="Times New Roman" w:cs="Times New Roman"/>
+          <w:noProof/>
           <w:sz w:val="16"/>
           <w:szCs w:val="16"/>
         </w:rPr>
         <w:drawing>
-          <wp:anchor distT="0" distB="0" distL="114300" distR="114300" simplePos="0" relativeHeight="251659264" behindDoc="0" locked="0" layoutInCell="1" allowOverlap="1" wp14:anchorId="4865467B" wp14:editId="1C1DEB9B">
+          <wp:anchor distT="0" distB="0" distL="114300" distR="114300" simplePos="0" relativeHeight="251659264" behindDoc="0" locked="0" layoutInCell="1" allowOverlap="1" wp14:anchorId="4865467B" wp14:editId="510D2D85">
             <wp:simplePos x="0" y="0"/>
             <wp:positionH relativeFrom="column">
               <wp:align>right</wp:align>
             </wp:positionH>
             <wp:positionV relativeFrom="paragraph">
-              <wp:posOffset>802696</wp:posOffset>
+              <wp:posOffset>1641806</wp:posOffset>
             </wp:positionV>
-            <wp:extent cx="3091712" cy="1932167"/>
+            <wp:extent cx="3091180" cy="1931670"/>
             <wp:effectExtent l="0" t="0" r="0" b="0"/>
             <wp:wrapTopAndBottom/>
             <wp:docPr id="557503710" name="图片 2"/>
@@ -6003,7 +6220,7 @@
                   <pic:spPr bwMode="auto">
                     <a:xfrm>
                       <a:off x="0" y="0"/>
-                      <a:ext cx="3091712" cy="1932167"/>
+                      <a:ext cx="3091180" cy="1931670"/>
                     </a:xfrm>
                     <a:prstGeom prst="rect">
                       <a:avLst/>
@@ -6031,7 +6248,101 @@
           <w:sz w:val="20"/>
           <w:szCs w:val="20"/>
         </w:rPr>
-        <w:t>constrained applications such as IoT and wireless edge devices.</w:t>
+        <w:t xml:space="preserve">One of the main goals of semantic communication is to transmit "meaning" rather than raw data. Our experiments validate this principle: even at a </w:t>
+      </w:r>
+      <w:r>
+        <w:rPr>
+          <w:rFonts w:ascii="Times New Roman" w:hAnsi="Times New Roman" w:cs="Times New Roman"/>
+          <w:b/>
+          <w:bCs/>
+          <w:sz w:val="20"/>
+          <w:szCs w:val="20"/>
+        </w:rPr>
+        <w:t>compression rate of 0.1</w:t>
+      </w:r>
+      <w:r>
+        <w:rPr>
+          <w:rFonts w:ascii="Times New Roman" w:hAnsi="Times New Roman" w:cs="Times New Roman" w:hint="eastAsia"/>
+          <w:b/>
+          <w:bCs/>
+          <w:sz w:val="20"/>
+          <w:szCs w:val="20"/>
+        </w:rPr>
+        <w:t xml:space="preserve"> </w:t>
+      </w:r>
+      <w:r>
+        <w:rPr>
+          <w:rFonts w:ascii="Times New Roman" w:hAnsi="Times New Roman" w:cs="Times New Roman" w:hint="eastAsia"/>
+          <w:sz w:val="20"/>
+          <w:szCs w:val="20"/>
+        </w:rPr>
+        <w:t>(</w:t>
+      </w:r>
+      <w:r>
+        <w:rPr>
+          <w:rFonts w:ascii="Times New Roman" w:hAnsi="Times New Roman" w:cs="Times New Roman" w:hint="eastAsia"/>
+          <w:sz w:val="20"/>
+          <w:szCs w:val="20"/>
+        </w:rPr>
+        <w:t xml:space="preserve">as shown in Figure </w:t>
+      </w:r>
+      <w:r>
+        <w:rPr>
+          <w:rFonts w:ascii="Times New Roman" w:hAnsi="Times New Roman" w:cs="Times New Roman" w:hint="eastAsia"/>
+          <w:sz w:val="20"/>
+          <w:szCs w:val="20"/>
+        </w:rPr>
+        <w:t>4</w:t>
+      </w:r>
+      <w:r>
+        <w:rPr>
+          <w:rFonts w:ascii="Times New Roman" w:hAnsi="Times New Roman" w:cs="Times New Roman" w:hint="eastAsia"/>
+          <w:sz w:val="20"/>
+          <w:szCs w:val="20"/>
+        </w:rPr>
+        <w:t>)</w:t>
+      </w:r>
+      <w:r>
+        <w:rPr>
+          <w:rFonts w:ascii="Times New Roman" w:hAnsi="Times New Roman" w:cs="Times New Roman"/>
+          <w:sz w:val="20"/>
+          <w:szCs w:val="20"/>
+        </w:rPr>
+        <w:t xml:space="preserve">, where 90% of the input information is discarded, the system is able to reconstruct semantically valid representations. For MNIST, this corresponds to achieving </w:t>
+      </w:r>
+      <w:r>
+        <w:rPr>
+          <w:rFonts w:ascii="Times New Roman" w:hAnsi="Times New Roman" w:cs="Times New Roman"/>
+          <w:b/>
+          <w:bCs/>
+          <w:sz w:val="20"/>
+          <w:szCs w:val="20"/>
+        </w:rPr>
+        <w:t>over 94% classification accuracy</w:t>
+      </w:r>
+      <w:r>
+        <w:rPr>
+          <w:rFonts w:ascii="Times New Roman" w:hAnsi="Times New Roman" w:cs="Times New Roman"/>
+          <w:sz w:val="20"/>
+          <w:szCs w:val="20"/>
+        </w:rPr>
+        <w:t xml:space="preserve"> at low SNRs. In CIFAR-10, while the dataset is more complex, semantic reconstruction under 0.</w:t>
+      </w:r>
+      <w:r>
+        <w:rPr>
+          <w:rFonts w:ascii="Times New Roman" w:hAnsi="Times New Roman" w:cs="Times New Roman" w:hint="eastAsia"/>
+          <w:sz w:val="20"/>
+          <w:szCs w:val="20"/>
+        </w:rPr>
+        <w:t>7</w:t>
+      </w:r>
+      <w:r>
+        <w:rPr>
+          <w:rFonts w:ascii="Times New Roman" w:hAnsi="Times New Roman" w:cs="Times New Roman"/>
+          <w:sz w:val="20"/>
+          <w:szCs w:val="20"/>
+        </w:rPr>
+        <w:t xml:space="preserve"> compression still yields usable class information. This efficiency makes the system well-suited to bandwidth-constrained applications such as IoT and wireless edge devices.</w:t>
       </w:r>
     </w:p>
     <w:p>
@@ -6045,6 +6356,18 @@
           <w:szCs w:val="16"/>
         </w:rPr>
       </w:pPr>
+    </w:p>
+    <w:p>
+      <w:pPr>
+        <w:spacing w:before="80" w:after="200"/>
+        <w:ind w:firstLine="289"/>
+        <w:jc w:val="center"/>
+        <w:rPr>
+          <w:rFonts w:ascii="Times New Roman" w:hAnsi="Times New Roman" w:cs="Times New Roman"/>
+          <w:sz w:val="16"/>
+          <w:szCs w:val="16"/>
+        </w:rPr>
+      </w:pPr>
       <w:r>
         <w:rPr>
           <w:rFonts w:ascii="Times New Roman" w:hAnsi="Times New Roman" w:cs="Times New Roman" w:hint="eastAsia"/>
@@ -6391,13 +6714,13 @@
           <w:noProof/>
         </w:rPr>
         <w:drawing>
-          <wp:anchor distT="0" distB="0" distL="114300" distR="114300" simplePos="0" relativeHeight="251658240" behindDoc="0" locked="0" layoutInCell="1" allowOverlap="1" wp14:anchorId="6D469514" wp14:editId="5E7726F2">
+          <wp:anchor distT="0" distB="0" distL="114300" distR="114300" simplePos="0" relativeHeight="251658240" behindDoc="0" locked="0" layoutInCell="1" allowOverlap="1" wp14:anchorId="6D469514" wp14:editId="19FBB58D">
             <wp:simplePos x="0" y="0"/>
             <wp:positionH relativeFrom="column">
               <wp:align>right</wp:align>
             </wp:positionH>
             <wp:positionV relativeFrom="paragraph">
-              <wp:posOffset>351790</wp:posOffset>
+              <wp:posOffset>327936</wp:posOffset>
             </wp:positionV>
             <wp:extent cx="3181477" cy="1988266"/>
             <wp:effectExtent l="0" t="0" r="0" b="0"/>
@@ -6487,15 +6810,31 @@
           <w:sz w:val="16"/>
           <w:szCs w:val="16"/>
         </w:rPr>
-        <w:t>4</w:t>
-      </w:r>
-      <w:r>
-        <w:rPr>
-          <w:rFonts w:ascii="Times New Roman" w:hAnsi="Times New Roman" w:cs="Times New Roman" w:hint="eastAsia"/>
-          <w:sz w:val="16"/>
-          <w:szCs w:val="16"/>
-        </w:rPr>
-        <w:t>: Accuracy and PSNR (Compression = 0.1)</w:t>
+        <w:t>5</w:t>
+      </w:r>
+      <w:r>
+        <w:rPr>
+          <w:rFonts w:ascii="Times New Roman" w:hAnsi="Times New Roman" w:cs="Times New Roman" w:hint="eastAsia"/>
+          <w:sz w:val="16"/>
+          <w:szCs w:val="16"/>
+        </w:rPr>
+        <w:t>: Accuracy and PSNR (Compression = 0.</w:t>
+      </w:r>
+      <w:r>
+        <w:rPr>
+          <w:rFonts w:ascii="Times New Roman" w:hAnsi="Times New Roman" w:cs="Times New Roman" w:hint="eastAsia"/>
+          <w:sz w:val="16"/>
+          <w:szCs w:val="16"/>
+        </w:rPr>
+        <w:t>7</w:t>
+      </w:r>
+      <w:r>
+        <w:rPr>
+          <w:rFonts w:ascii="Times New Roman" w:hAnsi="Times New Roman" w:cs="Times New Roman" w:hint="eastAsia"/>
+          <w:sz w:val="16"/>
+          <w:szCs w:val="16"/>
+        </w:rPr>
+        <w:t>)</w:t>
       </w:r>
     </w:p>
     <w:p>
@@ -6760,7 +7099,16 @@
           <w:sz w:val="20"/>
           <w:szCs w:val="20"/>
         </w:rPr>
-        <w:t>) and noisy channels, the adaptive semantic framework preserved key class information and delivered robust classification performance using a pre-trained GoogLeNet classifier. These results affirm the system's adaptability across both simple (MNIST) and complex (CIFAR-10) visual domains.</w:t>
+        <w:t>) and noisy channels, the adaptive semantic framework preserved key class information and delivered robust classification performance using a pre-trained GoogLeNet classifier. These results affirm the system's adaptability across both simple (MNIST) and complex (CIFAR-</w:t>
+      </w:r>
+      <w:r>
+        <w:rPr>
+          <w:rFonts w:ascii="Times New Roman" w:hAnsi="Times New Roman" w:cs="Times New Roman" w:hint="eastAsia"/>
+          <w:sz w:val="20"/>
+          <w:szCs w:val="20"/>
+        </w:rPr>
+        <w:lastRenderedPageBreak/>
+        <w:t>10) visual domains.</w:t>
       </w:r>
     </w:p>
     <w:p>
@@ -6779,7 +7127,96 @@
           <w:sz w:val="20"/>
           <w:szCs w:val="20"/>
         </w:rPr>
+        <w:t>The proposed approach is particularly well-suited for vehicular networks, where wireless channels are frequently disrupted due to rapid mobility, Doppler effects, and dynamic topology changes. In such environments, adaptive semantic encoding can ensure stable task-level performance under fluctuating SNR conditions, making it ideal for real-time vehicle-to-vehicle (V2V) and vehicle-to-infrastructure (V2I) applications such as cooperative perception or object detection [1</w:t>
+      </w:r>
+      <w:r>
+        <w:rPr>
+          <w:rFonts w:ascii="Times New Roman" w:hAnsi="Times New Roman" w:cs="Times New Roman" w:hint="eastAsia"/>
+          <w:sz w:val="20"/>
+          <w:szCs w:val="20"/>
+        </w:rPr>
+        <w:t>1</w:t>
+      </w:r>
+      <w:r>
+        <w:rPr>
+          <w:rFonts w:ascii="Times New Roman" w:hAnsi="Times New Roman" w:cs="Times New Roman" w:hint="eastAsia"/>
+          <w:sz w:val="20"/>
+          <w:szCs w:val="20"/>
+        </w:rPr>
+        <w:t>][</w:t>
+      </w:r>
+      <w:r>
+        <w:rPr>
+          <w:rFonts w:ascii="Times New Roman" w:hAnsi="Times New Roman" w:cs="Times New Roman" w:hint="eastAsia"/>
+          <w:sz w:val="20"/>
+          <w:szCs w:val="20"/>
+        </w:rPr>
+        <w:t>1</w:t>
+      </w:r>
+      <w:r>
+        <w:rPr>
+          <w:rFonts w:ascii="Times New Roman" w:hAnsi="Times New Roman" w:cs="Times New Roman" w:hint="eastAsia"/>
+          <w:sz w:val="20"/>
+          <w:szCs w:val="20"/>
+        </w:rPr>
+        <w:t>2]. By optimizing transmission strategies based on channel conditions, the system can enhance both communication reliability and computational efficiency in safety-critical vehicular contexts.</w:t>
+      </w:r>
+    </w:p>
+    <w:p>
+      <w:pPr>
+        <w:spacing w:after="120" w:line="228" w:lineRule="auto"/>
+        <w:ind w:firstLine="289"/>
+        <w:rPr>
+          <w:rFonts w:ascii="Times New Roman" w:hAnsi="Times New Roman" w:cs="Times New Roman"/>
+          <w:sz w:val="20"/>
+          <w:szCs w:val="20"/>
+        </w:rPr>
+      </w:pPr>
+      <w:r>
+        <w:rPr>
+          <w:rFonts w:ascii="Times New Roman" w:hAnsi="Times New Roman" w:cs="Times New Roman" w:hint="eastAsia"/>
+          <w:sz w:val="20"/>
+          <w:szCs w:val="20"/>
+        </w:rPr>
         <w:t>Overall, our findings suggest that adaptive semantic communication is a promising paradigm for future intelligent communication systems, particularly in scenarios involving bandwidth limitations, energy constraints, or dynamic wireless environments. Future work may extend this approach to video data, multimodal inputs, or reinforcement learning-based adaptation policies.</w:t>
+      </w:r>
+    </w:p>
+    <w:p>
+      <w:pPr>
+        <w:spacing w:before="160" w:after="80"/>
+        <w:jc w:val="center"/>
+        <w:rPr>
+          <w:rFonts w:ascii="Times New Roman" w:hAnsi="Times New Roman" w:cs="Times New Roman" w:hint="eastAsia"/>
+          <w:sz w:val="20"/>
+          <w:szCs w:val="20"/>
+        </w:rPr>
+      </w:pPr>
+      <w:r>
+        <w:rPr>
+          <w:rFonts w:ascii="Times New Roman" w:hAnsi="Times New Roman" w:cs="Times New Roman" w:hint="eastAsia"/>
+          <w:sz w:val="20"/>
+          <w:szCs w:val="20"/>
+        </w:rPr>
+        <w:t>Acknowledgment</w:t>
+      </w:r>
+    </w:p>
+    <w:p>
+      <w:pPr>
+        <w:spacing w:after="120" w:line="228" w:lineRule="auto"/>
+        <w:ind w:firstLine="289"/>
+        <w:rPr>
+          <w:rFonts w:ascii="Times New Roman" w:hAnsi="Times New Roman" w:cs="Times New Roman"/>
+          <w:sz w:val="20"/>
+          <w:szCs w:val="20"/>
+        </w:rPr>
+      </w:pPr>
+      <w:r>
+        <w:rPr>
+          <w:rFonts w:ascii="Times New Roman" w:hAnsi="Times New Roman" w:cs="Times New Roman" w:hint="eastAsia"/>
+          <w:sz w:val="20"/>
+          <w:szCs w:val="20"/>
+        </w:rPr>
+        <w:t>XXXXXXXXXXXXXXXXXXXXXXXXXXXXXXXXXXXXX</w:t>
       </w:r>
     </w:p>
     <w:p>
@@ -7328,6 +7765,476 @@
           <w:lang w:val="en-US"/>
         </w:rPr>
         <w:t>579, 2019.</w:t>
+      </w:r>
+    </w:p>
+    <w:p>
+      <w:pPr>
+        <w:pStyle w:val="13ReferenceList"/>
+        <w:numPr>
+          <w:ilvl w:val="0"/>
+          <w:numId w:val="1"/>
+        </w:numPr>
+        <w:tabs>
+          <w:tab w:val="left" w:pos="426"/>
+        </w:tabs>
+        <w:spacing w:after="50" w:line="180" w:lineRule="exact"/>
+        <w:rPr>
+          <w:rFonts w:ascii="Times New Roman" w:hAnsi="Times New Roman"/>
+          <w:sz w:val="16"/>
+          <w:szCs w:val="16"/>
+          <w:lang w:val="en-US"/>
+        </w:rPr>
+      </w:pPr>
+      <w:r>
+        <w:rPr>
+          <w:rFonts w:ascii="Times New Roman" w:hAnsi="Times New Roman"/>
+          <w:sz w:val="16"/>
+          <w:szCs w:val="16"/>
+          <w:lang w:val="en-US"/>
+        </w:rPr>
+        <w:t>A. Shan, X. Fan, X. Chen, Y. Ji and C. Wu, "A Reinforcement Learning-Based Incentive Scheme for Multi-Hop Communications in Vehicular Networks," in </w:t>
+      </w:r>
+      <w:r>
+        <w:rPr>
+          <w:rFonts w:ascii="Times New Roman" w:hAnsi="Times New Roman"/>
+          <w:i/>
+          <w:iCs/>
+          <w:sz w:val="16"/>
+          <w:szCs w:val="16"/>
+          <w:lang w:val="en-US"/>
+        </w:rPr>
+        <w:t>IEEE Transactions on Cognitive Communications and Networking</w:t>
+      </w:r>
+      <w:r>
+        <w:rPr>
+          <w:rFonts w:ascii="Times New Roman" w:hAnsi="Times New Roman"/>
+          <w:sz w:val="16"/>
+          <w:szCs w:val="16"/>
+          <w:lang w:val="en-US"/>
+        </w:rPr>
+        <w:t>, vol. 10, no. 1, pp. 335-347, Feb. 2024</w:t>
+      </w:r>
+      <w:r>
+        <w:rPr>
+          <w:rFonts w:ascii="Times New Roman" w:hAnsi="Times New Roman" w:hint="eastAsia"/>
+          <w:sz w:val="16"/>
+          <w:szCs w:val="16"/>
+          <w:lang w:val="en-US"/>
+        </w:rPr>
+        <w:t>.</w:t>
+      </w:r>
+    </w:p>
+    <w:p>
+      <w:pPr>
+        <w:pStyle w:val="13ReferenceList"/>
+        <w:numPr>
+          <w:ilvl w:val="0"/>
+          <w:numId w:val="1"/>
+        </w:numPr>
+        <w:tabs>
+          <w:tab w:val="left" w:pos="426"/>
+        </w:tabs>
+        <w:spacing w:after="50" w:line="180" w:lineRule="exact"/>
+        <w:rPr>
+          <w:rFonts w:ascii="Times New Roman" w:hAnsi="Times New Roman"/>
+          <w:sz w:val="16"/>
+          <w:szCs w:val="16"/>
+          <w:lang w:val="en-US"/>
+        </w:rPr>
+      </w:pPr>
+      <w:r>
+        <w:rPr>
+          <w:rFonts w:ascii="Times New Roman" w:hAnsi="Times New Roman"/>
+          <w:sz w:val="16"/>
+          <w:szCs w:val="16"/>
+          <w:lang w:val="en-US"/>
+        </w:rPr>
+        <w:t xml:space="preserve">A. Shan, X. Fan, C. Wu, X. Zhang and R. Men, "Dynamic Selfish Node Detection </w:t>
+      </w:r>
+      <w:proofErr w:type="gramStart"/>
+      <w:r>
+        <w:rPr>
+          <w:rFonts w:ascii="Times New Roman" w:hAnsi="Times New Roman"/>
+          <w:sz w:val="16"/>
+          <w:szCs w:val="16"/>
+          <w:lang w:val="en-US"/>
+        </w:rPr>
+        <w:t>With</w:t>
+      </w:r>
+      <w:proofErr w:type="gramEnd"/>
+      <w:r>
+        <w:rPr>
+          <w:rFonts w:ascii="Times New Roman" w:hAnsi="Times New Roman"/>
+          <w:sz w:val="16"/>
+          <w:szCs w:val="16"/>
+          <w:lang w:val="en-US"/>
+        </w:rPr>
+        <w:t xml:space="preserve"> Link Quality Consideration in Vehicular Networks," in </w:t>
+      </w:r>
+      <w:r>
+        <w:rPr>
+          <w:rFonts w:ascii="Times New Roman" w:hAnsi="Times New Roman"/>
+          <w:i/>
+          <w:iCs/>
+          <w:sz w:val="16"/>
+          <w:szCs w:val="16"/>
+          <w:lang w:val="en-US"/>
+        </w:rPr>
+        <w:t>IEEE Transactions on Vehicular Technology</w:t>
+      </w:r>
+      <w:r>
+        <w:rPr>
+          <w:rFonts w:ascii="Times New Roman" w:hAnsi="Times New Roman"/>
+          <w:sz w:val="16"/>
+          <w:szCs w:val="16"/>
+          <w:lang w:val="en-US"/>
+        </w:rPr>
+        <w:t>, vol. 72, no. 7, pp. 8827-8843, July 2023</w:t>
+      </w:r>
+      <w:r>
+        <w:rPr>
+          <w:rFonts w:ascii="Times New Roman" w:hAnsi="Times New Roman" w:hint="eastAsia"/>
+          <w:sz w:val="16"/>
+          <w:szCs w:val="16"/>
+          <w:lang w:val="en-US"/>
+        </w:rPr>
+        <w:t>.</w:t>
+      </w:r>
+    </w:p>
+    <w:p>
+      <w:pPr>
+        <w:pStyle w:val="13ReferenceList"/>
+        <w:numPr>
+          <w:ilvl w:val="0"/>
+          <w:numId w:val="1"/>
+        </w:numPr>
+        <w:tabs>
+          <w:tab w:val="left" w:pos="426"/>
+        </w:tabs>
+        <w:spacing w:after="50" w:line="180" w:lineRule="exact"/>
+        <w:rPr>
+          <w:rFonts w:ascii="Times New Roman" w:hAnsi="Times New Roman"/>
+          <w:sz w:val="16"/>
+          <w:szCs w:val="16"/>
+          <w:lang w:val="en-US"/>
+        </w:rPr>
+      </w:pPr>
+      <w:r>
+        <w:rPr>
+          <w:rFonts w:ascii="Times New Roman" w:hAnsi="Times New Roman" w:hint="eastAsia"/>
+          <w:sz w:val="16"/>
+          <w:szCs w:val="16"/>
+          <w:lang w:val="en-US"/>
+        </w:rPr>
+        <w:t xml:space="preserve">X. Han, C. Wen, S. Wang, F. Gao, T. Jiang, and W. Shih, </w:t>
+      </w:r>
+      <w:r>
+        <w:rPr>
+          <w:rFonts w:ascii="Times New Roman" w:hAnsi="Times New Roman" w:hint="eastAsia"/>
+          <w:sz w:val="16"/>
+          <w:szCs w:val="16"/>
+          <w:lang w:val="en-US"/>
+        </w:rPr>
+        <w:t>“</w:t>
+      </w:r>
+      <w:proofErr w:type="spellStart"/>
+      <w:r>
+        <w:rPr>
+          <w:rFonts w:ascii="Times New Roman" w:hAnsi="Times New Roman" w:hint="eastAsia"/>
+          <w:sz w:val="16"/>
+          <w:szCs w:val="16"/>
+          <w:lang w:val="en-US"/>
+        </w:rPr>
+        <w:t>DeepSC</w:t>
+      </w:r>
+      <w:proofErr w:type="spellEnd"/>
+      <w:r>
+        <w:rPr>
+          <w:rFonts w:ascii="Times New Roman" w:hAnsi="Times New Roman" w:hint="eastAsia"/>
+          <w:sz w:val="16"/>
+          <w:szCs w:val="16"/>
+          <w:lang w:val="en-US"/>
+        </w:rPr>
+        <w:t xml:space="preserve">: Semantic Communication System </w:t>
+      </w:r>
+      <w:proofErr w:type="gramStart"/>
+      <w:r>
+        <w:rPr>
+          <w:rFonts w:ascii="Times New Roman" w:hAnsi="Times New Roman" w:hint="eastAsia"/>
+          <w:sz w:val="16"/>
+          <w:szCs w:val="16"/>
+          <w:lang w:val="en-US"/>
+        </w:rPr>
+        <w:t>With</w:t>
+      </w:r>
+      <w:proofErr w:type="gramEnd"/>
+      <w:r>
+        <w:rPr>
+          <w:rFonts w:ascii="Times New Roman" w:hAnsi="Times New Roman" w:hint="eastAsia"/>
+          <w:sz w:val="16"/>
+          <w:szCs w:val="16"/>
+          <w:lang w:val="en-US"/>
+        </w:rPr>
+        <w:t xml:space="preserve"> Deep Learning,</w:t>
+      </w:r>
+      <w:r>
+        <w:rPr>
+          <w:rFonts w:ascii="Times New Roman" w:hAnsi="Times New Roman" w:hint="eastAsia"/>
+          <w:sz w:val="16"/>
+          <w:szCs w:val="16"/>
+          <w:lang w:val="en-US"/>
+        </w:rPr>
+        <w:t>”</w:t>
+      </w:r>
+      <w:r>
+        <w:rPr>
+          <w:rFonts w:ascii="Times New Roman" w:hAnsi="Times New Roman" w:hint="eastAsia"/>
+          <w:sz w:val="16"/>
+          <w:szCs w:val="16"/>
+          <w:lang w:val="en-US"/>
+        </w:rPr>
+        <w:t xml:space="preserve"> IEEE Transactions on Signal Processing, vol. 69, pp. 2663</w:t>
+      </w:r>
+      <w:r>
+        <w:rPr>
+          <w:rFonts w:ascii="Times New Roman" w:hAnsi="Times New Roman" w:hint="eastAsia"/>
+          <w:sz w:val="16"/>
+          <w:szCs w:val="16"/>
+          <w:lang w:val="en-US"/>
+        </w:rPr>
+        <w:t>–</w:t>
+      </w:r>
+      <w:r>
+        <w:rPr>
+          <w:rFonts w:ascii="Times New Roman" w:hAnsi="Times New Roman" w:hint="eastAsia"/>
+          <w:sz w:val="16"/>
+          <w:szCs w:val="16"/>
+          <w:lang w:val="en-US"/>
+        </w:rPr>
+        <w:t>2675, 2021.</w:t>
+      </w:r>
+    </w:p>
+    <w:p>
+      <w:pPr>
+        <w:pStyle w:val="13ReferenceList"/>
+        <w:numPr>
+          <w:ilvl w:val="0"/>
+          <w:numId w:val="1"/>
+        </w:numPr>
+        <w:tabs>
+          <w:tab w:val="left" w:pos="426"/>
+        </w:tabs>
+        <w:spacing w:after="50" w:line="180" w:lineRule="exact"/>
+        <w:rPr>
+          <w:rFonts w:ascii="Times New Roman" w:hAnsi="Times New Roman"/>
+          <w:sz w:val="16"/>
+          <w:szCs w:val="16"/>
+          <w:lang w:val="en-US"/>
+        </w:rPr>
+      </w:pPr>
+      <w:r>
+        <w:rPr>
+          <w:rFonts w:ascii="Times New Roman" w:hAnsi="Times New Roman" w:hint="eastAsia"/>
+          <w:sz w:val="16"/>
+          <w:szCs w:val="16"/>
+          <w:lang w:val="en-US"/>
+        </w:rPr>
+        <w:t xml:space="preserve">H. Hartenstein and K. P. </w:t>
+      </w:r>
+      <w:proofErr w:type="spellStart"/>
+      <w:r>
+        <w:rPr>
+          <w:rFonts w:ascii="Times New Roman" w:hAnsi="Times New Roman" w:hint="eastAsia"/>
+          <w:sz w:val="16"/>
+          <w:szCs w:val="16"/>
+          <w:lang w:val="en-US"/>
+        </w:rPr>
+        <w:t>Laberteaux</w:t>
+      </w:r>
+      <w:proofErr w:type="spellEnd"/>
+      <w:r>
+        <w:rPr>
+          <w:rFonts w:ascii="Times New Roman" w:hAnsi="Times New Roman" w:hint="eastAsia"/>
+          <w:sz w:val="16"/>
+          <w:szCs w:val="16"/>
+          <w:lang w:val="en-US"/>
+        </w:rPr>
+        <w:t xml:space="preserve">, </w:t>
+      </w:r>
+      <w:r>
+        <w:rPr>
+          <w:rFonts w:ascii="Times New Roman" w:hAnsi="Times New Roman" w:hint="eastAsia"/>
+          <w:sz w:val="16"/>
+          <w:szCs w:val="16"/>
+          <w:lang w:val="en-US"/>
+        </w:rPr>
+        <w:t>“</w:t>
+      </w:r>
+      <w:r>
+        <w:rPr>
+          <w:rFonts w:ascii="Times New Roman" w:hAnsi="Times New Roman" w:hint="eastAsia"/>
+          <w:sz w:val="16"/>
+          <w:szCs w:val="16"/>
+          <w:lang w:val="en-US"/>
+        </w:rPr>
+        <w:t>A Tutorial Survey on Vehicular Ad Hoc Networks,</w:t>
+      </w:r>
+      <w:r>
+        <w:rPr>
+          <w:rFonts w:ascii="Times New Roman" w:hAnsi="Times New Roman" w:hint="eastAsia"/>
+          <w:sz w:val="16"/>
+          <w:szCs w:val="16"/>
+          <w:lang w:val="en-US"/>
+        </w:rPr>
+        <w:t>”</w:t>
+      </w:r>
+      <w:r>
+        <w:rPr>
+          <w:rFonts w:ascii="Times New Roman" w:hAnsi="Times New Roman" w:hint="eastAsia"/>
+          <w:sz w:val="16"/>
+          <w:szCs w:val="16"/>
+          <w:lang w:val="en-US"/>
+        </w:rPr>
+        <w:t xml:space="preserve"> IEEE Communications Magazine, vol. 46, no. 6, pp. 164</w:t>
+      </w:r>
+      <w:r>
+        <w:rPr>
+          <w:rFonts w:ascii="Times New Roman" w:hAnsi="Times New Roman" w:hint="eastAsia"/>
+          <w:sz w:val="16"/>
+          <w:szCs w:val="16"/>
+          <w:lang w:val="en-US"/>
+        </w:rPr>
+        <w:t>–</w:t>
+      </w:r>
+      <w:r>
+        <w:rPr>
+          <w:rFonts w:ascii="Times New Roman" w:hAnsi="Times New Roman" w:hint="eastAsia"/>
+          <w:sz w:val="16"/>
+          <w:szCs w:val="16"/>
+          <w:lang w:val="en-US"/>
+        </w:rPr>
+        <w:t>171, 2008.</w:t>
+      </w:r>
+    </w:p>
+    <w:p>
+      <w:pPr>
+        <w:pStyle w:val="13ReferenceList"/>
+        <w:numPr>
+          <w:ilvl w:val="0"/>
+          <w:numId w:val="1"/>
+        </w:numPr>
+        <w:tabs>
+          <w:tab w:val="left" w:pos="426"/>
+        </w:tabs>
+        <w:spacing w:after="50" w:line="180" w:lineRule="exact"/>
+        <w:rPr>
+          <w:rFonts w:ascii="Times New Roman" w:hAnsi="Times New Roman"/>
+          <w:sz w:val="16"/>
+          <w:szCs w:val="16"/>
+          <w:lang w:val="en-US"/>
+        </w:rPr>
+      </w:pPr>
+      <w:r>
+        <w:rPr>
+          <w:rFonts w:ascii="Times New Roman" w:hAnsi="Times New Roman" w:hint="eastAsia"/>
+          <w:sz w:val="16"/>
+          <w:szCs w:val="16"/>
+          <w:lang w:val="en-US"/>
+        </w:rPr>
+        <w:t>X. Zhang, Y. Liu, D. Jin, and L. Su, "Task-Oriented Semantic Communications for V2X Networks," IEEE Transactions on Intelligent Transportation Systems, vol. 24, no. 4, pp. 4019</w:t>
+      </w:r>
+      <w:r>
+        <w:rPr>
+          <w:rFonts w:ascii="Times New Roman" w:hAnsi="Times New Roman" w:hint="eastAsia"/>
+          <w:sz w:val="16"/>
+          <w:szCs w:val="16"/>
+          <w:lang w:val="en-US"/>
+        </w:rPr>
+        <w:t>–</w:t>
+      </w:r>
+      <w:r>
+        <w:rPr>
+          <w:rFonts w:ascii="Times New Roman" w:hAnsi="Times New Roman" w:hint="eastAsia"/>
+          <w:sz w:val="16"/>
+          <w:szCs w:val="16"/>
+          <w:lang w:val="en-US"/>
+        </w:rPr>
+        <w:t>4031, April 2023.</w:t>
+      </w:r>
+    </w:p>
+    <w:p>
+      <w:pPr>
+        <w:pStyle w:val="13ReferenceList"/>
+        <w:numPr>
+          <w:ilvl w:val="0"/>
+          <w:numId w:val="1"/>
+        </w:numPr>
+        <w:tabs>
+          <w:tab w:val="left" w:pos="426"/>
+        </w:tabs>
+        <w:spacing w:after="50" w:line="180" w:lineRule="exact"/>
+        <w:rPr>
+          <w:rFonts w:ascii="Times New Roman" w:hAnsi="Times New Roman"/>
+          <w:sz w:val="16"/>
+          <w:szCs w:val="16"/>
+          <w:lang w:val="en-US"/>
+        </w:rPr>
+      </w:pPr>
+      <w:r>
+        <w:rPr>
+          <w:rFonts w:ascii="Times New Roman" w:hAnsi="Times New Roman" w:hint="eastAsia"/>
+          <w:sz w:val="16"/>
+          <w:szCs w:val="16"/>
+          <w:lang w:val="en-US"/>
+        </w:rPr>
+        <w:t xml:space="preserve">Y. Lu, X. Chen, C. Dong, and K. B. </w:t>
+      </w:r>
+      <w:proofErr w:type="spellStart"/>
+      <w:r>
+        <w:rPr>
+          <w:rFonts w:ascii="Times New Roman" w:hAnsi="Times New Roman" w:hint="eastAsia"/>
+          <w:sz w:val="16"/>
+          <w:szCs w:val="16"/>
+          <w:lang w:val="en-US"/>
+        </w:rPr>
+        <w:t>Letaief</w:t>
+      </w:r>
+      <w:proofErr w:type="spellEnd"/>
+      <w:r>
+        <w:rPr>
+          <w:rFonts w:ascii="Times New Roman" w:hAnsi="Times New Roman" w:hint="eastAsia"/>
+          <w:sz w:val="16"/>
+          <w:szCs w:val="16"/>
+          <w:lang w:val="en-US"/>
+        </w:rPr>
+        <w:t xml:space="preserve">, "Semantics-Empowered </w:t>
+      </w:r>
+      <w:r>
+        <w:rPr>
+          <w:rFonts w:ascii="Times New Roman" w:hAnsi="Times New Roman" w:hint="eastAsia"/>
+          <w:sz w:val="16"/>
+          <w:szCs w:val="16"/>
+          <w:lang w:val="en-US"/>
+        </w:rPr>
+        <w:t>Communications for Autonomous Driving: A Tutorial-Cum-Survey," IEEE Internet of Things Journal, vol. 10, no. 2, pp. 817</w:t>
+      </w:r>
+      <w:r>
+        <w:rPr>
+          <w:rFonts w:ascii="Times New Roman" w:hAnsi="Times New Roman" w:hint="eastAsia"/>
+          <w:sz w:val="16"/>
+          <w:szCs w:val="16"/>
+          <w:lang w:val="en-US"/>
+        </w:rPr>
+        <w:t>–</w:t>
+      </w:r>
+      <w:r>
+        <w:rPr>
+          <w:rFonts w:ascii="Times New Roman" w:hAnsi="Times New Roman" w:hint="eastAsia"/>
+          <w:sz w:val="16"/>
+          <w:szCs w:val="16"/>
+          <w:lang w:val="en-US"/>
+        </w:rPr>
+        <w:t>836, Jan. 2023.</w:t>
       </w:r>
     </w:p>
     <w:p>
@@ -8003,7 +8910,6 @@
   <w:style w:type="character" w:default="1" w:styleId="a0">
     <w:name w:val="Default Paragraph Font"/>
     <w:uiPriority w:val="1"/>
-    <w:semiHidden/>
     <w:unhideWhenUsed/>
   </w:style>
   <w:style w:type="table" w:default="1" w:styleId="a1">

</xml_diff>

<commit_message>
sixth draft, almost final
</commit_message>
<xml_diff>
--- a/draft of the paper/paper-1.docx
+++ b/draft of the paper/paper-1.docx
@@ -20,6 +20,79 @@
           <w:sz w:val="48"/>
           <w:szCs w:val="48"/>
         </w:rPr>
+        <w:drawing>
+          <wp:inline distT="0" distB="0" distL="0" distR="0" wp14:anchorId="7721DCA9" wp14:editId="7E131BF1">
+            <wp:extent cx="4501949" cy="7797800"/>
+            <wp:effectExtent l="0" t="0" r="0" b="0"/>
+            <wp:docPr id="1564133239" name="图片 1"/>
+            <wp:cNvGraphicFramePr>
+              <a:graphicFrameLocks xmlns:a="http://schemas.openxmlformats.org/drawingml/2006/main" noChangeAspect="1"/>
+            </wp:cNvGraphicFramePr>
+            <a:graphic xmlns:a="http://schemas.openxmlformats.org/drawingml/2006/main">
+              <a:graphicData uri="http://schemas.openxmlformats.org/drawingml/2006/picture">
+                <pic:pic xmlns:pic="http://schemas.openxmlformats.org/drawingml/2006/picture">
+                  <pic:nvPicPr>
+                    <pic:cNvPr id="1564133239" name=""/>
+                    <pic:cNvPicPr/>
+                  </pic:nvPicPr>
+                  <pic:blipFill>
+                    <a:blip r:embed="rId7"/>
+                    <a:stretch>
+                      <a:fillRect/>
+                    </a:stretch>
+                  </pic:blipFill>
+                  <pic:spPr>
+                    <a:xfrm>
+                      <a:off x="0" y="0"/>
+                      <a:ext cx="4507428" cy="7807289"/>
+                    </a:xfrm>
+                    <a:prstGeom prst="rect">
+                      <a:avLst/>
+                    </a:prstGeom>
+                  </pic:spPr>
+                </pic:pic>
+              </a:graphicData>
+            </a:graphic>
+          </wp:inline>
+        </w:drawing>
+      </w:r>
+    </w:p>
+    <w:p>
+      <w:pPr>
+        <w:widowControl/>
+        <w:jc w:val="left"/>
+        <w:rPr>
+          <w:rFonts w:ascii="Times New Roman" w:hAnsi="Times New Roman" w:cs="Times New Roman"/>
+          <w:sz w:val="48"/>
+          <w:szCs w:val="48"/>
+        </w:rPr>
+      </w:pPr>
+      <w:r>
+        <w:rPr>
+          <w:rFonts w:ascii="Times New Roman" w:hAnsi="Times New Roman" w:cs="Times New Roman"/>
+          <w:sz w:val="48"/>
+          <w:szCs w:val="48"/>
+        </w:rPr>
+        <w:br w:type="page"/>
+      </w:r>
+    </w:p>
+    <w:p>
+      <w:pPr>
+        <w:spacing w:after="120"/>
+        <w:jc w:val="center"/>
+        <w:rPr>
+          <w:rFonts w:ascii="Times New Roman" w:hAnsi="Times New Roman" w:cs="Times New Roman"/>
+          <w:sz w:val="48"/>
+          <w:szCs w:val="48"/>
+        </w:rPr>
+      </w:pPr>
+      <w:r>
+        <w:rPr>
+          <w:rFonts w:ascii="Times New Roman" w:hAnsi="Times New Roman" w:cs="Times New Roman"/>
+          <w:sz w:val="48"/>
+          <w:szCs w:val="48"/>
+        </w:rPr>
+        <w:lastRenderedPageBreak/>
         <w:t>SNR-</w:t>
       </w:r>
       <w:r>
@@ -392,7 +465,7 @@
           <w:sz w:val="18"/>
           <w:szCs w:val="18"/>
         </w:rPr>
-        <w:t>Axida</w:t>
+        <w:t>Zhanfei</w:t>
       </w:r>
       <w:proofErr w:type="spellEnd"/>
       <w:r>
@@ -401,21 +474,21 @@
           <w:sz w:val="18"/>
           <w:szCs w:val="18"/>
         </w:rPr>
-        <w:t xml:space="preserve"> Shan</w:t>
+        <w:t xml:space="preserve"> Ma</w:t>
       </w:r>
       <w:proofErr w:type="gramStart"/>
       <w:r>
         <w:rPr>
-          <w:rFonts w:ascii="Times New Roman" w:hAnsi="Times New Roman" w:cs="Times New Roman"/>
+          <w:rFonts w:ascii="Times New Roman" w:hAnsi="Times New Roman" w:cs="Times New Roman" w:hint="eastAsia"/>
           <w:sz w:val="18"/>
           <w:szCs w:val="18"/>
           <w:vertAlign w:val="superscript"/>
         </w:rPr>
-        <w:t>2</w:t>
-      </w:r>
-      <w:r>
-        <w:rPr>
-          <w:rFonts w:ascii="Times New Roman" w:hAnsi="Times New Roman" w:cs="Times New Roman" w:hint="eastAsia"/>
+        <w:t>3</w:t>
+      </w:r>
+      <w:r>
+        <w:rPr>
+          <w:rFonts w:ascii="Times New Roman" w:hAnsi="Times New Roman" w:cs="Times New Roman"/>
           <w:sz w:val="18"/>
           <w:szCs w:val="18"/>
           <w:vertAlign w:val="superscript"/>
@@ -429,9 +502,18 @@
           <w:szCs w:val="18"/>
           <w:vertAlign w:val="superscript"/>
         </w:rPr>
-        <w:t>b</w:t>
+        <w:t>c</w:t>
       </w:r>
       <w:proofErr w:type="gramEnd"/>
+      <w:r>
+        <w:rPr>
+          <w:rFonts w:ascii="Times New Roman" w:hAnsi="Times New Roman" w:cs="Times New Roman" w:hint="eastAsia"/>
+          <w:sz w:val="18"/>
+          <w:szCs w:val="18"/>
+          <w:vertAlign w:val="superscript"/>
+        </w:rPr>
+        <w:t xml:space="preserve"> </w:t>
+      </w:r>
     </w:p>
     <w:p>
       <w:pPr>
@@ -445,13 +527,13 @@
       </w:pPr>
       <w:r>
         <w:rPr>
-          <w:rFonts w:ascii="Times New Roman" w:hAnsi="Times New Roman" w:cs="Times New Roman"/>
+          <w:rFonts w:ascii="Times New Roman" w:hAnsi="Times New Roman" w:cs="Times New Roman" w:hint="eastAsia"/>
           <w:snapToGrid w:val="0"/>
           <w:sz w:val="18"/>
           <w:szCs w:val="18"/>
           <w:vertAlign w:val="superscript"/>
         </w:rPr>
-        <w:t>2</w:t>
+        <w:t>3</w:t>
       </w:r>
       <w:r>
         <w:rPr>
@@ -555,15 +637,15 @@
           <w:szCs w:val="18"/>
           <w:vertAlign w:val="superscript"/>
         </w:rPr>
-        <w:t>b</w:t>
-      </w:r>
-      <w:r>
-        <w:rPr>
-          <w:rFonts w:ascii="Times New Roman" w:hAnsi="Times New Roman" w:cs="Times New Roman"/>
-          <w:sz w:val="18"/>
-          <w:szCs w:val="18"/>
-        </w:rPr>
-        <w:t>Corresponding</w:t>
+        <w:t>c</w:t>
+      </w:r>
+      <w:r>
+        <w:rPr>
+          <w:rFonts w:ascii="Times New Roman" w:hAnsi="Times New Roman" w:cs="Times New Roman"/>
+          <w:sz w:val="18"/>
+          <w:szCs w:val="18"/>
+        </w:rPr>
+        <w:t>e</w:t>
       </w:r>
       <w:proofErr w:type="spellEnd"/>
       <w:r>
@@ -572,37 +654,15 @@
           <w:sz w:val="18"/>
           <w:szCs w:val="18"/>
         </w:rPr>
-        <w:t xml:space="preserve"> author’s</w:t>
-      </w:r>
-      <w:r>
-        <w:rPr>
-          <w:rFonts w:ascii="Times New Roman" w:hAnsi="Times New Roman" w:cs="Times New Roman" w:hint="eastAsia"/>
-          <w:sz w:val="18"/>
-          <w:szCs w:val="18"/>
-        </w:rPr>
-        <w:t xml:space="preserve"> e</w:t>
-      </w:r>
-      <w:r>
-        <w:rPr>
-          <w:rFonts w:ascii="Times New Roman" w:hAnsi="Times New Roman" w:cs="Times New Roman"/>
-          <w:sz w:val="18"/>
-          <w:szCs w:val="18"/>
-        </w:rPr>
-        <w:t>-mail:</w:t>
-      </w:r>
-      <w:r>
-        <w:rPr>
-          <w:rFonts w:hint="eastAsia"/>
-        </w:rPr>
-        <w:t xml:space="preserve"> </w:t>
-      </w:r>
-      <w:r>
-        <w:rPr>
-          <w:rFonts w:ascii="Times New Roman" w:hAnsi="Times New Roman" w:cs="Times New Roman" w:hint="eastAsia"/>
-          <w:sz w:val="18"/>
-          <w:szCs w:val="18"/>
-        </w:rPr>
-        <w:t>axida@bttc.edu.cn</w:t>
+        <w:t xml:space="preserve">-mail: </w:t>
+      </w:r>
+      <w:r>
+        <w:rPr>
+          <w:rFonts w:ascii="Times New Roman" w:hAnsi="Times New Roman" w:cs="Times New Roman" w:hint="eastAsia"/>
+          <w:sz w:val="18"/>
+          <w:szCs w:val="18"/>
+        </w:rPr>
+        <w:t>mazhanfei@163.com</w:t>
       </w:r>
     </w:p>
     <w:p>
@@ -611,6 +671,717 @@
         <w:jc w:val="center"/>
         <w:rPr>
           <w:rFonts w:ascii="Times New Roman" w:hAnsi="Times New Roman" w:cs="Times New Roman"/>
+          <w:sz w:val="18"/>
+          <w:szCs w:val="18"/>
+        </w:rPr>
+      </w:pPr>
+    </w:p>
+    <w:p>
+      <w:pPr>
+        <w:spacing w:after="40"/>
+        <w:jc w:val="center"/>
+        <w:rPr>
+          <w:rFonts w:ascii="Times New Roman" w:hAnsi="Times New Roman" w:cs="Times New Roman"/>
+          <w:sz w:val="18"/>
+          <w:szCs w:val="18"/>
+        </w:rPr>
+      </w:pPr>
+      <w:proofErr w:type="spellStart"/>
+      <w:r>
+        <w:rPr>
+          <w:rFonts w:ascii="Times New Roman" w:hAnsi="Times New Roman" w:cs="Times New Roman" w:hint="eastAsia"/>
+          <w:sz w:val="18"/>
+          <w:szCs w:val="18"/>
+        </w:rPr>
+        <w:t>Jiujie</w:t>
+      </w:r>
+      <w:proofErr w:type="spellEnd"/>
+      <w:r>
+        <w:rPr>
+          <w:rFonts w:ascii="Times New Roman" w:hAnsi="Times New Roman" w:cs="Times New Roman" w:hint="eastAsia"/>
+          <w:sz w:val="18"/>
+          <w:szCs w:val="18"/>
+        </w:rPr>
+        <w:t xml:space="preserve"> Zhang</w:t>
+      </w:r>
+      <w:proofErr w:type="gramStart"/>
+      <w:r>
+        <w:rPr>
+          <w:rFonts w:ascii="Times New Roman" w:hAnsi="Times New Roman" w:cs="Times New Roman" w:hint="eastAsia"/>
+          <w:sz w:val="18"/>
+          <w:szCs w:val="18"/>
+          <w:vertAlign w:val="superscript"/>
+        </w:rPr>
+        <w:t>5</w:t>
+      </w:r>
+      <w:r>
+        <w:rPr>
+          <w:rFonts w:ascii="Times New Roman" w:hAnsi="Times New Roman" w:cs="Times New Roman"/>
+          <w:sz w:val="18"/>
+          <w:szCs w:val="18"/>
+          <w:vertAlign w:val="superscript"/>
+        </w:rPr>
+        <w:t>,</w:t>
+      </w:r>
+      <w:r>
+        <w:rPr>
+          <w:rFonts w:ascii="Times New Roman" w:hAnsi="Times New Roman" w:cs="Times New Roman" w:hint="eastAsia"/>
+          <w:sz w:val="18"/>
+          <w:szCs w:val="18"/>
+          <w:vertAlign w:val="superscript"/>
+        </w:rPr>
+        <w:t>e</w:t>
+      </w:r>
+      <w:proofErr w:type="gramEnd"/>
+      <w:r>
+        <w:rPr>
+          <w:rFonts w:ascii="Times New Roman" w:hAnsi="Times New Roman" w:cs="Times New Roman" w:hint="eastAsia"/>
+          <w:sz w:val="18"/>
+          <w:szCs w:val="18"/>
+          <w:vertAlign w:val="superscript"/>
+        </w:rPr>
+        <w:t xml:space="preserve"> </w:t>
+      </w:r>
+    </w:p>
+    <w:p>
+      <w:pPr>
+        <w:spacing w:after="40"/>
+        <w:jc w:val="center"/>
+        <w:rPr>
+          <w:rFonts w:ascii="Times New Roman" w:hAnsi="Times New Roman" w:cs="Times New Roman"/>
+          <w:sz w:val="18"/>
+          <w:szCs w:val="18"/>
+        </w:rPr>
+      </w:pPr>
+      <w:r>
+        <w:rPr>
+          <w:rFonts w:ascii="Times New Roman" w:hAnsi="Times New Roman" w:cs="Times New Roman" w:hint="eastAsia"/>
+          <w:snapToGrid w:val="0"/>
+          <w:sz w:val="18"/>
+          <w:szCs w:val="18"/>
+          <w:vertAlign w:val="superscript"/>
+        </w:rPr>
+        <w:t>5</w:t>
+      </w:r>
+      <w:r>
+        <w:rPr>
+          <w:rFonts w:ascii="Times New Roman" w:hAnsi="Times New Roman" w:cs="Times New Roman" w:hint="eastAsia"/>
+          <w:snapToGrid w:val="0"/>
+          <w:sz w:val="18"/>
+          <w:szCs w:val="18"/>
+        </w:rPr>
+        <w:t>Baotou Teachers</w:t>
+      </w:r>
+      <w:proofErr w:type="gramStart"/>
+      <w:r>
+        <w:rPr>
+          <w:rFonts w:ascii="Times New Roman" w:hAnsi="Times New Roman" w:cs="Times New Roman"/>
+          <w:snapToGrid w:val="0"/>
+          <w:sz w:val="18"/>
+          <w:szCs w:val="18"/>
+        </w:rPr>
+        <w:t>’</w:t>
+      </w:r>
+      <w:proofErr w:type="gramEnd"/>
+      <w:r>
+        <w:rPr>
+          <w:rFonts w:ascii="Times New Roman" w:hAnsi="Times New Roman" w:cs="Times New Roman" w:hint="eastAsia"/>
+          <w:snapToGrid w:val="0"/>
+          <w:sz w:val="18"/>
+          <w:szCs w:val="18"/>
+        </w:rPr>
+        <w:t xml:space="preserve"> College</w:t>
+      </w:r>
+      <w:r>
+        <w:rPr>
+          <w:rFonts w:ascii="Times New Roman" w:hAnsi="Times New Roman" w:cs="Times New Roman"/>
+          <w:snapToGrid w:val="0"/>
+          <w:sz w:val="18"/>
+          <w:szCs w:val="18"/>
+        </w:rPr>
+        <w:t>，</w:t>
+      </w:r>
+      <w:r>
+        <w:rPr>
+          <w:rFonts w:ascii="Times New Roman" w:hAnsi="Times New Roman" w:cs="Times New Roman" w:hint="eastAsia"/>
+          <w:snapToGrid w:val="0"/>
+          <w:sz w:val="18"/>
+          <w:szCs w:val="18"/>
+        </w:rPr>
+        <w:t>Baotou</w:t>
+      </w:r>
+      <w:r>
+        <w:rPr>
+          <w:rFonts w:ascii="Times New Roman" w:hAnsi="Times New Roman" w:cs="Times New Roman"/>
+          <w:snapToGrid w:val="0"/>
+          <w:sz w:val="18"/>
+          <w:szCs w:val="18"/>
+        </w:rPr>
+        <w:t>，</w:t>
+      </w:r>
+      <w:r>
+        <w:rPr>
+          <w:rFonts w:ascii="Times New Roman" w:hAnsi="Times New Roman" w:cs="Times New Roman" w:hint="eastAsia"/>
+          <w:snapToGrid w:val="0"/>
+          <w:sz w:val="18"/>
+          <w:szCs w:val="18"/>
+        </w:rPr>
+        <w:t>Inner Mongolia</w:t>
+      </w:r>
+      <w:r>
+        <w:rPr>
+          <w:rFonts w:ascii="Times New Roman" w:hAnsi="Times New Roman" w:cs="Times New Roman"/>
+          <w:snapToGrid w:val="0"/>
+          <w:sz w:val="18"/>
+          <w:szCs w:val="18"/>
+        </w:rPr>
+        <w:t>，</w:t>
+      </w:r>
+      <w:r>
+        <w:rPr>
+          <w:rFonts w:ascii="Times New Roman" w:hAnsi="Times New Roman" w:cs="Times New Roman" w:hint="eastAsia"/>
+          <w:snapToGrid w:val="0"/>
+          <w:sz w:val="18"/>
+          <w:szCs w:val="18"/>
+        </w:rPr>
+        <w:t>China</w:t>
+      </w:r>
+    </w:p>
+    <w:p>
+      <w:pPr>
+        <w:spacing w:after="40"/>
+        <w:jc w:val="center"/>
+        <w:rPr>
+          <w:rFonts w:ascii="Times New Roman" w:hAnsi="Times New Roman" w:cs="Times New Roman"/>
+          <w:sz w:val="18"/>
+          <w:szCs w:val="18"/>
+        </w:rPr>
+      </w:pPr>
+      <w:r>
+        <w:rPr>
+          <w:rFonts w:ascii="Times New Roman" w:hAnsi="Times New Roman" w:cs="Times New Roman" w:hint="eastAsia"/>
+          <w:sz w:val="18"/>
+          <w:szCs w:val="18"/>
+          <w:vertAlign w:val="superscript"/>
+        </w:rPr>
+        <w:t>e</w:t>
+      </w:r>
+      <w:r>
+        <w:rPr>
+          <w:rFonts w:ascii="Times New Roman" w:hAnsi="Times New Roman" w:cs="Times New Roman"/>
+          <w:sz w:val="18"/>
+          <w:szCs w:val="18"/>
+        </w:rPr>
+        <w:t xml:space="preserve">e-mail: </w:t>
+      </w:r>
+      <w:r>
+        <w:rPr>
+          <w:rFonts w:ascii="Times New Roman" w:hAnsi="Times New Roman" w:cs="Times New Roman" w:hint="eastAsia"/>
+          <w:sz w:val="18"/>
+          <w:szCs w:val="18"/>
+        </w:rPr>
+        <w:t>zhangjiujie@bttc.edu.cn</w:t>
+      </w:r>
+    </w:p>
+    <w:p>
+      <w:pPr>
+        <w:spacing w:after="40"/>
+        <w:jc w:val="center"/>
+        <w:rPr>
+          <w:rFonts w:ascii="Times New Roman" w:hAnsi="Times New Roman" w:cs="Times New Roman"/>
+          <w:sz w:val="18"/>
+          <w:szCs w:val="18"/>
+        </w:rPr>
+      </w:pPr>
+    </w:p>
+    <w:p>
+      <w:pPr>
+        <w:spacing w:after="40"/>
+        <w:jc w:val="center"/>
+        <w:rPr>
+          <w:rFonts w:ascii="Times New Roman" w:hAnsi="Times New Roman" w:cs="Times New Roman"/>
+          <w:sz w:val="18"/>
+          <w:szCs w:val="18"/>
+        </w:rPr>
+      </w:pPr>
+      <w:proofErr w:type="spellStart"/>
+      <w:r>
+        <w:rPr>
+          <w:rFonts w:ascii="Times New Roman" w:hAnsi="Times New Roman" w:cs="Times New Roman" w:hint="eastAsia"/>
+          <w:sz w:val="18"/>
+          <w:szCs w:val="18"/>
+        </w:rPr>
+        <w:t>Axida</w:t>
+      </w:r>
+      <w:proofErr w:type="spellEnd"/>
+      <w:r>
+        <w:rPr>
+          <w:rFonts w:ascii="Times New Roman" w:hAnsi="Times New Roman" w:cs="Times New Roman" w:hint="eastAsia"/>
+          <w:sz w:val="18"/>
+          <w:szCs w:val="18"/>
+        </w:rPr>
+        <w:t xml:space="preserve"> Shan</w:t>
+      </w:r>
+      <w:proofErr w:type="gramStart"/>
+      <w:r>
+        <w:rPr>
+          <w:rFonts w:ascii="Times New Roman" w:hAnsi="Times New Roman" w:cs="Times New Roman"/>
+          <w:sz w:val="18"/>
+          <w:szCs w:val="18"/>
+          <w:vertAlign w:val="superscript"/>
+        </w:rPr>
+        <w:t>2</w:t>
+      </w:r>
+      <w:r>
+        <w:rPr>
+          <w:rFonts w:ascii="Times New Roman" w:hAnsi="Times New Roman" w:cs="Times New Roman" w:hint="eastAsia"/>
+          <w:sz w:val="18"/>
+          <w:szCs w:val="18"/>
+          <w:vertAlign w:val="superscript"/>
+        </w:rPr>
+        <w:t>,</w:t>
+      </w:r>
+      <w:r>
+        <w:rPr>
+          <w:rFonts w:ascii="Times New Roman" w:hAnsi="Times New Roman" w:cs="Times New Roman" w:hint="eastAsia"/>
+          <w:sz w:val="18"/>
+          <w:szCs w:val="18"/>
+          <w:vertAlign w:val="superscript"/>
+        </w:rPr>
+        <w:t>b</w:t>
+      </w:r>
+      <w:proofErr w:type="gramEnd"/>
+    </w:p>
+    <w:p>
+      <w:pPr>
+        <w:spacing w:after="40"/>
+        <w:jc w:val="center"/>
+        <w:rPr>
+          <w:rFonts w:ascii="Times New Roman" w:hAnsi="Times New Roman" w:cs="Times New Roman"/>
+          <w:sz w:val="18"/>
+          <w:szCs w:val="18"/>
+        </w:rPr>
+      </w:pPr>
+      <w:r>
+        <w:rPr>
+          <w:rFonts w:ascii="Times New Roman" w:hAnsi="Times New Roman" w:cs="Times New Roman"/>
+          <w:snapToGrid w:val="0"/>
+          <w:sz w:val="18"/>
+          <w:szCs w:val="18"/>
+          <w:vertAlign w:val="superscript"/>
+        </w:rPr>
+        <w:t>2</w:t>
+      </w:r>
+      <w:r>
+        <w:rPr>
+          <w:rFonts w:ascii="Times New Roman" w:hAnsi="Times New Roman" w:cs="Times New Roman" w:hint="eastAsia"/>
+          <w:snapToGrid w:val="0"/>
+          <w:sz w:val="18"/>
+          <w:szCs w:val="18"/>
+        </w:rPr>
+        <w:t>Baotou Teachers</w:t>
+      </w:r>
+      <w:proofErr w:type="gramStart"/>
+      <w:r>
+        <w:rPr>
+          <w:rFonts w:ascii="Times New Roman" w:hAnsi="Times New Roman" w:cs="Times New Roman"/>
+          <w:snapToGrid w:val="0"/>
+          <w:sz w:val="18"/>
+          <w:szCs w:val="18"/>
+        </w:rPr>
+        <w:t>’</w:t>
+      </w:r>
+      <w:proofErr w:type="gramEnd"/>
+      <w:r>
+        <w:rPr>
+          <w:rFonts w:ascii="Times New Roman" w:hAnsi="Times New Roman" w:cs="Times New Roman" w:hint="eastAsia"/>
+          <w:snapToGrid w:val="0"/>
+          <w:sz w:val="18"/>
+          <w:szCs w:val="18"/>
+        </w:rPr>
+        <w:t xml:space="preserve"> College</w:t>
+      </w:r>
+      <w:r>
+        <w:rPr>
+          <w:rFonts w:ascii="Times New Roman" w:hAnsi="Times New Roman" w:cs="Times New Roman"/>
+          <w:snapToGrid w:val="0"/>
+          <w:sz w:val="18"/>
+          <w:szCs w:val="18"/>
+        </w:rPr>
+        <w:t>，</w:t>
+      </w:r>
+      <w:r>
+        <w:rPr>
+          <w:rFonts w:ascii="Times New Roman" w:hAnsi="Times New Roman" w:cs="Times New Roman" w:hint="eastAsia"/>
+          <w:snapToGrid w:val="0"/>
+          <w:sz w:val="18"/>
+          <w:szCs w:val="18"/>
+        </w:rPr>
+        <w:t>Baotou</w:t>
+      </w:r>
+      <w:r>
+        <w:rPr>
+          <w:rFonts w:ascii="Times New Roman" w:hAnsi="Times New Roman" w:cs="Times New Roman"/>
+          <w:snapToGrid w:val="0"/>
+          <w:sz w:val="18"/>
+          <w:szCs w:val="18"/>
+        </w:rPr>
+        <w:t>，</w:t>
+      </w:r>
+      <w:r>
+        <w:rPr>
+          <w:rFonts w:ascii="Times New Roman" w:hAnsi="Times New Roman" w:cs="Times New Roman" w:hint="eastAsia"/>
+          <w:snapToGrid w:val="0"/>
+          <w:sz w:val="18"/>
+          <w:szCs w:val="18"/>
+        </w:rPr>
+        <w:t>Inner Mongolia</w:t>
+      </w:r>
+      <w:r>
+        <w:rPr>
+          <w:rFonts w:ascii="Times New Roman" w:hAnsi="Times New Roman" w:cs="Times New Roman"/>
+          <w:snapToGrid w:val="0"/>
+          <w:sz w:val="18"/>
+          <w:szCs w:val="18"/>
+        </w:rPr>
+        <w:t>，</w:t>
+      </w:r>
+      <w:r>
+        <w:rPr>
+          <w:rFonts w:ascii="Times New Roman" w:hAnsi="Times New Roman" w:cs="Times New Roman" w:hint="eastAsia"/>
+          <w:snapToGrid w:val="0"/>
+          <w:sz w:val="18"/>
+          <w:szCs w:val="18"/>
+        </w:rPr>
+        <w:t>China</w:t>
+      </w:r>
+    </w:p>
+    <w:p>
+      <w:pPr>
+        <w:spacing w:after="40"/>
+        <w:jc w:val="center"/>
+        <w:rPr>
+          <w:rFonts w:ascii="Times New Roman" w:hAnsi="Times New Roman" w:cs="Times New Roman"/>
+          <w:sz w:val="18"/>
+          <w:szCs w:val="18"/>
+        </w:rPr>
+      </w:pPr>
+      <w:proofErr w:type="spellStart"/>
+      <w:r>
+        <w:rPr>
+          <w:rFonts w:ascii="Times New Roman" w:hAnsi="Times New Roman" w:cs="Times New Roman" w:hint="eastAsia"/>
+          <w:sz w:val="18"/>
+          <w:szCs w:val="18"/>
+          <w:vertAlign w:val="superscript"/>
+        </w:rPr>
+        <w:t>b</w:t>
+      </w:r>
+      <w:r>
+        <w:rPr>
+          <w:rFonts w:ascii="Times New Roman" w:hAnsi="Times New Roman" w:cs="Times New Roman"/>
+          <w:sz w:val="18"/>
+          <w:szCs w:val="18"/>
+        </w:rPr>
+        <w:t>Corresponding</w:t>
+      </w:r>
+      <w:proofErr w:type="spellEnd"/>
+      <w:r>
+        <w:rPr>
+          <w:rFonts w:ascii="Times New Roman" w:hAnsi="Times New Roman" w:cs="Times New Roman"/>
+          <w:sz w:val="18"/>
+          <w:szCs w:val="18"/>
+        </w:rPr>
+        <w:t xml:space="preserve"> author’s</w:t>
+      </w:r>
+      <w:r>
+        <w:rPr>
+          <w:rFonts w:ascii="Times New Roman" w:hAnsi="Times New Roman" w:cs="Times New Roman" w:hint="eastAsia"/>
+          <w:sz w:val="18"/>
+          <w:szCs w:val="18"/>
+        </w:rPr>
+        <w:t xml:space="preserve"> e</w:t>
+      </w:r>
+      <w:r>
+        <w:rPr>
+          <w:rFonts w:ascii="Times New Roman" w:hAnsi="Times New Roman" w:cs="Times New Roman"/>
+          <w:sz w:val="18"/>
+          <w:szCs w:val="18"/>
+        </w:rPr>
+        <w:t>-mail:</w:t>
+      </w:r>
+      <w:r>
+        <w:rPr>
+          <w:rFonts w:hint="eastAsia"/>
+        </w:rPr>
+        <w:t xml:space="preserve"> </w:t>
+      </w:r>
+      <w:r>
+        <w:rPr>
+          <w:rFonts w:ascii="Times New Roman" w:hAnsi="Times New Roman" w:cs="Times New Roman" w:hint="eastAsia"/>
+          <w:sz w:val="18"/>
+          <w:szCs w:val="18"/>
+        </w:rPr>
+        <w:t>axida@bttc.edu.cn</w:t>
+      </w:r>
+    </w:p>
+    <w:p>
+      <w:pPr>
+        <w:spacing w:after="40"/>
+        <w:jc w:val="center"/>
+        <w:rPr>
+          <w:rFonts w:ascii="Times New Roman" w:hAnsi="Times New Roman" w:cs="Times New Roman"/>
+          <w:sz w:val="18"/>
+          <w:szCs w:val="18"/>
+        </w:rPr>
+      </w:pPr>
+    </w:p>
+    <w:p>
+      <w:pPr>
+        <w:spacing w:after="40"/>
+        <w:jc w:val="center"/>
+        <w:rPr>
+          <w:rFonts w:ascii="Times New Roman" w:hAnsi="Times New Roman" w:cs="Times New Roman"/>
+          <w:sz w:val="18"/>
+          <w:szCs w:val="18"/>
+        </w:rPr>
+      </w:pPr>
+      <w:r>
+        <w:rPr>
+          <w:rFonts w:ascii="Times New Roman" w:hAnsi="Times New Roman" w:cs="Times New Roman" w:hint="eastAsia"/>
+          <w:sz w:val="18"/>
+          <w:szCs w:val="18"/>
+        </w:rPr>
+        <w:t>Jing Chen</w:t>
+      </w:r>
+      <w:proofErr w:type="gramStart"/>
+      <w:r>
+        <w:rPr>
+          <w:rFonts w:ascii="Times New Roman" w:hAnsi="Times New Roman" w:cs="Times New Roman" w:hint="eastAsia"/>
+          <w:sz w:val="18"/>
+          <w:szCs w:val="18"/>
+          <w:vertAlign w:val="superscript"/>
+        </w:rPr>
+        <w:t>4</w:t>
+      </w:r>
+      <w:r>
+        <w:rPr>
+          <w:rFonts w:ascii="Times New Roman" w:hAnsi="Times New Roman" w:cs="Times New Roman"/>
+          <w:sz w:val="18"/>
+          <w:szCs w:val="18"/>
+          <w:vertAlign w:val="superscript"/>
+        </w:rPr>
+        <w:t>,</w:t>
+      </w:r>
+      <w:r>
+        <w:rPr>
+          <w:rFonts w:ascii="Times New Roman" w:hAnsi="Times New Roman" w:cs="Times New Roman" w:hint="eastAsia"/>
+          <w:sz w:val="18"/>
+          <w:szCs w:val="18"/>
+          <w:vertAlign w:val="superscript"/>
+        </w:rPr>
+        <w:t>d</w:t>
+      </w:r>
+      <w:proofErr w:type="gramEnd"/>
+      <w:r>
+        <w:rPr>
+          <w:rFonts w:ascii="Times New Roman" w:hAnsi="Times New Roman" w:cs="Times New Roman" w:hint="eastAsia"/>
+          <w:sz w:val="18"/>
+          <w:szCs w:val="18"/>
+          <w:vertAlign w:val="superscript"/>
+        </w:rPr>
+        <w:t xml:space="preserve"> </w:t>
+      </w:r>
+    </w:p>
+    <w:p>
+      <w:pPr>
+        <w:spacing w:after="40"/>
+        <w:jc w:val="center"/>
+        <w:rPr>
+          <w:rFonts w:ascii="Times New Roman" w:hAnsi="Times New Roman" w:cs="Times New Roman"/>
+          <w:sz w:val="18"/>
+          <w:szCs w:val="18"/>
+        </w:rPr>
+      </w:pPr>
+      <w:r>
+        <w:rPr>
+          <w:rFonts w:ascii="Times New Roman" w:hAnsi="Times New Roman" w:cs="Times New Roman" w:hint="eastAsia"/>
+          <w:snapToGrid w:val="0"/>
+          <w:sz w:val="18"/>
+          <w:szCs w:val="18"/>
+          <w:vertAlign w:val="superscript"/>
+        </w:rPr>
+        <w:t>4</w:t>
+      </w:r>
+      <w:r>
+        <w:rPr>
+          <w:rFonts w:ascii="Times New Roman" w:hAnsi="Times New Roman" w:cs="Times New Roman" w:hint="eastAsia"/>
+          <w:snapToGrid w:val="0"/>
+          <w:sz w:val="18"/>
+          <w:szCs w:val="18"/>
+        </w:rPr>
+        <w:t>Baotou Teachers</w:t>
+      </w:r>
+      <w:proofErr w:type="gramStart"/>
+      <w:r>
+        <w:rPr>
+          <w:rFonts w:ascii="Times New Roman" w:hAnsi="Times New Roman" w:cs="Times New Roman"/>
+          <w:snapToGrid w:val="0"/>
+          <w:sz w:val="18"/>
+          <w:szCs w:val="18"/>
+        </w:rPr>
+        <w:t>’</w:t>
+      </w:r>
+      <w:proofErr w:type="gramEnd"/>
+      <w:r>
+        <w:rPr>
+          <w:rFonts w:ascii="Times New Roman" w:hAnsi="Times New Roman" w:cs="Times New Roman" w:hint="eastAsia"/>
+          <w:snapToGrid w:val="0"/>
+          <w:sz w:val="18"/>
+          <w:szCs w:val="18"/>
+        </w:rPr>
+        <w:t xml:space="preserve"> College</w:t>
+      </w:r>
+      <w:r>
+        <w:rPr>
+          <w:rFonts w:ascii="Times New Roman" w:hAnsi="Times New Roman" w:cs="Times New Roman"/>
+          <w:snapToGrid w:val="0"/>
+          <w:sz w:val="18"/>
+          <w:szCs w:val="18"/>
+        </w:rPr>
+        <w:t>，</w:t>
+      </w:r>
+      <w:r>
+        <w:rPr>
+          <w:rFonts w:ascii="Times New Roman" w:hAnsi="Times New Roman" w:cs="Times New Roman" w:hint="eastAsia"/>
+          <w:snapToGrid w:val="0"/>
+          <w:sz w:val="18"/>
+          <w:szCs w:val="18"/>
+        </w:rPr>
+        <w:t>Baotou</w:t>
+      </w:r>
+      <w:r>
+        <w:rPr>
+          <w:rFonts w:ascii="Times New Roman" w:hAnsi="Times New Roman" w:cs="Times New Roman"/>
+          <w:snapToGrid w:val="0"/>
+          <w:sz w:val="18"/>
+          <w:szCs w:val="18"/>
+        </w:rPr>
+        <w:t>，</w:t>
+      </w:r>
+      <w:r>
+        <w:rPr>
+          <w:rFonts w:ascii="Times New Roman" w:hAnsi="Times New Roman" w:cs="Times New Roman" w:hint="eastAsia"/>
+          <w:snapToGrid w:val="0"/>
+          <w:sz w:val="18"/>
+          <w:szCs w:val="18"/>
+        </w:rPr>
+        <w:t>Inner Mongolia</w:t>
+      </w:r>
+      <w:r>
+        <w:rPr>
+          <w:rFonts w:ascii="Times New Roman" w:hAnsi="Times New Roman" w:cs="Times New Roman"/>
+          <w:snapToGrid w:val="0"/>
+          <w:sz w:val="18"/>
+          <w:szCs w:val="18"/>
+        </w:rPr>
+        <w:t>，</w:t>
+      </w:r>
+      <w:r>
+        <w:rPr>
+          <w:rFonts w:ascii="Times New Roman" w:hAnsi="Times New Roman" w:cs="Times New Roman" w:hint="eastAsia"/>
+          <w:snapToGrid w:val="0"/>
+          <w:sz w:val="18"/>
+          <w:szCs w:val="18"/>
+        </w:rPr>
+        <w:t>China</w:t>
+      </w:r>
+    </w:p>
+    <w:p>
+      <w:pPr>
+        <w:spacing w:after="40"/>
+        <w:jc w:val="center"/>
+        <w:rPr>
+          <w:rFonts w:ascii="Times New Roman" w:hAnsi="Times New Roman" w:cs="Times New Roman"/>
+          <w:sz w:val="18"/>
+          <w:szCs w:val="18"/>
+        </w:rPr>
+      </w:pPr>
+      <w:r>
+        <w:rPr>
+          <w:rFonts w:ascii="Times New Roman" w:hAnsi="Times New Roman" w:cs="Times New Roman" w:hint="eastAsia"/>
+          <w:sz w:val="18"/>
+          <w:szCs w:val="18"/>
+          <w:vertAlign w:val="superscript"/>
+        </w:rPr>
+        <w:t>d</w:t>
+      </w:r>
+      <w:r>
+        <w:rPr>
+          <w:rFonts w:ascii="Times New Roman" w:hAnsi="Times New Roman" w:cs="Times New Roman"/>
+          <w:sz w:val="18"/>
+          <w:szCs w:val="18"/>
+        </w:rPr>
+        <w:t xml:space="preserve">e-mail: </w:t>
+      </w:r>
+      <w:r>
+        <w:rPr>
+          <w:rFonts w:ascii="Times New Roman" w:hAnsi="Times New Roman" w:cs="Times New Roman" w:hint="eastAsia"/>
+          <w:sz w:val="18"/>
+          <w:szCs w:val="18"/>
+        </w:rPr>
+        <w:t>chenjing@bttc.edu.cn</w:t>
+      </w:r>
+    </w:p>
+    <w:p>
+      <w:pPr>
+        <w:spacing w:after="40"/>
+        <w:jc w:val="center"/>
+        <w:rPr>
+          <w:rFonts w:ascii="Times New Roman" w:hAnsi="Times New Roman" w:cs="Times New Roman"/>
+          <w:sz w:val="18"/>
+          <w:szCs w:val="18"/>
+        </w:rPr>
+      </w:pPr>
+    </w:p>
+    <w:p>
+      <w:pPr>
+        <w:spacing w:after="40"/>
+        <w:jc w:val="center"/>
+        <w:rPr>
+          <w:rFonts w:ascii="Times New Roman" w:hAnsi="Times New Roman" w:cs="Times New Roman" w:hint="eastAsia"/>
+          <w:sz w:val="18"/>
+          <w:szCs w:val="18"/>
+        </w:rPr>
+      </w:pPr>
+    </w:p>
+    <w:p>
+      <w:pPr>
+        <w:spacing w:after="40"/>
+        <w:jc w:val="center"/>
+        <w:rPr>
+          <w:rFonts w:ascii="Times New Roman" w:hAnsi="Times New Roman" w:cs="Times New Roman"/>
+          <w:sz w:val="18"/>
+          <w:szCs w:val="18"/>
+        </w:rPr>
+      </w:pPr>
+    </w:p>
+    <w:p>
+      <w:pPr>
+        <w:spacing w:after="40"/>
+        <w:jc w:val="center"/>
+        <w:rPr>
+          <w:rFonts w:ascii="Times New Roman" w:hAnsi="Times New Roman" w:cs="Times New Roman"/>
+          <w:sz w:val="18"/>
+          <w:szCs w:val="18"/>
+        </w:rPr>
+      </w:pPr>
+    </w:p>
+    <w:p>
+      <w:pPr>
+        <w:spacing w:after="40"/>
+        <w:jc w:val="center"/>
+        <w:rPr>
+          <w:rFonts w:ascii="Times New Roman" w:hAnsi="Times New Roman" w:cs="Times New Roman" w:hint="eastAsia"/>
           <w:sz w:val="18"/>
           <w:szCs w:val="18"/>
         </w:rPr>
@@ -1266,15 +2037,7 @@
           <w:sz w:val="20"/>
           <w:szCs w:val="20"/>
         </w:rPr>
-        <w:t xml:space="preserve">deep </w:t>
-      </w:r>
-      <w:r>
-        <w:rPr>
-          <w:rFonts w:ascii="Times New Roman" w:hAnsi="Times New Roman" w:cs="Times New Roman" w:hint="eastAsia"/>
-          <w:sz w:val="20"/>
-          <w:szCs w:val="20"/>
-        </w:rPr>
-        <w:t>learning-based encoding, compression, and denoising become essential to maintain semantic fidelity.</w:t>
+        <w:t>deep learning-based encoding, compression, and denoising become essential to maintain semantic fidelity.</w:t>
       </w:r>
     </w:p>
     <w:p>
@@ -1368,7 +2131,7 @@
         <w:spacing w:after="120" w:line="228" w:lineRule="auto"/>
         <w:ind w:firstLine="289"/>
         <w:rPr>
-          <w:rFonts w:ascii="Times New Roman" w:hAnsi="Times New Roman" w:cs="Times New Roman" w:hint="eastAsia"/>
+          <w:rFonts w:ascii="Times New Roman" w:hAnsi="Times New Roman" w:cs="Times New Roman"/>
           <w:sz w:val="20"/>
           <w:szCs w:val="20"/>
         </w:rPr>
@@ -1493,7 +2256,16 @@
           <w:sz w:val="20"/>
           <w:szCs w:val="20"/>
         </w:rPr>
-        <w:t>], demonstrating the potential of neural models to achieve efficient and meaningful transmission. For images, convolutional autoencoders have been employed to reduce bandwidth by compressing data while preserving semantic content [</w:t>
+        <w:t xml:space="preserve">], demonstrating the potential of neural models to achieve efficient and meaningful transmission. For images, </w:t>
+      </w:r>
+      <w:r>
+        <w:rPr>
+          <w:rFonts w:ascii="Times New Roman" w:hAnsi="Times New Roman" w:cs="Times New Roman"/>
+          <w:sz w:val="20"/>
+          <w:szCs w:val="20"/>
+        </w:rPr>
+        <w:lastRenderedPageBreak/>
+        <w:t>convolutional autoencoders have been employed to reduce bandwidth by compressing data while preserving semantic content [</w:t>
       </w:r>
       <w:r>
         <w:rPr>
@@ -1632,18 +2404,17 @@
         <w:spacing w:after="120" w:line="228" w:lineRule="auto"/>
         <w:ind w:firstLine="289"/>
         <w:rPr>
-          <w:rFonts w:ascii="Times New Roman" w:hAnsi="Times New Roman" w:cs="Times New Roman" w:hint="eastAsia"/>
-          <w:sz w:val="20"/>
-          <w:szCs w:val="20"/>
-        </w:rPr>
-      </w:pPr>
-      <w:r>
-        <w:rPr>
-          <w:rFonts w:ascii="Times New Roman" w:hAnsi="Times New Roman" w:cs="Times New Roman"/>
-          <w:sz w:val="20"/>
-          <w:szCs w:val="20"/>
-        </w:rPr>
-        <w:lastRenderedPageBreak/>
+          <w:rFonts w:ascii="Times New Roman" w:hAnsi="Times New Roman" w:cs="Times New Roman"/>
+          <w:sz w:val="20"/>
+          <w:szCs w:val="20"/>
+        </w:rPr>
+      </w:pPr>
+      <w:r>
+        <w:rPr>
+          <w:rFonts w:ascii="Times New Roman" w:hAnsi="Times New Roman" w:cs="Times New Roman"/>
+          <w:sz w:val="20"/>
+          <w:szCs w:val="20"/>
+        </w:rPr>
         <w:t xml:space="preserve">However, many of these prior approaches are designed for either fixed SNR settings or rely on coarse semantic feedback. Our work builds on this foundation by proposing a fine-grained, SNR-adaptive semantic communication system that dynamically adjusts compression and denoising operations based on real-time channel conditions. In addition to validating the approach on MNIST, we further demonstrate its scalability on CIFAR-10 using deep vision models such as </w:t>
       </w:r>
       <w:proofErr w:type="spellStart"/>
@@ -1974,7 +2745,7 @@
                     <pic:cNvPicPr/>
                   </pic:nvPicPr>
                   <pic:blipFill>
-                    <a:blip r:embed="rId7" cstate="print">
+                    <a:blip r:embed="rId8" cstate="print">
                       <a:extLst>
                         <a:ext uri="{28A0092B-C50C-407E-A947-70E740481C1C}">
                           <a14:useLocalDpi xmlns:a14="http://schemas.microsoft.com/office/drawing/2010/main" val="0"/>
@@ -2344,7 +3115,16 @@
           <w:sz w:val="20"/>
           <w:szCs w:val="20"/>
         </w:rPr>
-        <w:t>For the CIFAR-10 dataset, we adopt a pre-trained GoogLeNet model to evaluate semantic consistency. GoogLeNet is a deep convolutional neural network architecture known for its inception modules, which allow it to extract multi-scale features efficiently with a relatively low parameter count. By comparing the classification accuracy of decoded outputs against ground truth labels, we assess how well semantic information is preserved under different SNR conditions and compression strategies.</w:t>
+        <w:t xml:space="preserve">For the CIFAR-10 dataset, we adopt a pre-trained GoogLeNet model to evaluate semantic consistency. GoogLeNet is a deep convolutional neural network architecture known for its inception modules, which allow it to extract multi-scale features efficiently with a relatively low parameter </w:t>
+      </w:r>
+      <w:r>
+        <w:rPr>
+          <w:rFonts w:ascii="Times New Roman" w:hAnsi="Times New Roman" w:cs="Times New Roman" w:hint="eastAsia"/>
+          <w:sz w:val="20"/>
+          <w:szCs w:val="20"/>
+        </w:rPr>
+        <w:lastRenderedPageBreak/>
+        <w:t>count. By comparing the classification accuracy of decoded outputs against ground truth labels, we assess how well semantic information is preserved under different SNR conditions and compression strategies.</w:t>
       </w:r>
     </w:p>
     <w:p>
@@ -2592,7 +3372,6 @@
           <w:sz w:val="20"/>
           <w:szCs w:val="20"/>
         </w:rPr>
-        <w:lastRenderedPageBreak/>
         <w:t xml:space="preserve">To evaluate the robustness and adaptability of the proposed semantic communication system, we simulate a wide range of channel conditions by selecting ten random </w:t>
       </w:r>
       <w:r>
@@ -2905,7 +3684,15 @@
           <w:sz w:val="20"/>
           <w:szCs w:val="20"/>
         </w:rPr>
-        <w:t>, reflecting how well the meaning or class label of the transmitted image is preserved after compression and channel transmission. For MNIST, a pre-trained 4-layer MLP classifier is used to evaluate the decoded images; for CIFAR-10, we utilize a pre-trained GoogLeNet classifier. These classifiers remain fixed during all evaluations and are not involved in the transmission process itself. A high accuracy score indicates that the essential semantic content of the original image is retained despite channel noise and compression.</w:t>
+        <w:t xml:space="preserve">, reflecting how well the meaning or class label of the transmitted image is preserved after compression and channel </w:t>
+      </w:r>
+      <w:r>
+        <w:rPr>
+          <w:rFonts w:ascii="Times New Roman" w:hAnsi="Times New Roman" w:cs="Times New Roman"/>
+          <w:sz w:val="20"/>
+          <w:szCs w:val="20"/>
+        </w:rPr>
+        <w:t>transmission. For MNIST, a pre-trained 4-layer MLP classifier is used to evaluate the decoded images; for CIFAR-10, we utilize a pre-trained GoogLeNet classifier. These classifiers remain fixed during all evaluations and are not involved in the transmission process itself. A high accuracy score indicates that the essential semantic content of the original image is retained despite channel noise and compression.</w:t>
       </w:r>
     </w:p>
     <w:p>
@@ -3376,17 +4163,6 @@
         </w:rPr>
         <w:t>.</w:t>
       </w:r>
-    </w:p>
-    <w:p>
-      <w:pPr>
-        <w:spacing w:after="120" w:line="228" w:lineRule="auto"/>
-        <w:ind w:firstLine="289"/>
-        <w:rPr>
-          <w:rFonts w:ascii="Times New Roman" w:hAnsi="Times New Roman" w:cs="Times New Roman"/>
-          <w:sz w:val="20"/>
-          <w:szCs w:val="20"/>
-        </w:rPr>
-      </w:pPr>
     </w:p>
     <w:p>
       <w:pPr>
@@ -4521,6 +5297,7 @@
                 <w:kern w:val="0"/>
                 <w:sz w:val="22"/>
               </w:rPr>
+              <w:lastRenderedPageBreak/>
               <w:t>1</w:t>
             </w:r>
           </w:p>
@@ -5299,16 +6076,7 @@
           <w:sz w:val="20"/>
           <w:szCs w:val="20"/>
         </w:rPr>
-        <w:t xml:space="preserve">, the channel is severely degraded, </w:t>
-      </w:r>
-      <w:r>
-        <w:rPr>
-          <w:rFonts w:ascii="Times New Roman" w:hAnsi="Times New Roman" w:cs="Times New Roman"/>
-          <w:sz w:val="20"/>
-          <w:szCs w:val="20"/>
-        </w:rPr>
-        <w:lastRenderedPageBreak/>
-        <w:t xml:space="preserve">making raw transmission of images ineffective due to substantial corruption. In this regime, the adaptive system engages the neural encoder-decoder pipeline to compress and denoise the input prior to transmission. This semantic-aware processing leads to a </w:t>
+        <w:t xml:space="preserve">, the channel is severely degraded, making raw transmission of images ineffective due to substantial corruption. In this regime, the adaptive system engages the neural encoder-decoder pipeline to compress and denoise the input prior to transmission. This semantic-aware processing leads to a </w:t>
       </w:r>
       <w:r>
         <w:rPr>
@@ -5429,59 +6197,6 @@
                 <pic:pic xmlns:pic="http://schemas.openxmlformats.org/drawingml/2006/picture">
                   <pic:nvPicPr>
                     <pic:cNvPr id="0" name="Picture 19"/>
-                    <pic:cNvPicPr>
-                      <a:picLocks noChangeAspect="1" noChangeArrowheads="1"/>
-                    </pic:cNvPicPr>
-                  </pic:nvPicPr>
-                  <pic:blipFill>
-                    <a:blip r:embed="rId8">
-                      <a:extLst>
-                        <a:ext uri="{28A0092B-C50C-407E-A947-70E740481C1C}">
-                          <a14:useLocalDpi xmlns:a14="http://schemas.microsoft.com/office/drawing/2010/main" val="0"/>
-                        </a:ext>
-                      </a:extLst>
-                    </a:blip>
-                    <a:srcRect/>
-                    <a:stretch>
-                      <a:fillRect/>
-                    </a:stretch>
-                  </pic:blipFill>
-                  <pic:spPr bwMode="auto">
-                    <a:xfrm>
-                      <a:off x="0" y="0"/>
-                      <a:ext cx="270510" cy="270510"/>
-                    </a:xfrm>
-                    <a:prstGeom prst="rect">
-                      <a:avLst/>
-                    </a:prstGeom>
-                    <a:noFill/>
-                    <a:ln>
-                      <a:noFill/>
-                    </a:ln>
-                  </pic:spPr>
-                </pic:pic>
-              </a:graphicData>
-            </a:graphic>
-          </wp:inline>
-        </w:drawing>
-      </w:r>
-      <w:r>
-        <w:rPr>
-          <w:noProof/>
-        </w:rPr>
-        <w:drawing>
-          <wp:inline distT="0" distB="0" distL="0" distR="0" wp14:anchorId="63EED7F3" wp14:editId="72580939">
-            <wp:extent cx="270510" cy="270510"/>
-            <wp:effectExtent l="0" t="0" r="0" b="0"/>
-            <wp:docPr id="1093734018" name="图片 5"/>
-            <wp:cNvGraphicFramePr>
-              <a:graphicFrameLocks xmlns:a="http://schemas.openxmlformats.org/drawingml/2006/main" noChangeAspect="1"/>
-            </wp:cNvGraphicFramePr>
-            <a:graphic xmlns:a="http://schemas.openxmlformats.org/drawingml/2006/main">
-              <a:graphicData uri="http://schemas.openxmlformats.org/drawingml/2006/picture">
-                <pic:pic xmlns:pic="http://schemas.openxmlformats.org/drawingml/2006/picture">
-                  <pic:nvPicPr>
-                    <pic:cNvPr id="0" name="Picture 18"/>
                     <pic:cNvPicPr>
                       <a:picLocks noChangeAspect="1" noChangeArrowheads="1"/>
                     </pic:cNvPicPr>
@@ -5523,10 +6238,10 @@
           <w:noProof/>
         </w:rPr>
         <w:drawing>
-          <wp:inline distT="0" distB="0" distL="0" distR="0" wp14:anchorId="4C32AD1B" wp14:editId="12109D56">
+          <wp:inline distT="0" distB="0" distL="0" distR="0" wp14:anchorId="63EED7F3" wp14:editId="72580939">
             <wp:extent cx="270510" cy="270510"/>
             <wp:effectExtent l="0" t="0" r="0" b="0"/>
-            <wp:docPr id="1084648969" name="图片 8"/>
+            <wp:docPr id="1093734018" name="图片 5"/>
             <wp:cNvGraphicFramePr>
               <a:graphicFrameLocks xmlns:a="http://schemas.openxmlformats.org/drawingml/2006/main" noChangeAspect="1"/>
             </wp:cNvGraphicFramePr>
@@ -5534,7 +6249,7 @@
               <a:graphicData uri="http://schemas.openxmlformats.org/drawingml/2006/picture">
                 <pic:pic xmlns:pic="http://schemas.openxmlformats.org/drawingml/2006/picture">
                   <pic:nvPicPr>
-                    <pic:cNvPr id="0" name="Picture 23"/>
+                    <pic:cNvPr id="0" name="Picture 18"/>
                     <pic:cNvPicPr>
                       <a:picLocks noChangeAspect="1" noChangeArrowheads="1"/>
                     </pic:cNvPicPr>
@@ -5576,10 +6291,10 @@
           <w:noProof/>
         </w:rPr>
         <w:drawing>
-          <wp:inline distT="0" distB="0" distL="0" distR="0" wp14:anchorId="4F27CEE8" wp14:editId="2354FDEA">
+          <wp:inline distT="0" distB="0" distL="0" distR="0" wp14:anchorId="4C32AD1B" wp14:editId="12109D56">
             <wp:extent cx="270510" cy="270510"/>
             <wp:effectExtent l="0" t="0" r="0" b="0"/>
-            <wp:docPr id="848325982" name="图片 7"/>
+            <wp:docPr id="1084648969" name="图片 8"/>
             <wp:cNvGraphicFramePr>
               <a:graphicFrameLocks xmlns:a="http://schemas.openxmlformats.org/drawingml/2006/main" noChangeAspect="1"/>
             </wp:cNvGraphicFramePr>
@@ -5587,7 +6302,7 @@
               <a:graphicData uri="http://schemas.openxmlformats.org/drawingml/2006/picture">
                 <pic:pic xmlns:pic="http://schemas.openxmlformats.org/drawingml/2006/picture">
                   <pic:nvPicPr>
-                    <pic:cNvPr id="0" name="Picture 22"/>
+                    <pic:cNvPr id="0" name="Picture 23"/>
                     <pic:cNvPicPr>
                       <a:picLocks noChangeAspect="1" noChangeArrowheads="1"/>
                     </pic:cNvPicPr>
@@ -5629,10 +6344,10 @@
           <w:noProof/>
         </w:rPr>
         <w:drawing>
-          <wp:inline distT="0" distB="0" distL="0" distR="0" wp14:anchorId="7F8A266B" wp14:editId="41C25499">
+          <wp:inline distT="0" distB="0" distL="0" distR="0" wp14:anchorId="4F27CEE8" wp14:editId="2354FDEA">
             <wp:extent cx="270510" cy="270510"/>
             <wp:effectExtent l="0" t="0" r="0" b="0"/>
-            <wp:docPr id="1589210237" name="图片 10"/>
+            <wp:docPr id="848325982" name="图片 7"/>
             <wp:cNvGraphicFramePr>
               <a:graphicFrameLocks xmlns:a="http://schemas.openxmlformats.org/drawingml/2006/main" noChangeAspect="1"/>
             </wp:cNvGraphicFramePr>
@@ -5640,7 +6355,7 @@
               <a:graphicData uri="http://schemas.openxmlformats.org/drawingml/2006/picture">
                 <pic:pic xmlns:pic="http://schemas.openxmlformats.org/drawingml/2006/picture">
                   <pic:nvPicPr>
-                    <pic:cNvPr id="0" name="Picture 27"/>
+                    <pic:cNvPr id="0" name="Picture 22"/>
                     <pic:cNvPicPr>
                       <a:picLocks noChangeAspect="1" noChangeArrowheads="1"/>
                     </pic:cNvPicPr>
@@ -5682,10 +6397,10 @@
           <w:noProof/>
         </w:rPr>
         <w:drawing>
-          <wp:inline distT="0" distB="0" distL="0" distR="0" wp14:anchorId="71F0D067" wp14:editId="09055A2C">
+          <wp:inline distT="0" distB="0" distL="0" distR="0" wp14:anchorId="7F8A266B" wp14:editId="41C25499">
             <wp:extent cx="270510" cy="270510"/>
             <wp:effectExtent l="0" t="0" r="0" b="0"/>
-            <wp:docPr id="893603456" name="图片 9"/>
+            <wp:docPr id="1589210237" name="图片 10"/>
             <wp:cNvGraphicFramePr>
               <a:graphicFrameLocks xmlns:a="http://schemas.openxmlformats.org/drawingml/2006/main" noChangeAspect="1"/>
             </wp:cNvGraphicFramePr>
@@ -5693,7 +6408,7 @@
               <a:graphicData uri="http://schemas.openxmlformats.org/drawingml/2006/picture">
                 <pic:pic xmlns:pic="http://schemas.openxmlformats.org/drawingml/2006/picture">
                   <pic:nvPicPr>
-                    <pic:cNvPr id="0" name="Picture 26"/>
+                    <pic:cNvPr id="0" name="Picture 27"/>
                     <pic:cNvPicPr>
                       <a:picLocks noChangeAspect="1" noChangeArrowheads="1"/>
                     </pic:cNvPicPr>
@@ -5730,6 +6445,59 @@
           </wp:inline>
         </w:drawing>
       </w:r>
+      <w:r>
+        <w:rPr>
+          <w:noProof/>
+        </w:rPr>
+        <w:drawing>
+          <wp:inline distT="0" distB="0" distL="0" distR="0" wp14:anchorId="71F0D067" wp14:editId="09055A2C">
+            <wp:extent cx="270510" cy="270510"/>
+            <wp:effectExtent l="0" t="0" r="0" b="0"/>
+            <wp:docPr id="893603456" name="图片 9"/>
+            <wp:cNvGraphicFramePr>
+              <a:graphicFrameLocks xmlns:a="http://schemas.openxmlformats.org/drawingml/2006/main" noChangeAspect="1"/>
+            </wp:cNvGraphicFramePr>
+            <a:graphic xmlns:a="http://schemas.openxmlformats.org/drawingml/2006/main">
+              <a:graphicData uri="http://schemas.openxmlformats.org/drawingml/2006/picture">
+                <pic:pic xmlns:pic="http://schemas.openxmlformats.org/drawingml/2006/picture">
+                  <pic:nvPicPr>
+                    <pic:cNvPr id="0" name="Picture 26"/>
+                    <pic:cNvPicPr>
+                      <a:picLocks noChangeAspect="1" noChangeArrowheads="1"/>
+                    </pic:cNvPicPr>
+                  </pic:nvPicPr>
+                  <pic:blipFill>
+                    <a:blip r:embed="rId14">
+                      <a:extLst>
+                        <a:ext uri="{28A0092B-C50C-407E-A947-70E740481C1C}">
+                          <a14:useLocalDpi xmlns:a14="http://schemas.microsoft.com/office/drawing/2010/main" val="0"/>
+                        </a:ext>
+                      </a:extLst>
+                    </a:blip>
+                    <a:srcRect/>
+                    <a:stretch>
+                      <a:fillRect/>
+                    </a:stretch>
+                  </pic:blipFill>
+                  <pic:spPr bwMode="auto">
+                    <a:xfrm>
+                      <a:off x="0" y="0"/>
+                      <a:ext cx="270510" cy="270510"/>
+                    </a:xfrm>
+                    <a:prstGeom prst="rect">
+                      <a:avLst/>
+                    </a:prstGeom>
+                    <a:noFill/>
+                    <a:ln>
+                      <a:noFill/>
+                    </a:ln>
+                  </pic:spPr>
+                </pic:pic>
+              </a:graphicData>
+            </a:graphic>
+          </wp:inline>
+        </w:drawing>
+      </w:r>
     </w:p>
     <w:p>
       <w:pPr>
@@ -5816,7 +6584,7 @@
                     </pic:cNvPicPr>
                   </pic:nvPicPr>
                   <pic:blipFill rotWithShape="1">
-                    <a:blip r:embed="rId14" cstate="print">
+                    <a:blip r:embed="rId15" cstate="print">
                       <a:extLst>
                         <a:ext uri="{28A0092B-C50C-407E-A947-70E740481C1C}">
                           <a14:useLocalDpi xmlns:a14="http://schemas.microsoft.com/office/drawing/2010/main" val="0"/>
@@ -5884,7 +6652,7 @@
                     </pic:cNvPicPr>
                   </pic:nvPicPr>
                   <pic:blipFill rotWithShape="1">
-                    <a:blip r:embed="rId15">
+                    <a:blip r:embed="rId16">
                       <a:extLst>
                         <a:ext uri="{28A0092B-C50C-407E-A947-70E740481C1C}">
                           <a14:useLocalDpi xmlns:a14="http://schemas.microsoft.com/office/drawing/2010/main" val="0"/>
@@ -6180,7 +6948,7 @@
           <w:szCs w:val="16"/>
         </w:rPr>
         <w:drawing>
-          <wp:anchor distT="0" distB="0" distL="114300" distR="114300" simplePos="0" relativeHeight="251659264" behindDoc="0" locked="0" layoutInCell="1" allowOverlap="1" wp14:anchorId="4865467B" wp14:editId="510D2D85">
+          <wp:anchor distT="0" distB="0" distL="114300" distR="114300" simplePos="0" relativeHeight="251659264" behindDoc="0" locked="0" layoutInCell="1" allowOverlap="1" wp14:anchorId="4865467B" wp14:editId="40C21978">
             <wp:simplePos x="0" y="0"/>
             <wp:positionH relativeFrom="column">
               <wp:align>right</wp:align>
@@ -6205,7 +6973,7 @@
                     </pic:cNvPicPr>
                   </pic:nvPicPr>
                   <pic:blipFill>
-                    <a:blip r:embed="rId16" cstate="print">
+                    <a:blip r:embed="rId17" cstate="print">
                       <a:extLst>
                         <a:ext uri="{28A0092B-C50C-407E-A947-70E740481C1C}">
                           <a14:useLocalDpi xmlns:a14="http://schemas.microsoft.com/office/drawing/2010/main" val="0"/>
@@ -6714,7 +7482,7 @@
           <w:noProof/>
         </w:rPr>
         <w:drawing>
-          <wp:anchor distT="0" distB="0" distL="114300" distR="114300" simplePos="0" relativeHeight="251658240" behindDoc="0" locked="0" layoutInCell="1" allowOverlap="1" wp14:anchorId="6D469514" wp14:editId="19FBB58D">
+          <wp:anchor distT="0" distB="0" distL="114300" distR="114300" simplePos="0" relativeHeight="251658240" behindDoc="0" locked="0" layoutInCell="1" allowOverlap="1" wp14:anchorId="6D469514" wp14:editId="56637666">
             <wp:simplePos x="0" y="0"/>
             <wp:positionH relativeFrom="column">
               <wp:align>right</wp:align>
@@ -6739,7 +7507,7 @@
                     </pic:cNvPicPr>
                   </pic:nvPicPr>
                   <pic:blipFill>
-                    <a:blip r:embed="rId17" cstate="print">
+                    <a:blip r:embed="rId18" cstate="print">
                       <a:extLst>
                         <a:ext uri="{28A0092B-C50C-407E-A947-70E740481C1C}">
                           <a14:useLocalDpi xmlns:a14="http://schemas.microsoft.com/office/drawing/2010/main" val="0"/>
@@ -6943,7 +7711,16 @@
           <w:sz w:val="20"/>
           <w:szCs w:val="20"/>
         </w:rPr>
-        <w:t xml:space="preserve"> that dynamically selects between neural encoding and direct transmission depending on the channel condition. This design enables the system to intelligently balance </w:t>
+        <w:t xml:space="preserve"> that dynamically selects between neural encoding and direct transmission depending on the channel condition. This design enables the system to </w:t>
+      </w:r>
+      <w:r>
+        <w:rPr>
+          <w:rFonts w:ascii="Times New Roman" w:hAnsi="Times New Roman" w:cs="Times New Roman"/>
+          <w:sz w:val="20"/>
+          <w:szCs w:val="20"/>
+        </w:rPr>
+        <w:lastRenderedPageBreak/>
+        <w:t xml:space="preserve">intelligently balance </w:t>
       </w:r>
       <w:r>
         <w:rPr>
@@ -7099,16 +7876,7 @@
           <w:sz w:val="20"/>
           <w:szCs w:val="20"/>
         </w:rPr>
-        <w:t>) and noisy channels, the adaptive semantic framework preserved key class information and delivered robust classification performance using a pre-trained GoogLeNet classifier. These results affirm the system's adaptability across both simple (MNIST) and complex (CIFAR-</w:t>
-      </w:r>
-      <w:r>
-        <w:rPr>
-          <w:rFonts w:ascii="Times New Roman" w:hAnsi="Times New Roman" w:cs="Times New Roman" w:hint="eastAsia"/>
-          <w:sz w:val="20"/>
-          <w:szCs w:val="20"/>
-        </w:rPr>
-        <w:lastRenderedPageBreak/>
-        <w:t>10) visual domains.</w:t>
+        <w:t>) and noisy channels, the adaptive semantic framework preserved key class information and delivered robust classification performance using a pre-trained GoogLeNet classifier. These results affirm the system's adaptability across both simple (MNIST) and complex (CIFAR-10) visual domains.</w:t>
       </w:r>
     </w:p>
     <w:p>
@@ -7186,7 +7954,7 @@
         <w:spacing w:before="160" w:after="80"/>
         <w:jc w:val="center"/>
         <w:rPr>
-          <w:rFonts w:ascii="Times New Roman" w:hAnsi="Times New Roman" w:cs="Times New Roman" w:hint="eastAsia"/>
+          <w:rFonts w:ascii="Times New Roman" w:hAnsi="Times New Roman" w:cs="Times New Roman"/>
           <w:sz w:val="20"/>
           <w:szCs w:val="20"/>
         </w:rPr>
@@ -7216,7 +7984,73 @@
           <w:sz w:val="20"/>
           <w:szCs w:val="20"/>
         </w:rPr>
-        <w:t>XXXXXXXXXXXXXXXXXXXXXXXXXXXXXXXXXXXXX</w:t>
+        <w:t>This work was supported in part by</w:t>
+      </w:r>
+      <w:r>
+        <w:rPr>
+          <w:rFonts w:ascii="Times New Roman" w:hAnsi="Times New Roman" w:cs="Times New Roman" w:hint="eastAsia"/>
+          <w:sz w:val="20"/>
+          <w:szCs w:val="20"/>
+        </w:rPr>
+        <w:t xml:space="preserve"> </w:t>
+      </w:r>
+      <w:r>
+        <w:rPr>
+          <w:rFonts w:ascii="Times New Roman" w:hAnsi="Times New Roman" w:cs="Times New Roman" w:hint="eastAsia"/>
+          <w:sz w:val="20"/>
+          <w:szCs w:val="20"/>
+        </w:rPr>
+        <w:t>the Inner Mongolia Autonomous Region Natural Science Foundation under Grants 2025MS06044 and 2025QN06036</w:t>
+      </w:r>
+      <w:r>
+        <w:rPr>
+          <w:rFonts w:ascii="Times New Roman" w:hAnsi="Times New Roman" w:cs="Times New Roman" w:hint="eastAsia"/>
+          <w:sz w:val="20"/>
+          <w:szCs w:val="20"/>
+        </w:rPr>
+        <w:t>,</w:t>
+      </w:r>
+      <w:r>
+        <w:rPr>
+          <w:rFonts w:ascii="Times New Roman" w:hAnsi="Times New Roman" w:cs="Times New Roman" w:hint="eastAsia"/>
+          <w:sz w:val="20"/>
+          <w:szCs w:val="20"/>
+        </w:rPr>
+        <w:t xml:space="preserve"> the Scientific Research Start-up Fund for High-level Talent Introduction at Baotou Teachers</w:t>
+      </w:r>
+      <w:proofErr w:type="gramStart"/>
+      <w:r>
+        <w:rPr>
+          <w:rFonts w:ascii="Times New Roman" w:hAnsi="Times New Roman" w:cs="Times New Roman" w:hint="eastAsia"/>
+          <w:sz w:val="20"/>
+          <w:szCs w:val="20"/>
+        </w:rPr>
+        <w:t>’</w:t>
+      </w:r>
+      <w:proofErr w:type="gramEnd"/>
+      <w:r>
+        <w:rPr>
+          <w:rFonts w:ascii="Times New Roman" w:hAnsi="Times New Roman" w:cs="Times New Roman" w:hint="eastAsia"/>
+          <w:sz w:val="20"/>
+          <w:szCs w:val="20"/>
+        </w:rPr>
+        <w:t xml:space="preserve"> College under Grant BTTCKYQD2024-BS02, </w:t>
+      </w:r>
+      <w:r>
+        <w:rPr>
+          <w:rFonts w:ascii="Times New Roman" w:hAnsi="Times New Roman" w:cs="Times New Roman" w:hint="eastAsia"/>
+          <w:sz w:val="20"/>
+          <w:szCs w:val="20"/>
+        </w:rPr>
+        <w:t xml:space="preserve">and </w:t>
+      </w:r>
+      <w:r>
+        <w:rPr>
+          <w:rFonts w:ascii="Times New Roman" w:hAnsi="Times New Roman" w:cs="Times New Roman" w:hint="eastAsia"/>
+          <w:sz w:val="20"/>
+          <w:szCs w:val="20"/>
+        </w:rPr>
+        <w:t>the China University-Industry-Research Collaborative Innovation Fund under Grant 2024HY022. The authors gratefully acknowledge the support provided by these organizations.</w:t>
       </w:r>
     </w:p>
     <w:p>
@@ -8207,16 +9041,7 @@
           <w:szCs w:val="16"/>
           <w:lang w:val="en-US"/>
         </w:rPr>
-        <w:t xml:space="preserve">, "Semantics-Empowered </w:t>
-      </w:r>
-      <w:r>
-        <w:rPr>
-          <w:rFonts w:ascii="Times New Roman" w:hAnsi="Times New Roman" w:hint="eastAsia"/>
-          <w:sz w:val="16"/>
-          <w:szCs w:val="16"/>
-          <w:lang w:val="en-US"/>
-        </w:rPr>
-        <w:t>Communications for Autonomous Driving: A Tutorial-Cum-Survey," IEEE Internet of Things Journal, vol. 10, no. 2, pp. 817</w:t>
+        <w:t>, "Semantics-Empowered Communications for Autonomous Driving: A Tutorial-Cum-Survey," IEEE Internet of Things Journal, vol. 10, no. 2, pp. 817</w:t>
       </w:r>
       <w:r>
         <w:rPr>

</xml_diff>

<commit_message>
Change the image format from (Top and Bottom Wrap) to (In Line with Text)
</commit_message>
<xml_diff>
--- a/draft of the paper/paper-1.docx
+++ b/draft of the paper/paper-1.docx
@@ -17,6 +17,7 @@
       <w:r>
         <w:rPr>
           <w:rFonts w:ascii="Times New Roman" w:hAnsi="Times New Roman" w:cs="Times New Roman"/>
+          <w:noProof/>
           <w:sz w:val="48"/>
           <w:szCs w:val="48"/>
         </w:rPr>
@@ -1348,7 +1349,7 @@
         <w:spacing w:after="40"/>
         <w:jc w:val="center"/>
         <w:rPr>
-          <w:rFonts w:ascii="Times New Roman" w:hAnsi="Times New Roman" w:cs="Times New Roman" w:hint="eastAsia"/>
+          <w:rFonts w:ascii="Times New Roman" w:hAnsi="Times New Roman" w:cs="Times New Roman"/>
           <w:sz w:val="18"/>
           <w:szCs w:val="18"/>
         </w:rPr>
@@ -1381,7 +1382,7 @@
         <w:spacing w:after="40"/>
         <w:jc w:val="center"/>
         <w:rPr>
-          <w:rFonts w:ascii="Times New Roman" w:hAnsi="Times New Roman" w:cs="Times New Roman" w:hint="eastAsia"/>
+          <w:rFonts w:ascii="Times New Roman" w:hAnsi="Times New Roman" w:cs="Times New Roman"/>
           <w:sz w:val="18"/>
           <w:szCs w:val="18"/>
         </w:rPr>
@@ -2717,22 +2718,58 @@
       <w:r>
         <w:rPr>
           <w:rFonts w:ascii="Times New Roman" w:hAnsi="Times New Roman" w:cs="Times New Roman"/>
+          <w:sz w:val="20"/>
+          <w:szCs w:val="20"/>
+        </w:rPr>
+        <w:t>The encoder applies different strategies based on SNR</w:t>
+      </w:r>
+      <w:r>
+        <w:rPr>
+          <w:rFonts w:ascii="Times New Roman" w:hAnsi="Times New Roman" w:cs="Times New Roman" w:hint="eastAsia"/>
+          <w:sz w:val="20"/>
+          <w:szCs w:val="20"/>
+        </w:rPr>
+        <w:t xml:space="preserve"> which is illustrated in Figure 1</w:t>
+      </w:r>
+      <w:r>
+        <w:rPr>
+          <w:rFonts w:ascii="Times New Roman" w:hAnsi="Times New Roman" w:cs="Times New Roman"/>
+          <w:sz w:val="20"/>
+          <w:szCs w:val="20"/>
+        </w:rPr>
+        <w:t>:</w:t>
+      </w:r>
+    </w:p>
+    <w:p>
+      <w:pPr>
+        <w:spacing w:after="120" w:line="228" w:lineRule="auto"/>
+        <w:ind w:firstLine="289"/>
+        <w:rPr>
+          <w:rFonts w:ascii="Times New Roman" w:hAnsi="Times New Roman" w:cs="Times New Roman"/>
+          <w:sz w:val="20"/>
+          <w:szCs w:val="20"/>
+        </w:rPr>
+      </w:pPr>
+      <w:r>
+        <w:rPr>
+          <w:rFonts w:ascii="Times New Roman" w:hAnsi="Times New Roman" w:cs="Times New Roman"/>
           <w:noProof/>
           <w:sz w:val="20"/>
           <w:szCs w:val="20"/>
         </w:rPr>
+        <w:t xml:space="preserve"> </w:t>
+      </w:r>
+      <w:r>
+        <w:rPr>
+          <w:rFonts w:ascii="Times New Roman" w:hAnsi="Times New Roman" w:cs="Times New Roman"/>
+          <w:noProof/>
+          <w:sz w:val="20"/>
+          <w:szCs w:val="20"/>
+        </w:rPr>
         <w:drawing>
-          <wp:anchor distT="0" distB="0" distL="114300" distR="114300" simplePos="0" relativeHeight="251660288" behindDoc="0" locked="0" layoutInCell="1" allowOverlap="1" wp14:anchorId="25EC34D3" wp14:editId="3997D29A">
-            <wp:simplePos x="0" y="0"/>
-            <wp:positionH relativeFrom="column">
-              <wp:posOffset>35560</wp:posOffset>
-            </wp:positionH>
-            <wp:positionV relativeFrom="paragraph">
-              <wp:posOffset>356179</wp:posOffset>
-            </wp:positionV>
+          <wp:inline distT="0" distB="0" distL="0" distR="0" wp14:anchorId="53DE7688" wp14:editId="1876301A">
             <wp:extent cx="3166161" cy="2038350"/>
             <wp:effectExtent l="0" t="0" r="0" b="0"/>
-            <wp:wrapTopAndBottom/>
             <wp:docPr id="1030451095" name="图片 1"/>
             <wp:cNvGraphicFramePr>
               <a:graphicFrameLocks xmlns:a="http://schemas.openxmlformats.org/drawingml/2006/main" noChangeAspect="1"/>
@@ -2768,38 +2805,8 @@
                 </pic:pic>
               </a:graphicData>
             </a:graphic>
-            <wp14:sizeRelH relativeFrom="page">
-              <wp14:pctWidth>0</wp14:pctWidth>
-            </wp14:sizeRelH>
-            <wp14:sizeRelV relativeFrom="page">
-              <wp14:pctHeight>0</wp14:pctHeight>
-            </wp14:sizeRelV>
-          </wp:anchor>
+          </wp:inline>
         </w:drawing>
-      </w:r>
-      <w:r>
-        <w:rPr>
-          <w:rFonts w:ascii="Times New Roman" w:hAnsi="Times New Roman" w:cs="Times New Roman"/>
-          <w:sz w:val="20"/>
-          <w:szCs w:val="20"/>
-        </w:rPr>
-        <w:t>The encoder applies different strategies based on SNR</w:t>
-      </w:r>
-      <w:r>
-        <w:rPr>
-          <w:rFonts w:ascii="Times New Roman" w:hAnsi="Times New Roman" w:cs="Times New Roman" w:hint="eastAsia"/>
-          <w:sz w:val="20"/>
-          <w:szCs w:val="20"/>
-        </w:rPr>
-        <w:t xml:space="preserve"> which is illustrated in Figure 1</w:t>
-      </w:r>
-      <w:r>
-        <w:rPr>
-          <w:rFonts w:ascii="Times New Roman" w:hAnsi="Times New Roman" w:cs="Times New Roman"/>
-          <w:sz w:val="20"/>
-          <w:szCs w:val="20"/>
-        </w:rPr>
-        <w:t>:</w:t>
       </w:r>
     </w:p>
     <w:p>
@@ -2809,18 +2816,6 @@
         <w:jc w:val="center"/>
         <w:rPr>
           <w:rFonts w:ascii="Times New Roman" w:hAnsi="Times New Roman" w:cs="Times New Roman"/>
-          <w:sz w:val="20"/>
-          <w:szCs w:val="20"/>
-        </w:rPr>
-      </w:pPr>
-    </w:p>
-    <w:p>
-      <w:pPr>
-        <w:spacing w:before="80" w:after="200"/>
-        <w:ind w:firstLine="289"/>
-        <w:jc w:val="center"/>
-        <w:rPr>
-          <w:rFonts w:ascii="Times New Roman" w:hAnsi="Times New Roman" w:cs="Times New Roman"/>
           <w:sz w:val="16"/>
           <w:szCs w:val="16"/>
         </w:rPr>
@@ -3115,7 +3110,7 @@
           <w:sz w:val="20"/>
           <w:szCs w:val="20"/>
         </w:rPr>
-        <w:t xml:space="preserve">For the CIFAR-10 dataset, we adopt a pre-trained GoogLeNet model to evaluate semantic consistency. GoogLeNet is a deep convolutional neural network architecture known for its inception modules, which allow it to extract multi-scale features efficiently with a relatively low parameter </w:t>
+        <w:t xml:space="preserve">For the CIFAR-10 dataset, we adopt a pre-trained GoogLeNet model to evaluate semantic consistency. GoogLeNet is a deep convolutional neural network architecture known for its inception modules, which allow it to extract multi-scale features efficiently with a relatively low parameter count. By comparing the classification accuracy of decoded </w:t>
       </w:r>
       <w:r>
         <w:rPr>
@@ -3124,7 +3119,7 @@
           <w:szCs w:val="20"/>
         </w:rPr>
         <w:lastRenderedPageBreak/>
-        <w:t>count. By comparing the classification accuracy of decoded outputs against ground truth labels, we assess how well semantic information is preserved under different SNR conditions and compression strategies.</w:t>
+        <w:t>outputs against ground truth labels, we assess how well semantic information is preserved under different SNR conditions and compression strategies.</w:t>
       </w:r>
     </w:p>
     <w:p>
@@ -3684,15 +3679,15 @@
           <w:sz w:val="20"/>
           <w:szCs w:val="20"/>
         </w:rPr>
-        <w:t xml:space="preserve">, reflecting how well the meaning or class label of the transmitted image is preserved after compression and channel </w:t>
-      </w:r>
-      <w:r>
-        <w:rPr>
-          <w:rFonts w:ascii="Times New Roman" w:hAnsi="Times New Roman" w:cs="Times New Roman"/>
-          <w:sz w:val="20"/>
-          <w:szCs w:val="20"/>
-        </w:rPr>
-        <w:t>transmission. For MNIST, a pre-trained 4-layer MLP classifier is used to evaluate the decoded images; for CIFAR-10, we utilize a pre-trained GoogLeNet classifier. These classifiers remain fixed during all evaluations and are not involved in the transmission process itself. A high accuracy score indicates that the essential semantic content of the original image is retained despite channel noise and compression.</w:t>
+        <w:t xml:space="preserve">, reflecting how well the meaning or class label of the transmitted image is preserved after compression and channel transmission. For MNIST, a pre-trained 4-layer MLP classifier </w:t>
+      </w:r>
+      <w:r>
+        <w:rPr>
+          <w:rFonts w:ascii="Times New Roman" w:hAnsi="Times New Roman" w:cs="Times New Roman"/>
+          <w:sz w:val="20"/>
+          <w:szCs w:val="20"/>
+        </w:rPr>
+        <w:t>is used to evaluate the decoded images; for CIFAR-10, we utilize a pre-trained GoogLeNet classifier. These classifiers remain fixed during all evaluations and are not involved in the transmission process itself. A high accuracy score indicates that the essential semantic content of the original image is retained despite channel noise and compression.</w:t>
       </w:r>
     </w:p>
     <w:p>
@@ -5297,7 +5292,6 @@
                 <w:kern w:val="0"/>
                 <w:sz w:val="22"/>
               </w:rPr>
-              <w:lastRenderedPageBreak/>
               <w:t>1</w:t>
             </w:r>
           </w:p>
@@ -5391,6 +5385,7 @@
                 <w:kern w:val="0"/>
                 <w:sz w:val="22"/>
               </w:rPr>
+              <w:lastRenderedPageBreak/>
               <w:t>5</w:t>
             </w:r>
           </w:p>
@@ -6943,22 +6938,136 @@
       <w:r>
         <w:rPr>
           <w:rFonts w:ascii="Times New Roman" w:hAnsi="Times New Roman" w:cs="Times New Roman"/>
+          <w:sz w:val="20"/>
+          <w:szCs w:val="20"/>
+        </w:rPr>
+        <w:t xml:space="preserve">One of the main goals of semantic communication is to transmit "meaning" rather than raw data. Our experiments validate this principle: even at a </w:t>
+      </w:r>
+      <w:r>
+        <w:rPr>
+          <w:rFonts w:ascii="Times New Roman" w:hAnsi="Times New Roman" w:cs="Times New Roman"/>
+          <w:b/>
+          <w:bCs/>
+          <w:sz w:val="20"/>
+          <w:szCs w:val="20"/>
+        </w:rPr>
+        <w:t>compression rate of 0.1</w:t>
+      </w:r>
+      <w:r>
+        <w:rPr>
+          <w:rFonts w:ascii="Times New Roman" w:hAnsi="Times New Roman" w:cs="Times New Roman" w:hint="eastAsia"/>
+          <w:b/>
+          <w:bCs/>
+          <w:sz w:val="20"/>
+          <w:szCs w:val="20"/>
+        </w:rPr>
+        <w:t xml:space="preserve"> </w:t>
+      </w:r>
+      <w:r>
+        <w:rPr>
+          <w:rFonts w:ascii="Times New Roman" w:hAnsi="Times New Roman" w:cs="Times New Roman" w:hint="eastAsia"/>
+          <w:sz w:val="20"/>
+          <w:szCs w:val="20"/>
+        </w:rPr>
+        <w:t>(</w:t>
+      </w:r>
+      <w:r>
+        <w:rPr>
+          <w:rFonts w:ascii="Times New Roman" w:hAnsi="Times New Roman" w:cs="Times New Roman" w:hint="eastAsia"/>
+          <w:sz w:val="20"/>
+          <w:szCs w:val="20"/>
+        </w:rPr>
+        <w:t xml:space="preserve">as shown in Figure </w:t>
+      </w:r>
+      <w:r>
+        <w:rPr>
+          <w:rFonts w:ascii="Times New Roman" w:hAnsi="Times New Roman" w:cs="Times New Roman" w:hint="eastAsia"/>
+          <w:sz w:val="20"/>
+          <w:szCs w:val="20"/>
+        </w:rPr>
+        <w:t>4</w:t>
+      </w:r>
+      <w:r>
+        <w:rPr>
+          <w:rFonts w:ascii="Times New Roman" w:hAnsi="Times New Roman" w:cs="Times New Roman" w:hint="eastAsia"/>
+          <w:sz w:val="20"/>
+          <w:szCs w:val="20"/>
+        </w:rPr>
+        <w:t>)</w:t>
+      </w:r>
+      <w:r>
+        <w:rPr>
+          <w:rFonts w:ascii="Times New Roman" w:hAnsi="Times New Roman" w:cs="Times New Roman"/>
+          <w:sz w:val="20"/>
+          <w:szCs w:val="20"/>
+        </w:rPr>
+        <w:t xml:space="preserve">, where 90% of the input information is discarded, the system is able to reconstruct semantically valid representations. For MNIST, this corresponds to achieving </w:t>
+      </w:r>
+      <w:r>
+        <w:rPr>
+          <w:rFonts w:ascii="Times New Roman" w:hAnsi="Times New Roman" w:cs="Times New Roman"/>
+          <w:b/>
+          <w:bCs/>
+          <w:sz w:val="20"/>
+          <w:szCs w:val="20"/>
+        </w:rPr>
+        <w:t>over 94% classification accuracy</w:t>
+      </w:r>
+      <w:r>
+        <w:rPr>
+          <w:rFonts w:ascii="Times New Roman" w:hAnsi="Times New Roman" w:cs="Times New Roman"/>
+          <w:sz w:val="20"/>
+          <w:szCs w:val="20"/>
+        </w:rPr>
+        <w:t xml:space="preserve"> at low SNRs. In CIFAR-10, while the dataset is more complex, semantic reconstruction under 0.</w:t>
+      </w:r>
+      <w:r>
+        <w:rPr>
+          <w:rFonts w:ascii="Times New Roman" w:hAnsi="Times New Roman" w:cs="Times New Roman" w:hint="eastAsia"/>
+          <w:sz w:val="20"/>
+          <w:szCs w:val="20"/>
+        </w:rPr>
+        <w:t>7</w:t>
+      </w:r>
+      <w:r>
+        <w:rPr>
+          <w:rFonts w:ascii="Times New Roman" w:hAnsi="Times New Roman" w:cs="Times New Roman"/>
+          <w:sz w:val="20"/>
+          <w:szCs w:val="20"/>
+        </w:rPr>
+        <w:t xml:space="preserve"> compression still yields usable class information. This efficiency makes the system well-suited to bandwidth-constrained applications such as IoT and wireless edge devices.</w:t>
+      </w:r>
+    </w:p>
+    <w:p>
+      <w:pPr>
+        <w:spacing w:after="120" w:line="228" w:lineRule="auto"/>
+        <w:ind w:firstLine="289"/>
+        <w:rPr>
+          <w:rFonts w:ascii="Times New Roman" w:hAnsi="Times New Roman" w:cs="Times New Roman"/>
+          <w:sz w:val="20"/>
+          <w:szCs w:val="20"/>
+        </w:rPr>
+      </w:pPr>
+      <w:r>
+        <w:rPr>
+          <w:rFonts w:ascii="Times New Roman" w:hAnsi="Times New Roman" w:cs="Times New Roman"/>
           <w:noProof/>
           <w:sz w:val="16"/>
           <w:szCs w:val="16"/>
         </w:rPr>
+        <w:t xml:space="preserve"> </w:t>
+      </w:r>
+      <w:r>
+        <w:rPr>
+          <w:rFonts w:ascii="Times New Roman" w:hAnsi="Times New Roman" w:cs="Times New Roman"/>
+          <w:noProof/>
+          <w:sz w:val="16"/>
+          <w:szCs w:val="16"/>
+        </w:rPr>
         <w:drawing>
-          <wp:anchor distT="0" distB="0" distL="114300" distR="114300" simplePos="0" relativeHeight="251659264" behindDoc="0" locked="0" layoutInCell="1" allowOverlap="1" wp14:anchorId="4865467B" wp14:editId="40C21978">
-            <wp:simplePos x="0" y="0"/>
-            <wp:positionH relativeFrom="column">
-              <wp:align>right</wp:align>
-            </wp:positionH>
-            <wp:positionV relativeFrom="paragraph">
-              <wp:posOffset>1641806</wp:posOffset>
-            </wp:positionV>
+          <wp:inline distT="0" distB="0" distL="0" distR="0" wp14:anchorId="5BE9E754" wp14:editId="5145460F">
             <wp:extent cx="3091180" cy="1931670"/>
             <wp:effectExtent l="0" t="0" r="0" b="0"/>
-            <wp:wrapTopAndBottom/>
             <wp:docPr id="557503710" name="图片 2"/>
             <wp:cNvGraphicFramePr>
               <a:graphicFrameLocks xmlns:a="http://schemas.openxmlformats.org/drawingml/2006/main" noChangeAspect="1"/>
@@ -7001,116 +7110,8 @@
                 </pic:pic>
               </a:graphicData>
             </a:graphic>
-            <wp14:sizeRelH relativeFrom="page">
-              <wp14:pctWidth>0</wp14:pctWidth>
-            </wp14:sizeRelH>
-            <wp14:sizeRelV relativeFrom="page">
-              <wp14:pctHeight>0</wp14:pctHeight>
-            </wp14:sizeRelV>
-          </wp:anchor>
+          </wp:inline>
         </w:drawing>
-      </w:r>
-      <w:r>
-        <w:rPr>
-          <w:rFonts w:ascii="Times New Roman" w:hAnsi="Times New Roman" w:cs="Times New Roman"/>
-          <w:sz w:val="20"/>
-          <w:szCs w:val="20"/>
-        </w:rPr>
-        <w:t xml:space="preserve">One of the main goals of semantic communication is to transmit "meaning" rather than raw data. Our experiments validate this principle: even at a </w:t>
-      </w:r>
-      <w:r>
-        <w:rPr>
-          <w:rFonts w:ascii="Times New Roman" w:hAnsi="Times New Roman" w:cs="Times New Roman"/>
-          <w:b/>
-          <w:bCs/>
-          <w:sz w:val="20"/>
-          <w:szCs w:val="20"/>
-        </w:rPr>
-        <w:t>compression rate of 0.1</w:t>
-      </w:r>
-      <w:r>
-        <w:rPr>
-          <w:rFonts w:ascii="Times New Roman" w:hAnsi="Times New Roman" w:cs="Times New Roman" w:hint="eastAsia"/>
-          <w:b/>
-          <w:bCs/>
-          <w:sz w:val="20"/>
-          <w:szCs w:val="20"/>
-        </w:rPr>
-        <w:t xml:space="preserve"> </w:t>
-      </w:r>
-      <w:r>
-        <w:rPr>
-          <w:rFonts w:ascii="Times New Roman" w:hAnsi="Times New Roman" w:cs="Times New Roman" w:hint="eastAsia"/>
-          <w:sz w:val="20"/>
-          <w:szCs w:val="20"/>
-        </w:rPr>
-        <w:t>(</w:t>
-      </w:r>
-      <w:r>
-        <w:rPr>
-          <w:rFonts w:ascii="Times New Roman" w:hAnsi="Times New Roman" w:cs="Times New Roman" w:hint="eastAsia"/>
-          <w:sz w:val="20"/>
-          <w:szCs w:val="20"/>
-        </w:rPr>
-        <w:t xml:space="preserve">as shown in Figure </w:t>
-      </w:r>
-      <w:r>
-        <w:rPr>
-          <w:rFonts w:ascii="Times New Roman" w:hAnsi="Times New Roman" w:cs="Times New Roman" w:hint="eastAsia"/>
-          <w:sz w:val="20"/>
-          <w:szCs w:val="20"/>
-        </w:rPr>
-        <w:t>4</w:t>
-      </w:r>
-      <w:r>
-        <w:rPr>
-          <w:rFonts w:ascii="Times New Roman" w:hAnsi="Times New Roman" w:cs="Times New Roman" w:hint="eastAsia"/>
-          <w:sz w:val="20"/>
-          <w:szCs w:val="20"/>
-        </w:rPr>
-        <w:t>)</w:t>
-      </w:r>
-      <w:r>
-        <w:rPr>
-          <w:rFonts w:ascii="Times New Roman" w:hAnsi="Times New Roman" w:cs="Times New Roman"/>
-          <w:sz w:val="20"/>
-          <w:szCs w:val="20"/>
-        </w:rPr>
-        <w:t xml:space="preserve">, where 90% of the input information is discarded, the system is able to reconstruct semantically valid representations. For MNIST, this corresponds to achieving </w:t>
-      </w:r>
-      <w:r>
-        <w:rPr>
-          <w:rFonts w:ascii="Times New Roman" w:hAnsi="Times New Roman" w:cs="Times New Roman"/>
-          <w:b/>
-          <w:bCs/>
-          <w:sz w:val="20"/>
-          <w:szCs w:val="20"/>
-        </w:rPr>
-        <w:t>over 94% classification accuracy</w:t>
-      </w:r>
-      <w:r>
-        <w:rPr>
-          <w:rFonts w:ascii="Times New Roman" w:hAnsi="Times New Roman" w:cs="Times New Roman"/>
-          <w:sz w:val="20"/>
-          <w:szCs w:val="20"/>
-        </w:rPr>
-        <w:t xml:space="preserve"> at low SNRs. In CIFAR-10, while the dataset is more complex, semantic reconstruction under 0.</w:t>
-      </w:r>
-      <w:r>
-        <w:rPr>
-          <w:rFonts w:ascii="Times New Roman" w:hAnsi="Times New Roman" w:cs="Times New Roman" w:hint="eastAsia"/>
-          <w:sz w:val="20"/>
-          <w:szCs w:val="20"/>
-        </w:rPr>
-        <w:t>7</w:t>
-      </w:r>
-      <w:r>
-        <w:rPr>
-          <w:rFonts w:ascii="Times New Roman" w:hAnsi="Times New Roman" w:cs="Times New Roman"/>
-          <w:sz w:val="20"/>
-          <w:szCs w:val="20"/>
-        </w:rPr>
-        <w:t xml:space="preserve"> compression still yields usable class information. This efficiency makes the system well-suited to bandwidth-constrained applications such as IoT and wireless edge devices.</w:t>
       </w:r>
     </w:p>
     <w:p>
@@ -7124,18 +7125,6 @@
           <w:szCs w:val="16"/>
         </w:rPr>
       </w:pPr>
-    </w:p>
-    <w:p>
-      <w:pPr>
-        <w:spacing w:before="80" w:after="200"/>
-        <w:ind w:firstLine="289"/>
-        <w:jc w:val="center"/>
-        <w:rPr>
-          <w:rFonts w:ascii="Times New Roman" w:hAnsi="Times New Roman" w:cs="Times New Roman"/>
-          <w:sz w:val="16"/>
-          <w:szCs w:val="16"/>
-        </w:rPr>
-      </w:pPr>
       <w:r>
         <w:rPr>
           <w:rFonts w:ascii="Times New Roman" w:hAnsi="Times New Roman" w:cs="Times New Roman" w:hint="eastAsia"/>
@@ -7479,20 +7468,37 @@
       </w:pPr>
       <w:r>
         <w:rPr>
+          <w:rFonts w:ascii="Times New Roman" w:hAnsi="Times New Roman" w:cs="Times New Roman" w:hint="eastAsia"/>
+          <w:sz w:val="20"/>
+          <w:szCs w:val="20"/>
+        </w:rPr>
+        <w:t>The comparison of adaptive system to others is depicted in Figure 5.</w:t>
+      </w:r>
+    </w:p>
+    <w:p>
+      <w:pPr>
+        <w:spacing w:after="120" w:line="228" w:lineRule="auto"/>
+        <w:ind w:firstLine="289"/>
+        <w:rPr>
+          <w:rFonts w:ascii="Times New Roman" w:hAnsi="Times New Roman" w:cs="Times New Roman"/>
+          <w:sz w:val="20"/>
+          <w:szCs w:val="20"/>
+        </w:rPr>
+      </w:pPr>
+      <w:r>
+        <w:rPr>
           <w:noProof/>
         </w:rPr>
+        <w:t xml:space="preserve"> </w:t>
+      </w:r>
+      <w:r>
+        <w:rPr>
+          <w:noProof/>
+        </w:rPr>
         <w:drawing>
-          <wp:anchor distT="0" distB="0" distL="114300" distR="114300" simplePos="0" relativeHeight="251658240" behindDoc="0" locked="0" layoutInCell="1" allowOverlap="1" wp14:anchorId="6D469514" wp14:editId="56637666">
-            <wp:simplePos x="0" y="0"/>
-            <wp:positionH relativeFrom="column">
-              <wp:align>right</wp:align>
-            </wp:positionH>
-            <wp:positionV relativeFrom="paragraph">
-              <wp:posOffset>327936</wp:posOffset>
-            </wp:positionV>
+          <wp:inline distT="0" distB="0" distL="0" distR="0" wp14:anchorId="1B4AD858" wp14:editId="09EFD82F">
             <wp:extent cx="3181477" cy="1988266"/>
             <wp:effectExtent l="0" t="0" r="0" b="0"/>
-            <wp:wrapTopAndBottom/>
             <wp:docPr id="1158610321" name="图片 3"/>
             <wp:cNvGraphicFramePr>
               <a:graphicFrameLocks xmlns:a="http://schemas.openxmlformats.org/drawingml/2006/main" noChangeAspect="1"/>
@@ -7535,22 +7541,8 @@
                 </pic:pic>
               </a:graphicData>
             </a:graphic>
-            <wp14:sizeRelH relativeFrom="page">
-              <wp14:pctWidth>0</wp14:pctWidth>
-            </wp14:sizeRelH>
-            <wp14:sizeRelV relativeFrom="page">
-              <wp14:pctHeight>0</wp14:pctHeight>
-            </wp14:sizeRelV>
-          </wp:anchor>
+          </wp:inline>
         </w:drawing>
-      </w:r>
-      <w:r>
-        <w:rPr>
-          <w:rFonts w:ascii="Times New Roman" w:hAnsi="Times New Roman" w:cs="Times New Roman" w:hint="eastAsia"/>
-          <w:sz w:val="20"/>
-          <w:szCs w:val="20"/>
-        </w:rPr>
-        <w:t>The comparison of adaptive system to others is depicted in Figure 5.</w:t>
       </w:r>
     </w:p>
     <w:p>
@@ -7711,7 +7703,7 @@
           <w:sz w:val="20"/>
           <w:szCs w:val="20"/>
         </w:rPr>
-        <w:t xml:space="preserve"> that dynamically selects between neural encoding and direct transmission depending on the channel condition. This design enables the system to </w:t>
+        <w:t xml:space="preserve"> that dynamically selects between neural encoding and direct transmission depending on </w:t>
       </w:r>
       <w:r>
         <w:rPr>
@@ -7720,7 +7712,7 @@
           <w:szCs w:val="20"/>
         </w:rPr>
         <w:lastRenderedPageBreak/>
-        <w:t xml:space="preserve">intelligently balance </w:t>
+        <w:t xml:space="preserve">the channel condition. This design enables the system to intelligently balance </w:t>
       </w:r>
       <w:r>
         <w:rPr>
@@ -8194,7 +8186,16 @@
           <w:szCs w:val="16"/>
           <w:lang w:eastAsia="zh-CN"/>
         </w:rPr>
-        <w:t>, W. Saad, M. Debbah, Z. Han and H. Vincent Poor, "Less Data, More Knowledge: Building Next-Generation Semantic Communication Networks," in </w:t>
+        <w:t xml:space="preserve">, W. Saad, M. Debbah, Z. Han and H. Vincent Poor, "Less Data, More Knowledge: Building Next-Generation Semantic </w:t>
+      </w:r>
+      <w:r>
+        <w:rPr>
+          <w:rFonts w:ascii="Times New Roman" w:hAnsi="Times New Roman" w:cs="Times New Roman"/>
+          <w:w w:val="105"/>
+          <w:szCs w:val="16"/>
+          <w:lang w:eastAsia="zh-CN"/>
+        </w:rPr>
+        <w:t>Communication Networks," in </w:t>
       </w:r>
       <w:r>
         <w:rPr>
@@ -9735,6 +9736,7 @@
   <w:style w:type="character" w:default="1" w:styleId="a0">
     <w:name w:val="Default Paragraph Font"/>
     <w:uiPriority w:val="1"/>
+    <w:semiHidden/>
     <w:unhideWhenUsed/>
   </w:style>
   <w:style w:type="table" w:default="1" w:styleId="a1">

</xml_diff>

<commit_message>
second revision of the paper
</commit_message>
<xml_diff>
--- a/draft of the paper/paper-1.docx
+++ b/draft of the paper/paper-1.docx
@@ -37,7 +37,7 @@
                     <pic:cNvPicPr/>
                   </pic:nvPicPr>
                   <pic:blipFill>
-                    <a:blip r:embed="rId7"/>
+                    <a:blip r:embed="rId8"/>
                     <a:stretch>
                       <a:fillRect/>
                     </a:stretch>
@@ -215,7 +215,7 @@
           <w:rFonts w:hint="eastAsia"/>
         </w:rPr>
         <w:sectPr>
-          <w:footerReference w:type="default" r:id="rId8"/>
+          <w:footerReference w:type="default" r:id="rId9"/>
           <w:pgSz w:w="12242" w:h="15842"/>
           <w:pgMar w:top="1077" w:right="890" w:bottom="1440" w:left="890" w:header="851" w:footer="992" w:gutter="0"/>
           <w:cols w:space="425"/>
@@ -2042,8 +2042,17 @@
           <w:rFonts w:ascii="Times New Roman" w:hAnsi="Times New Roman" w:cs="Times New Roman" w:hint="eastAsia"/>
           <w:sz w:val="20"/>
           <w:szCs w:val="20"/>
-        </w:rPr>
-        <w:t>The increasing demand for real-time communication in vehicular networks has exposed the limitations of traditional data transmission systems under varying channel conditions. However, in scenarios such as autonomous driving</w:t>
+          <w:highlight w:val="yellow"/>
+        </w:rPr>
+        <w:t>Vehicular networks require real-time communication, but traditional systems struggle under fluctuating channel conditions.</w:t>
+      </w:r>
+      <w:r>
+        <w:rPr>
+          <w:rFonts w:ascii="Times New Roman" w:hAnsi="Times New Roman" w:cs="Times New Roman" w:hint="eastAsia"/>
+          <w:sz w:val="20"/>
+          <w:szCs w:val="20"/>
+        </w:rPr>
+        <w:t xml:space="preserve"> However, in scenarios such as autonomous driving</w:t>
       </w:r>
       <w:r>
         <w:rPr>
@@ -2076,6 +2085,35 @@
           <w:szCs w:val="20"/>
         </w:rPr>
         <w:t>, the semantic meaning of transmitted data (e.g., images, objects) is often more important than bit-level fidelity. Semantic communication has emerged as a promising solution by enabling systems to transmit only the most relevant information for a given task, such as classification or decision-making.</w:t>
+      </w:r>
+    </w:p>
+    <w:p>
+      <w:pPr>
+        <w:spacing w:after="120" w:line="228" w:lineRule="auto"/>
+        <w:ind w:firstLine="289"/>
+        <w:rPr>
+          <w:rFonts w:ascii="Times New Roman" w:hAnsi="Times New Roman" w:cs="Times New Roman"/>
+          <w:sz w:val="20"/>
+          <w:szCs w:val="20"/>
+        </w:rPr>
+      </w:pPr>
+      <w:r>
+        <w:rPr>
+          <w:rFonts w:ascii="Times New Roman" w:hAnsi="Times New Roman" w:cs="Times New Roman"/>
+          <w:sz w:val="20"/>
+          <w:szCs w:val="20"/>
+          <w:highlight w:val="yellow"/>
+        </w:rPr>
+        <w:t xml:space="preserve">However, existing semantic communication methods often lack flexibility under dynamically changing wireless conditions. Most prior works either assume fixed SNR environments or rely on static encoding strategies, leading to suboptimal performance in real-world applications such as vehicular </w:t>
+      </w:r>
+      <w:r>
+        <w:rPr>
+          <w:rFonts w:ascii="Times New Roman" w:hAnsi="Times New Roman" w:cs="Times New Roman"/>
+          <w:sz w:val="20"/>
+          <w:szCs w:val="20"/>
+          <w:highlight w:val="yellow"/>
+        </w:rPr>
+        <w:t>networks. These limitations motivate the need for adaptive semantic communication systems that respond to real-time channel variations with minimal latency and computation overhead.</w:t>
       </w:r>
     </w:p>
     <w:p>
@@ -2499,7 +2537,7 @@
           <w:sz w:val="20"/>
           <w:szCs w:val="20"/>
         </w:rPr>
-        <w:t xml:space="preserve"> and analyze the system's performance under different compression ratios and SNR conditions. This allows us to assess the effectiveness of adaptive semantic communication across both low- and high-dimensional visual data. Our results show that the proposed adaptive strategy improves both perceptual quality and task-oriented performance, particularly in noisy environments where traditional methods struggle.</w:t>
+        <w:t xml:space="preserve"> and analyze the system's performance under different compression ratios and SNR conditions. </w:t>
       </w:r>
     </w:p>
     <w:p>
@@ -2577,7 +2615,16 @@
           <w:sz w:val="20"/>
           <w:szCs w:val="20"/>
         </w:rPr>
-        <w:t>], recent efforts aim to model and optimize communication systems based on semantic effectiveness rather than exact bit fidelity</w:t>
+        <w:t xml:space="preserve">], recent efforts aim to model </w:t>
+      </w:r>
+      <w:r>
+        <w:rPr>
+          <w:rFonts w:ascii="Times New Roman" w:hAnsi="Times New Roman" w:cs="Times New Roman"/>
+          <w:sz w:val="20"/>
+          <w:szCs w:val="20"/>
+        </w:rPr>
+        <w:lastRenderedPageBreak/>
+        <w:t>and optimize communication systems based on semantic effectiveness rather than exact bit fidelity</w:t>
       </w:r>
       <w:r>
         <w:rPr>
@@ -2659,16 +2706,7 @@
           <w:sz w:val="20"/>
           <w:szCs w:val="20"/>
         </w:rPr>
-        <w:t xml:space="preserve">], demonstrating the potential of neural models to achieve </w:t>
-      </w:r>
-      <w:r>
-        <w:rPr>
-          <w:rFonts w:ascii="Times New Roman" w:hAnsi="Times New Roman" w:cs="Times New Roman"/>
-          <w:sz w:val="20"/>
-          <w:szCs w:val="20"/>
-        </w:rPr>
-        <w:lastRenderedPageBreak/>
-        <w:t>efficient and meaningful transmission. For images, convolutional autoencoders have been employed to reduce bandwidth by compressing data while preserving semantic content [</w:t>
+        <w:t>], demonstrating the potential of neural models to achieve efficient and meaningful transmission. For images, convolutional autoencoders have been employed to reduce bandwidth by compressing data while preserving semantic content [</w:t>
       </w:r>
       <w:r>
         <w:rPr>
@@ -2750,6 +2788,36 @@
         </w:rPr>
         <w:t>].</w:t>
       </w:r>
+      <w:r>
+        <w:t xml:space="preserve"> </w:t>
+      </w:r>
+      <w:r>
+        <w:rPr>
+          <w:rFonts w:ascii="Times New Roman" w:hAnsi="Times New Roman" w:cs="Times New Roman"/>
+          <w:sz w:val="20"/>
+          <w:szCs w:val="20"/>
+          <w:highlight w:val="yellow"/>
+        </w:rPr>
+        <w:t>Unlike our method, which dynamically adjusts compression and denoising strategies based on real-time SNR feedback, [</w:t>
+      </w:r>
+      <w:r>
+        <w:rPr>
+          <w:rFonts w:ascii="Times New Roman" w:hAnsi="Times New Roman" w:cs="Times New Roman" w:hint="eastAsia"/>
+          <w:sz w:val="20"/>
+          <w:szCs w:val="20"/>
+          <w:highlight w:val="yellow"/>
+        </w:rPr>
+        <w:t>1</w:t>
+      </w:r>
+      <w:r>
+        <w:rPr>
+          <w:rFonts w:ascii="Times New Roman" w:hAnsi="Times New Roman" w:cs="Times New Roman"/>
+          <w:sz w:val="20"/>
+          <w:szCs w:val="20"/>
+          <w:highlight w:val="yellow"/>
+        </w:rPr>
+        <w:t>] applies a fixed semantic encoding policy regardless of channel condition.</w:t>
+      </w:r>
     </w:p>
     <w:p>
       <w:pPr>
@@ -2801,6 +2869,23 @@
         </w:rPr>
         <w:t>].</w:t>
       </w:r>
+      <w:r>
+        <w:rPr>
+          <w:rFonts w:ascii="Times New Roman" w:hAnsi="Times New Roman" w:cs="Times New Roman" w:hint="eastAsia"/>
+          <w:sz w:val="20"/>
+          <w:szCs w:val="20"/>
+        </w:rPr>
+        <w:t xml:space="preserve"> </w:t>
+      </w:r>
+      <w:r>
+        <w:rPr>
+          <w:rFonts w:ascii="Times New Roman" w:hAnsi="Times New Roman" w:cs="Times New Roman"/>
+          <w:sz w:val="20"/>
+          <w:szCs w:val="20"/>
+          <w:highlight w:val="yellow"/>
+        </w:rPr>
+        <w:t>In summary, while prior work has explored semantic-aware coding or channel modeling separately, our contribution lies in tightly integrating these into a unified, adaptive framework tailored for vehicular networks.</w:t>
+      </w:r>
     </w:p>
     <w:p>
       <w:pPr>
@@ -2817,17 +2902,19 @@
           <w:rFonts w:ascii="Times New Roman" w:hAnsi="Times New Roman" w:cs="Times New Roman"/>
           <w:sz w:val="20"/>
           <w:szCs w:val="20"/>
-        </w:rPr>
-        <w:t xml:space="preserve">However, many of these prior approaches are designed for either fixed SNR settings or rely on coarse semantic feedback. Our work builds on this foundation by proposing a fine-grained, SNR-adaptive semantic communication system that dynamically adjusts compression and denoising operations based on real-time channel conditions. In addition to validating the approach on MNIST, we further demonstrate its scalability on CIFAR-10 using deep vision models such as </w:t>
+          <w:highlight w:val="yellow"/>
+        </w:rPr>
+        <w:t xml:space="preserve">While previous approaches such as </w:t>
       </w:r>
       <w:proofErr w:type="spellStart"/>
       <w:r>
         <w:rPr>
-          <w:rFonts w:ascii="Times New Roman" w:hAnsi="Times New Roman" w:cs="Times New Roman" w:hint="eastAsia"/>
-          <w:sz w:val="20"/>
-          <w:szCs w:val="20"/>
-        </w:rPr>
-        <w:t>GoogLeNet</w:t>
+          <w:rFonts w:ascii="Times New Roman" w:hAnsi="Times New Roman" w:cs="Times New Roman"/>
+          <w:sz w:val="20"/>
+          <w:szCs w:val="20"/>
+          <w:highlight w:val="yellow"/>
+        </w:rPr>
+        <w:t>DeepSC</w:t>
       </w:r>
       <w:proofErr w:type="spellEnd"/>
       <w:r>
@@ -2835,32 +2922,18 @@
           <w:rFonts w:ascii="Times New Roman" w:hAnsi="Times New Roman" w:cs="Times New Roman"/>
           <w:sz w:val="20"/>
           <w:szCs w:val="20"/>
-        </w:rPr>
-        <w:t xml:space="preserve"> </w:t>
-      </w:r>
-      <w:r>
-        <w:rPr>
-          <w:rFonts w:ascii="Times New Roman" w:hAnsi="Times New Roman" w:cs="Times New Roman"/>
-          <w:sz w:val="20"/>
-          <w:szCs w:val="20"/>
-        </w:rPr>
-        <w:t>and RED-CNN.</w:t>
-      </w:r>
-      <w:r>
-        <w:rPr>
-          <w:rFonts w:ascii="Times New Roman" w:hAnsi="Times New Roman" w:cs="Times New Roman" w:hint="eastAsia"/>
-          <w:sz w:val="20"/>
-          <w:szCs w:val="20"/>
-        </w:rPr>
-        <w:t xml:space="preserve"> </w:t>
-      </w:r>
-      <w:r>
-        <w:rPr>
-          <w:rFonts w:ascii="Times New Roman" w:hAnsi="Times New Roman" w:cs="Times New Roman" w:hint="eastAsia"/>
-          <w:sz w:val="20"/>
-          <w:szCs w:val="20"/>
-        </w:rPr>
-        <w:t>Our approach fills this gap by proposing a deep semantic communication pipeline that adaptively selects compression and denoising strategies depending on the current SNR, enabling more robust and efficient performance in vehicular communication scenarios.</w:t>
+          <w:highlight w:val="yellow"/>
+        </w:rPr>
+        <w:t xml:space="preserve"> [7] or attention-based schemes [8] have achieved semantic preservation, they either require high computational cost or operate under fixed SNR assumptions. Moreover, few works consider the integration of adaptive encoding strategies into vehicular networks, where SNR fluctuates rapidly due to mobility. This paper fills this gap by proposing a real-time, SNR-based adaptive encoding pipeline that selectively activates neural processing only when necessary, achieving efficiency and robustness under dynamic conditions</w:t>
+      </w:r>
+      <w:r>
+        <w:rPr>
+          <w:rFonts w:ascii="Times New Roman" w:hAnsi="Times New Roman" w:cs="Times New Roman" w:hint="eastAsia"/>
+          <w:sz w:val="20"/>
+          <w:szCs w:val="20"/>
+          <w:highlight w:val="yellow"/>
+        </w:rPr>
+        <w:t>.</w:t>
       </w:r>
     </w:p>
     <w:p>
@@ -3029,7 +3102,15 @@
           <w:sz w:val="20"/>
           <w:szCs w:val="20"/>
         </w:rPr>
-        <w:t>classifier to assess semantic fidelity through classification accuracy. Similar to the MNIST pipeline, Gaussian noise is introduced in the latent space to simulate channel degradation. This setup allows us to test the efficacy of our SNR-based adaptive strategy under more challenging and realistic visual conditions.</w:t>
+        <w:t xml:space="preserve">classifier to assess semantic fidelity through classification accuracy. Similar to the MNIST </w:t>
+      </w:r>
+      <w:r>
+        <w:rPr>
+          <w:rFonts w:ascii="Times New Roman" w:hAnsi="Times New Roman" w:cs="Times New Roman"/>
+          <w:sz w:val="20"/>
+          <w:szCs w:val="20"/>
+        </w:rPr>
+        <w:t>pipeline, Gaussian noise is introduced in the latent space to simulate channel degradation. This setup allows us to test the efficacy of our SNR-based adaptive strategy under more challenging and realistic visual conditions.</w:t>
       </w:r>
     </w:p>
     <w:p>
@@ -3166,7 +3247,7 @@
           <w:noProof/>
         </w:rPr>
         <w:drawing>
-          <wp:inline distT="0" distB="0" distL="0" distR="0" wp14:anchorId="4AF05EAB" wp14:editId="5BFFB98D">
+          <wp:inline distT="0" distB="0" distL="0" distR="0" wp14:anchorId="4AF05EAB" wp14:editId="484D73FE">
             <wp:extent cx="3172460" cy="2035810"/>
             <wp:effectExtent l="0" t="0" r="8890" b="2540"/>
             <wp:docPr id="1689167782" name="图片 2"/>
@@ -3183,7 +3264,7 @@
                     </pic:cNvPicPr>
                   </pic:nvPicPr>
                   <pic:blipFill>
-                    <a:blip r:embed="rId9" cstate="print">
+                    <a:blip r:embed="rId10" cstate="print">
                       <a:extLst>
                         <a:ext uri="{28A0092B-C50C-407E-A947-70E740481C1C}">
                           <a14:useLocalDpi xmlns:a14="http://schemas.microsoft.com/office/drawing/2010/main" val="0"/>
@@ -3521,6 +3602,7 @@
           <w:sz w:val="20"/>
           <w:szCs w:val="20"/>
         </w:rPr>
+        <w:lastRenderedPageBreak/>
         <w:t>A pre-trained 4-layer MLP classifier is used to evaluate semantic consistency. This network remains fixed and is used only to evaluate classification accuracy on decoded outputs</w:t>
       </w:r>
       <w:r>
@@ -3588,16 +3670,7 @@
           <w:sz w:val="20"/>
           <w:szCs w:val="20"/>
         </w:rPr>
-        <w:t xml:space="preserve"> is a deep convolutional neural network </w:t>
-      </w:r>
-      <w:r>
-        <w:rPr>
-          <w:rFonts w:ascii="Times New Roman" w:hAnsi="Times New Roman" w:cs="Times New Roman" w:hint="eastAsia"/>
-          <w:sz w:val="20"/>
-          <w:szCs w:val="20"/>
-        </w:rPr>
-        <w:lastRenderedPageBreak/>
-        <w:t xml:space="preserve">architecture known for its inception modules, which allow it to extract multi-scale features efficiently with a relatively low parameter count. </w:t>
+        <w:t xml:space="preserve"> is a deep convolutional neural network architecture known for its inception modules, which allow it to extract multi-scale features efficiently with a relatively low parameter count. </w:t>
       </w:r>
       <w:r>
         <w:rPr>
@@ -3632,14 +3705,6 @@
           <w:szCs w:val="20"/>
         </w:rPr>
         <w:t xml:space="preserve"> </w:t>
-      </w:r>
-      <w:r>
-        <w:rPr>
-          <w:rFonts w:ascii="Times New Roman" w:hAnsi="Times New Roman" w:cs="Times New Roman" w:hint="eastAsia"/>
-          <w:sz w:val="20"/>
-          <w:szCs w:val="20"/>
-        </w:rPr>
-        <w:t>By comparing the classification accuracy of decoded outputs against ground truth labels, we assess how well semantic information is preserved under different SNR conditions and compression strategies.</w:t>
       </w:r>
     </w:p>
     <w:p>
@@ -4101,7 +4166,31 @@
           <w:sz w:val="20"/>
           <w:szCs w:val="20"/>
         </w:rPr>
-        <w:t xml:space="preserve"> compression rates from 0.1 to 1.0,</w:t>
+        <w:t xml:space="preserve"> compression rates</w:t>
+      </w:r>
+      <w:r>
+        <w:rPr>
+          <w:rFonts w:ascii="Times New Roman" w:hAnsi="Times New Roman" w:cs="Times New Roman" w:hint="eastAsia"/>
+          <w:sz w:val="20"/>
+          <w:szCs w:val="20"/>
+        </w:rPr>
+        <w:t xml:space="preserve"> </w:t>
+      </w:r>
+      <w:r>
+        <w:rPr>
+          <w:rFonts w:ascii="Times New Roman" w:hAnsi="Times New Roman" w:cs="Times New Roman" w:hint="eastAsia"/>
+          <w:sz w:val="20"/>
+          <w:szCs w:val="20"/>
+        </w:rPr>
+        <w:t>(2)</w:t>
+      </w:r>
+      <w:r>
+        <w:rPr>
+          <w:rFonts w:ascii="Times New Roman" w:hAnsi="Times New Roman" w:cs="Times New Roman"/>
+          <w:sz w:val="20"/>
+          <w:szCs w:val="20"/>
+        </w:rPr>
+        <w:t xml:space="preserve"> from 0.1 to 1.0,</w:t>
       </w:r>
       <w:r>
         <w:rPr>
@@ -4110,6 +4199,268 @@
           <w:szCs w:val="20"/>
         </w:rPr>
         <w:t xml:space="preserve"> where the compression rate is defined as the ratio of the size of the latent representation to the original input size. </w:t>
+      </w:r>
+    </w:p>
+    <w:p>
+      <w:pPr>
+        <w:spacing w:after="120" w:line="228" w:lineRule="auto"/>
+        <w:ind w:firstLine="289"/>
+        <w:jc w:val="center"/>
+        <w:rPr>
+          <w:rFonts w:ascii="Times New Roman" w:hAnsi="Times New Roman" w:cs="Times New Roman"/>
+          <w:sz w:val="20"/>
+          <w:szCs w:val="20"/>
+          <w:highlight w:val="yellow"/>
+        </w:rPr>
+      </w:pPr>
+      <m:oMath>
+        <m:r>
+          <m:rPr>
+            <m:nor/>
+          </m:rPr>
+          <w:rPr>
+            <w:rFonts w:ascii="Cambria Math" w:hAnsi="Cambria Math" w:cs="Times New Roman"/>
+            <w:sz w:val="20"/>
+            <w:szCs w:val="20"/>
+            <w:highlight w:val="yellow"/>
+          </w:rPr>
+          <m:t>Compression Rate</m:t>
+        </m:r>
+        <m:r>
+          <w:rPr>
+            <w:rFonts w:ascii="Cambria Math" w:hAnsi="Cambria Math" w:cs="Times New Roman"/>
+            <w:sz w:val="20"/>
+            <w:szCs w:val="20"/>
+            <w:highlight w:val="yellow"/>
+          </w:rPr>
+          <m:t>=</m:t>
+        </m:r>
+        <m:f>
+          <m:fPr>
+            <m:ctrlPr>
+              <w:rPr>
+                <w:rFonts w:ascii="Cambria Math" w:hAnsi="Cambria Math" w:cs="Times New Roman"/>
+                <w:sz w:val="20"/>
+                <w:szCs w:val="20"/>
+                <w:highlight w:val="yellow"/>
+              </w:rPr>
+            </m:ctrlPr>
+          </m:fPr>
+          <m:num>
+            <m:sSub>
+              <m:sSubPr>
+                <m:ctrlPr>
+                  <w:rPr>
+                    <w:rFonts w:ascii="Cambria Math" w:hAnsi="Cambria Math" w:cs="Times New Roman"/>
+                    <w:i/>
+                    <w:sz w:val="20"/>
+                    <w:szCs w:val="20"/>
+                    <w:highlight w:val="yellow"/>
+                  </w:rPr>
+                </m:ctrlPr>
+              </m:sSubPr>
+              <m:e>
+                <m:r>
+                  <w:rPr>
+                    <w:rFonts w:ascii="Cambria Math" w:hAnsi="Cambria Math" w:cs="Times New Roman"/>
+                    <w:sz w:val="20"/>
+                    <w:szCs w:val="20"/>
+                    <w:highlight w:val="yellow"/>
+                  </w:rPr>
+                  <m:t>D</m:t>
+                </m:r>
+              </m:e>
+              <m:sub>
+                <m:r>
+                  <m:rPr>
+                    <m:nor/>
+                  </m:rPr>
+                  <w:rPr>
+                    <w:rFonts w:ascii="Cambria Math" w:hAnsi="Cambria Math" w:cs="Times New Roman"/>
+                    <w:sz w:val="20"/>
+                    <w:szCs w:val="20"/>
+                    <w:highlight w:val="yellow"/>
+                  </w:rPr>
+                  <m:t>latent</m:t>
+                </m:r>
+              </m:sub>
+            </m:sSub>
+            <m:ctrlPr>
+              <w:rPr>
+                <w:rFonts w:ascii="Cambria Math" w:hAnsi="Cambria Math" w:cs="Times New Roman"/>
+                <w:i/>
+                <w:sz w:val="20"/>
+                <w:szCs w:val="20"/>
+                <w:highlight w:val="yellow"/>
+              </w:rPr>
+            </m:ctrlPr>
+          </m:num>
+          <m:den>
+            <m:sSub>
+              <m:sSubPr>
+                <m:ctrlPr>
+                  <w:rPr>
+                    <w:rFonts w:ascii="Cambria Math" w:hAnsi="Cambria Math" w:cs="Times New Roman"/>
+                    <w:i/>
+                    <w:sz w:val="20"/>
+                    <w:szCs w:val="20"/>
+                    <w:highlight w:val="yellow"/>
+                  </w:rPr>
+                </m:ctrlPr>
+              </m:sSubPr>
+              <m:e>
+                <m:r>
+                  <w:rPr>
+                    <w:rFonts w:ascii="Cambria Math" w:hAnsi="Cambria Math" w:cs="Times New Roman"/>
+                    <w:sz w:val="20"/>
+                    <w:szCs w:val="20"/>
+                    <w:highlight w:val="yellow"/>
+                  </w:rPr>
+                  <m:t>D</m:t>
+                </m:r>
+              </m:e>
+              <m:sub>
+                <m:r>
+                  <m:rPr>
+                    <m:nor/>
+                  </m:rPr>
+                  <w:rPr>
+                    <w:rFonts w:ascii="Cambria Math" w:hAnsi="Cambria Math" w:cs="Times New Roman"/>
+                    <w:sz w:val="20"/>
+                    <w:szCs w:val="20"/>
+                    <w:highlight w:val="yellow"/>
+                  </w:rPr>
+                  <m:t>input</m:t>
+                </m:r>
+              </m:sub>
+            </m:sSub>
+            <m:ctrlPr>
+              <w:rPr>
+                <w:rFonts w:ascii="Cambria Math" w:hAnsi="Cambria Math" w:cs="Times New Roman"/>
+                <w:i/>
+                <w:sz w:val="20"/>
+                <w:szCs w:val="20"/>
+                <w:highlight w:val="yellow"/>
+              </w:rPr>
+            </m:ctrlPr>
+          </m:den>
+        </m:f>
+      </m:oMath>
+      <w:r>
+        <w:rPr>
+          <w:rFonts w:ascii="Times New Roman" w:hAnsi="Times New Roman" w:cs="Times New Roman" w:hint="eastAsia"/>
+          <w:sz w:val="20"/>
+          <w:szCs w:val="20"/>
+          <w:highlight w:val="yellow"/>
+        </w:rPr>
+        <w:t xml:space="preserve">         (2)</w:t>
+      </w:r>
+    </w:p>
+    <w:p>
+      <w:pPr>
+        <w:spacing w:after="120" w:line="228" w:lineRule="auto"/>
+        <w:ind w:firstLine="289"/>
+        <w:rPr>
+          <w:rFonts w:ascii="Times New Roman" w:hAnsi="Times New Roman" w:cs="Times New Roman"/>
+          <w:sz w:val="20"/>
+          <w:szCs w:val="20"/>
+        </w:rPr>
+      </w:pPr>
+      <w:r>
+        <w:rPr>
+          <w:rFonts w:ascii="Times New Roman" w:hAnsi="Times New Roman" w:cs="Times New Roman" w:hint="eastAsia"/>
+          <w:sz w:val="20"/>
+          <w:szCs w:val="20"/>
+          <w:highlight w:val="yellow"/>
+        </w:rPr>
+        <w:t xml:space="preserve">Where </w:t>
+      </w:r>
+      <w:proofErr w:type="spellStart"/>
+      <w:r>
+        <w:rPr>
+          <w:rFonts w:ascii="Times New Roman" w:hAnsi="Times New Roman" w:cs="Times New Roman" w:hint="eastAsia"/>
+          <w:sz w:val="20"/>
+          <w:szCs w:val="20"/>
+          <w:highlight w:val="yellow"/>
+        </w:rPr>
+        <w:t>D</w:t>
+      </w:r>
+      <w:r>
+        <w:rPr>
+          <w:rFonts w:ascii="Times New Roman" w:hAnsi="Times New Roman" w:cs="Times New Roman" w:hint="eastAsia"/>
+          <w:sz w:val="20"/>
+          <w:szCs w:val="20"/>
+          <w:highlight w:val="yellow"/>
+          <w:vertAlign w:val="subscript"/>
+        </w:rPr>
+        <w:t>latent</w:t>
+      </w:r>
+      <w:proofErr w:type="spellEnd"/>
+      <w:r>
+        <w:rPr>
+          <w:rFonts w:ascii="Times New Roman" w:hAnsi="Times New Roman" w:cs="Times New Roman" w:hint="eastAsia"/>
+          <w:sz w:val="20"/>
+          <w:szCs w:val="20"/>
+          <w:highlight w:val="yellow"/>
+        </w:rPr>
+        <w:t xml:space="preserve"> </w:t>
+      </w:r>
+      <w:r>
+        <w:rPr>
+          <w:rFonts w:ascii="Times New Roman" w:hAnsi="Times New Roman" w:cs="Times New Roman"/>
+          <w:sz w:val="20"/>
+          <w:szCs w:val="20"/>
+          <w:highlight w:val="yellow"/>
+        </w:rPr>
+        <w:t>is the dimensionality of the encoded (compressed) representation.</w:t>
+      </w:r>
+      <w:r>
+        <w:rPr>
+          <w:rFonts w:ascii="Times New Roman" w:hAnsi="Times New Roman" w:cs="Times New Roman" w:hint="eastAsia"/>
+          <w:sz w:val="20"/>
+          <w:szCs w:val="20"/>
+          <w:highlight w:val="yellow"/>
+        </w:rPr>
+        <w:t xml:space="preserve"> </w:t>
+      </w:r>
+      <w:proofErr w:type="spellStart"/>
+      <w:r>
+        <w:rPr>
+          <w:rFonts w:ascii="Times New Roman" w:hAnsi="Times New Roman" w:cs="Times New Roman" w:hint="eastAsia"/>
+          <w:sz w:val="20"/>
+          <w:szCs w:val="20"/>
+          <w:highlight w:val="yellow"/>
+        </w:rPr>
+        <w:t>D</w:t>
+      </w:r>
+      <w:r>
+        <w:rPr>
+          <w:rFonts w:ascii="Times New Roman" w:hAnsi="Times New Roman" w:cs="Times New Roman" w:hint="eastAsia"/>
+          <w:sz w:val="20"/>
+          <w:szCs w:val="20"/>
+          <w:highlight w:val="yellow"/>
+          <w:vertAlign w:val="subscript"/>
+        </w:rPr>
+        <w:t>input</w:t>
+      </w:r>
+      <w:proofErr w:type="spellEnd"/>
+      <w:r>
+        <w:rPr>
+          <w:rFonts w:ascii="Times New Roman" w:hAnsi="Times New Roman" w:cs="Times New Roman" w:hint="eastAsia"/>
+          <w:sz w:val="20"/>
+          <w:szCs w:val="20"/>
+          <w:highlight w:val="yellow"/>
+        </w:rPr>
+        <w:t xml:space="preserve"> </w:t>
+      </w:r>
+      <w:r>
+        <w:rPr>
+          <w:rFonts w:ascii="Times New Roman" w:hAnsi="Times New Roman" w:cs="Times New Roman"/>
+          <w:sz w:val="20"/>
+          <w:szCs w:val="20"/>
+          <w:highlight w:val="yellow"/>
+        </w:rPr>
+        <w:t>is the dimensionality of the original input image (e.g., 784 for MNIST).</w:t>
       </w:r>
     </w:p>
     <w:p>
@@ -4345,7 +4696,23 @@
           <w:sz w:val="20"/>
           <w:szCs w:val="20"/>
         </w:rPr>
-        <w:t xml:space="preserve"> (2)</w:t>
+        <w:t xml:space="preserve"> (</w:t>
+      </w:r>
+      <w:r>
+        <w:rPr>
+          <w:rFonts w:ascii="Times New Roman" w:hAnsi="Times New Roman" w:cs="Times New Roman" w:hint="eastAsia"/>
+          <w:sz w:val="20"/>
+          <w:szCs w:val="20"/>
+        </w:rPr>
+        <w:t>3</w:t>
+      </w:r>
+      <w:r>
+        <w:rPr>
+          <w:rFonts w:ascii="Times New Roman" w:hAnsi="Times New Roman" w:cs="Times New Roman" w:hint="eastAsia"/>
+          <w:sz w:val="20"/>
+          <w:szCs w:val="20"/>
+        </w:rPr>
+        <w:t>)</w:t>
       </w:r>
       <w:r>
         <w:rPr>
@@ -4607,7 +4974,23 @@
           <w:sz w:val="20"/>
           <w:szCs w:val="20"/>
         </w:rPr>
-        <w:t xml:space="preserve">       (2)</w:t>
+        <w:t xml:space="preserve">       (</w:t>
+      </w:r>
+      <w:r>
+        <w:rPr>
+          <w:rFonts w:ascii="Times New Roman" w:hAnsi="Times New Roman" w:cs="Times New Roman" w:hint="eastAsia"/>
+          <w:sz w:val="20"/>
+          <w:szCs w:val="20"/>
+        </w:rPr>
+        <w:t>3</w:t>
+      </w:r>
+      <w:r>
+        <w:rPr>
+          <w:rFonts w:ascii="Times New Roman" w:hAnsi="Times New Roman" w:cs="Times New Roman" w:hint="eastAsia"/>
+          <w:sz w:val="20"/>
+          <w:szCs w:val="20"/>
+        </w:rPr>
+        <w:t>)</w:t>
       </w:r>
     </w:p>
     <w:p>
@@ -4705,6 +5088,7 @@
           <w:sz w:val="20"/>
           <w:szCs w:val="20"/>
         </w:rPr>
+        <w:lastRenderedPageBreak/>
         <w:t>V</w:t>
       </w:r>
       <w:r>
@@ -4846,16 +5230,7 @@
           <w:sz w:val="20"/>
           <w:szCs w:val="20"/>
         </w:rPr>
-        <w:t xml:space="preserve">espectively. These conditions were selected to highlight the model's performance in low- and mid-SNR regimes, which are particularly relevant </w:t>
-      </w:r>
-      <w:r>
-        <w:rPr>
-          <w:rFonts w:ascii="Times New Roman" w:hAnsi="Times New Roman" w:cs="Times New Roman"/>
-          <w:sz w:val="20"/>
-          <w:szCs w:val="20"/>
-        </w:rPr>
-        <w:lastRenderedPageBreak/>
-        <w:t xml:space="preserve">for real-world wireless communication scenarios. </w:t>
+        <w:t xml:space="preserve">espectively. These conditions were selected to highlight the model's performance in low- and mid-SNR regimes, which are particularly relevant for real-world wireless communication scenarios. </w:t>
       </w:r>
     </w:p>
     <w:p>
@@ -4962,18 +5337,20 @@
               <w:widowControl/>
               <w:jc w:val="center"/>
               <w:rPr>
-                <w:rFonts w:ascii="等线" w:eastAsia="等线" w:hAnsi="等线" w:cs="宋体" w:hint="eastAsia"/>
+                <w:rFonts w:ascii="Times New Roman" w:eastAsia="等线" w:hAnsi="Times New Roman" w:cs="Times New Roman"/>
                 <w:color w:val="000000"/>
                 <w:kern w:val="0"/>
-                <w:sz w:val="22"/>
+                <w:sz w:val="20"/>
+                <w:szCs w:val="20"/>
               </w:rPr>
             </w:pPr>
             <w:r>
               <w:rPr>
-                <w:rFonts w:ascii="等线" w:eastAsia="等线" w:hAnsi="等线" w:cs="宋体" w:hint="eastAsia"/>
+                <w:rFonts w:ascii="Times New Roman" w:eastAsia="等线" w:hAnsi="Times New Roman" w:cs="Times New Roman"/>
                 <w:color w:val="000000"/>
                 <w:kern w:val="0"/>
-                <w:sz w:val="22"/>
+                <w:sz w:val="20"/>
+                <w:szCs w:val="20"/>
               </w:rPr>
               <w:t>Epoch</w:t>
             </w:r>
@@ -4991,18 +5368,20 @@
               <w:widowControl/>
               <w:jc w:val="center"/>
               <w:rPr>
-                <w:rFonts w:ascii="等线" w:eastAsia="等线" w:hAnsi="等线" w:cs="宋体" w:hint="eastAsia"/>
+                <w:rFonts w:ascii="Times New Roman" w:eastAsia="等线" w:hAnsi="Times New Roman" w:cs="Times New Roman"/>
                 <w:color w:val="000000"/>
                 <w:kern w:val="0"/>
-                <w:sz w:val="22"/>
+                <w:sz w:val="20"/>
+                <w:szCs w:val="20"/>
               </w:rPr>
             </w:pPr>
             <w:r>
               <w:rPr>
-                <w:rFonts w:ascii="等线" w:eastAsia="等线" w:hAnsi="等线" w:cs="宋体" w:hint="eastAsia"/>
+                <w:rFonts w:ascii="Times New Roman" w:eastAsia="等线" w:hAnsi="Times New Roman" w:cs="Times New Roman"/>
                 <w:color w:val="000000"/>
                 <w:kern w:val="0"/>
-                <w:sz w:val="22"/>
+                <w:sz w:val="20"/>
+                <w:szCs w:val="20"/>
               </w:rPr>
               <w:t>CR=0.1</w:t>
             </w:r>
@@ -5020,18 +5399,20 @@
               <w:widowControl/>
               <w:jc w:val="center"/>
               <w:rPr>
-                <w:rFonts w:ascii="等线" w:eastAsia="等线" w:hAnsi="等线" w:cs="宋体" w:hint="eastAsia"/>
+                <w:rFonts w:ascii="Times New Roman" w:eastAsia="等线" w:hAnsi="Times New Roman" w:cs="Times New Roman"/>
                 <w:color w:val="000000"/>
                 <w:kern w:val="0"/>
-                <w:sz w:val="22"/>
+                <w:sz w:val="20"/>
+                <w:szCs w:val="20"/>
               </w:rPr>
             </w:pPr>
             <w:r>
               <w:rPr>
-                <w:rFonts w:ascii="等线" w:eastAsia="等线" w:hAnsi="等线" w:cs="宋体" w:hint="eastAsia"/>
+                <w:rFonts w:ascii="Times New Roman" w:eastAsia="等线" w:hAnsi="Times New Roman" w:cs="Times New Roman"/>
                 <w:color w:val="000000"/>
                 <w:kern w:val="0"/>
-                <w:sz w:val="22"/>
+                <w:sz w:val="20"/>
+                <w:szCs w:val="20"/>
               </w:rPr>
               <w:t>CR=0.4</w:t>
             </w:r>
@@ -5055,18 +5436,20 @@
               <w:widowControl/>
               <w:jc w:val="center"/>
               <w:rPr>
-                <w:rFonts w:ascii="等线" w:eastAsia="等线" w:hAnsi="等线" w:cs="宋体" w:hint="eastAsia"/>
+                <w:rFonts w:ascii="Times New Roman" w:eastAsia="等线" w:hAnsi="Times New Roman" w:cs="Times New Roman"/>
                 <w:color w:val="000000"/>
                 <w:kern w:val="0"/>
-                <w:sz w:val="22"/>
+                <w:sz w:val="20"/>
+                <w:szCs w:val="20"/>
               </w:rPr>
             </w:pPr>
             <w:r>
               <w:rPr>
-                <w:rFonts w:ascii="等线" w:eastAsia="等线" w:hAnsi="等线" w:cs="宋体" w:hint="eastAsia"/>
+                <w:rFonts w:ascii="Times New Roman" w:eastAsia="等线" w:hAnsi="Times New Roman" w:cs="Times New Roman"/>
                 <w:color w:val="000000"/>
                 <w:kern w:val="0"/>
-                <w:sz w:val="22"/>
+                <w:sz w:val="20"/>
+                <w:szCs w:val="20"/>
               </w:rPr>
               <w:t>1</w:t>
             </w:r>
@@ -5084,18 +5467,20 @@
               <w:widowControl/>
               <w:jc w:val="center"/>
               <w:rPr>
-                <w:rFonts w:ascii="等线" w:eastAsia="等线" w:hAnsi="等线" w:cs="宋体" w:hint="eastAsia"/>
+                <w:rFonts w:ascii="Times New Roman" w:eastAsia="等线" w:hAnsi="Times New Roman" w:cs="Times New Roman"/>
                 <w:color w:val="000000"/>
                 <w:kern w:val="0"/>
-                <w:sz w:val="22"/>
+                <w:sz w:val="20"/>
+                <w:szCs w:val="20"/>
               </w:rPr>
             </w:pPr>
             <w:r>
               <w:rPr>
-                <w:rFonts w:ascii="等线" w:eastAsia="等线" w:hAnsi="等线" w:cs="宋体" w:hint="eastAsia"/>
+                <w:rFonts w:ascii="Times New Roman" w:eastAsia="等线" w:hAnsi="Times New Roman" w:cs="Times New Roman"/>
                 <w:color w:val="000000"/>
                 <w:kern w:val="0"/>
-                <w:sz w:val="22"/>
+                <w:sz w:val="20"/>
+                <w:szCs w:val="20"/>
               </w:rPr>
               <w:t>0.645</w:t>
             </w:r>
@@ -5113,18 +5498,20 @@
               <w:widowControl/>
               <w:jc w:val="center"/>
               <w:rPr>
-                <w:rFonts w:ascii="等线" w:eastAsia="等线" w:hAnsi="等线" w:cs="宋体" w:hint="eastAsia"/>
+                <w:rFonts w:ascii="Times New Roman" w:eastAsia="等线" w:hAnsi="Times New Roman" w:cs="Times New Roman"/>
                 <w:color w:val="000000"/>
                 <w:kern w:val="0"/>
-                <w:sz w:val="22"/>
+                <w:sz w:val="20"/>
+                <w:szCs w:val="20"/>
               </w:rPr>
             </w:pPr>
             <w:r>
               <w:rPr>
-                <w:rFonts w:ascii="等线" w:eastAsia="等线" w:hAnsi="等线" w:cs="宋体" w:hint="eastAsia"/>
+                <w:rFonts w:ascii="Times New Roman" w:eastAsia="等线" w:hAnsi="Times New Roman" w:cs="Times New Roman"/>
                 <w:color w:val="000000"/>
                 <w:kern w:val="0"/>
-                <w:sz w:val="22"/>
+                <w:sz w:val="20"/>
+                <w:szCs w:val="20"/>
               </w:rPr>
               <w:t>0.754</w:t>
             </w:r>
@@ -5148,18 +5535,20 @@
               <w:widowControl/>
               <w:jc w:val="center"/>
               <w:rPr>
-                <w:rFonts w:ascii="等线" w:eastAsia="等线" w:hAnsi="等线" w:cs="宋体" w:hint="eastAsia"/>
+                <w:rFonts w:ascii="Times New Roman" w:eastAsia="等线" w:hAnsi="Times New Roman" w:cs="Times New Roman"/>
                 <w:color w:val="000000"/>
                 <w:kern w:val="0"/>
-                <w:sz w:val="22"/>
+                <w:sz w:val="20"/>
+                <w:szCs w:val="20"/>
               </w:rPr>
             </w:pPr>
             <w:r>
               <w:rPr>
-                <w:rFonts w:ascii="等线" w:eastAsia="等线" w:hAnsi="等线" w:cs="宋体" w:hint="eastAsia"/>
+                <w:rFonts w:ascii="Times New Roman" w:eastAsia="等线" w:hAnsi="Times New Roman" w:cs="Times New Roman"/>
                 <w:color w:val="000000"/>
                 <w:kern w:val="0"/>
-                <w:sz w:val="22"/>
+                <w:sz w:val="20"/>
+                <w:szCs w:val="20"/>
               </w:rPr>
               <w:t>5</w:t>
             </w:r>
@@ -5177,18 +5566,20 @@
               <w:widowControl/>
               <w:jc w:val="center"/>
               <w:rPr>
-                <w:rFonts w:ascii="等线" w:eastAsia="等线" w:hAnsi="等线" w:cs="宋体" w:hint="eastAsia"/>
+                <w:rFonts w:ascii="Times New Roman" w:eastAsia="等线" w:hAnsi="Times New Roman" w:cs="Times New Roman"/>
                 <w:color w:val="000000"/>
                 <w:kern w:val="0"/>
-                <w:sz w:val="22"/>
+                <w:sz w:val="20"/>
+                <w:szCs w:val="20"/>
               </w:rPr>
             </w:pPr>
             <w:r>
               <w:rPr>
-                <w:rFonts w:ascii="等线" w:eastAsia="等线" w:hAnsi="等线" w:cs="宋体" w:hint="eastAsia"/>
+                <w:rFonts w:ascii="Times New Roman" w:eastAsia="等线" w:hAnsi="Times New Roman" w:cs="Times New Roman"/>
                 <w:color w:val="000000"/>
                 <w:kern w:val="0"/>
-                <w:sz w:val="22"/>
+                <w:sz w:val="20"/>
+                <w:szCs w:val="20"/>
               </w:rPr>
               <w:t>0.936</w:t>
             </w:r>
@@ -5206,18 +5597,20 @@
               <w:widowControl/>
               <w:jc w:val="center"/>
               <w:rPr>
-                <w:rFonts w:ascii="等线" w:eastAsia="等线" w:hAnsi="等线" w:cs="宋体" w:hint="eastAsia"/>
+                <w:rFonts w:ascii="Times New Roman" w:eastAsia="等线" w:hAnsi="Times New Roman" w:cs="Times New Roman"/>
                 <w:color w:val="000000"/>
                 <w:kern w:val="0"/>
-                <w:sz w:val="22"/>
+                <w:sz w:val="20"/>
+                <w:szCs w:val="20"/>
               </w:rPr>
             </w:pPr>
             <w:r>
               <w:rPr>
-                <w:rFonts w:ascii="等线" w:eastAsia="等线" w:hAnsi="等线" w:cs="宋体" w:hint="eastAsia"/>
+                <w:rFonts w:ascii="Times New Roman" w:eastAsia="等线" w:hAnsi="Times New Roman" w:cs="Times New Roman"/>
                 <w:color w:val="000000"/>
                 <w:kern w:val="0"/>
-                <w:sz w:val="22"/>
+                <w:sz w:val="20"/>
+                <w:szCs w:val="20"/>
               </w:rPr>
               <w:t>0.962</w:t>
             </w:r>
@@ -5241,18 +5634,20 @@
               <w:widowControl/>
               <w:jc w:val="center"/>
               <w:rPr>
-                <w:rFonts w:ascii="等线" w:eastAsia="等线" w:hAnsi="等线" w:cs="宋体" w:hint="eastAsia"/>
+                <w:rFonts w:ascii="Times New Roman" w:eastAsia="等线" w:hAnsi="Times New Roman" w:cs="Times New Roman"/>
                 <w:color w:val="000000"/>
                 <w:kern w:val="0"/>
-                <w:sz w:val="22"/>
+                <w:sz w:val="20"/>
+                <w:szCs w:val="20"/>
               </w:rPr>
             </w:pPr>
             <w:r>
               <w:rPr>
-                <w:rFonts w:ascii="等线" w:eastAsia="等线" w:hAnsi="等线" w:cs="宋体" w:hint="eastAsia"/>
+                <w:rFonts w:ascii="Times New Roman" w:eastAsia="等线" w:hAnsi="Times New Roman" w:cs="Times New Roman"/>
                 <w:color w:val="000000"/>
                 <w:kern w:val="0"/>
-                <w:sz w:val="22"/>
+                <w:sz w:val="20"/>
+                <w:szCs w:val="20"/>
               </w:rPr>
               <w:t>10</w:t>
             </w:r>
@@ -5270,18 +5665,20 @@
               <w:widowControl/>
               <w:jc w:val="center"/>
               <w:rPr>
-                <w:rFonts w:ascii="等线" w:eastAsia="等线" w:hAnsi="等线" w:cs="宋体" w:hint="eastAsia"/>
+                <w:rFonts w:ascii="Times New Roman" w:eastAsia="等线" w:hAnsi="Times New Roman" w:cs="Times New Roman"/>
                 <w:color w:val="000000"/>
                 <w:kern w:val="0"/>
-                <w:sz w:val="22"/>
+                <w:sz w:val="20"/>
+                <w:szCs w:val="20"/>
               </w:rPr>
             </w:pPr>
             <w:r>
               <w:rPr>
-                <w:rFonts w:ascii="等线" w:eastAsia="等线" w:hAnsi="等线" w:cs="宋体" w:hint="eastAsia"/>
+                <w:rFonts w:ascii="Times New Roman" w:eastAsia="等线" w:hAnsi="Times New Roman" w:cs="Times New Roman"/>
                 <w:color w:val="000000"/>
                 <w:kern w:val="0"/>
-                <w:sz w:val="22"/>
+                <w:sz w:val="20"/>
+                <w:szCs w:val="20"/>
               </w:rPr>
               <w:t>0.949</w:t>
             </w:r>
@@ -5299,18 +5696,20 @@
               <w:widowControl/>
               <w:jc w:val="center"/>
               <w:rPr>
-                <w:rFonts w:ascii="等线" w:eastAsia="等线" w:hAnsi="等线" w:cs="宋体" w:hint="eastAsia"/>
+                <w:rFonts w:ascii="Times New Roman" w:eastAsia="等线" w:hAnsi="Times New Roman" w:cs="Times New Roman"/>
                 <w:color w:val="000000"/>
                 <w:kern w:val="0"/>
-                <w:sz w:val="22"/>
+                <w:sz w:val="20"/>
+                <w:szCs w:val="20"/>
               </w:rPr>
             </w:pPr>
             <w:r>
               <w:rPr>
-                <w:rFonts w:ascii="等线" w:eastAsia="等线" w:hAnsi="等线" w:cs="宋体" w:hint="eastAsia"/>
+                <w:rFonts w:ascii="Times New Roman" w:eastAsia="等线" w:hAnsi="Times New Roman" w:cs="Times New Roman"/>
                 <w:color w:val="000000"/>
                 <w:kern w:val="0"/>
-                <w:sz w:val="22"/>
+                <w:sz w:val="20"/>
+                <w:szCs w:val="20"/>
               </w:rPr>
               <w:t>0.973</w:t>
             </w:r>
@@ -5334,18 +5733,20 @@
               <w:widowControl/>
               <w:jc w:val="center"/>
               <w:rPr>
-                <w:rFonts w:ascii="等线" w:eastAsia="等线" w:hAnsi="等线" w:cs="宋体" w:hint="eastAsia"/>
+                <w:rFonts w:ascii="Times New Roman" w:eastAsia="等线" w:hAnsi="Times New Roman" w:cs="Times New Roman"/>
                 <w:color w:val="000000"/>
                 <w:kern w:val="0"/>
-                <w:sz w:val="22"/>
+                <w:sz w:val="20"/>
+                <w:szCs w:val="20"/>
               </w:rPr>
             </w:pPr>
             <w:r>
               <w:rPr>
-                <w:rFonts w:ascii="等线" w:eastAsia="等线" w:hAnsi="等线" w:cs="宋体" w:hint="eastAsia"/>
+                <w:rFonts w:ascii="Times New Roman" w:eastAsia="等线" w:hAnsi="Times New Roman" w:cs="Times New Roman"/>
                 <w:color w:val="000000"/>
                 <w:kern w:val="0"/>
-                <w:sz w:val="22"/>
+                <w:sz w:val="20"/>
+                <w:szCs w:val="20"/>
               </w:rPr>
               <w:t>15</w:t>
             </w:r>
@@ -5363,18 +5764,20 @@
               <w:widowControl/>
               <w:jc w:val="center"/>
               <w:rPr>
-                <w:rFonts w:ascii="等线" w:eastAsia="等线" w:hAnsi="等线" w:cs="宋体" w:hint="eastAsia"/>
+                <w:rFonts w:ascii="Times New Roman" w:eastAsia="等线" w:hAnsi="Times New Roman" w:cs="Times New Roman"/>
                 <w:color w:val="000000"/>
                 <w:kern w:val="0"/>
-                <w:sz w:val="22"/>
+                <w:sz w:val="20"/>
+                <w:szCs w:val="20"/>
               </w:rPr>
             </w:pPr>
             <w:r>
               <w:rPr>
-                <w:rFonts w:ascii="等线" w:eastAsia="等线" w:hAnsi="等线" w:cs="宋体" w:hint="eastAsia"/>
+                <w:rFonts w:ascii="Times New Roman" w:eastAsia="等线" w:hAnsi="Times New Roman" w:cs="Times New Roman"/>
                 <w:color w:val="000000"/>
                 <w:kern w:val="0"/>
-                <w:sz w:val="22"/>
+                <w:sz w:val="20"/>
+                <w:szCs w:val="20"/>
               </w:rPr>
               <w:t>0.951</w:t>
             </w:r>
@@ -5392,18 +5795,20 @@
               <w:widowControl/>
               <w:jc w:val="center"/>
               <w:rPr>
-                <w:rFonts w:ascii="等线" w:eastAsia="等线" w:hAnsi="等线" w:cs="宋体" w:hint="eastAsia"/>
+                <w:rFonts w:ascii="Times New Roman" w:eastAsia="等线" w:hAnsi="Times New Roman" w:cs="Times New Roman"/>
                 <w:color w:val="000000"/>
                 <w:kern w:val="0"/>
-                <w:sz w:val="22"/>
+                <w:sz w:val="20"/>
+                <w:szCs w:val="20"/>
               </w:rPr>
             </w:pPr>
             <w:r>
               <w:rPr>
-                <w:rFonts w:ascii="等线" w:eastAsia="等线" w:hAnsi="等线" w:cs="宋体" w:hint="eastAsia"/>
+                <w:rFonts w:ascii="Times New Roman" w:eastAsia="等线" w:hAnsi="Times New Roman" w:cs="Times New Roman"/>
                 <w:color w:val="000000"/>
                 <w:kern w:val="0"/>
-                <w:sz w:val="22"/>
+                <w:sz w:val="20"/>
+                <w:szCs w:val="20"/>
               </w:rPr>
               <w:t>0.976</w:t>
             </w:r>
@@ -5427,18 +5832,20 @@
               <w:widowControl/>
               <w:jc w:val="center"/>
               <w:rPr>
-                <w:rFonts w:ascii="等线" w:eastAsia="等线" w:hAnsi="等线" w:cs="宋体" w:hint="eastAsia"/>
+                <w:rFonts w:ascii="Times New Roman" w:eastAsia="等线" w:hAnsi="Times New Roman" w:cs="Times New Roman"/>
                 <w:color w:val="000000"/>
                 <w:kern w:val="0"/>
-                <w:sz w:val="22"/>
+                <w:sz w:val="20"/>
+                <w:szCs w:val="20"/>
               </w:rPr>
             </w:pPr>
             <w:r>
               <w:rPr>
-                <w:rFonts w:ascii="等线" w:eastAsia="等线" w:hAnsi="等线" w:cs="宋体" w:hint="eastAsia"/>
+                <w:rFonts w:ascii="Times New Roman" w:eastAsia="等线" w:hAnsi="Times New Roman" w:cs="Times New Roman"/>
                 <w:color w:val="000000"/>
                 <w:kern w:val="0"/>
-                <w:sz w:val="22"/>
+                <w:sz w:val="20"/>
+                <w:szCs w:val="20"/>
               </w:rPr>
               <w:t>20</w:t>
             </w:r>
@@ -5456,18 +5863,20 @@
               <w:widowControl/>
               <w:jc w:val="center"/>
               <w:rPr>
-                <w:rFonts w:ascii="等线" w:eastAsia="等线" w:hAnsi="等线" w:cs="宋体" w:hint="eastAsia"/>
+                <w:rFonts w:ascii="Times New Roman" w:eastAsia="等线" w:hAnsi="Times New Roman" w:cs="Times New Roman"/>
                 <w:color w:val="000000"/>
                 <w:kern w:val="0"/>
-                <w:sz w:val="22"/>
+                <w:sz w:val="20"/>
+                <w:szCs w:val="20"/>
               </w:rPr>
             </w:pPr>
             <w:r>
               <w:rPr>
-                <w:rFonts w:ascii="等线" w:eastAsia="等线" w:hAnsi="等线" w:cs="宋体" w:hint="eastAsia"/>
+                <w:rFonts w:ascii="Times New Roman" w:eastAsia="等线" w:hAnsi="Times New Roman" w:cs="Times New Roman"/>
                 <w:color w:val="000000"/>
                 <w:kern w:val="0"/>
-                <w:sz w:val="22"/>
+                <w:sz w:val="20"/>
+                <w:szCs w:val="20"/>
               </w:rPr>
               <w:t>0.955</w:t>
             </w:r>
@@ -5485,18 +5894,20 @@
               <w:widowControl/>
               <w:jc w:val="center"/>
               <w:rPr>
-                <w:rFonts w:ascii="等线" w:eastAsia="等线" w:hAnsi="等线" w:cs="宋体" w:hint="eastAsia"/>
+                <w:rFonts w:ascii="Times New Roman" w:eastAsia="等线" w:hAnsi="Times New Roman" w:cs="Times New Roman"/>
                 <w:color w:val="000000"/>
                 <w:kern w:val="0"/>
-                <w:sz w:val="22"/>
+                <w:sz w:val="20"/>
+                <w:szCs w:val="20"/>
               </w:rPr>
             </w:pPr>
             <w:r>
               <w:rPr>
-                <w:rFonts w:ascii="等线" w:eastAsia="等线" w:hAnsi="等线" w:cs="宋体" w:hint="eastAsia"/>
+                <w:rFonts w:ascii="Times New Roman" w:eastAsia="等线" w:hAnsi="Times New Roman" w:cs="Times New Roman"/>
                 <w:color w:val="000000"/>
                 <w:kern w:val="0"/>
-                <w:sz w:val="22"/>
+                <w:sz w:val="20"/>
+                <w:szCs w:val="20"/>
               </w:rPr>
               <w:t>0.978</w:t>
             </w:r>
@@ -5520,18 +5931,20 @@
               <w:widowControl/>
               <w:jc w:val="center"/>
               <w:rPr>
-                <w:rFonts w:ascii="等线" w:eastAsia="等线" w:hAnsi="等线" w:cs="宋体" w:hint="eastAsia"/>
+                <w:rFonts w:ascii="Times New Roman" w:eastAsia="等线" w:hAnsi="Times New Roman" w:cs="Times New Roman"/>
                 <w:color w:val="000000"/>
                 <w:kern w:val="0"/>
-                <w:sz w:val="22"/>
+                <w:sz w:val="20"/>
+                <w:szCs w:val="20"/>
               </w:rPr>
             </w:pPr>
             <w:r>
               <w:rPr>
-                <w:rFonts w:ascii="等线" w:eastAsia="等线" w:hAnsi="等线" w:cs="宋体" w:hint="eastAsia"/>
+                <w:rFonts w:ascii="Times New Roman" w:eastAsia="等线" w:hAnsi="Times New Roman" w:cs="Times New Roman"/>
                 <w:color w:val="000000"/>
                 <w:kern w:val="0"/>
-                <w:sz w:val="22"/>
+                <w:sz w:val="20"/>
+                <w:szCs w:val="20"/>
               </w:rPr>
               <w:t>30</w:t>
             </w:r>
@@ -5549,18 +5962,20 @@
               <w:widowControl/>
               <w:jc w:val="center"/>
               <w:rPr>
-                <w:rFonts w:ascii="等线" w:eastAsia="等线" w:hAnsi="等线" w:cs="宋体" w:hint="eastAsia"/>
+                <w:rFonts w:ascii="Times New Roman" w:eastAsia="等线" w:hAnsi="Times New Roman" w:cs="Times New Roman"/>
                 <w:color w:val="000000"/>
                 <w:kern w:val="0"/>
-                <w:sz w:val="22"/>
+                <w:sz w:val="20"/>
+                <w:szCs w:val="20"/>
               </w:rPr>
             </w:pPr>
             <w:r>
               <w:rPr>
-                <w:rFonts w:ascii="等线" w:eastAsia="等线" w:hAnsi="等线" w:cs="宋体" w:hint="eastAsia"/>
+                <w:rFonts w:ascii="Times New Roman" w:eastAsia="等线" w:hAnsi="Times New Roman" w:cs="Times New Roman"/>
                 <w:color w:val="000000"/>
                 <w:kern w:val="0"/>
-                <w:sz w:val="22"/>
+                <w:sz w:val="20"/>
+                <w:szCs w:val="20"/>
               </w:rPr>
               <w:t>0.949</w:t>
             </w:r>
@@ -5578,18 +5993,20 @@
               <w:widowControl/>
               <w:jc w:val="center"/>
               <w:rPr>
-                <w:rFonts w:ascii="等线" w:eastAsia="等线" w:hAnsi="等线" w:cs="宋体" w:hint="eastAsia"/>
+                <w:rFonts w:ascii="Times New Roman" w:eastAsia="等线" w:hAnsi="Times New Roman" w:cs="Times New Roman"/>
                 <w:color w:val="000000"/>
                 <w:kern w:val="0"/>
-                <w:sz w:val="22"/>
+                <w:sz w:val="20"/>
+                <w:szCs w:val="20"/>
               </w:rPr>
             </w:pPr>
             <w:r>
               <w:rPr>
-                <w:rFonts w:ascii="等线" w:eastAsia="等线" w:hAnsi="等线" w:cs="宋体" w:hint="eastAsia"/>
+                <w:rFonts w:ascii="Times New Roman" w:eastAsia="等线" w:hAnsi="Times New Roman" w:cs="Times New Roman"/>
                 <w:color w:val="000000"/>
                 <w:kern w:val="0"/>
-                <w:sz w:val="22"/>
+                <w:sz w:val="20"/>
+                <w:szCs w:val="20"/>
               </w:rPr>
               <w:t>0.977</w:t>
             </w:r>
@@ -5701,18 +6118,20 @@
               <w:widowControl/>
               <w:jc w:val="center"/>
               <w:rPr>
-                <w:rFonts w:ascii="等线" w:eastAsia="等线" w:hAnsi="等线" w:cs="宋体" w:hint="eastAsia"/>
+                <w:rFonts w:ascii="Times New Roman" w:eastAsia="等线" w:hAnsi="Times New Roman" w:cs="Times New Roman"/>
                 <w:color w:val="000000"/>
                 <w:kern w:val="0"/>
-                <w:sz w:val="22"/>
+                <w:sz w:val="20"/>
+                <w:szCs w:val="20"/>
               </w:rPr>
             </w:pPr>
             <w:r>
               <w:rPr>
-                <w:rFonts w:ascii="等线" w:eastAsia="等线" w:hAnsi="等线" w:cs="宋体" w:hint="eastAsia"/>
+                <w:rFonts w:ascii="Times New Roman" w:eastAsia="等线" w:hAnsi="Times New Roman" w:cs="Times New Roman"/>
                 <w:color w:val="000000"/>
                 <w:kern w:val="0"/>
-                <w:sz w:val="22"/>
+                <w:sz w:val="20"/>
+                <w:szCs w:val="20"/>
               </w:rPr>
               <w:t>Epoch</w:t>
             </w:r>
@@ -5730,18 +6149,20 @@
               <w:widowControl/>
               <w:jc w:val="center"/>
               <w:rPr>
-                <w:rFonts w:ascii="等线" w:eastAsia="等线" w:hAnsi="等线" w:cs="宋体" w:hint="eastAsia"/>
+                <w:rFonts w:ascii="Times New Roman" w:eastAsia="等线" w:hAnsi="Times New Roman" w:cs="Times New Roman"/>
                 <w:color w:val="000000"/>
                 <w:kern w:val="0"/>
-                <w:sz w:val="22"/>
+                <w:sz w:val="20"/>
+                <w:szCs w:val="20"/>
               </w:rPr>
             </w:pPr>
             <w:r>
               <w:rPr>
-                <w:rFonts w:ascii="等线" w:eastAsia="等线" w:hAnsi="等线" w:cs="宋体" w:hint="eastAsia"/>
+                <w:rFonts w:ascii="Times New Roman" w:eastAsia="等线" w:hAnsi="Times New Roman" w:cs="Times New Roman"/>
                 <w:color w:val="000000"/>
                 <w:kern w:val="0"/>
-                <w:sz w:val="22"/>
+                <w:sz w:val="20"/>
+                <w:szCs w:val="20"/>
               </w:rPr>
               <w:t>CR=0.1</w:t>
             </w:r>
@@ -5759,18 +6180,20 @@
               <w:widowControl/>
               <w:jc w:val="center"/>
               <w:rPr>
-                <w:rFonts w:ascii="等线" w:eastAsia="等线" w:hAnsi="等线" w:cs="宋体" w:hint="eastAsia"/>
+                <w:rFonts w:ascii="Times New Roman" w:eastAsia="等线" w:hAnsi="Times New Roman" w:cs="Times New Roman"/>
                 <w:color w:val="000000"/>
                 <w:kern w:val="0"/>
-                <w:sz w:val="22"/>
+                <w:sz w:val="20"/>
+                <w:szCs w:val="20"/>
               </w:rPr>
             </w:pPr>
             <w:r>
               <w:rPr>
-                <w:rFonts w:ascii="等线" w:eastAsia="等线" w:hAnsi="等线" w:cs="宋体" w:hint="eastAsia"/>
+                <w:rFonts w:ascii="Times New Roman" w:eastAsia="等线" w:hAnsi="Times New Roman" w:cs="Times New Roman"/>
                 <w:color w:val="000000"/>
                 <w:kern w:val="0"/>
-                <w:sz w:val="22"/>
+                <w:sz w:val="20"/>
+                <w:szCs w:val="20"/>
               </w:rPr>
               <w:t>CR=0.4</w:t>
             </w:r>
@@ -5794,18 +6217,20 @@
               <w:widowControl/>
               <w:jc w:val="center"/>
               <w:rPr>
-                <w:rFonts w:ascii="等线" w:eastAsia="等线" w:hAnsi="等线" w:cs="宋体" w:hint="eastAsia"/>
+                <w:rFonts w:ascii="Times New Roman" w:eastAsia="等线" w:hAnsi="Times New Roman" w:cs="Times New Roman"/>
                 <w:color w:val="000000"/>
                 <w:kern w:val="0"/>
-                <w:sz w:val="22"/>
+                <w:sz w:val="20"/>
+                <w:szCs w:val="20"/>
               </w:rPr>
             </w:pPr>
             <w:r>
               <w:rPr>
-                <w:rFonts w:ascii="等线" w:eastAsia="等线" w:hAnsi="等线" w:cs="宋体" w:hint="eastAsia"/>
+                <w:rFonts w:ascii="Times New Roman" w:eastAsia="等线" w:hAnsi="Times New Roman" w:cs="Times New Roman"/>
                 <w:color w:val="000000"/>
                 <w:kern w:val="0"/>
-                <w:sz w:val="22"/>
+                <w:sz w:val="20"/>
+                <w:szCs w:val="20"/>
               </w:rPr>
               <w:t>1</w:t>
             </w:r>
@@ -5823,18 +6248,20 @@
               <w:widowControl/>
               <w:jc w:val="center"/>
               <w:rPr>
-                <w:rFonts w:ascii="等线" w:eastAsia="等线" w:hAnsi="等线" w:cs="宋体" w:hint="eastAsia"/>
+                <w:rFonts w:ascii="Times New Roman" w:eastAsia="等线" w:hAnsi="Times New Roman" w:cs="Times New Roman"/>
                 <w:color w:val="000000"/>
                 <w:kern w:val="0"/>
-                <w:sz w:val="22"/>
+                <w:sz w:val="20"/>
+                <w:szCs w:val="20"/>
               </w:rPr>
             </w:pPr>
             <w:r>
               <w:rPr>
-                <w:rFonts w:ascii="等线" w:eastAsia="等线" w:hAnsi="等线" w:cs="宋体" w:hint="eastAsia"/>
+                <w:rFonts w:ascii="Times New Roman" w:eastAsia="等线" w:hAnsi="Times New Roman" w:cs="Times New Roman"/>
                 <w:color w:val="000000"/>
                 <w:kern w:val="0"/>
-                <w:sz w:val="22"/>
+                <w:sz w:val="20"/>
+                <w:szCs w:val="20"/>
               </w:rPr>
               <w:t>0.685</w:t>
             </w:r>
@@ -5852,18 +6279,20 @@
               <w:widowControl/>
               <w:jc w:val="center"/>
               <w:rPr>
-                <w:rFonts w:ascii="等线" w:eastAsia="等线" w:hAnsi="等线" w:cs="宋体" w:hint="eastAsia"/>
+                <w:rFonts w:ascii="Times New Roman" w:eastAsia="等线" w:hAnsi="Times New Roman" w:cs="Times New Roman"/>
                 <w:color w:val="000000"/>
                 <w:kern w:val="0"/>
-                <w:sz w:val="22"/>
+                <w:sz w:val="20"/>
+                <w:szCs w:val="20"/>
               </w:rPr>
             </w:pPr>
             <w:r>
               <w:rPr>
-                <w:rFonts w:ascii="等线" w:eastAsia="等线" w:hAnsi="等线" w:cs="宋体" w:hint="eastAsia"/>
+                <w:rFonts w:ascii="Times New Roman" w:eastAsia="等线" w:hAnsi="Times New Roman" w:cs="Times New Roman"/>
                 <w:color w:val="000000"/>
                 <w:kern w:val="0"/>
-                <w:sz w:val="22"/>
+                <w:sz w:val="20"/>
+                <w:szCs w:val="20"/>
               </w:rPr>
               <w:t>0.769</w:t>
             </w:r>
@@ -5887,18 +6316,20 @@
               <w:widowControl/>
               <w:jc w:val="center"/>
               <w:rPr>
-                <w:rFonts w:ascii="等线" w:eastAsia="等线" w:hAnsi="等线" w:cs="宋体" w:hint="eastAsia"/>
+                <w:rFonts w:ascii="Times New Roman" w:eastAsia="等线" w:hAnsi="Times New Roman" w:cs="Times New Roman"/>
                 <w:color w:val="000000"/>
                 <w:kern w:val="0"/>
-                <w:sz w:val="22"/>
+                <w:sz w:val="20"/>
+                <w:szCs w:val="20"/>
               </w:rPr>
             </w:pPr>
             <w:r>
               <w:rPr>
-                <w:rFonts w:ascii="等线" w:eastAsia="等线" w:hAnsi="等线" w:cs="宋体" w:hint="eastAsia"/>
+                <w:rFonts w:ascii="Times New Roman" w:eastAsia="等线" w:hAnsi="Times New Roman" w:cs="Times New Roman"/>
                 <w:color w:val="000000"/>
                 <w:kern w:val="0"/>
-                <w:sz w:val="22"/>
+                <w:sz w:val="20"/>
+                <w:szCs w:val="20"/>
               </w:rPr>
               <w:t>5</w:t>
             </w:r>
@@ -5916,18 +6347,20 @@
               <w:widowControl/>
               <w:jc w:val="center"/>
               <w:rPr>
-                <w:rFonts w:ascii="等线" w:eastAsia="等线" w:hAnsi="等线" w:cs="宋体" w:hint="eastAsia"/>
+                <w:rFonts w:ascii="Times New Roman" w:eastAsia="等线" w:hAnsi="Times New Roman" w:cs="Times New Roman"/>
                 <w:color w:val="000000"/>
                 <w:kern w:val="0"/>
-                <w:sz w:val="22"/>
+                <w:sz w:val="20"/>
+                <w:szCs w:val="20"/>
               </w:rPr>
             </w:pPr>
             <w:r>
               <w:rPr>
-                <w:rFonts w:ascii="等线" w:eastAsia="等线" w:hAnsi="等线" w:cs="宋体" w:hint="eastAsia"/>
+                <w:rFonts w:ascii="Times New Roman" w:eastAsia="等线" w:hAnsi="Times New Roman" w:cs="Times New Roman"/>
                 <w:color w:val="000000"/>
                 <w:kern w:val="0"/>
-                <w:sz w:val="22"/>
+                <w:sz w:val="20"/>
+                <w:szCs w:val="20"/>
               </w:rPr>
               <w:t>0.953</w:t>
             </w:r>
@@ -5945,18 +6378,20 @@
               <w:widowControl/>
               <w:jc w:val="center"/>
               <w:rPr>
-                <w:rFonts w:ascii="等线" w:eastAsia="等线" w:hAnsi="等线" w:cs="宋体" w:hint="eastAsia"/>
+                <w:rFonts w:ascii="Times New Roman" w:eastAsia="等线" w:hAnsi="Times New Roman" w:cs="Times New Roman"/>
                 <w:color w:val="000000"/>
                 <w:kern w:val="0"/>
-                <w:sz w:val="22"/>
+                <w:sz w:val="20"/>
+                <w:szCs w:val="20"/>
               </w:rPr>
             </w:pPr>
             <w:r>
               <w:rPr>
-                <w:rFonts w:ascii="等线" w:eastAsia="等线" w:hAnsi="等线" w:cs="宋体" w:hint="eastAsia"/>
+                <w:rFonts w:ascii="Times New Roman" w:eastAsia="等线" w:hAnsi="Times New Roman" w:cs="Times New Roman"/>
                 <w:color w:val="000000"/>
                 <w:kern w:val="0"/>
-                <w:sz w:val="22"/>
+                <w:sz w:val="20"/>
+                <w:szCs w:val="20"/>
               </w:rPr>
               <w:t>0.968</w:t>
             </w:r>
@@ -5980,18 +6415,20 @@
               <w:widowControl/>
               <w:jc w:val="center"/>
               <w:rPr>
-                <w:rFonts w:ascii="等线" w:eastAsia="等线" w:hAnsi="等线" w:cs="宋体" w:hint="eastAsia"/>
+                <w:rFonts w:ascii="Times New Roman" w:eastAsia="等线" w:hAnsi="Times New Roman" w:cs="Times New Roman"/>
                 <w:color w:val="000000"/>
                 <w:kern w:val="0"/>
-                <w:sz w:val="22"/>
+                <w:sz w:val="20"/>
+                <w:szCs w:val="20"/>
               </w:rPr>
             </w:pPr>
             <w:r>
               <w:rPr>
-                <w:rFonts w:ascii="等线" w:eastAsia="等线" w:hAnsi="等线" w:cs="宋体" w:hint="eastAsia"/>
+                <w:rFonts w:ascii="Times New Roman" w:eastAsia="等线" w:hAnsi="Times New Roman" w:cs="Times New Roman"/>
                 <w:color w:val="000000"/>
                 <w:kern w:val="0"/>
-                <w:sz w:val="22"/>
+                <w:sz w:val="20"/>
+                <w:szCs w:val="20"/>
               </w:rPr>
               <w:t>10</w:t>
             </w:r>
@@ -6009,18 +6446,20 @@
               <w:widowControl/>
               <w:jc w:val="center"/>
               <w:rPr>
-                <w:rFonts w:ascii="等线" w:eastAsia="等线" w:hAnsi="等线" w:cs="宋体" w:hint="eastAsia"/>
+                <w:rFonts w:ascii="Times New Roman" w:eastAsia="等线" w:hAnsi="Times New Roman" w:cs="Times New Roman"/>
                 <w:color w:val="000000"/>
                 <w:kern w:val="0"/>
-                <w:sz w:val="22"/>
+                <w:sz w:val="20"/>
+                <w:szCs w:val="20"/>
               </w:rPr>
             </w:pPr>
             <w:r>
               <w:rPr>
-                <w:rFonts w:ascii="等线" w:eastAsia="等线" w:hAnsi="等线" w:cs="宋体" w:hint="eastAsia"/>
+                <w:rFonts w:ascii="Times New Roman" w:eastAsia="等线" w:hAnsi="Times New Roman" w:cs="Times New Roman"/>
                 <w:color w:val="000000"/>
                 <w:kern w:val="0"/>
-                <w:sz w:val="22"/>
+                <w:sz w:val="20"/>
+                <w:szCs w:val="20"/>
               </w:rPr>
               <w:t>0.971</w:t>
             </w:r>
@@ -6038,18 +6477,20 @@
               <w:widowControl/>
               <w:jc w:val="center"/>
               <w:rPr>
-                <w:rFonts w:ascii="等线" w:eastAsia="等线" w:hAnsi="等线" w:cs="宋体" w:hint="eastAsia"/>
+                <w:rFonts w:ascii="Times New Roman" w:eastAsia="等线" w:hAnsi="Times New Roman" w:cs="Times New Roman"/>
                 <w:color w:val="000000"/>
                 <w:kern w:val="0"/>
-                <w:sz w:val="22"/>
+                <w:sz w:val="20"/>
+                <w:szCs w:val="20"/>
               </w:rPr>
             </w:pPr>
             <w:r>
               <w:rPr>
-                <w:rFonts w:ascii="等线" w:eastAsia="等线" w:hAnsi="等线" w:cs="宋体" w:hint="eastAsia"/>
+                <w:rFonts w:ascii="Times New Roman" w:eastAsia="等线" w:hAnsi="Times New Roman" w:cs="Times New Roman"/>
                 <w:color w:val="000000"/>
                 <w:kern w:val="0"/>
-                <w:sz w:val="22"/>
+                <w:sz w:val="20"/>
+                <w:szCs w:val="20"/>
               </w:rPr>
               <w:t>0.978</w:t>
             </w:r>
@@ -6073,18 +6514,20 @@
               <w:widowControl/>
               <w:jc w:val="center"/>
               <w:rPr>
-                <w:rFonts w:ascii="等线" w:eastAsia="等线" w:hAnsi="等线" w:cs="宋体" w:hint="eastAsia"/>
+                <w:rFonts w:ascii="Times New Roman" w:eastAsia="等线" w:hAnsi="Times New Roman" w:cs="Times New Roman"/>
                 <w:color w:val="000000"/>
                 <w:kern w:val="0"/>
-                <w:sz w:val="22"/>
+                <w:sz w:val="20"/>
+                <w:szCs w:val="20"/>
               </w:rPr>
             </w:pPr>
             <w:r>
               <w:rPr>
-                <w:rFonts w:ascii="等线" w:eastAsia="等线" w:hAnsi="等线" w:cs="宋体" w:hint="eastAsia"/>
+                <w:rFonts w:ascii="Times New Roman" w:eastAsia="等线" w:hAnsi="Times New Roman" w:cs="Times New Roman"/>
                 <w:color w:val="000000"/>
                 <w:kern w:val="0"/>
-                <w:sz w:val="22"/>
+                <w:sz w:val="20"/>
+                <w:szCs w:val="20"/>
               </w:rPr>
               <w:t>15</w:t>
             </w:r>
@@ -6102,18 +6545,20 @@
               <w:widowControl/>
               <w:jc w:val="center"/>
               <w:rPr>
-                <w:rFonts w:ascii="等线" w:eastAsia="等线" w:hAnsi="等线" w:cs="宋体" w:hint="eastAsia"/>
+                <w:rFonts w:ascii="Times New Roman" w:eastAsia="等线" w:hAnsi="Times New Roman" w:cs="Times New Roman"/>
                 <w:color w:val="000000"/>
                 <w:kern w:val="0"/>
-                <w:sz w:val="22"/>
+                <w:sz w:val="20"/>
+                <w:szCs w:val="20"/>
               </w:rPr>
             </w:pPr>
             <w:r>
               <w:rPr>
-                <w:rFonts w:ascii="等线" w:eastAsia="等线" w:hAnsi="等线" w:cs="宋体" w:hint="eastAsia"/>
+                <w:rFonts w:ascii="Times New Roman" w:eastAsia="等线" w:hAnsi="Times New Roman" w:cs="Times New Roman"/>
                 <w:color w:val="000000"/>
                 <w:kern w:val="0"/>
-                <w:sz w:val="22"/>
+                <w:sz w:val="20"/>
+                <w:szCs w:val="20"/>
               </w:rPr>
               <w:t>0.973</w:t>
             </w:r>
@@ -6131,18 +6576,20 @@
               <w:widowControl/>
               <w:jc w:val="center"/>
               <w:rPr>
-                <w:rFonts w:ascii="等线" w:eastAsia="等线" w:hAnsi="等线" w:cs="宋体" w:hint="eastAsia"/>
+                <w:rFonts w:ascii="Times New Roman" w:eastAsia="等线" w:hAnsi="Times New Roman" w:cs="Times New Roman"/>
                 <w:color w:val="000000"/>
                 <w:kern w:val="0"/>
-                <w:sz w:val="22"/>
+                <w:sz w:val="20"/>
+                <w:szCs w:val="20"/>
               </w:rPr>
             </w:pPr>
             <w:r>
               <w:rPr>
-                <w:rFonts w:ascii="等线" w:eastAsia="等线" w:hAnsi="等线" w:cs="宋体" w:hint="eastAsia"/>
+                <w:rFonts w:ascii="Times New Roman" w:eastAsia="等线" w:hAnsi="Times New Roman" w:cs="Times New Roman"/>
                 <w:color w:val="000000"/>
                 <w:kern w:val="0"/>
-                <w:sz w:val="22"/>
+                <w:sz w:val="20"/>
+                <w:szCs w:val="20"/>
               </w:rPr>
               <w:t>0.98</w:t>
             </w:r>
@@ -6166,18 +6613,20 @@
               <w:widowControl/>
               <w:jc w:val="center"/>
               <w:rPr>
-                <w:rFonts w:ascii="等线" w:eastAsia="等线" w:hAnsi="等线" w:cs="宋体" w:hint="eastAsia"/>
+                <w:rFonts w:ascii="Times New Roman" w:eastAsia="等线" w:hAnsi="Times New Roman" w:cs="Times New Roman"/>
                 <w:color w:val="000000"/>
                 <w:kern w:val="0"/>
-                <w:sz w:val="22"/>
+                <w:sz w:val="20"/>
+                <w:szCs w:val="20"/>
               </w:rPr>
             </w:pPr>
             <w:r>
               <w:rPr>
-                <w:rFonts w:ascii="等线" w:eastAsia="等线" w:hAnsi="等线" w:cs="宋体" w:hint="eastAsia"/>
+                <w:rFonts w:ascii="Times New Roman" w:eastAsia="等线" w:hAnsi="Times New Roman" w:cs="Times New Roman"/>
                 <w:color w:val="000000"/>
                 <w:kern w:val="0"/>
-                <w:sz w:val="22"/>
+                <w:sz w:val="20"/>
+                <w:szCs w:val="20"/>
               </w:rPr>
               <w:t>20</w:t>
             </w:r>
@@ -6195,18 +6644,20 @@
               <w:widowControl/>
               <w:jc w:val="center"/>
               <w:rPr>
-                <w:rFonts w:ascii="等线" w:eastAsia="等线" w:hAnsi="等线" w:cs="宋体" w:hint="eastAsia"/>
+                <w:rFonts w:ascii="Times New Roman" w:eastAsia="等线" w:hAnsi="Times New Roman" w:cs="Times New Roman"/>
                 <w:color w:val="000000"/>
                 <w:kern w:val="0"/>
-                <w:sz w:val="22"/>
+                <w:sz w:val="20"/>
+                <w:szCs w:val="20"/>
               </w:rPr>
             </w:pPr>
             <w:r>
               <w:rPr>
-                <w:rFonts w:ascii="等线" w:eastAsia="等线" w:hAnsi="等线" w:cs="宋体" w:hint="eastAsia"/>
+                <w:rFonts w:ascii="Times New Roman" w:eastAsia="等线" w:hAnsi="Times New Roman" w:cs="Times New Roman"/>
                 <w:color w:val="000000"/>
                 <w:kern w:val="0"/>
-                <w:sz w:val="22"/>
+                <w:sz w:val="20"/>
+                <w:szCs w:val="20"/>
               </w:rPr>
               <w:t>0.975</w:t>
             </w:r>
@@ -6224,18 +6675,20 @@
               <w:widowControl/>
               <w:jc w:val="center"/>
               <w:rPr>
-                <w:rFonts w:ascii="等线" w:eastAsia="等线" w:hAnsi="等线" w:cs="宋体" w:hint="eastAsia"/>
+                <w:rFonts w:ascii="Times New Roman" w:eastAsia="等线" w:hAnsi="Times New Roman" w:cs="Times New Roman"/>
                 <w:color w:val="000000"/>
                 <w:kern w:val="0"/>
-                <w:sz w:val="22"/>
+                <w:sz w:val="20"/>
+                <w:szCs w:val="20"/>
               </w:rPr>
             </w:pPr>
             <w:r>
               <w:rPr>
-                <w:rFonts w:ascii="等线" w:eastAsia="等线" w:hAnsi="等线" w:cs="宋体" w:hint="eastAsia"/>
+                <w:rFonts w:ascii="Times New Roman" w:eastAsia="等线" w:hAnsi="Times New Roman" w:cs="Times New Roman"/>
                 <w:color w:val="000000"/>
                 <w:kern w:val="0"/>
-                <w:sz w:val="22"/>
+                <w:sz w:val="20"/>
+                <w:szCs w:val="20"/>
               </w:rPr>
               <w:t>0.981</w:t>
             </w:r>
@@ -6259,18 +6712,20 @@
               <w:widowControl/>
               <w:jc w:val="center"/>
               <w:rPr>
-                <w:rFonts w:ascii="等线" w:eastAsia="等线" w:hAnsi="等线" w:cs="宋体" w:hint="eastAsia"/>
+                <w:rFonts w:ascii="Times New Roman" w:eastAsia="等线" w:hAnsi="Times New Roman" w:cs="Times New Roman"/>
                 <w:color w:val="000000"/>
                 <w:kern w:val="0"/>
-                <w:sz w:val="22"/>
+                <w:sz w:val="20"/>
+                <w:szCs w:val="20"/>
               </w:rPr>
             </w:pPr>
             <w:r>
               <w:rPr>
-                <w:rFonts w:ascii="等线" w:eastAsia="等线" w:hAnsi="等线" w:cs="宋体" w:hint="eastAsia"/>
+                <w:rFonts w:ascii="Times New Roman" w:eastAsia="等线" w:hAnsi="Times New Roman" w:cs="Times New Roman"/>
                 <w:color w:val="000000"/>
                 <w:kern w:val="0"/>
-                <w:sz w:val="22"/>
+                <w:sz w:val="20"/>
+                <w:szCs w:val="20"/>
               </w:rPr>
               <w:t>30</w:t>
             </w:r>
@@ -6288,18 +6743,20 @@
               <w:widowControl/>
               <w:jc w:val="center"/>
               <w:rPr>
-                <w:rFonts w:ascii="等线" w:eastAsia="等线" w:hAnsi="等线" w:cs="宋体" w:hint="eastAsia"/>
+                <w:rFonts w:ascii="Times New Roman" w:eastAsia="等线" w:hAnsi="Times New Roman" w:cs="Times New Roman"/>
                 <w:color w:val="000000"/>
                 <w:kern w:val="0"/>
-                <w:sz w:val="22"/>
+                <w:sz w:val="20"/>
+                <w:szCs w:val="20"/>
               </w:rPr>
             </w:pPr>
             <w:r>
               <w:rPr>
-                <w:rFonts w:ascii="等线" w:eastAsia="等线" w:hAnsi="等线" w:cs="宋体" w:hint="eastAsia"/>
+                <w:rFonts w:ascii="Times New Roman" w:eastAsia="等线" w:hAnsi="Times New Roman" w:cs="Times New Roman"/>
                 <w:color w:val="000000"/>
                 <w:kern w:val="0"/>
-                <w:sz w:val="22"/>
+                <w:sz w:val="20"/>
+                <w:szCs w:val="20"/>
               </w:rPr>
               <w:t>0.974</w:t>
             </w:r>
@@ -6317,18 +6774,20 @@
               <w:widowControl/>
               <w:jc w:val="center"/>
               <w:rPr>
-                <w:rFonts w:ascii="等线" w:eastAsia="等线" w:hAnsi="等线" w:cs="宋体" w:hint="eastAsia"/>
+                <w:rFonts w:ascii="Times New Roman" w:eastAsia="等线" w:hAnsi="Times New Roman" w:cs="Times New Roman"/>
                 <w:color w:val="000000"/>
                 <w:kern w:val="0"/>
-                <w:sz w:val="22"/>
+                <w:sz w:val="20"/>
+                <w:szCs w:val="20"/>
               </w:rPr>
             </w:pPr>
             <w:r>
               <w:rPr>
-                <w:rFonts w:ascii="等线" w:eastAsia="等线" w:hAnsi="等线" w:cs="宋体" w:hint="eastAsia"/>
+                <w:rFonts w:ascii="Times New Roman" w:eastAsia="等线" w:hAnsi="Times New Roman" w:cs="Times New Roman"/>
                 <w:color w:val="000000"/>
                 <w:kern w:val="0"/>
-                <w:sz w:val="22"/>
+                <w:sz w:val="20"/>
+                <w:szCs w:val="20"/>
               </w:rPr>
               <w:t>0.981</w:t>
             </w:r>
@@ -6488,41 +6947,44 @@
           <w:sz w:val="20"/>
           <w:szCs w:val="20"/>
         </w:rPr>
-        <w:t>32 color images across diverse object categories. Even under aggressive compression (e.g., rate 0.</w:t>
-      </w:r>
-      <w:r>
-        <w:rPr>
-          <w:rFonts w:ascii="Times New Roman" w:hAnsi="Times New Roman" w:cs="Times New Roman" w:hint="eastAsia"/>
-          <w:sz w:val="20"/>
-          <w:szCs w:val="20"/>
-        </w:rPr>
-        <w:t>7</w:t>
-      </w:r>
-      <w:r>
-        <w:rPr>
-          <w:rFonts w:ascii="Times New Roman" w:hAnsi="Times New Roman" w:cs="Times New Roman" w:hint="eastAsia"/>
-          <w:sz w:val="20"/>
-          <w:szCs w:val="20"/>
-        </w:rPr>
-        <w:t xml:space="preserve">) and noisy channels, the adaptive semantic framework preserved key class information and delivered robust classification performance using a pre-trained </w:t>
+        <w:t xml:space="preserve">32 color images across diverse object categories. </w:t>
+      </w:r>
+      <w:r>
+        <w:rPr>
+          <w:rFonts w:ascii="Times New Roman" w:hAnsi="Times New Roman" w:cs="Times New Roman"/>
+          <w:sz w:val="20"/>
+          <w:szCs w:val="20"/>
+          <w:highlight w:val="yellow"/>
+        </w:rPr>
+        <w:t xml:space="preserve">Despite high compression (e.g., a rate of 0.7) and significant channel noise, the adaptive semantic framework successfully preserved essential class information and maintained strong classification accuracy when evaluated with a pre-trained </w:t>
       </w:r>
       <w:proofErr w:type="spellStart"/>
       <w:r>
         <w:rPr>
-          <w:rFonts w:ascii="Times New Roman" w:hAnsi="Times New Roman" w:cs="Times New Roman" w:hint="eastAsia"/>
-          <w:sz w:val="20"/>
-          <w:szCs w:val="20"/>
+          <w:rFonts w:ascii="Times New Roman" w:hAnsi="Times New Roman" w:cs="Times New Roman"/>
+          <w:sz w:val="20"/>
+          <w:szCs w:val="20"/>
+          <w:highlight w:val="yellow"/>
         </w:rPr>
         <w:t>GoogLeNet</w:t>
       </w:r>
       <w:proofErr w:type="spellEnd"/>
       <w:r>
         <w:rPr>
-          <w:rFonts w:ascii="Times New Roman" w:hAnsi="Times New Roman" w:cs="Times New Roman" w:hint="eastAsia"/>
-          <w:sz w:val="20"/>
-          <w:szCs w:val="20"/>
-        </w:rPr>
-        <w:t xml:space="preserve"> classifier. These results affirm the system's adaptability across both simple (MNIST) and complex (CIFAR-10) visual domains.</w:t>
+          <w:rFonts w:ascii="Times New Roman" w:hAnsi="Times New Roman" w:cs="Times New Roman"/>
+          <w:sz w:val="20"/>
+          <w:szCs w:val="20"/>
+          <w:highlight w:val="yellow"/>
+        </w:rPr>
+        <w:t xml:space="preserve"> model.</w:t>
+      </w:r>
+      <w:r>
+        <w:rPr>
+          <w:rFonts w:ascii="Times New Roman" w:hAnsi="Times New Roman" w:cs="Times New Roman" w:hint="eastAsia"/>
+          <w:sz w:val="20"/>
+          <w:szCs w:val="20"/>
+        </w:rPr>
+        <w:t xml:space="preserve"> These results affirm the system's adaptability across both simple (MNIST) and complex (CIFAR-10) visual domains.</w:t>
       </w:r>
     </w:p>
     <w:p>
@@ -6541,7 +7003,15 @@
           <w:sz w:val="20"/>
           <w:szCs w:val="20"/>
         </w:rPr>
-        <w:t>The proposed approach is particularly well-suited for vehicular networks, where wireless channels are frequently disrupted due to rapid mobility, Doppler effects, and dynamic topology changes. In such environments, adaptive semantic encoding can ensure stable task-level performance under fluctuating SNR conditions, making it ideal for real-time vehicle-to-vehicle (V2V) and vehicle-to-infrastructure (V2I) applications such as cooperative perception or object detection [1</w:t>
+        <w:t xml:space="preserve">The proposed approach is particularly well-suited for vehicular networks, where wireless channels are frequently </w:t>
+      </w:r>
+      <w:r>
+        <w:rPr>
+          <w:rFonts w:ascii="Times New Roman" w:hAnsi="Times New Roman" w:cs="Times New Roman" w:hint="eastAsia"/>
+          <w:sz w:val="20"/>
+          <w:szCs w:val="20"/>
+        </w:rPr>
+        <w:t>disrupted due to rapid mobility, Doppler effects, and dynamic topology changes. In such environments, adaptive semantic encoding can ensure stable task-level performance under fluctuating SNR conditions, making it ideal for real-time vehicle-to-vehicle (V2V) and vehicle-to-infrastructure (V2I) applications such as cooperative perception or object detection [1</w:t>
       </w:r>
       <w:r>
         <w:rPr>
@@ -6573,15 +7043,7 @@
           <w:sz w:val="20"/>
           <w:szCs w:val="20"/>
         </w:rPr>
-        <w:t xml:space="preserve">2]. By optimizing transmission strategies based on channel conditions, the system can enhance both </w:t>
-      </w:r>
-      <w:r>
-        <w:rPr>
-          <w:rFonts w:ascii="Times New Roman" w:hAnsi="Times New Roman" w:cs="Times New Roman" w:hint="eastAsia"/>
-          <w:sz w:val="20"/>
-          <w:szCs w:val="20"/>
-        </w:rPr>
-        <w:t>communication reliability and computational efficiency in safety-critical vehicular contexts.</w:t>
+        <w:t xml:space="preserve">2]. </w:t>
       </w:r>
     </w:p>
     <w:p>
@@ -6751,7 +7213,7 @@
           <w:sz w:val="20"/>
           <w:szCs w:val="20"/>
         </w:rPr>
-        <w:t xml:space="preserve">4.46 dB, the channel is severely degraded, making raw transmission of images ineffective due to substantial corruption. In this regime, the adaptive system engages the neural encoder-decoder pipeline to compress and denoise the input prior to transmission. This semantic-aware processing leads to a substantial increase in classification accuracy. </w:t>
+        <w:t xml:space="preserve">4.46 dB, the channel is severely degraded, making raw transmission of images ineffective due to substantial corruption. This semantic-aware processing leads to a substantial increase in classification accuracy. </w:t>
       </w:r>
       <w:r>
         <w:rPr>
@@ -6867,7 +7329,7 @@
                     </pic:cNvPicPr>
                   </pic:nvPicPr>
                   <pic:blipFill>
-                    <a:blip r:embed="rId10" cstate="print">
+                    <a:blip r:embed="rId11" cstate="print">
                       <a:extLst>
                         <a:ext uri="{28A0092B-C50C-407E-A947-70E740481C1C}">
                           <a14:useLocalDpi xmlns:a14="http://schemas.microsoft.com/office/drawing/2010/main" val="0"/>
@@ -6983,7 +7445,7 @@
                     </pic:cNvPicPr>
                   </pic:nvPicPr>
                   <pic:blipFill>
-                    <a:blip r:embed="rId11" cstate="print">
+                    <a:blip r:embed="rId12" cstate="print">
                       <a:extLst>
                         <a:ext uri="{28A0092B-C50C-407E-A947-70E740481C1C}">
                           <a14:useLocalDpi xmlns:a14="http://schemas.microsoft.com/office/drawing/2010/main" val="0"/>
@@ -7357,7 +7819,7 @@
                     </pic:cNvPicPr>
                   </pic:nvPicPr>
                   <pic:blipFill rotWithShape="1">
-                    <a:blip r:embed="rId12" cstate="print">
+                    <a:blip r:embed="rId13" cstate="print">
                       <a:extLst>
                         <a:ext uri="{28A0092B-C50C-407E-A947-70E740481C1C}">
                           <a14:useLocalDpi xmlns:a14="http://schemas.microsoft.com/office/drawing/2010/main" val="0"/>
@@ -7440,32 +7902,13 @@
           <w:szCs w:val="20"/>
         </w:rPr>
       </w:pPr>
-    </w:p>
-    <w:p>
-      <w:pPr>
-        <w:spacing w:after="120" w:line="228" w:lineRule="auto"/>
-        <w:ind w:firstLine="289"/>
-        <w:rPr>
-          <w:rFonts w:ascii="Times New Roman" w:hAnsi="Times New Roman" w:cs="Times New Roman"/>
-          <w:sz w:val="20"/>
-          <w:szCs w:val="20"/>
-        </w:rPr>
-      </w:pPr>
-      <w:r>
-        <w:rPr>
-          <w:rFonts w:ascii="Times New Roman" w:hAnsi="Times New Roman" w:cs="Times New Roman"/>
-          <w:sz w:val="20"/>
-          <w:szCs w:val="20"/>
-        </w:rPr>
-        <w:t>For MNIST, this corresponds to achieving over 94% classification accuracy</w:t>
-      </w:r>
-      <w:r>
-        <w:rPr>
-          <w:rFonts w:ascii="Times New Roman" w:hAnsi="Times New Roman" w:cs="Times New Roman"/>
-          <w:sz w:val="20"/>
-          <w:szCs w:val="20"/>
-        </w:rPr>
-        <w:t xml:space="preserve"> at low SNRs. In CIFAR-10, while the </w:t>
+      <w:r>
+        <w:rPr>
+          <w:rFonts w:ascii="Times New Roman" w:hAnsi="Times New Roman" w:cs="Times New Roman"/>
+          <w:sz w:val="20"/>
+          <w:szCs w:val="20"/>
+        </w:rPr>
+        <w:t xml:space="preserve">For MNIST, this corresponds to achieving over 94% </w:t>
       </w:r>
       <w:r>
         <w:rPr>
@@ -7474,7 +7917,15 @@
           <w:szCs w:val="20"/>
         </w:rPr>
         <w:lastRenderedPageBreak/>
-        <w:t>dataset is more complex, semantic reconstruction under 0.</w:t>
+        <w:t>classification accuracy</w:t>
+      </w:r>
+      <w:r>
+        <w:rPr>
+          <w:rFonts w:ascii="Times New Roman" w:hAnsi="Times New Roman" w:cs="Times New Roman"/>
+          <w:sz w:val="20"/>
+          <w:szCs w:val="20"/>
+        </w:rPr>
+        <w:t xml:space="preserve"> at low SNRs. In CIFAR-10, while the dataset is more complex, semantic reconstruction under 0.</w:t>
       </w:r>
       <w:r>
         <w:rPr>
@@ -7801,7 +8252,7 @@
                     </pic:cNvPicPr>
                   </pic:nvPicPr>
                   <pic:blipFill rotWithShape="1">
-                    <a:blip r:embed="rId13" cstate="print">
+                    <a:blip r:embed="rId14" cstate="print">
                       <a:extLst>
                         <a:ext uri="{28A0092B-C50C-407E-A947-70E740481C1C}">
                           <a14:useLocalDpi xmlns:a14="http://schemas.microsoft.com/office/drawing/2010/main" val="0"/>
@@ -7989,7 +8440,7 @@
         <w:spacing w:after="120" w:line="228" w:lineRule="auto"/>
         <w:ind w:firstLine="289"/>
         <w:rPr>
-          <w:rFonts w:ascii="Times New Roman" w:hAnsi="Times New Roman" w:cs="Times New Roman" w:hint="eastAsia"/>
+          <w:rFonts w:ascii="Times New Roman" w:hAnsi="Times New Roman" w:cs="Times New Roman"/>
           <w:sz w:val="20"/>
           <w:szCs w:val="20"/>
         </w:rPr>
@@ -8033,61 +8484,7 @@
           <w:szCs w:val="20"/>
           <w:highlight w:val="yellow"/>
         </w:rPr>
-        <w:t>For MNIST dataset, h</w:t>
-      </w:r>
-      <w:r>
-        <w:rPr>
-          <w:rFonts w:ascii="Times New Roman" w:hAnsi="Times New Roman" w:cs="Times New Roman" w:hint="eastAsia"/>
-          <w:sz w:val="20"/>
-          <w:szCs w:val="20"/>
-          <w:highlight w:val="yellow"/>
-        </w:rPr>
-        <w:t xml:space="preserve">igher </w:t>
-      </w:r>
-      <w:r>
-        <w:rPr>
-          <w:rFonts w:ascii="Times New Roman" w:hAnsi="Times New Roman" w:cs="Times New Roman" w:hint="eastAsia"/>
-          <w:sz w:val="20"/>
-          <w:szCs w:val="20"/>
-          <w:highlight w:val="yellow"/>
-        </w:rPr>
-        <w:t>c</w:t>
-      </w:r>
-      <w:r>
-        <w:rPr>
-          <w:rFonts w:ascii="Times New Roman" w:hAnsi="Times New Roman" w:cs="Times New Roman" w:hint="eastAsia"/>
-          <w:sz w:val="20"/>
-          <w:szCs w:val="20"/>
-          <w:highlight w:val="yellow"/>
-        </w:rPr>
-        <w:t xml:space="preserve">ompression </w:t>
-      </w:r>
-      <w:r>
-        <w:rPr>
-          <w:rFonts w:ascii="Times New Roman" w:hAnsi="Times New Roman" w:cs="Times New Roman" w:hint="eastAsia"/>
-          <w:sz w:val="20"/>
-          <w:szCs w:val="20"/>
-          <w:highlight w:val="yellow"/>
-        </w:rPr>
-        <w:t>r</w:t>
-      </w:r>
-      <w:r>
-        <w:rPr>
-          <w:rFonts w:ascii="Times New Roman" w:hAnsi="Times New Roman" w:cs="Times New Roman" w:hint="eastAsia"/>
-          <w:sz w:val="20"/>
-          <w:szCs w:val="20"/>
-          <w:highlight w:val="yellow"/>
-        </w:rPr>
-        <w:t>ate</w:t>
-      </w:r>
-      <w:r>
-        <w:rPr>
-          <w:rFonts w:ascii="Times New Roman" w:hAnsi="Times New Roman" w:cs="Times New Roman" w:hint="eastAsia"/>
-          <w:sz w:val="20"/>
-          <w:szCs w:val="20"/>
-          <w:highlight w:val="yellow"/>
-        </w:rPr>
-        <w:t xml:space="preserve"> still preserves accuracy.</w:t>
+        <w:t>For MNIST dataset, higher compression rate still preserves accuracy.</w:t>
       </w:r>
       <w:r>
         <w:rPr>
@@ -8149,8 +8546,9 @@
           <w:szCs w:val="20"/>
           <w:highlight w:val="yellow"/>
         </w:rPr>
-        <w:t xml:space="preserve"> In addition, h</w:t>
-      </w:r>
+        <w:t xml:space="preserve"> In addition, higher SNR enhances performance. At the same CR and epoch, accuracy under SNR = 8.44 dB (better channel quality) is higher than under SNR = 4.46 </w:t>
+      </w:r>
+      <w:proofErr w:type="spellStart"/>
       <w:r>
         <w:rPr>
           <w:rFonts w:ascii="Times New Roman" w:hAnsi="Times New Roman" w:cs="Times New Roman" w:hint="eastAsia"/>
@@ -8158,8 +8556,9 @@
           <w:szCs w:val="20"/>
           <w:highlight w:val="yellow"/>
         </w:rPr>
-        <w:t xml:space="preserve">igher SNR </w:t>
-      </w:r>
+        <w:t>dB.</w:t>
+      </w:r>
+      <w:proofErr w:type="spellEnd"/>
       <w:r>
         <w:rPr>
           <w:rFonts w:ascii="Times New Roman" w:hAnsi="Times New Roman" w:cs="Times New Roman" w:hint="eastAsia"/>
@@ -8167,71 +8566,6 @@
           <w:szCs w:val="20"/>
           <w:highlight w:val="yellow"/>
         </w:rPr>
-        <w:t>e</w:t>
-      </w:r>
-      <w:r>
-        <w:rPr>
-          <w:rFonts w:ascii="Times New Roman" w:hAnsi="Times New Roman" w:cs="Times New Roman" w:hint="eastAsia"/>
-          <w:sz w:val="20"/>
-          <w:szCs w:val="20"/>
-          <w:highlight w:val="yellow"/>
-        </w:rPr>
-        <w:t xml:space="preserve">nhances </w:t>
-      </w:r>
-      <w:r>
-        <w:rPr>
-          <w:rFonts w:ascii="Times New Roman" w:hAnsi="Times New Roman" w:cs="Times New Roman" w:hint="eastAsia"/>
-          <w:sz w:val="20"/>
-          <w:szCs w:val="20"/>
-          <w:highlight w:val="yellow"/>
-        </w:rPr>
-        <w:t>p</w:t>
-      </w:r>
-      <w:r>
-        <w:rPr>
-          <w:rFonts w:ascii="Times New Roman" w:hAnsi="Times New Roman" w:cs="Times New Roman" w:hint="eastAsia"/>
-          <w:sz w:val="20"/>
-          <w:szCs w:val="20"/>
-          <w:highlight w:val="yellow"/>
-        </w:rPr>
-        <w:t>erformance</w:t>
-      </w:r>
-      <w:r>
-        <w:rPr>
-          <w:rFonts w:ascii="Times New Roman" w:hAnsi="Times New Roman" w:cs="Times New Roman" w:hint="eastAsia"/>
-          <w:sz w:val="20"/>
-          <w:szCs w:val="20"/>
-          <w:highlight w:val="yellow"/>
-        </w:rPr>
-        <w:t>.</w:t>
-      </w:r>
-      <w:r>
-        <w:rPr>
-          <w:rFonts w:ascii="Times New Roman" w:hAnsi="Times New Roman" w:cs="Times New Roman" w:hint="eastAsia"/>
-          <w:sz w:val="20"/>
-          <w:szCs w:val="20"/>
-          <w:highlight w:val="yellow"/>
-        </w:rPr>
-        <w:t xml:space="preserve"> At the same CR and epoch, accuracy under SNR = 8.44 dB (better channel quality) is higher than under SNR = 4.46 </w:t>
-      </w:r>
-      <w:proofErr w:type="spellStart"/>
-      <w:r>
-        <w:rPr>
-          <w:rFonts w:ascii="Times New Roman" w:hAnsi="Times New Roman" w:cs="Times New Roman" w:hint="eastAsia"/>
-          <w:sz w:val="20"/>
-          <w:szCs w:val="20"/>
-          <w:highlight w:val="yellow"/>
-        </w:rPr>
-        <w:t>dB.</w:t>
-      </w:r>
-      <w:proofErr w:type="spellEnd"/>
-      <w:r>
-        <w:rPr>
-          <w:rFonts w:ascii="Times New Roman" w:hAnsi="Times New Roman" w:cs="Times New Roman" w:hint="eastAsia"/>
-          <w:sz w:val="20"/>
-          <w:szCs w:val="20"/>
-          <w:highlight w:val="yellow"/>
-        </w:rPr>
         <w:t xml:space="preserve"> For instance, at CR = 0.1 and epoch 10, accuracy increases from 0.949 (4.46 dB) to 0.971 (8.44 dB).</w:t>
       </w:r>
     </w:p>
@@ -8251,15 +8585,15 @@
           <w:sz w:val="20"/>
           <w:szCs w:val="20"/>
         </w:rPr>
-        <w:t xml:space="preserve">Overall, our findings suggest that adaptive semantic communication is a promising paradigm for future intelligent </w:t>
-      </w:r>
-      <w:r>
-        <w:rPr>
-          <w:rFonts w:ascii="Times New Roman" w:hAnsi="Times New Roman" w:cs="Times New Roman" w:hint="eastAsia"/>
-          <w:sz w:val="20"/>
-          <w:szCs w:val="20"/>
-        </w:rPr>
-        <w:t>communication systems, particularly in scenarios involving bandwidth limitations, energy constraints, or dynamic wireless environments. Future work may extend this approach to video data, multimodal inputs, or reinforcement learning-based adaptation policies.</w:t>
+        <w:t xml:space="preserve">Overall, our findings suggest that adaptive semantic </w:t>
+      </w:r>
+      <w:r>
+        <w:rPr>
+          <w:rFonts w:ascii="Times New Roman" w:hAnsi="Times New Roman" w:cs="Times New Roman" w:hint="eastAsia"/>
+          <w:sz w:val="20"/>
+          <w:szCs w:val="20"/>
+        </w:rPr>
+        <w:t>communication is a promising paradigm for future intelligent communication systems, particularly in scenarios involving bandwidth limitations, energy constraints, or dynamic wireless environments. Future work may extend this approach to video data, multimodal inputs, or reinforcement learning-based adaptation policies.</w:t>
       </w:r>
     </w:p>
     <w:p>
@@ -8435,8 +8769,6 @@
       <w:r>
         <w:rPr>
           <w:rFonts w:ascii="Times New Roman" w:hAnsi="Times New Roman" w:cs="Times New Roman"/>
-          <w:i/>
-          <w:iCs/>
           <w:w w:val="105"/>
           <w:szCs w:val="16"/>
           <w:lang w:eastAsia="zh-CN"/>
@@ -8512,8 +8844,6 @@
       <w:r>
         <w:rPr>
           <w:rFonts w:ascii="Times New Roman" w:hAnsi="Times New Roman" w:cs="Times New Roman"/>
-          <w:i/>
-          <w:iCs/>
           <w:w w:val="105"/>
           <w:szCs w:val="16"/>
           <w:lang w:eastAsia="zh-CN"/>
@@ -8569,8 +8899,6 @@
       <w:r>
         <w:rPr>
           <w:rFonts w:ascii="Times New Roman" w:hAnsi="Times New Roman"/>
-          <w:i/>
-          <w:iCs/>
           <w:sz w:val="16"/>
           <w:szCs w:val="16"/>
           <w:lang w:val="en-US"/>
@@ -8646,8 +8974,6 @@
       <w:r>
         <w:rPr>
           <w:rFonts w:ascii="Times New Roman" w:hAnsi="Times New Roman"/>
-          <w:i/>
-          <w:iCs/>
           <w:sz w:val="16"/>
           <w:szCs w:val="16"/>
           <w:lang w:val="en-US"/>
@@ -8783,8 +9109,6 @@
       <w:r>
         <w:rPr>
           <w:rFonts w:ascii="Times New Roman" w:hAnsi="Times New Roman"/>
-          <w:i/>
-          <w:iCs/>
           <w:sz w:val="16"/>
           <w:szCs w:val="16"/>
           <w:lang w:val="en-US"/>
@@ -9557,7 +9881,7 @@
       <w:pPr>
         <w:spacing w:after="120" w:line="228" w:lineRule="auto"/>
         <w:rPr>
-          <w:rFonts w:ascii="Times New Roman" w:hAnsi="Times New Roman" w:cs="Times New Roman" w:hint="eastAsia"/>
+          <w:rFonts w:ascii="Times New Roman" w:hAnsi="Times New Roman" w:cs="Times New Roman"/>
           <w:sz w:val="20"/>
           <w:szCs w:val="20"/>
         </w:rPr>
@@ -9575,17 +9899,17 @@
       <w:pPr>
         <w:spacing w:after="120" w:line="228" w:lineRule="auto"/>
         <w:rPr>
-          <w:rFonts w:ascii="Times New Roman" w:hAnsi="Times New Roman" w:cs="Times New Roman" w:hint="eastAsia"/>
-          <w:sz w:val="20"/>
-          <w:szCs w:val="20"/>
-        </w:rPr>
-      </w:pPr>
-    </w:p>
-    <w:p>
-      <w:pPr>
-        <w:spacing w:after="120" w:line="228" w:lineRule="auto"/>
-        <w:rPr>
-          <w:rFonts w:ascii="Times New Roman" w:hAnsi="Times New Roman" w:cs="Times New Roman" w:hint="eastAsia"/>
+          <w:rFonts w:ascii="Times New Roman" w:hAnsi="Times New Roman" w:cs="Times New Roman"/>
+          <w:sz w:val="20"/>
+          <w:szCs w:val="20"/>
+        </w:rPr>
+      </w:pPr>
+    </w:p>
+    <w:p>
+      <w:pPr>
+        <w:spacing w:after="120" w:line="228" w:lineRule="auto"/>
+        <w:rPr>
+          <w:rFonts w:ascii="Times New Roman" w:hAnsi="Times New Roman" w:cs="Times New Roman"/>
           <w:sz w:val="20"/>
           <w:szCs w:val="20"/>
         </w:rPr>
@@ -9653,7 +9977,7 @@
       <w:pPr>
         <w:spacing w:after="120" w:line="228" w:lineRule="auto"/>
         <w:rPr>
-          <w:rFonts w:ascii="Times New Roman" w:hAnsi="Times New Roman" w:cs="Times New Roman" w:hint="eastAsia"/>
+          <w:rFonts w:ascii="Times New Roman" w:hAnsi="Times New Roman" w:cs="Times New Roman"/>
           <w:sz w:val="20"/>
           <w:szCs w:val="20"/>
         </w:rPr>
@@ -9672,62 +9996,15 @@
       </w:pPr>
       <w:r>
         <w:rPr>
-          <w:rFonts w:ascii="Times New Roman" w:hAnsi="Times New Roman" w:cs="Times New Roman" w:hint="eastAsia"/>
+          <w:rFonts w:ascii="Times New Roman" w:hAnsi="Times New Roman" w:cs="Times New Roman"/>
           <w:b/>
           <w:bCs/>
           <w:sz w:val="20"/>
           <w:szCs w:val="20"/>
         </w:rPr>
-        <w:t>Comment 1:</w:t>
-      </w:r>
-    </w:p>
-    <w:p>
-      <w:pPr>
-        <w:spacing w:after="120" w:line="228" w:lineRule="auto"/>
-        <w:rPr>
-          <w:rFonts w:ascii="Times New Roman" w:hAnsi="Times New Roman" w:cs="Times New Roman" w:hint="eastAsia"/>
-          <w:sz w:val="20"/>
-          <w:szCs w:val="20"/>
-        </w:rPr>
-      </w:pPr>
-      <w:r>
-        <w:rPr>
-          <w:rFonts w:ascii="Times New Roman" w:hAnsi="Times New Roman" w:cs="Times New Roman" w:hint="eastAsia"/>
-          <w:sz w:val="20"/>
-          <w:szCs w:val="20"/>
-        </w:rPr>
-        <w:t>“</w:t>
-      </w:r>
-      <w:r>
-        <w:rPr>
-          <w:rFonts w:ascii="Times New Roman" w:hAnsi="Times New Roman" w:cs="Times New Roman" w:hint="eastAsia"/>
-          <w:sz w:val="20"/>
-          <w:szCs w:val="20"/>
-        </w:rPr>
-        <w:t>The end of the abstract should be summary of 2-3 sentences including the research results (with some data) and conclusion of the significance of this work.</w:t>
-      </w:r>
-      <w:r>
-        <w:rPr>
-          <w:rFonts w:ascii="Times New Roman" w:hAnsi="Times New Roman" w:cs="Times New Roman" w:hint="eastAsia"/>
-          <w:sz w:val="20"/>
-          <w:szCs w:val="20"/>
-        </w:rPr>
-        <w:t>”</w:t>
-      </w:r>
-    </w:p>
-    <w:p>
-      <w:pPr>
-        <w:spacing w:after="120" w:line="228" w:lineRule="auto"/>
-        <w:rPr>
-          <w:rFonts w:ascii="Times New Roman" w:hAnsi="Times New Roman" w:cs="Times New Roman" w:hint="eastAsia"/>
-          <w:sz w:val="20"/>
-          <w:szCs w:val="20"/>
-        </w:rPr>
-      </w:pPr>
-    </w:p>
-    <w:p>
-      <w:pPr>
-        <w:spacing w:after="120" w:line="228" w:lineRule="auto"/>
+        <w:t>T</w:t>
+      </w:r>
+      <w:r>
         <w:rPr>
           <w:rFonts w:ascii="Times New Roman" w:hAnsi="Times New Roman" w:cs="Times New Roman" w:hint="eastAsia"/>
           <w:b/>
@@ -9735,7 +10012,8 @@
           <w:sz w:val="20"/>
           <w:szCs w:val="20"/>
         </w:rPr>
-      </w:pPr>
+        <w:t xml:space="preserve">his is for </w:t>
+      </w:r>
       <w:r>
         <w:rPr>
           <w:rFonts w:ascii="Times New Roman" w:hAnsi="Times New Roman" w:cs="Times New Roman" w:hint="eastAsia"/>
@@ -9744,85 +10022,9 @@
           <w:sz w:val="20"/>
           <w:szCs w:val="20"/>
         </w:rPr>
-        <w:t>Response:</w:t>
-      </w:r>
-    </w:p>
-    <w:p>
-      <w:pPr>
-        <w:spacing w:after="120" w:line="228" w:lineRule="auto"/>
-        <w:rPr>
-          <w:rFonts w:ascii="Times New Roman" w:hAnsi="Times New Roman" w:cs="Times New Roman" w:hint="eastAsia"/>
-          <w:sz w:val="20"/>
-          <w:szCs w:val="20"/>
-        </w:rPr>
-      </w:pPr>
-      <w:r>
-        <w:rPr>
-          <w:rFonts w:ascii="Times New Roman" w:hAnsi="Times New Roman" w:cs="Times New Roman" w:hint="eastAsia"/>
-          <w:sz w:val="20"/>
-          <w:szCs w:val="20"/>
-        </w:rPr>
-        <w:t>We appreciate this suggestion. We have revised the end of the abstract to include a concise summary of the key experimental results and the significance of the proposed work. The updated abstract now includes:</w:t>
-      </w:r>
-    </w:p>
-    <w:p>
-      <w:pPr>
-        <w:spacing w:after="120" w:line="228" w:lineRule="auto"/>
-        <w:rPr>
-          <w:rFonts w:ascii="Times New Roman" w:hAnsi="Times New Roman" w:cs="Times New Roman" w:hint="eastAsia"/>
-          <w:sz w:val="20"/>
-          <w:szCs w:val="20"/>
-        </w:rPr>
-      </w:pPr>
-    </w:p>
-    <w:p>
-      <w:pPr>
-        <w:spacing w:after="120" w:line="228" w:lineRule="auto"/>
-        <w:ind w:leftChars="200" w:left="420"/>
-        <w:rPr>
-          <w:rFonts w:ascii="Times New Roman" w:hAnsi="Times New Roman" w:cs="Times New Roman" w:hint="eastAsia"/>
-          <w:sz w:val="20"/>
-          <w:szCs w:val="20"/>
-        </w:rPr>
-      </w:pPr>
-      <w:r>
-        <w:rPr>
-          <w:rFonts w:ascii="Times New Roman" w:hAnsi="Times New Roman" w:cs="Times New Roman" w:hint="eastAsia"/>
-          <w:sz w:val="20"/>
-          <w:szCs w:val="20"/>
-        </w:rPr>
-        <w:t>“</w:t>
-      </w:r>
-      <w:r>
-        <w:rPr>
-          <w:rFonts w:ascii="Times New Roman" w:hAnsi="Times New Roman" w:cs="Times New Roman" w:hint="eastAsia"/>
-          <w:sz w:val="20"/>
-          <w:szCs w:val="20"/>
-        </w:rPr>
-        <w:t>Our experiments show that, for MNIST the reconstructed image has 94% classification accuracy even under compression rate of 0.1, for CIFAR-10 the reconstructed images are acceptable at 0.7 compression which saves 30% of data usage in image transferring. The proposed method is designed with vehicular networks in mind, where wireless channels are highly dynamic due to rapid mobility and frequent topology changes. Our system is salient when bandwidth is limited and unstable which is constantly occurring between vehicles and infrastructure.</w:t>
-      </w:r>
-      <w:r>
-        <w:rPr>
-          <w:rFonts w:ascii="Times New Roman" w:hAnsi="Times New Roman" w:cs="Times New Roman" w:hint="eastAsia"/>
-          <w:sz w:val="20"/>
-          <w:szCs w:val="20"/>
-        </w:rPr>
-        <w:t>”</w:t>
-      </w:r>
-    </w:p>
-    <w:p>
-      <w:pPr>
-        <w:spacing w:after="120" w:line="228" w:lineRule="auto"/>
-        <w:rPr>
-          <w:rFonts w:ascii="Times New Roman" w:hAnsi="Times New Roman" w:cs="Times New Roman" w:hint="eastAsia"/>
-          <w:sz w:val="20"/>
-          <w:szCs w:val="20"/>
-        </w:rPr>
-      </w:pPr>
-    </w:p>
-    <w:p>
-      <w:pPr>
-        <w:spacing w:after="120" w:line="228" w:lineRule="auto"/>
+        <w:t>p</w:t>
+      </w:r>
+      <w:r>
         <w:rPr>
           <w:rFonts w:ascii="Times New Roman" w:hAnsi="Times New Roman" w:cs="Times New Roman" w:hint="eastAsia"/>
           <w:b/>
@@ -9830,7 +10032,8 @@
           <w:sz w:val="20"/>
           <w:szCs w:val="20"/>
         </w:rPr>
-      </w:pPr>
+        <w:t xml:space="preserve">aper </w:t>
+      </w:r>
       <w:r>
         <w:rPr>
           <w:rFonts w:ascii="Times New Roman" w:hAnsi="Times New Roman" w:cs="Times New Roman" w:hint="eastAsia"/>
@@ -9839,56 +10042,9 @@
           <w:sz w:val="20"/>
           <w:szCs w:val="20"/>
         </w:rPr>
-        <w:t>Comment 2:</w:t>
-      </w:r>
-    </w:p>
-    <w:p>
-      <w:pPr>
-        <w:spacing w:after="120" w:line="228" w:lineRule="auto"/>
-        <w:rPr>
-          <w:rFonts w:ascii="Times New Roman" w:hAnsi="Times New Roman" w:cs="Times New Roman" w:hint="eastAsia"/>
-          <w:sz w:val="20"/>
-          <w:szCs w:val="20"/>
-        </w:rPr>
-      </w:pPr>
-      <w:r>
-        <w:rPr>
-          <w:rFonts w:ascii="Times New Roman" w:hAnsi="Times New Roman" w:cs="Times New Roman" w:hint="eastAsia"/>
-          <w:sz w:val="20"/>
-          <w:szCs w:val="20"/>
-        </w:rPr>
-        <w:t>“</w:t>
-      </w:r>
-      <w:r>
-        <w:rPr>
-          <w:rFonts w:ascii="Times New Roman" w:hAnsi="Times New Roman" w:cs="Times New Roman" w:hint="eastAsia"/>
-          <w:sz w:val="20"/>
-          <w:szCs w:val="20"/>
-        </w:rPr>
-        <w:t>The resolution of Figures needs to be improved. It should be at least 300dpi.</w:t>
-      </w:r>
-      <w:r>
-        <w:rPr>
-          <w:rFonts w:ascii="Times New Roman" w:hAnsi="Times New Roman" w:cs="Times New Roman" w:hint="eastAsia"/>
-          <w:sz w:val="20"/>
-          <w:szCs w:val="20"/>
-        </w:rPr>
-        <w:t>”</w:t>
-      </w:r>
-    </w:p>
-    <w:p>
-      <w:pPr>
-        <w:spacing w:after="120" w:line="228" w:lineRule="auto"/>
-        <w:rPr>
-          <w:rFonts w:ascii="Times New Roman" w:hAnsi="Times New Roman" w:cs="Times New Roman" w:hint="eastAsia"/>
-          <w:sz w:val="20"/>
-          <w:szCs w:val="20"/>
-        </w:rPr>
-      </w:pPr>
-    </w:p>
-    <w:p>
-      <w:pPr>
-        <w:spacing w:after="120" w:line="228" w:lineRule="auto"/>
+        <w:t>r</w:t>
+      </w:r>
+      <w:r>
         <w:rPr>
           <w:rFonts w:ascii="Times New Roman" w:hAnsi="Times New Roman" w:cs="Times New Roman" w:hint="eastAsia"/>
           <w:b/>
@@ -9896,7 +10052,8 @@
           <w:sz w:val="20"/>
           <w:szCs w:val="20"/>
         </w:rPr>
-      </w:pPr>
+        <w:t xml:space="preserve">evision </w:t>
+      </w:r>
       <w:r>
         <w:rPr>
           <w:rFonts w:ascii="Times New Roman" w:hAnsi="Times New Roman" w:cs="Times New Roman" w:hint="eastAsia"/>
@@ -9905,145 +10062,9 @@
           <w:sz w:val="20"/>
           <w:szCs w:val="20"/>
         </w:rPr>
-        <w:t>Response:</w:t>
-      </w:r>
-    </w:p>
-    <w:p>
-      <w:pPr>
-        <w:spacing w:after="120" w:line="228" w:lineRule="auto"/>
-        <w:rPr>
-          <w:rFonts w:ascii="Times New Roman" w:hAnsi="Times New Roman" w:cs="Times New Roman" w:hint="eastAsia"/>
-          <w:sz w:val="20"/>
-          <w:szCs w:val="20"/>
-        </w:rPr>
-      </w:pPr>
-      <w:r>
-        <w:rPr>
-          <w:rFonts w:ascii="Times New Roman" w:hAnsi="Times New Roman" w:cs="Times New Roman" w:hint="eastAsia"/>
-          <w:sz w:val="20"/>
-          <w:szCs w:val="20"/>
-        </w:rPr>
-        <w:t>We have replaced all figures in the manuscript with higher-resolution versions (at least 300 dpi). These figures are now suitable for high-quality print and electronic display. All updated figures include:</w:t>
-      </w:r>
-    </w:p>
-    <w:p>
-      <w:pPr>
-        <w:spacing w:after="120" w:line="228" w:lineRule="auto"/>
-        <w:rPr>
-          <w:rFonts w:ascii="Times New Roman" w:hAnsi="Times New Roman" w:cs="Times New Roman" w:hint="eastAsia"/>
-          <w:sz w:val="20"/>
-          <w:szCs w:val="20"/>
-        </w:rPr>
-      </w:pPr>
-    </w:p>
-    <w:p>
-      <w:pPr>
-        <w:spacing w:after="120" w:line="228" w:lineRule="auto"/>
-        <w:ind w:leftChars="200" w:left="420"/>
-        <w:rPr>
-          <w:rFonts w:ascii="Times New Roman" w:hAnsi="Times New Roman" w:cs="Times New Roman" w:hint="eastAsia"/>
-          <w:sz w:val="20"/>
-          <w:szCs w:val="20"/>
-        </w:rPr>
-      </w:pPr>
-      <w:r>
-        <w:rPr>
-          <w:rFonts w:ascii="Times New Roman" w:hAnsi="Times New Roman" w:cs="Times New Roman" w:hint="eastAsia"/>
-          <w:sz w:val="20"/>
-          <w:szCs w:val="20"/>
-        </w:rPr>
-        <w:t>Figure 1: System Structure</w:t>
-      </w:r>
-    </w:p>
-    <w:p>
-      <w:pPr>
-        <w:spacing w:after="120" w:line="228" w:lineRule="auto"/>
-        <w:ind w:leftChars="200" w:left="420"/>
-        <w:rPr>
-          <w:rFonts w:ascii="Times New Roman" w:hAnsi="Times New Roman" w:cs="Times New Roman" w:hint="eastAsia"/>
-          <w:sz w:val="20"/>
-          <w:szCs w:val="20"/>
-        </w:rPr>
-      </w:pPr>
-      <w:r>
-        <w:rPr>
-          <w:rFonts w:ascii="Times New Roman" w:hAnsi="Times New Roman" w:cs="Times New Roman" w:hint="eastAsia"/>
-          <w:sz w:val="20"/>
-          <w:szCs w:val="20"/>
-        </w:rPr>
-        <w:t>Figure 2: MNIST Reconstructed Picture</w:t>
-      </w:r>
-    </w:p>
-    <w:p>
-      <w:pPr>
-        <w:spacing w:after="120" w:line="228" w:lineRule="auto"/>
-        <w:ind w:leftChars="200" w:left="420"/>
-        <w:rPr>
-          <w:rFonts w:ascii="Times New Roman" w:hAnsi="Times New Roman" w:cs="Times New Roman" w:hint="eastAsia"/>
-          <w:sz w:val="20"/>
-          <w:szCs w:val="20"/>
-        </w:rPr>
-      </w:pPr>
-      <w:r>
-        <w:rPr>
-          <w:rFonts w:ascii="Times New Roman" w:hAnsi="Times New Roman" w:cs="Times New Roman" w:hint="eastAsia"/>
-          <w:sz w:val="20"/>
-          <w:szCs w:val="20"/>
-        </w:rPr>
-        <w:t>Figure 3: CIFAR-10 Reconstructed Picture</w:t>
-      </w:r>
-    </w:p>
-    <w:p>
-      <w:pPr>
-        <w:spacing w:after="120" w:line="228" w:lineRule="auto"/>
-        <w:ind w:leftChars="200" w:left="420"/>
-        <w:rPr>
-          <w:rFonts w:ascii="Times New Roman" w:hAnsi="Times New Roman" w:cs="Times New Roman" w:hint="eastAsia"/>
-          <w:sz w:val="20"/>
-          <w:szCs w:val="20"/>
-        </w:rPr>
-      </w:pPr>
-      <w:r>
-        <w:rPr>
-          <w:rFonts w:ascii="Times New Roman" w:hAnsi="Times New Roman" w:cs="Times New Roman" w:hint="eastAsia"/>
-          <w:sz w:val="20"/>
-          <w:szCs w:val="20"/>
-        </w:rPr>
-        <w:t>Figure 4: Accuracy and PSNR (Compression = 0.1)</w:t>
-      </w:r>
-    </w:p>
-    <w:p>
-      <w:pPr>
-        <w:spacing w:after="120" w:line="228" w:lineRule="auto"/>
-        <w:ind w:leftChars="200" w:left="420"/>
-        <w:rPr>
-          <w:rFonts w:ascii="Times New Roman" w:hAnsi="Times New Roman" w:cs="Times New Roman" w:hint="eastAsia"/>
-          <w:sz w:val="20"/>
-          <w:szCs w:val="20"/>
-        </w:rPr>
-      </w:pPr>
-      <w:r>
-        <w:rPr>
-          <w:rFonts w:ascii="Times New Roman" w:hAnsi="Times New Roman" w:cs="Times New Roman" w:hint="eastAsia"/>
-          <w:sz w:val="20"/>
-          <w:szCs w:val="20"/>
-        </w:rPr>
-        <w:t>Figure 5: Comparison of Accuracy for CIFAR-10</w:t>
-      </w:r>
-    </w:p>
-    <w:p>
-      <w:pPr>
-        <w:spacing w:after="120" w:line="228" w:lineRule="auto"/>
-        <w:rPr>
-          <w:rFonts w:ascii="Times New Roman" w:hAnsi="Times New Roman" w:cs="Times New Roman" w:hint="eastAsia"/>
-          <w:sz w:val="20"/>
-          <w:szCs w:val="20"/>
-        </w:rPr>
-      </w:pPr>
-    </w:p>
-    <w:p>
-      <w:pPr>
-        <w:spacing w:after="120" w:line="228" w:lineRule="auto"/>
+        <w:t>c</w:t>
+      </w:r>
+      <w:r>
         <w:rPr>
           <w:rFonts w:ascii="Times New Roman" w:hAnsi="Times New Roman" w:cs="Times New Roman" w:hint="eastAsia"/>
           <w:b/>
@@ -10051,7 +10072,8 @@
           <w:sz w:val="20"/>
           <w:szCs w:val="20"/>
         </w:rPr>
-      </w:pPr>
+        <w:t>omments</w:t>
+      </w:r>
       <w:r>
         <w:rPr>
           <w:rFonts w:ascii="Times New Roman" w:hAnsi="Times New Roman" w:cs="Times New Roman" w:hint="eastAsia"/>
@@ -10060,56 +10082,9 @@
           <w:sz w:val="20"/>
           <w:szCs w:val="20"/>
         </w:rPr>
-        <w:t>Comment 3:</w:t>
-      </w:r>
-    </w:p>
-    <w:p>
-      <w:pPr>
-        <w:spacing w:after="120" w:line="228" w:lineRule="auto"/>
-        <w:rPr>
-          <w:rFonts w:ascii="Times New Roman" w:hAnsi="Times New Roman" w:cs="Times New Roman" w:hint="eastAsia"/>
-          <w:sz w:val="20"/>
-          <w:szCs w:val="20"/>
-        </w:rPr>
-      </w:pPr>
-      <w:r>
-        <w:rPr>
-          <w:rFonts w:ascii="Times New Roman" w:hAnsi="Times New Roman" w:cs="Times New Roman" w:hint="eastAsia"/>
-          <w:sz w:val="20"/>
-          <w:szCs w:val="20"/>
-        </w:rPr>
-        <w:t>“</w:t>
-      </w:r>
-      <w:r>
-        <w:rPr>
-          <w:rFonts w:ascii="Times New Roman" w:hAnsi="Times New Roman" w:cs="Times New Roman" w:hint="eastAsia"/>
-          <w:sz w:val="20"/>
-          <w:szCs w:val="20"/>
-        </w:rPr>
-        <w:t>The Conclusions section needs to summarize the main findings of the research, highlighting the most important results with data.</w:t>
-      </w:r>
-      <w:r>
-        <w:rPr>
-          <w:rFonts w:ascii="Times New Roman" w:hAnsi="Times New Roman" w:cs="Times New Roman" w:hint="eastAsia"/>
-          <w:sz w:val="20"/>
-          <w:szCs w:val="20"/>
-        </w:rPr>
-        <w:t>”</w:t>
-      </w:r>
-    </w:p>
-    <w:p>
-      <w:pPr>
-        <w:spacing w:after="120" w:line="228" w:lineRule="auto"/>
-        <w:rPr>
-          <w:rFonts w:ascii="Times New Roman" w:hAnsi="Times New Roman" w:cs="Times New Roman" w:hint="eastAsia"/>
-          <w:sz w:val="20"/>
-          <w:szCs w:val="20"/>
-        </w:rPr>
-      </w:pPr>
-    </w:p>
-    <w:p>
-      <w:pPr>
-        <w:spacing w:after="120" w:line="228" w:lineRule="auto"/>
+        <w:t xml:space="preserve"> </w:t>
+      </w:r>
+      <w:r>
         <w:rPr>
           <w:rFonts w:ascii="Times New Roman" w:hAnsi="Times New Roman" w:cs="Times New Roman" w:hint="eastAsia"/>
           <w:b/>
@@ -10117,132 +10092,21 @@
           <w:sz w:val="20"/>
           <w:szCs w:val="20"/>
         </w:rPr>
-      </w:pPr>
-      <w:r>
-        <w:rPr>
-          <w:rFonts w:ascii="Times New Roman" w:hAnsi="Times New Roman" w:cs="Times New Roman" w:hint="eastAsia"/>
+        <w:t>letter 1.</w:t>
+      </w:r>
+    </w:p>
+    <w:p>
+      <w:pPr>
+        <w:spacing w:after="120" w:line="228" w:lineRule="auto"/>
+        <w:rPr>
+          <w:rFonts w:ascii="Times New Roman" w:hAnsi="Times New Roman" w:cs="Times New Roman"/>
           <w:b/>
           <w:bCs/>
           <w:sz w:val="20"/>
           <w:szCs w:val="20"/>
         </w:rPr>
-        <w:t>Response:</w:t>
-      </w:r>
-    </w:p>
-    <w:p>
-      <w:pPr>
-        <w:spacing w:after="120" w:line="228" w:lineRule="auto"/>
-        <w:rPr>
-          <w:rFonts w:ascii="Times New Roman" w:hAnsi="Times New Roman" w:cs="Times New Roman" w:hint="eastAsia"/>
-          <w:sz w:val="20"/>
-          <w:szCs w:val="20"/>
-        </w:rPr>
-      </w:pPr>
-      <w:r>
-        <w:rPr>
-          <w:rFonts w:ascii="Times New Roman" w:hAnsi="Times New Roman" w:cs="Times New Roman" w:hint="eastAsia"/>
-          <w:sz w:val="20"/>
-          <w:szCs w:val="20"/>
-        </w:rPr>
-        <w:t>We have revised the Conclusion section to better highlight the core findings of our research with supporting data. Specific experimental results from different SNR levels and compression ratios have been added, including:</w:t>
-      </w:r>
-    </w:p>
-    <w:p>
-      <w:pPr>
-        <w:spacing w:after="120" w:line="228" w:lineRule="auto"/>
-        <w:rPr>
-          <w:rFonts w:ascii="Times New Roman" w:hAnsi="Times New Roman" w:cs="Times New Roman" w:hint="eastAsia"/>
-          <w:sz w:val="20"/>
-          <w:szCs w:val="20"/>
-        </w:rPr>
-      </w:pPr>
-    </w:p>
-    <w:p>
-      <w:pPr>
-        <w:spacing w:after="120" w:line="228" w:lineRule="auto"/>
-        <w:ind w:leftChars="200" w:left="420"/>
-        <w:rPr>
-          <w:rFonts w:ascii="Times New Roman" w:hAnsi="Times New Roman" w:cs="Times New Roman" w:hint="eastAsia"/>
-          <w:sz w:val="20"/>
-          <w:szCs w:val="20"/>
-        </w:rPr>
-      </w:pPr>
-      <w:r>
-        <w:rPr>
-          <w:rFonts w:ascii="Times New Roman" w:hAnsi="Times New Roman" w:cs="Times New Roman" w:hint="eastAsia"/>
-          <w:sz w:val="20"/>
-          <w:szCs w:val="20"/>
-        </w:rPr>
-        <w:t>“</w:t>
-      </w:r>
-      <w:r>
-        <w:rPr>
-          <w:rFonts w:ascii="Times New Roman" w:hAnsi="Times New Roman" w:cs="Times New Roman" w:hint="eastAsia"/>
-          <w:sz w:val="20"/>
-          <w:szCs w:val="20"/>
-        </w:rPr>
-        <w:t xml:space="preserve">For MNIST dataset, higher compression rate still preserves accuracy. For example, at epoch 20, accuracy under CR = 0.4 is 0.978 (4.46 dB) and 0.981 (8.44 dB), and the corresponding CR = 0.1 has results (0.955 and 0.975). In addition, higher SNR enhances performance. At the same CR and epoch, accuracy under SNR = 8.44 dB (better channel quality) is higher than under SNR = 4.46 </w:t>
-      </w:r>
-      <w:proofErr w:type="spellStart"/>
-      <w:r>
-        <w:rPr>
-          <w:rFonts w:ascii="Times New Roman" w:hAnsi="Times New Roman" w:cs="Times New Roman" w:hint="eastAsia"/>
-          <w:sz w:val="20"/>
-          <w:szCs w:val="20"/>
-        </w:rPr>
-        <w:t>dB.</w:t>
-      </w:r>
-      <w:proofErr w:type="spellEnd"/>
-      <w:r>
-        <w:rPr>
-          <w:rFonts w:ascii="Times New Roman" w:hAnsi="Times New Roman" w:cs="Times New Roman" w:hint="eastAsia"/>
-          <w:sz w:val="20"/>
-          <w:szCs w:val="20"/>
-        </w:rPr>
-        <w:t>”</w:t>
-      </w:r>
-    </w:p>
-    <w:p>
-      <w:pPr>
-        <w:spacing w:after="120" w:line="228" w:lineRule="auto"/>
-        <w:rPr>
-          <w:rFonts w:ascii="Times New Roman" w:hAnsi="Times New Roman" w:cs="Times New Roman" w:hint="eastAsia"/>
-          <w:sz w:val="20"/>
-          <w:szCs w:val="20"/>
-        </w:rPr>
-      </w:pPr>
-    </w:p>
-    <w:p>
-      <w:pPr>
-        <w:spacing w:after="120" w:line="228" w:lineRule="auto"/>
-        <w:rPr>
-          <w:rFonts w:ascii="Times New Roman" w:hAnsi="Times New Roman" w:cs="Times New Roman" w:hint="eastAsia"/>
-          <w:sz w:val="20"/>
-          <w:szCs w:val="20"/>
-        </w:rPr>
-      </w:pPr>
-      <w:r>
-        <w:rPr>
-          <w:rFonts w:ascii="Times New Roman" w:hAnsi="Times New Roman" w:cs="Times New Roman" w:hint="eastAsia"/>
-          <w:sz w:val="20"/>
-          <w:szCs w:val="20"/>
-        </w:rPr>
-        <w:t>These changes provide a clearer summary of the effectiveness of our adaptive semantic communication system.</w:t>
-      </w:r>
-    </w:p>
-    <w:p>
-      <w:pPr>
-        <w:spacing w:after="120" w:line="228" w:lineRule="auto"/>
-        <w:rPr>
-          <w:rFonts w:ascii="Times New Roman" w:hAnsi="Times New Roman" w:cs="Times New Roman" w:hint="eastAsia"/>
-          <w:sz w:val="20"/>
-          <w:szCs w:val="20"/>
-        </w:rPr>
-      </w:pPr>
-    </w:p>
-    <w:p>
-      <w:pPr>
-        <w:spacing w:after="120" w:line="228" w:lineRule="auto"/>
+      </w:pPr>
+      <w:r>
         <w:rPr>
           <w:rFonts w:ascii="Times New Roman" w:hAnsi="Times New Roman" w:cs="Times New Roman" w:hint="eastAsia"/>
           <w:b/>
@@ -10250,65 +10114,55 @@
           <w:sz w:val="20"/>
           <w:szCs w:val="20"/>
         </w:rPr>
-      </w:pPr>
-      <w:r>
-        <w:rPr>
-          <w:rFonts w:ascii="Times New Roman" w:hAnsi="Times New Roman" w:cs="Times New Roman" w:hint="eastAsia"/>
+        <w:t>Comment 1:</w:t>
+      </w:r>
+    </w:p>
+    <w:p>
+      <w:pPr>
+        <w:spacing w:after="120" w:line="228" w:lineRule="auto"/>
+        <w:rPr>
+          <w:rFonts w:ascii="Times New Roman" w:hAnsi="Times New Roman" w:cs="Times New Roman" w:hint="eastAsia"/>
+          <w:sz w:val="20"/>
+          <w:szCs w:val="20"/>
+        </w:rPr>
+      </w:pPr>
+      <w:r>
+        <w:rPr>
+          <w:rFonts w:ascii="Times New Roman" w:hAnsi="Times New Roman" w:cs="Times New Roman" w:hint="eastAsia"/>
+          <w:sz w:val="20"/>
+          <w:szCs w:val="20"/>
+        </w:rPr>
+        <w:t>“</w:t>
+      </w:r>
+      <w:r>
+        <w:rPr>
+          <w:rFonts w:ascii="Times New Roman" w:hAnsi="Times New Roman" w:cs="Times New Roman" w:hint="eastAsia"/>
+          <w:sz w:val="20"/>
+          <w:szCs w:val="20"/>
+        </w:rPr>
+        <w:t>The end of the abstract should be summary of 2-3 sentences including the research results (with some data) and conclusion of the significance of this work.</w:t>
+      </w:r>
+      <w:r>
+        <w:rPr>
+          <w:rFonts w:ascii="Times New Roman" w:hAnsi="Times New Roman" w:cs="Times New Roman" w:hint="eastAsia"/>
+          <w:sz w:val="20"/>
+          <w:szCs w:val="20"/>
+        </w:rPr>
+        <w:t>”</w:t>
+      </w:r>
+    </w:p>
+    <w:p>
+      <w:pPr>
+        <w:spacing w:after="120" w:line="228" w:lineRule="auto"/>
+        <w:rPr>
+          <w:rFonts w:ascii="Times New Roman" w:hAnsi="Times New Roman" w:cs="Times New Roman"/>
           <w:b/>
           <w:bCs/>
           <w:sz w:val="20"/>
           <w:szCs w:val="20"/>
         </w:rPr>
-        <w:t>Comment 4:</w:t>
-      </w:r>
-    </w:p>
-    <w:p>
-      <w:pPr>
-        <w:spacing w:after="120" w:line="228" w:lineRule="auto"/>
-        <w:rPr>
-          <w:rFonts w:ascii="Times New Roman" w:hAnsi="Times New Roman" w:cs="Times New Roman" w:hint="eastAsia"/>
-          <w:sz w:val="20"/>
-          <w:szCs w:val="20"/>
-        </w:rPr>
-      </w:pPr>
-      <w:r>
-        <w:rPr>
-          <w:rFonts w:ascii="Times New Roman" w:hAnsi="Times New Roman" w:cs="Times New Roman" w:hint="eastAsia"/>
-          <w:sz w:val="20"/>
-          <w:szCs w:val="20"/>
-        </w:rPr>
-        <w:t>“</w:t>
-      </w:r>
-      <w:r>
-        <w:rPr>
-          <w:rFonts w:ascii="Times New Roman" w:hAnsi="Times New Roman" w:cs="Times New Roman" w:hint="eastAsia"/>
-          <w:sz w:val="20"/>
-          <w:szCs w:val="20"/>
-        </w:rPr>
-        <w:t>References should be numbered according to the citation appearance order. Please correct the numbers of references and citations.</w:t>
-      </w:r>
-      <w:r>
-        <w:rPr>
-          <w:rFonts w:ascii="Times New Roman" w:hAnsi="Times New Roman" w:cs="Times New Roman" w:hint="eastAsia"/>
-          <w:sz w:val="20"/>
-          <w:szCs w:val="20"/>
-        </w:rPr>
-        <w:t>”</w:t>
-      </w:r>
-    </w:p>
-    <w:p>
-      <w:pPr>
-        <w:spacing w:after="120" w:line="228" w:lineRule="auto"/>
-        <w:rPr>
-          <w:rFonts w:ascii="Times New Roman" w:hAnsi="Times New Roman" w:cs="Times New Roman" w:hint="eastAsia"/>
-          <w:sz w:val="20"/>
-          <w:szCs w:val="20"/>
-        </w:rPr>
-      </w:pPr>
-    </w:p>
-    <w:p>
-      <w:pPr>
-        <w:spacing w:after="120" w:line="228" w:lineRule="auto"/>
+      </w:pPr>
+      <w:r>
         <w:rPr>
           <w:rFonts w:ascii="Times New Roman" w:hAnsi="Times New Roman" w:cs="Times New Roman" w:hint="eastAsia"/>
           <w:b/>
@@ -10316,15 +10170,137 @@
           <w:sz w:val="20"/>
           <w:szCs w:val="20"/>
         </w:rPr>
-      </w:pPr>
-      <w:r>
-        <w:rPr>
-          <w:rFonts w:ascii="Times New Roman" w:hAnsi="Times New Roman" w:cs="Times New Roman" w:hint="eastAsia"/>
+        <w:t>Response:</w:t>
+      </w:r>
+    </w:p>
+    <w:p>
+      <w:pPr>
+        <w:spacing w:after="120" w:line="228" w:lineRule="auto"/>
+        <w:rPr>
+          <w:rFonts w:ascii="Times New Roman" w:hAnsi="Times New Roman" w:cs="Times New Roman" w:hint="eastAsia"/>
+          <w:sz w:val="20"/>
+          <w:szCs w:val="20"/>
+        </w:rPr>
+      </w:pPr>
+      <w:r>
+        <w:rPr>
+          <w:rFonts w:ascii="Times New Roman" w:hAnsi="Times New Roman" w:cs="Times New Roman" w:hint="eastAsia"/>
+          <w:sz w:val="20"/>
+          <w:szCs w:val="20"/>
+        </w:rPr>
+        <w:t>We appreciate this suggestion. We have revised the end of the abstract to include a concise summary of the key experimental results and the significance of the proposed work. The updated abstract now includes:</w:t>
+      </w:r>
+    </w:p>
+    <w:p>
+      <w:pPr>
+        <w:spacing w:after="120" w:line="228" w:lineRule="auto"/>
+        <w:ind w:leftChars="200" w:left="420"/>
+        <w:rPr>
+          <w:rFonts w:ascii="Times New Roman" w:hAnsi="Times New Roman" w:cs="Times New Roman" w:hint="eastAsia"/>
+          <w:sz w:val="20"/>
+          <w:szCs w:val="20"/>
+        </w:rPr>
+      </w:pPr>
+      <w:r>
+        <w:rPr>
+          <w:rFonts w:ascii="Times New Roman" w:hAnsi="Times New Roman" w:cs="Times New Roman" w:hint="eastAsia"/>
+          <w:sz w:val="20"/>
+          <w:szCs w:val="20"/>
+        </w:rPr>
+        <w:t>“</w:t>
+      </w:r>
+      <w:r>
+        <w:rPr>
+          <w:rFonts w:ascii="Times New Roman" w:hAnsi="Times New Roman" w:cs="Times New Roman" w:hint="eastAsia"/>
+          <w:sz w:val="20"/>
+          <w:szCs w:val="20"/>
+        </w:rPr>
+        <w:t>Our experiments show that, for MNIST the reconstructed image has 94% classification accuracy even under compression rate of 0.1, for CIFAR-10 the reconstructed images are acceptable at 0.7 compression which saves 30% of data usage in image transferring. The proposed method is designed with vehicular networks in mind, where wireless channels are highly dynamic due to rapid mobility and frequent topology changes. Our system is salient when bandwidth is limited and unstable which is constantly occurring between vehicles and infrastructure.</w:t>
+      </w:r>
+      <w:r>
+        <w:rPr>
+          <w:rFonts w:ascii="Times New Roman" w:hAnsi="Times New Roman" w:cs="Times New Roman" w:hint="eastAsia"/>
+          <w:sz w:val="20"/>
+          <w:szCs w:val="20"/>
+        </w:rPr>
+        <w:t>”</w:t>
+      </w:r>
+    </w:p>
+    <w:p>
+      <w:pPr>
+        <w:spacing w:after="120" w:line="228" w:lineRule="auto"/>
+        <w:rPr>
+          <w:rFonts w:ascii="Times New Roman" w:hAnsi="Times New Roman" w:cs="Times New Roman"/>
           <w:b/>
           <w:bCs/>
           <w:sz w:val="20"/>
           <w:szCs w:val="20"/>
         </w:rPr>
+      </w:pPr>
+      <w:r>
+        <w:rPr>
+          <w:rFonts w:ascii="Times New Roman" w:hAnsi="Times New Roman" w:cs="Times New Roman" w:hint="eastAsia"/>
+          <w:b/>
+          <w:bCs/>
+          <w:sz w:val="20"/>
+          <w:szCs w:val="20"/>
+        </w:rPr>
+        <w:t>Comment 2:</w:t>
+      </w:r>
+    </w:p>
+    <w:p>
+      <w:pPr>
+        <w:spacing w:after="120" w:line="228" w:lineRule="auto"/>
+        <w:rPr>
+          <w:rFonts w:ascii="Times New Roman" w:hAnsi="Times New Roman" w:cs="Times New Roman" w:hint="eastAsia"/>
+          <w:sz w:val="20"/>
+          <w:szCs w:val="20"/>
+        </w:rPr>
+      </w:pPr>
+      <w:r>
+        <w:rPr>
+          <w:rFonts w:ascii="Times New Roman" w:hAnsi="Times New Roman" w:cs="Times New Roman" w:hint="eastAsia"/>
+          <w:sz w:val="20"/>
+          <w:szCs w:val="20"/>
+        </w:rPr>
+        <w:t>“</w:t>
+      </w:r>
+      <w:r>
+        <w:rPr>
+          <w:rFonts w:ascii="Times New Roman" w:hAnsi="Times New Roman" w:cs="Times New Roman" w:hint="eastAsia"/>
+          <w:sz w:val="20"/>
+          <w:szCs w:val="20"/>
+        </w:rPr>
+        <w:t>The resolution of Figures needs to be improved. It should be at least 300dpi.</w:t>
+      </w:r>
+      <w:r>
+        <w:rPr>
+          <w:rFonts w:ascii="Times New Roman" w:hAnsi="Times New Roman" w:cs="Times New Roman" w:hint="eastAsia"/>
+          <w:sz w:val="20"/>
+          <w:szCs w:val="20"/>
+        </w:rPr>
+        <w:t>”</w:t>
+      </w:r>
+    </w:p>
+    <w:p>
+      <w:pPr>
+        <w:spacing w:after="120" w:line="228" w:lineRule="auto"/>
+        <w:rPr>
+          <w:rFonts w:ascii="Times New Roman" w:hAnsi="Times New Roman" w:cs="Times New Roman"/>
+          <w:b/>
+          <w:bCs/>
+          <w:sz w:val="20"/>
+          <w:szCs w:val="20"/>
+        </w:rPr>
+      </w:pPr>
+      <w:r>
+        <w:rPr>
+          <w:rFonts w:ascii="Times New Roman" w:hAnsi="Times New Roman" w:cs="Times New Roman" w:hint="eastAsia"/>
+          <w:b/>
+          <w:bCs/>
+          <w:sz w:val="20"/>
+          <w:szCs w:val="20"/>
+        </w:rPr>
         <w:t>Response:</w:t>
       </w:r>
     </w:p>
@@ -10343,6 +10319,357 @@
           <w:sz w:val="20"/>
           <w:szCs w:val="20"/>
         </w:rPr>
+        <w:t>We have replaced all figures in the manuscript with higher-resolution versions (at least 300 dpi). These figures are now suitable for high-quality print and electronic display. All updated figures include:</w:t>
+      </w:r>
+    </w:p>
+    <w:p>
+      <w:pPr>
+        <w:spacing w:after="120" w:line="228" w:lineRule="auto"/>
+        <w:ind w:leftChars="200" w:left="420"/>
+        <w:rPr>
+          <w:rFonts w:ascii="Times New Roman" w:hAnsi="Times New Roman" w:cs="Times New Roman"/>
+          <w:sz w:val="20"/>
+          <w:szCs w:val="20"/>
+        </w:rPr>
+      </w:pPr>
+      <w:r>
+        <w:rPr>
+          <w:rFonts w:ascii="Times New Roman" w:hAnsi="Times New Roman" w:cs="Times New Roman" w:hint="eastAsia"/>
+          <w:sz w:val="20"/>
+          <w:szCs w:val="20"/>
+        </w:rPr>
+        <w:t>Figure 1: System Structure</w:t>
+      </w:r>
+    </w:p>
+    <w:p>
+      <w:pPr>
+        <w:spacing w:after="120" w:line="228" w:lineRule="auto"/>
+        <w:ind w:leftChars="200" w:left="420"/>
+        <w:rPr>
+          <w:rFonts w:ascii="Times New Roman" w:hAnsi="Times New Roman" w:cs="Times New Roman"/>
+          <w:sz w:val="20"/>
+          <w:szCs w:val="20"/>
+        </w:rPr>
+      </w:pPr>
+      <w:r>
+        <w:rPr>
+          <w:rFonts w:ascii="Times New Roman" w:hAnsi="Times New Roman" w:cs="Times New Roman" w:hint="eastAsia"/>
+          <w:sz w:val="20"/>
+          <w:szCs w:val="20"/>
+        </w:rPr>
+        <w:t>Figure 2: MNIST Reconstructed Picture</w:t>
+      </w:r>
+    </w:p>
+    <w:p>
+      <w:pPr>
+        <w:spacing w:after="120" w:line="228" w:lineRule="auto"/>
+        <w:ind w:leftChars="200" w:left="420"/>
+        <w:rPr>
+          <w:rFonts w:ascii="Times New Roman" w:hAnsi="Times New Roman" w:cs="Times New Roman"/>
+          <w:sz w:val="20"/>
+          <w:szCs w:val="20"/>
+        </w:rPr>
+      </w:pPr>
+      <w:r>
+        <w:rPr>
+          <w:rFonts w:ascii="Times New Roman" w:hAnsi="Times New Roman" w:cs="Times New Roman" w:hint="eastAsia"/>
+          <w:sz w:val="20"/>
+          <w:szCs w:val="20"/>
+        </w:rPr>
+        <w:t>Figure 3: CIFAR-10 Reconstructed Picture</w:t>
+      </w:r>
+    </w:p>
+    <w:p>
+      <w:pPr>
+        <w:spacing w:after="120" w:line="228" w:lineRule="auto"/>
+        <w:ind w:leftChars="200" w:left="420"/>
+        <w:rPr>
+          <w:rFonts w:ascii="Times New Roman" w:hAnsi="Times New Roman" w:cs="Times New Roman"/>
+          <w:sz w:val="20"/>
+          <w:szCs w:val="20"/>
+        </w:rPr>
+      </w:pPr>
+      <w:r>
+        <w:rPr>
+          <w:rFonts w:ascii="Times New Roman" w:hAnsi="Times New Roman" w:cs="Times New Roman" w:hint="eastAsia"/>
+          <w:sz w:val="20"/>
+          <w:szCs w:val="20"/>
+        </w:rPr>
+        <w:t>Figure 4: Accuracy and PSNR (Compression = 0.1)</w:t>
+      </w:r>
+    </w:p>
+    <w:p>
+      <w:pPr>
+        <w:spacing w:after="120" w:line="228" w:lineRule="auto"/>
+        <w:ind w:leftChars="200" w:left="420"/>
+        <w:rPr>
+          <w:rFonts w:ascii="Times New Roman" w:hAnsi="Times New Roman" w:cs="Times New Roman"/>
+          <w:sz w:val="20"/>
+          <w:szCs w:val="20"/>
+        </w:rPr>
+      </w:pPr>
+      <w:r>
+        <w:rPr>
+          <w:rFonts w:ascii="Times New Roman" w:hAnsi="Times New Roman" w:cs="Times New Roman" w:hint="eastAsia"/>
+          <w:sz w:val="20"/>
+          <w:szCs w:val="20"/>
+        </w:rPr>
+        <w:t>Figure 5: Comparison of Accuracy for CIFAR-10</w:t>
+      </w:r>
+    </w:p>
+    <w:p>
+      <w:pPr>
+        <w:spacing w:after="120" w:line="228" w:lineRule="auto"/>
+        <w:rPr>
+          <w:rFonts w:ascii="Times New Roman" w:hAnsi="Times New Roman" w:cs="Times New Roman"/>
+          <w:b/>
+          <w:bCs/>
+          <w:sz w:val="20"/>
+          <w:szCs w:val="20"/>
+        </w:rPr>
+      </w:pPr>
+      <w:r>
+        <w:rPr>
+          <w:rFonts w:ascii="Times New Roman" w:hAnsi="Times New Roman" w:cs="Times New Roman" w:hint="eastAsia"/>
+          <w:b/>
+          <w:bCs/>
+          <w:sz w:val="20"/>
+          <w:szCs w:val="20"/>
+        </w:rPr>
+        <w:t>Comment 3:</w:t>
+      </w:r>
+    </w:p>
+    <w:p>
+      <w:pPr>
+        <w:spacing w:after="120" w:line="228" w:lineRule="auto"/>
+        <w:rPr>
+          <w:rFonts w:ascii="Times New Roman" w:hAnsi="Times New Roman" w:cs="Times New Roman"/>
+          <w:sz w:val="20"/>
+          <w:szCs w:val="20"/>
+        </w:rPr>
+      </w:pPr>
+      <w:r>
+        <w:rPr>
+          <w:rFonts w:ascii="Times New Roman" w:hAnsi="Times New Roman" w:cs="Times New Roman" w:hint="eastAsia"/>
+          <w:sz w:val="20"/>
+          <w:szCs w:val="20"/>
+        </w:rPr>
+        <w:t>“</w:t>
+      </w:r>
+      <w:r>
+        <w:rPr>
+          <w:rFonts w:ascii="Times New Roman" w:hAnsi="Times New Roman" w:cs="Times New Roman" w:hint="eastAsia"/>
+          <w:sz w:val="20"/>
+          <w:szCs w:val="20"/>
+        </w:rPr>
+        <w:t>The Conclusions section needs to summarize the main findings of the research, highlighting the most important results with data.</w:t>
+      </w:r>
+      <w:r>
+        <w:rPr>
+          <w:rFonts w:ascii="Times New Roman" w:hAnsi="Times New Roman" w:cs="Times New Roman" w:hint="eastAsia"/>
+          <w:sz w:val="20"/>
+          <w:szCs w:val="20"/>
+        </w:rPr>
+        <w:t>”</w:t>
+      </w:r>
+    </w:p>
+    <w:p>
+      <w:pPr>
+        <w:spacing w:after="120" w:line="228" w:lineRule="auto"/>
+        <w:rPr>
+          <w:rFonts w:ascii="Times New Roman" w:hAnsi="Times New Roman" w:cs="Times New Roman"/>
+          <w:b/>
+          <w:bCs/>
+          <w:sz w:val="20"/>
+          <w:szCs w:val="20"/>
+        </w:rPr>
+      </w:pPr>
+      <w:r>
+        <w:rPr>
+          <w:rFonts w:ascii="Times New Roman" w:hAnsi="Times New Roman" w:cs="Times New Roman" w:hint="eastAsia"/>
+          <w:b/>
+          <w:bCs/>
+          <w:sz w:val="20"/>
+          <w:szCs w:val="20"/>
+        </w:rPr>
+        <w:t>Response:</w:t>
+      </w:r>
+    </w:p>
+    <w:p>
+      <w:pPr>
+        <w:spacing w:after="120" w:line="228" w:lineRule="auto"/>
+        <w:rPr>
+          <w:rFonts w:ascii="Times New Roman" w:hAnsi="Times New Roman" w:cs="Times New Roman"/>
+          <w:sz w:val="20"/>
+          <w:szCs w:val="20"/>
+        </w:rPr>
+      </w:pPr>
+      <w:r>
+        <w:rPr>
+          <w:rFonts w:ascii="Times New Roman" w:hAnsi="Times New Roman" w:cs="Times New Roman" w:hint="eastAsia"/>
+          <w:sz w:val="20"/>
+          <w:szCs w:val="20"/>
+        </w:rPr>
+        <w:t>We have revised the Conclusion section to better highlight the core findings of our research with supporting data. Specific experimental results from different SNR levels and compression ratios have been added, including:</w:t>
+      </w:r>
+    </w:p>
+    <w:p>
+      <w:pPr>
+        <w:spacing w:after="120" w:line="228" w:lineRule="auto"/>
+        <w:ind w:leftChars="200" w:left="420"/>
+        <w:rPr>
+          <w:rFonts w:ascii="Times New Roman" w:hAnsi="Times New Roman" w:cs="Times New Roman"/>
+          <w:sz w:val="20"/>
+          <w:szCs w:val="20"/>
+        </w:rPr>
+      </w:pPr>
+      <w:r>
+        <w:rPr>
+          <w:rFonts w:ascii="Times New Roman" w:hAnsi="Times New Roman" w:cs="Times New Roman" w:hint="eastAsia"/>
+          <w:sz w:val="20"/>
+          <w:szCs w:val="20"/>
+        </w:rPr>
+        <w:t>“</w:t>
+      </w:r>
+      <w:r>
+        <w:rPr>
+          <w:rFonts w:ascii="Times New Roman" w:hAnsi="Times New Roman" w:cs="Times New Roman" w:hint="eastAsia"/>
+          <w:sz w:val="20"/>
+          <w:szCs w:val="20"/>
+        </w:rPr>
+        <w:t xml:space="preserve">For MNIST dataset, higher compression rate still preserves accuracy. For example, at epoch 20, accuracy under CR = 0.4 is 0.978 (4.46 dB) and 0.981 (8.44 dB), and the corresponding CR = 0.1 has results (0.955 and 0.975). In addition, higher SNR enhances performance. At the same CR and epoch, accuracy under SNR = 8.44 dB (better channel quality) is higher than under SNR = 4.46 </w:t>
+      </w:r>
+      <w:proofErr w:type="spellStart"/>
+      <w:r>
+        <w:rPr>
+          <w:rFonts w:ascii="Times New Roman" w:hAnsi="Times New Roman" w:cs="Times New Roman" w:hint="eastAsia"/>
+          <w:sz w:val="20"/>
+          <w:szCs w:val="20"/>
+        </w:rPr>
+        <w:t>dB.</w:t>
+      </w:r>
+      <w:proofErr w:type="spellEnd"/>
+      <w:r>
+        <w:rPr>
+          <w:rFonts w:ascii="Times New Roman" w:hAnsi="Times New Roman" w:cs="Times New Roman" w:hint="eastAsia"/>
+          <w:sz w:val="20"/>
+          <w:szCs w:val="20"/>
+        </w:rPr>
+        <w:t>”</w:t>
+      </w:r>
+    </w:p>
+    <w:p>
+      <w:pPr>
+        <w:spacing w:after="120" w:line="228" w:lineRule="auto"/>
+        <w:rPr>
+          <w:rFonts w:ascii="Times New Roman" w:hAnsi="Times New Roman" w:cs="Times New Roman"/>
+          <w:sz w:val="20"/>
+          <w:szCs w:val="20"/>
+        </w:rPr>
+      </w:pPr>
+      <w:r>
+        <w:rPr>
+          <w:rFonts w:ascii="Times New Roman" w:hAnsi="Times New Roman" w:cs="Times New Roman" w:hint="eastAsia"/>
+          <w:sz w:val="20"/>
+          <w:szCs w:val="20"/>
+        </w:rPr>
+        <w:t>These changes provide a clearer summary of the effectiveness of our adaptive semantic communication system.</w:t>
+      </w:r>
+    </w:p>
+    <w:p>
+      <w:pPr>
+        <w:spacing w:after="120" w:line="228" w:lineRule="auto"/>
+        <w:rPr>
+          <w:rFonts w:ascii="Times New Roman" w:hAnsi="Times New Roman" w:cs="Times New Roman"/>
+          <w:b/>
+          <w:bCs/>
+          <w:sz w:val="20"/>
+          <w:szCs w:val="20"/>
+        </w:rPr>
+      </w:pPr>
+      <w:r>
+        <w:rPr>
+          <w:rFonts w:ascii="Times New Roman" w:hAnsi="Times New Roman" w:cs="Times New Roman" w:hint="eastAsia"/>
+          <w:b/>
+          <w:bCs/>
+          <w:sz w:val="20"/>
+          <w:szCs w:val="20"/>
+        </w:rPr>
+        <w:t>Comment 4:</w:t>
+      </w:r>
+    </w:p>
+    <w:p>
+      <w:pPr>
+        <w:spacing w:after="120" w:line="228" w:lineRule="auto"/>
+        <w:rPr>
+          <w:rFonts w:ascii="Times New Roman" w:hAnsi="Times New Roman" w:cs="Times New Roman"/>
+          <w:sz w:val="20"/>
+          <w:szCs w:val="20"/>
+        </w:rPr>
+      </w:pPr>
+      <w:r>
+        <w:rPr>
+          <w:rFonts w:ascii="Times New Roman" w:hAnsi="Times New Roman" w:cs="Times New Roman" w:hint="eastAsia"/>
+          <w:sz w:val="20"/>
+          <w:szCs w:val="20"/>
+        </w:rPr>
+        <w:lastRenderedPageBreak/>
+        <w:t>“</w:t>
+      </w:r>
+      <w:r>
+        <w:rPr>
+          <w:rFonts w:ascii="Times New Roman" w:hAnsi="Times New Roman" w:cs="Times New Roman" w:hint="eastAsia"/>
+          <w:sz w:val="20"/>
+          <w:szCs w:val="20"/>
+        </w:rPr>
+        <w:t>References should be numbered according to the citation appearance order. Please correct the numbers of references and citations.</w:t>
+      </w:r>
+      <w:r>
+        <w:rPr>
+          <w:rFonts w:ascii="Times New Roman" w:hAnsi="Times New Roman" w:cs="Times New Roman" w:hint="eastAsia"/>
+          <w:sz w:val="20"/>
+          <w:szCs w:val="20"/>
+        </w:rPr>
+        <w:t>”</w:t>
+      </w:r>
+    </w:p>
+    <w:p>
+      <w:pPr>
+        <w:spacing w:after="120" w:line="228" w:lineRule="auto"/>
+        <w:rPr>
+          <w:rFonts w:ascii="Times New Roman" w:hAnsi="Times New Roman" w:cs="Times New Roman"/>
+          <w:b/>
+          <w:bCs/>
+          <w:sz w:val="20"/>
+          <w:szCs w:val="20"/>
+        </w:rPr>
+      </w:pPr>
+      <w:r>
+        <w:rPr>
+          <w:rFonts w:ascii="Times New Roman" w:hAnsi="Times New Roman" w:cs="Times New Roman" w:hint="eastAsia"/>
+          <w:b/>
+          <w:bCs/>
+          <w:sz w:val="20"/>
+          <w:szCs w:val="20"/>
+        </w:rPr>
+        <w:t>Response:</w:t>
+      </w:r>
+    </w:p>
+    <w:p>
+      <w:pPr>
+        <w:spacing w:after="120" w:line="228" w:lineRule="auto"/>
+        <w:rPr>
+          <w:rFonts w:ascii="Times New Roman" w:hAnsi="Times New Roman" w:cs="Times New Roman"/>
+          <w:sz w:val="20"/>
+          <w:szCs w:val="20"/>
+        </w:rPr>
+      </w:pPr>
+      <w:r>
+        <w:rPr>
+          <w:rFonts w:ascii="Times New Roman" w:hAnsi="Times New Roman" w:cs="Times New Roman" w:hint="eastAsia"/>
+          <w:sz w:val="20"/>
+          <w:szCs w:val="20"/>
+        </w:rPr>
         <w:t>Thank you for pointing this out. We have carefully revised the reference list and in-text citations to ensure that all references are numbered according to their first appearance in the manuscript, following the required formatting guidelines. The citation order has been checked throughout the paper to ensure consistency.</w:t>
       </w:r>
     </w:p>
@@ -10371,16 +10698,1285 @@
         <w:spacing w:after="120" w:line="228" w:lineRule="auto"/>
         <w:rPr>
           <w:rFonts w:ascii="Times New Roman" w:hAnsi="Times New Roman" w:cs="Times New Roman" w:hint="eastAsia"/>
-          <w:sz w:val="20"/>
-          <w:szCs w:val="20"/>
-        </w:rPr>
-      </w:pPr>
-    </w:p>
-    <w:p>
-      <w:pPr>
-        <w:spacing w:after="120" w:line="228" w:lineRule="auto"/>
-        <w:rPr>
-          <w:rFonts w:ascii="Times New Roman" w:hAnsi="Times New Roman" w:cs="Times New Roman" w:hint="eastAsia"/>
+          <w:b/>
+          <w:bCs/>
+          <w:sz w:val="20"/>
+          <w:szCs w:val="20"/>
+        </w:rPr>
+      </w:pPr>
+      <w:r>
+        <w:rPr>
+          <w:rFonts w:ascii="Times New Roman" w:hAnsi="Times New Roman" w:cs="Times New Roman"/>
+          <w:b/>
+          <w:bCs/>
+          <w:sz w:val="20"/>
+          <w:szCs w:val="20"/>
+        </w:rPr>
+        <w:t>T</w:t>
+      </w:r>
+      <w:r>
+        <w:rPr>
+          <w:rFonts w:ascii="Times New Roman" w:hAnsi="Times New Roman" w:cs="Times New Roman" w:hint="eastAsia"/>
+          <w:b/>
+          <w:bCs/>
+          <w:sz w:val="20"/>
+          <w:szCs w:val="20"/>
+        </w:rPr>
+        <w:t xml:space="preserve">his is for </w:t>
+      </w:r>
+      <w:r>
+        <w:rPr>
+          <w:rFonts w:ascii="Times New Roman" w:hAnsi="Times New Roman" w:cs="Times New Roman" w:hint="eastAsia"/>
+          <w:b/>
+          <w:bCs/>
+          <w:sz w:val="20"/>
+          <w:szCs w:val="20"/>
+        </w:rPr>
+        <w:t>p</w:t>
+      </w:r>
+      <w:r>
+        <w:rPr>
+          <w:rFonts w:ascii="Times New Roman" w:hAnsi="Times New Roman" w:cs="Times New Roman" w:hint="eastAsia"/>
+          <w:b/>
+          <w:bCs/>
+          <w:sz w:val="20"/>
+          <w:szCs w:val="20"/>
+        </w:rPr>
+        <w:t xml:space="preserve">aper </w:t>
+      </w:r>
+      <w:r>
+        <w:rPr>
+          <w:rFonts w:ascii="Times New Roman" w:hAnsi="Times New Roman" w:cs="Times New Roman" w:hint="eastAsia"/>
+          <w:b/>
+          <w:bCs/>
+          <w:sz w:val="20"/>
+          <w:szCs w:val="20"/>
+        </w:rPr>
+        <w:t>r</w:t>
+      </w:r>
+      <w:r>
+        <w:rPr>
+          <w:rFonts w:ascii="Times New Roman" w:hAnsi="Times New Roman" w:cs="Times New Roman" w:hint="eastAsia"/>
+          <w:b/>
+          <w:bCs/>
+          <w:sz w:val="20"/>
+          <w:szCs w:val="20"/>
+        </w:rPr>
+        <w:t xml:space="preserve">evision </w:t>
+      </w:r>
+      <w:r>
+        <w:rPr>
+          <w:rFonts w:ascii="Times New Roman" w:hAnsi="Times New Roman" w:cs="Times New Roman" w:hint="eastAsia"/>
+          <w:b/>
+          <w:bCs/>
+          <w:sz w:val="20"/>
+          <w:szCs w:val="20"/>
+        </w:rPr>
+        <w:t>c</w:t>
+      </w:r>
+      <w:r>
+        <w:rPr>
+          <w:rFonts w:ascii="Times New Roman" w:hAnsi="Times New Roman" w:cs="Times New Roman" w:hint="eastAsia"/>
+          <w:b/>
+          <w:bCs/>
+          <w:sz w:val="20"/>
+          <w:szCs w:val="20"/>
+        </w:rPr>
+        <w:t>omments</w:t>
+      </w:r>
+      <w:r>
+        <w:rPr>
+          <w:rFonts w:ascii="Times New Roman" w:hAnsi="Times New Roman" w:cs="Times New Roman" w:hint="eastAsia"/>
+          <w:b/>
+          <w:bCs/>
+          <w:sz w:val="20"/>
+          <w:szCs w:val="20"/>
+        </w:rPr>
+        <w:t xml:space="preserve"> </w:t>
+      </w:r>
+      <w:r>
+        <w:rPr>
+          <w:rFonts w:ascii="Times New Roman" w:hAnsi="Times New Roman" w:cs="Times New Roman" w:hint="eastAsia"/>
+          <w:b/>
+          <w:bCs/>
+          <w:sz w:val="20"/>
+          <w:szCs w:val="20"/>
+        </w:rPr>
+        <w:t xml:space="preserve">letter </w:t>
+      </w:r>
+      <w:r>
+        <w:rPr>
+          <w:rFonts w:ascii="Times New Roman" w:hAnsi="Times New Roman" w:cs="Times New Roman" w:hint="eastAsia"/>
+          <w:b/>
+          <w:bCs/>
+          <w:sz w:val="20"/>
+          <w:szCs w:val="20"/>
+        </w:rPr>
+        <w:t>2</w:t>
+      </w:r>
+      <w:r>
+        <w:rPr>
+          <w:rFonts w:ascii="Times New Roman" w:hAnsi="Times New Roman" w:cs="Times New Roman" w:hint="eastAsia"/>
+          <w:b/>
+          <w:bCs/>
+          <w:sz w:val="20"/>
+          <w:szCs w:val="20"/>
+        </w:rPr>
+        <w:t>.</w:t>
+      </w:r>
+    </w:p>
+    <w:p>
+      <w:pPr>
+        <w:spacing w:after="120" w:line="228" w:lineRule="auto"/>
+        <w:rPr>
+          <w:rFonts w:ascii="Times New Roman" w:hAnsi="Times New Roman" w:cs="Times New Roman" w:hint="eastAsia"/>
+          <w:b/>
+          <w:bCs/>
+          <w:sz w:val="20"/>
+          <w:szCs w:val="20"/>
+        </w:rPr>
+      </w:pPr>
+      <w:r>
+        <w:rPr>
+          <w:rFonts w:ascii="Times New Roman" w:hAnsi="Times New Roman" w:cs="Times New Roman" w:hint="eastAsia"/>
+          <w:b/>
+          <w:bCs/>
+          <w:sz w:val="20"/>
+          <w:szCs w:val="20"/>
+        </w:rPr>
+        <w:t>Comment 1:</w:t>
+      </w:r>
+    </w:p>
+    <w:p>
+      <w:pPr>
+        <w:spacing w:after="120" w:line="228" w:lineRule="auto"/>
+        <w:rPr>
+          <w:rFonts w:ascii="Times New Roman" w:hAnsi="Times New Roman" w:cs="Times New Roman" w:hint="eastAsia"/>
+          <w:sz w:val="20"/>
+          <w:szCs w:val="20"/>
+        </w:rPr>
+      </w:pPr>
+      <w:r>
+        <w:rPr>
+          <w:rFonts w:ascii="Times New Roman" w:hAnsi="Times New Roman" w:cs="Times New Roman" w:hint="eastAsia"/>
+          <w:sz w:val="20"/>
+          <w:szCs w:val="20"/>
+        </w:rPr>
+        <w:t>“</w:t>
+      </w:r>
+      <w:r>
+        <w:rPr>
+          <w:rFonts w:ascii="Times New Roman" w:hAnsi="Times New Roman" w:cs="Times New Roman" w:hint="eastAsia"/>
+          <w:sz w:val="20"/>
+          <w:szCs w:val="20"/>
+        </w:rPr>
+        <w:t>The summary of the research on semantic communication is relatively simple, and fails to highlight the limitations of existing methods and the pertinence of this study. It is recommended to conduct an in-depth analysis of the shortcomings of existing semantic communication methods.</w:t>
+      </w:r>
+      <w:r>
+        <w:rPr>
+          <w:rFonts w:ascii="Times New Roman" w:hAnsi="Times New Roman" w:cs="Times New Roman" w:hint="eastAsia"/>
+          <w:sz w:val="20"/>
+          <w:szCs w:val="20"/>
+        </w:rPr>
+        <w:t>”</w:t>
+      </w:r>
+    </w:p>
+    <w:p>
+      <w:pPr>
+        <w:spacing w:after="120" w:line="228" w:lineRule="auto"/>
+        <w:rPr>
+          <w:rFonts w:ascii="Times New Roman" w:hAnsi="Times New Roman" w:cs="Times New Roman"/>
+          <w:sz w:val="20"/>
+          <w:szCs w:val="20"/>
+        </w:rPr>
+      </w:pPr>
+      <w:r>
+        <w:rPr>
+          <w:rFonts w:ascii="Times New Roman" w:hAnsi="Times New Roman" w:cs="Times New Roman"/>
+          <w:b/>
+          <w:bCs/>
+          <w:sz w:val="20"/>
+          <w:szCs w:val="20"/>
+        </w:rPr>
+        <w:t>Response:</w:t>
+      </w:r>
+    </w:p>
+    <w:p>
+      <w:pPr>
+        <w:spacing w:after="120" w:line="228" w:lineRule="auto"/>
+        <w:rPr>
+          <w:rFonts w:ascii="Times New Roman" w:hAnsi="Times New Roman" w:cs="Times New Roman" w:hint="eastAsia"/>
+          <w:sz w:val="20"/>
+          <w:szCs w:val="20"/>
+        </w:rPr>
+      </w:pPr>
+      <w:r>
+        <w:rPr>
+          <w:rFonts w:ascii="Times New Roman" w:hAnsi="Times New Roman" w:cs="Times New Roman"/>
+          <w:sz w:val="20"/>
+          <w:szCs w:val="20"/>
+        </w:rPr>
+        <w:t xml:space="preserve">Thank you for this important suggestion. We have expanded the </w:t>
+      </w:r>
+      <w:r>
+        <w:rPr>
+          <w:rFonts w:ascii="Times New Roman" w:hAnsi="Times New Roman" w:cs="Times New Roman"/>
+          <w:b/>
+          <w:bCs/>
+          <w:sz w:val="20"/>
+          <w:szCs w:val="20"/>
+        </w:rPr>
+        <w:t>Introduction</w:t>
+      </w:r>
+      <w:r>
+        <w:rPr>
+          <w:rFonts w:ascii="Times New Roman" w:hAnsi="Times New Roman" w:cs="Times New Roman"/>
+          <w:sz w:val="20"/>
+          <w:szCs w:val="20"/>
+        </w:rPr>
+        <w:t xml:space="preserve"> and </w:t>
+      </w:r>
+      <w:r>
+        <w:rPr>
+          <w:rFonts w:ascii="Times New Roman" w:hAnsi="Times New Roman" w:cs="Times New Roman"/>
+          <w:b/>
+          <w:bCs/>
+          <w:sz w:val="20"/>
+          <w:szCs w:val="20"/>
+        </w:rPr>
+        <w:t>Related Work</w:t>
+      </w:r>
+      <w:r>
+        <w:rPr>
+          <w:rFonts w:ascii="Times New Roman" w:hAnsi="Times New Roman" w:cs="Times New Roman"/>
+          <w:sz w:val="20"/>
+          <w:szCs w:val="20"/>
+        </w:rPr>
+        <w:t xml:space="preserve"> sections to better contextualize our contribution.</w:t>
+      </w:r>
+      <w:r>
+        <w:rPr>
+          <w:rFonts w:ascii="Times New Roman" w:hAnsi="Times New Roman" w:cs="Times New Roman" w:hint="eastAsia"/>
+          <w:sz w:val="20"/>
+          <w:szCs w:val="20"/>
+        </w:rPr>
+        <w:t xml:space="preserve"> Changes including:</w:t>
+      </w:r>
+    </w:p>
+    <w:p>
+      <w:pPr>
+        <w:spacing w:after="120" w:line="228" w:lineRule="auto"/>
+        <w:ind w:leftChars="200" w:left="420"/>
+        <w:rPr>
+          <w:rFonts w:ascii="Times New Roman" w:hAnsi="Times New Roman" w:cs="Times New Roman" w:hint="eastAsia"/>
+          <w:sz w:val="20"/>
+          <w:szCs w:val="20"/>
+        </w:rPr>
+      </w:pPr>
+      <w:r>
+        <w:rPr>
+          <w:rFonts w:ascii="Times New Roman" w:hAnsi="Times New Roman" w:cs="Times New Roman"/>
+          <w:sz w:val="20"/>
+          <w:szCs w:val="20"/>
+        </w:rPr>
+        <w:t>“</w:t>
+      </w:r>
+      <w:r>
+        <w:rPr>
+          <w:rFonts w:ascii="Times New Roman" w:hAnsi="Times New Roman" w:cs="Times New Roman"/>
+          <w:sz w:val="20"/>
+          <w:szCs w:val="20"/>
+        </w:rPr>
+        <w:t>However, existing semantic communication methods often lack flexibility under dynamically changing wireless conditions. Most prior works either assume fixed SNR environments or rely on static encoding strategies, leading to suboptimal performance in real-world applications such as vehicular networks. These limitations motivate the need for adaptive semantic communication systems that respond to real-time channel variations with minimal latency and computation overhead.</w:t>
+      </w:r>
+      <w:r>
+        <w:rPr>
+          <w:rFonts w:ascii="Times New Roman" w:hAnsi="Times New Roman" w:cs="Times New Roman"/>
+          <w:sz w:val="20"/>
+          <w:szCs w:val="20"/>
+        </w:rPr>
+        <w:t>”</w:t>
+      </w:r>
+    </w:p>
+    <w:p>
+      <w:pPr>
+        <w:spacing w:after="120" w:line="228" w:lineRule="auto"/>
+        <w:ind w:leftChars="200" w:left="420"/>
+        <w:rPr>
+          <w:rFonts w:ascii="Times New Roman" w:hAnsi="Times New Roman" w:cs="Times New Roman"/>
+          <w:sz w:val="20"/>
+          <w:szCs w:val="20"/>
+        </w:rPr>
+      </w:pPr>
+      <w:r>
+        <w:rPr>
+          <w:rFonts w:ascii="Times New Roman" w:hAnsi="Times New Roman" w:cs="Times New Roman"/>
+          <w:sz w:val="20"/>
+          <w:szCs w:val="20"/>
+        </w:rPr>
+        <w:t>“</w:t>
+      </w:r>
+      <w:r>
+        <w:rPr>
+          <w:rFonts w:ascii="Times New Roman" w:hAnsi="Times New Roman" w:cs="Times New Roman" w:hint="eastAsia"/>
+          <w:sz w:val="20"/>
+          <w:szCs w:val="20"/>
+        </w:rPr>
+        <w:t xml:space="preserve">While previous approaches such as </w:t>
+      </w:r>
+      <w:proofErr w:type="spellStart"/>
+      <w:r>
+        <w:rPr>
+          <w:rFonts w:ascii="Times New Roman" w:hAnsi="Times New Roman" w:cs="Times New Roman" w:hint="eastAsia"/>
+          <w:sz w:val="20"/>
+          <w:szCs w:val="20"/>
+        </w:rPr>
+        <w:t>DeepSC</w:t>
+      </w:r>
+      <w:proofErr w:type="spellEnd"/>
+      <w:r>
+        <w:rPr>
+          <w:rFonts w:ascii="Times New Roman" w:hAnsi="Times New Roman" w:cs="Times New Roman" w:hint="eastAsia"/>
+          <w:sz w:val="20"/>
+          <w:szCs w:val="20"/>
+        </w:rPr>
+        <w:t xml:space="preserve"> [7] or attention-based schemes [8] have achieved semantic preservation, they either require high computational cost or operate under fixed SNR assumptions. Moreover, few works consider the integration of adaptive encoding strategies into vehicular networks, where SNR fluctuates rapidly due to mobility. This paper fills this gap by proposing a real-time, SNR-based adaptive encoding pipeline that selectively activates neural processing only when necessary, achieving efficiency and robustness under dynamic conditions.</w:t>
+      </w:r>
+      <w:r>
+        <w:rPr>
+          <w:rFonts w:ascii="Times New Roman" w:hAnsi="Times New Roman" w:cs="Times New Roman"/>
+          <w:sz w:val="20"/>
+          <w:szCs w:val="20"/>
+        </w:rPr>
+        <w:t>”</w:t>
+      </w:r>
+    </w:p>
+    <w:p>
+      <w:pPr>
+        <w:spacing w:after="120" w:line="228" w:lineRule="auto"/>
+        <w:rPr>
+          <w:rFonts w:ascii="Times New Roman" w:hAnsi="Times New Roman" w:cs="Times New Roman" w:hint="eastAsia"/>
+          <w:b/>
+          <w:bCs/>
+          <w:sz w:val="20"/>
+          <w:szCs w:val="20"/>
+        </w:rPr>
+      </w:pPr>
+      <w:r>
+        <w:rPr>
+          <w:rFonts w:ascii="Times New Roman" w:hAnsi="Times New Roman" w:cs="Times New Roman" w:hint="eastAsia"/>
+          <w:b/>
+          <w:bCs/>
+          <w:sz w:val="20"/>
+          <w:szCs w:val="20"/>
+        </w:rPr>
+        <w:t>Comment 2:</w:t>
+      </w:r>
+    </w:p>
+    <w:p>
+      <w:pPr>
+        <w:spacing w:after="120" w:line="228" w:lineRule="auto"/>
+        <w:rPr>
+          <w:rFonts w:ascii="Times New Roman" w:hAnsi="Times New Roman" w:cs="Times New Roman" w:hint="eastAsia"/>
+          <w:sz w:val="20"/>
+          <w:szCs w:val="20"/>
+        </w:rPr>
+      </w:pPr>
+      <w:r>
+        <w:rPr>
+          <w:rFonts w:ascii="Times New Roman" w:hAnsi="Times New Roman" w:cs="Times New Roman" w:hint="eastAsia"/>
+          <w:sz w:val="20"/>
+          <w:szCs w:val="20"/>
+        </w:rPr>
+        <w:t>“</w:t>
+      </w:r>
+      <w:r>
+        <w:rPr>
+          <w:rFonts w:ascii="Times New Roman" w:hAnsi="Times New Roman" w:cs="Times New Roman" w:hint="eastAsia"/>
+          <w:sz w:val="20"/>
+          <w:szCs w:val="20"/>
+        </w:rPr>
+        <w:t>The current related research section does not clearly explain the intrinsic connection between these studies and this paper's work, making it difficult to highlight the innovation of this paper.</w:t>
+      </w:r>
+      <w:r>
+        <w:rPr>
+          <w:rFonts w:ascii="Times New Roman" w:hAnsi="Times New Roman" w:cs="Times New Roman" w:hint="eastAsia"/>
+          <w:sz w:val="20"/>
+          <w:szCs w:val="20"/>
+        </w:rPr>
+        <w:t>”</w:t>
+      </w:r>
+    </w:p>
+    <w:p>
+      <w:pPr>
+        <w:spacing w:after="120" w:line="228" w:lineRule="auto"/>
+        <w:rPr>
+          <w:rFonts w:ascii="Times New Roman" w:hAnsi="Times New Roman" w:cs="Times New Roman" w:hint="eastAsia"/>
+          <w:b/>
+          <w:bCs/>
+          <w:sz w:val="20"/>
+          <w:szCs w:val="20"/>
+        </w:rPr>
+      </w:pPr>
+      <w:r>
+        <w:rPr>
+          <w:rFonts w:ascii="Times New Roman" w:hAnsi="Times New Roman" w:cs="Times New Roman" w:hint="eastAsia"/>
+          <w:b/>
+          <w:bCs/>
+          <w:sz w:val="20"/>
+          <w:szCs w:val="20"/>
+        </w:rPr>
+        <w:t>Response:</w:t>
+      </w:r>
+    </w:p>
+    <w:p>
+      <w:pPr>
+        <w:spacing w:after="120" w:line="228" w:lineRule="auto"/>
+        <w:rPr>
+          <w:rFonts w:ascii="Times New Roman" w:hAnsi="Times New Roman" w:cs="Times New Roman"/>
+          <w:sz w:val="20"/>
+          <w:szCs w:val="20"/>
+        </w:rPr>
+      </w:pPr>
+      <w:r>
+        <w:rPr>
+          <w:rFonts w:ascii="Times New Roman" w:hAnsi="Times New Roman" w:cs="Times New Roman" w:hint="eastAsia"/>
+          <w:sz w:val="20"/>
+          <w:szCs w:val="20"/>
+        </w:rPr>
+        <w:t>We appreciate this feedback. In response, we revised the Related Work section by</w:t>
+      </w:r>
+      <w:r>
+        <w:rPr>
+          <w:rFonts w:ascii="Times New Roman" w:hAnsi="Times New Roman" w:cs="Times New Roman" w:hint="eastAsia"/>
+          <w:sz w:val="20"/>
+          <w:szCs w:val="20"/>
+        </w:rPr>
+        <w:t xml:space="preserve"> e</w:t>
+      </w:r>
+      <w:r>
+        <w:rPr>
+          <w:rFonts w:ascii="Times New Roman" w:hAnsi="Times New Roman" w:cs="Times New Roman" w:hint="eastAsia"/>
+          <w:sz w:val="20"/>
+          <w:szCs w:val="20"/>
+        </w:rPr>
+        <w:t xml:space="preserve">xplicitly contrasting our method with prior efforts (e.g., </w:t>
+      </w:r>
+      <w:proofErr w:type="spellStart"/>
+      <w:r>
+        <w:rPr>
+          <w:rFonts w:ascii="Times New Roman" w:hAnsi="Times New Roman" w:cs="Times New Roman" w:hint="eastAsia"/>
+          <w:sz w:val="20"/>
+          <w:szCs w:val="20"/>
+        </w:rPr>
+        <w:t>DeepSC</w:t>
+      </w:r>
+      <w:proofErr w:type="spellEnd"/>
+      <w:r>
+        <w:rPr>
+          <w:rFonts w:ascii="Times New Roman" w:hAnsi="Times New Roman" w:cs="Times New Roman" w:hint="eastAsia"/>
+          <w:sz w:val="20"/>
+          <w:szCs w:val="20"/>
+        </w:rPr>
+        <w:t>, reinforcement learning-based schemes) to clarify the gap in dynamic, SNR-aware systems.</w:t>
+      </w:r>
+      <w:r>
+        <w:rPr>
+          <w:rFonts w:ascii="Times New Roman" w:hAnsi="Times New Roman" w:cs="Times New Roman" w:hint="eastAsia"/>
+          <w:sz w:val="20"/>
+          <w:szCs w:val="20"/>
+        </w:rPr>
+        <w:t xml:space="preserve"> </w:t>
+      </w:r>
+      <w:r>
+        <w:rPr>
+          <w:rFonts w:ascii="Times New Roman" w:hAnsi="Times New Roman" w:cs="Times New Roman" w:hint="eastAsia"/>
+          <w:sz w:val="20"/>
+          <w:szCs w:val="20"/>
+        </w:rPr>
+        <w:t>Adding summary remarks to each paragraph that link previous research to our proposed approach.</w:t>
+      </w:r>
+      <w:r>
+        <w:rPr>
+          <w:rFonts w:ascii="Times New Roman" w:hAnsi="Times New Roman" w:cs="Times New Roman" w:hint="eastAsia"/>
+          <w:sz w:val="20"/>
+          <w:szCs w:val="20"/>
+        </w:rPr>
+        <w:t xml:space="preserve"> </w:t>
+      </w:r>
+      <w:r>
+        <w:rPr>
+          <w:rFonts w:ascii="Times New Roman" w:hAnsi="Times New Roman" w:cs="Times New Roman" w:hint="eastAsia"/>
+          <w:sz w:val="20"/>
+          <w:szCs w:val="20"/>
+        </w:rPr>
+        <w:t>Highlighting that few existing studies address vehicular networks with fine-grained, SNR-based adaptation.</w:t>
+      </w:r>
+      <w:r>
+        <w:rPr>
+          <w:rFonts w:ascii="Times New Roman" w:hAnsi="Times New Roman" w:cs="Times New Roman" w:hint="eastAsia"/>
+          <w:sz w:val="20"/>
+          <w:szCs w:val="20"/>
+        </w:rPr>
+        <w:t xml:space="preserve"> </w:t>
+      </w:r>
+      <w:r>
+        <w:rPr>
+          <w:rFonts w:ascii="Times New Roman" w:hAnsi="Times New Roman" w:cs="Times New Roman" w:hint="eastAsia"/>
+          <w:sz w:val="20"/>
+          <w:szCs w:val="20"/>
+        </w:rPr>
+        <w:t>Changes including:</w:t>
+      </w:r>
+    </w:p>
+    <w:p>
+      <w:pPr>
+        <w:spacing w:after="120" w:line="228" w:lineRule="auto"/>
+        <w:ind w:leftChars="200" w:left="420"/>
+        <w:rPr>
+          <w:rFonts w:ascii="Times New Roman" w:hAnsi="Times New Roman" w:cs="Times New Roman"/>
+          <w:sz w:val="20"/>
+          <w:szCs w:val="20"/>
+        </w:rPr>
+      </w:pPr>
+      <w:r>
+        <w:rPr>
+          <w:rFonts w:ascii="Times New Roman" w:hAnsi="Times New Roman" w:cs="Times New Roman"/>
+          <w:sz w:val="20"/>
+          <w:szCs w:val="20"/>
+        </w:rPr>
+        <w:t>“</w:t>
+      </w:r>
+      <w:r>
+        <w:rPr>
+          <w:rFonts w:ascii="Times New Roman" w:hAnsi="Times New Roman" w:cs="Times New Roman" w:hint="eastAsia"/>
+          <w:sz w:val="20"/>
+          <w:szCs w:val="20"/>
+        </w:rPr>
+        <w:t>Unlike our method, which dynamically adjusts compression and denoising strategies based on real-time SNR feedback, [</w:t>
+      </w:r>
+      <w:r>
+        <w:rPr>
+          <w:rFonts w:ascii="Times New Roman" w:hAnsi="Times New Roman" w:cs="Times New Roman" w:hint="eastAsia"/>
+          <w:sz w:val="20"/>
+          <w:szCs w:val="20"/>
+        </w:rPr>
+        <w:t>1</w:t>
+      </w:r>
+      <w:r>
+        <w:rPr>
+          <w:rFonts w:ascii="Times New Roman" w:hAnsi="Times New Roman" w:cs="Times New Roman" w:hint="eastAsia"/>
+          <w:sz w:val="20"/>
+          <w:szCs w:val="20"/>
+        </w:rPr>
+        <w:t>] applies a fixed semantic encoding policy regardless of channel condition.</w:t>
+      </w:r>
+      <w:r>
+        <w:rPr>
+          <w:rFonts w:ascii="Times New Roman" w:hAnsi="Times New Roman" w:cs="Times New Roman"/>
+          <w:sz w:val="20"/>
+          <w:szCs w:val="20"/>
+        </w:rPr>
+        <w:t>”</w:t>
+      </w:r>
+    </w:p>
+    <w:p>
+      <w:pPr>
+        <w:spacing w:after="120" w:line="228" w:lineRule="auto"/>
+        <w:ind w:leftChars="200" w:left="420"/>
+        <w:rPr>
+          <w:rFonts w:ascii="Times New Roman" w:hAnsi="Times New Roman" w:cs="Times New Roman"/>
+          <w:sz w:val="20"/>
+          <w:szCs w:val="20"/>
+        </w:rPr>
+      </w:pPr>
+      <w:r>
+        <w:rPr>
+          <w:rFonts w:ascii="Times New Roman" w:hAnsi="Times New Roman" w:cs="Times New Roman"/>
+          <w:sz w:val="20"/>
+          <w:szCs w:val="20"/>
+        </w:rPr>
+        <w:t>“</w:t>
+      </w:r>
+      <w:r>
+        <w:rPr>
+          <w:rFonts w:ascii="Times New Roman" w:hAnsi="Times New Roman" w:cs="Times New Roman"/>
+          <w:sz w:val="20"/>
+          <w:szCs w:val="20"/>
+        </w:rPr>
+        <w:t>In summary, while prior work has explored semantic-aware coding or channel modeling separately, our contribution lies in tightly integrating these into a unified, adaptive framework tailored for vehicular networks.</w:t>
+      </w:r>
+      <w:r>
+        <w:rPr>
+          <w:rFonts w:ascii="Times New Roman" w:hAnsi="Times New Roman" w:cs="Times New Roman"/>
+          <w:sz w:val="20"/>
+          <w:szCs w:val="20"/>
+        </w:rPr>
+        <w:t>”</w:t>
+      </w:r>
+    </w:p>
+    <w:p>
+      <w:pPr>
+        <w:spacing w:after="120" w:line="228" w:lineRule="auto"/>
+        <w:rPr>
+          <w:rFonts w:ascii="Times New Roman" w:hAnsi="Times New Roman" w:cs="Times New Roman" w:hint="eastAsia"/>
+          <w:b/>
+          <w:bCs/>
+          <w:sz w:val="20"/>
+          <w:szCs w:val="20"/>
+        </w:rPr>
+      </w:pPr>
+      <w:r>
+        <w:rPr>
+          <w:rFonts w:ascii="Times New Roman" w:hAnsi="Times New Roman" w:cs="Times New Roman" w:hint="eastAsia"/>
+          <w:b/>
+          <w:bCs/>
+          <w:sz w:val="20"/>
+          <w:szCs w:val="20"/>
+        </w:rPr>
+        <w:t>Comment 3:</w:t>
+      </w:r>
+    </w:p>
+    <w:p>
+      <w:pPr>
+        <w:spacing w:after="120" w:line="228" w:lineRule="auto"/>
+        <w:rPr>
+          <w:rFonts w:ascii="Times New Roman" w:hAnsi="Times New Roman" w:cs="Times New Roman" w:hint="eastAsia"/>
+          <w:sz w:val="20"/>
+          <w:szCs w:val="20"/>
+        </w:rPr>
+      </w:pPr>
+      <w:r>
+        <w:rPr>
+          <w:rFonts w:ascii="Times New Roman" w:hAnsi="Times New Roman" w:cs="Times New Roman" w:hint="eastAsia"/>
+          <w:sz w:val="20"/>
+          <w:szCs w:val="20"/>
+        </w:rPr>
+        <w:t>“</w:t>
+      </w:r>
+      <w:r>
+        <w:rPr>
+          <w:rFonts w:ascii="Times New Roman" w:hAnsi="Times New Roman" w:cs="Times New Roman" w:hint="eastAsia"/>
+          <w:sz w:val="20"/>
+          <w:szCs w:val="20"/>
+        </w:rPr>
+        <w:t>The figure in the article is not clear, it is recommended to replace it with a clear figure.</w:t>
+      </w:r>
+      <w:r>
+        <w:rPr>
+          <w:rFonts w:ascii="Times New Roman" w:hAnsi="Times New Roman" w:cs="Times New Roman" w:hint="eastAsia"/>
+          <w:sz w:val="20"/>
+          <w:szCs w:val="20"/>
+        </w:rPr>
+        <w:t>”</w:t>
+      </w:r>
+    </w:p>
+    <w:p>
+      <w:pPr>
+        <w:spacing w:after="120" w:line="228" w:lineRule="auto"/>
+        <w:rPr>
+          <w:rFonts w:ascii="Times New Roman" w:hAnsi="Times New Roman" w:cs="Times New Roman" w:hint="eastAsia"/>
+          <w:b/>
+          <w:bCs/>
+          <w:sz w:val="20"/>
+          <w:szCs w:val="20"/>
+        </w:rPr>
+      </w:pPr>
+      <w:r>
+        <w:rPr>
+          <w:rFonts w:ascii="Times New Roman" w:hAnsi="Times New Roman" w:cs="Times New Roman" w:hint="eastAsia"/>
+          <w:b/>
+          <w:bCs/>
+          <w:sz w:val="20"/>
+          <w:szCs w:val="20"/>
+        </w:rPr>
+        <w:t>Response:</w:t>
+      </w:r>
+    </w:p>
+    <w:p>
+      <w:pPr>
+        <w:spacing w:after="120" w:line="228" w:lineRule="auto"/>
+        <w:rPr>
+          <w:rFonts w:ascii="Times New Roman" w:hAnsi="Times New Roman" w:cs="Times New Roman"/>
+          <w:sz w:val="20"/>
+          <w:szCs w:val="20"/>
+        </w:rPr>
+      </w:pPr>
+      <w:r>
+        <w:rPr>
+          <w:rFonts w:ascii="Times New Roman" w:hAnsi="Times New Roman" w:cs="Times New Roman" w:hint="eastAsia"/>
+          <w:sz w:val="20"/>
+          <w:szCs w:val="20"/>
+        </w:rPr>
+        <w:t>We have replaced all figures with high-resolution versions (at least 300 dpi) to ensure print quality and clear visual presentation.</w:t>
+      </w:r>
+    </w:p>
+    <w:p>
+      <w:pPr>
+        <w:spacing w:after="120" w:line="228" w:lineRule="auto"/>
+        <w:rPr>
+          <w:rFonts w:ascii="Times New Roman" w:hAnsi="Times New Roman" w:cs="Times New Roman" w:hint="eastAsia"/>
+          <w:b/>
+          <w:bCs/>
+          <w:sz w:val="20"/>
+          <w:szCs w:val="20"/>
+        </w:rPr>
+      </w:pPr>
+      <w:r>
+        <w:rPr>
+          <w:rFonts w:ascii="Times New Roman" w:hAnsi="Times New Roman" w:cs="Times New Roman" w:hint="eastAsia"/>
+          <w:b/>
+          <w:bCs/>
+          <w:sz w:val="20"/>
+          <w:szCs w:val="20"/>
+        </w:rPr>
+        <w:t>Comment 4:</w:t>
+      </w:r>
+    </w:p>
+    <w:p>
+      <w:pPr>
+        <w:spacing w:after="120" w:line="228" w:lineRule="auto"/>
+        <w:rPr>
+          <w:rFonts w:ascii="Times New Roman" w:hAnsi="Times New Roman" w:cs="Times New Roman" w:hint="eastAsia"/>
+          <w:sz w:val="20"/>
+          <w:szCs w:val="20"/>
+        </w:rPr>
+      </w:pPr>
+      <w:r>
+        <w:rPr>
+          <w:rFonts w:ascii="Times New Roman" w:hAnsi="Times New Roman" w:cs="Times New Roman" w:hint="eastAsia"/>
+          <w:sz w:val="20"/>
+          <w:szCs w:val="20"/>
+        </w:rPr>
+        <w:t>“</w:t>
+      </w:r>
+      <w:r>
+        <w:rPr>
+          <w:rFonts w:ascii="Times New Roman" w:hAnsi="Times New Roman" w:cs="Times New Roman" w:hint="eastAsia"/>
+          <w:sz w:val="20"/>
+          <w:szCs w:val="20"/>
+        </w:rPr>
+        <w:t>It is recommended to add core formulas and explain them so that readers can understand.</w:t>
+      </w:r>
+      <w:r>
+        <w:rPr>
+          <w:rFonts w:ascii="Times New Roman" w:hAnsi="Times New Roman" w:cs="Times New Roman" w:hint="eastAsia"/>
+          <w:sz w:val="20"/>
+          <w:szCs w:val="20"/>
+        </w:rPr>
+        <w:t>”</w:t>
+      </w:r>
+    </w:p>
+    <w:p>
+      <w:pPr>
+        <w:spacing w:after="120" w:line="228" w:lineRule="auto"/>
+        <w:rPr>
+          <w:rFonts w:ascii="Times New Roman" w:hAnsi="Times New Roman" w:cs="Times New Roman" w:hint="eastAsia"/>
+          <w:b/>
+          <w:bCs/>
+          <w:sz w:val="20"/>
+          <w:szCs w:val="20"/>
+        </w:rPr>
+      </w:pPr>
+      <w:r>
+        <w:rPr>
+          <w:rFonts w:ascii="Times New Roman" w:hAnsi="Times New Roman" w:cs="Times New Roman" w:hint="eastAsia"/>
+          <w:b/>
+          <w:bCs/>
+          <w:sz w:val="20"/>
+          <w:szCs w:val="20"/>
+        </w:rPr>
+        <w:t>Response:</w:t>
+      </w:r>
+    </w:p>
+    <w:p>
+      <w:pPr>
+        <w:spacing w:after="120" w:line="228" w:lineRule="auto"/>
+        <w:rPr>
+          <w:rFonts w:ascii="Times New Roman" w:hAnsi="Times New Roman" w:cs="Times New Roman"/>
+          <w:sz w:val="20"/>
+          <w:szCs w:val="20"/>
+        </w:rPr>
+      </w:pPr>
+      <w:r>
+        <w:rPr>
+          <w:rFonts w:ascii="Times New Roman" w:hAnsi="Times New Roman" w:cs="Times New Roman" w:hint="eastAsia"/>
+          <w:sz w:val="20"/>
+          <w:szCs w:val="20"/>
+        </w:rPr>
+        <w:t>We have now included three core formulas to clarify key components of our framework</w:t>
+      </w:r>
+      <w:r>
+        <w:rPr>
+          <w:rFonts w:ascii="Times New Roman" w:hAnsi="Times New Roman" w:cs="Times New Roman" w:hint="eastAsia"/>
+          <w:sz w:val="20"/>
+          <w:szCs w:val="20"/>
+        </w:rPr>
+        <w:t xml:space="preserve">, </w:t>
+      </w:r>
+      <w:r>
+        <w:rPr>
+          <w:rFonts w:ascii="Times New Roman" w:hAnsi="Times New Roman" w:cs="Times New Roman"/>
+          <w:sz w:val="20"/>
+          <w:szCs w:val="20"/>
+        </w:rPr>
+        <w:t>Compression rate</w:t>
+      </w:r>
+      <w:r>
+        <w:rPr>
+          <w:rFonts w:ascii="Times New Roman" w:hAnsi="Times New Roman" w:cs="Times New Roman" w:hint="eastAsia"/>
+          <w:sz w:val="20"/>
+          <w:szCs w:val="20"/>
+        </w:rPr>
+        <w:t xml:space="preserve">. </w:t>
+      </w:r>
+      <w:r>
+        <w:rPr>
+          <w:rFonts w:ascii="Times New Roman" w:hAnsi="Times New Roman" w:cs="Times New Roman" w:hint="eastAsia"/>
+          <w:sz w:val="20"/>
+          <w:szCs w:val="20"/>
+        </w:rPr>
+        <w:t>This quantifies the degree of dimensionality reduction in the encoder.</w:t>
+      </w:r>
+      <w:r>
+        <w:rPr>
+          <w:rFonts w:ascii="Times New Roman" w:hAnsi="Times New Roman" w:cs="Times New Roman" w:hint="eastAsia"/>
+          <w:sz w:val="20"/>
+          <w:szCs w:val="20"/>
+        </w:rPr>
+        <w:t xml:space="preserve"> </w:t>
+      </w:r>
+      <w:r>
+        <w:rPr>
+          <w:rFonts w:ascii="Times New Roman" w:hAnsi="Times New Roman" w:cs="Times New Roman"/>
+          <w:sz w:val="20"/>
+          <w:szCs w:val="20"/>
+        </w:rPr>
+        <w:t xml:space="preserve">Explanations for all formulas have been added in context within the manuscript </w:t>
+      </w:r>
+      <w:r>
+        <w:rPr>
+          <w:rFonts w:ascii="Times New Roman" w:hAnsi="Times New Roman" w:cs="Times New Roman"/>
+          <w:sz w:val="20"/>
+          <w:szCs w:val="20"/>
+        </w:rPr>
+        <w:lastRenderedPageBreak/>
+        <w:t>(Sections I and IV), providing readers with a clearer understanding of the system design and evaluation.</w:t>
+      </w:r>
+    </w:p>
+    <w:p>
+      <w:pPr>
+        <w:spacing w:after="120" w:line="228" w:lineRule="auto"/>
+        <w:rPr>
+          <w:rFonts w:ascii="Times New Roman" w:hAnsi="Times New Roman" w:cs="Times New Roman" w:hint="eastAsia"/>
+          <w:b/>
+          <w:bCs/>
+          <w:sz w:val="20"/>
+          <w:szCs w:val="20"/>
+        </w:rPr>
+      </w:pPr>
+      <w:r>
+        <w:rPr>
+          <w:rFonts w:ascii="Times New Roman" w:hAnsi="Times New Roman" w:cs="Times New Roman" w:hint="eastAsia"/>
+          <w:b/>
+          <w:bCs/>
+          <w:sz w:val="20"/>
+          <w:szCs w:val="20"/>
+        </w:rPr>
+        <w:t>Comment 5:</w:t>
+      </w:r>
+    </w:p>
+    <w:p>
+      <w:pPr>
+        <w:spacing w:after="120" w:line="228" w:lineRule="auto"/>
+        <w:rPr>
+          <w:rFonts w:ascii="Times New Roman" w:hAnsi="Times New Roman" w:cs="Times New Roman" w:hint="eastAsia"/>
+          <w:sz w:val="20"/>
+          <w:szCs w:val="20"/>
+        </w:rPr>
+      </w:pPr>
+      <w:r>
+        <w:rPr>
+          <w:rFonts w:ascii="Times New Roman" w:hAnsi="Times New Roman" w:cs="Times New Roman" w:hint="eastAsia"/>
+          <w:sz w:val="20"/>
+          <w:szCs w:val="20"/>
+        </w:rPr>
+        <w:t>“</w:t>
+      </w:r>
+      <w:r>
+        <w:rPr>
+          <w:rFonts w:ascii="Times New Roman" w:hAnsi="Times New Roman" w:cs="Times New Roman" w:hint="eastAsia"/>
+          <w:sz w:val="20"/>
+          <w:szCs w:val="20"/>
+        </w:rPr>
+        <w:t>The reference format in the article is not unified. It is recommended to unify the reference format.</w:t>
+      </w:r>
+      <w:r>
+        <w:rPr>
+          <w:rFonts w:ascii="Times New Roman" w:hAnsi="Times New Roman" w:cs="Times New Roman" w:hint="eastAsia"/>
+          <w:sz w:val="20"/>
+          <w:szCs w:val="20"/>
+        </w:rPr>
+        <w:t>”</w:t>
+      </w:r>
+    </w:p>
+    <w:p>
+      <w:pPr>
+        <w:spacing w:after="120" w:line="228" w:lineRule="auto"/>
+        <w:rPr>
+          <w:rFonts w:ascii="Times New Roman" w:hAnsi="Times New Roman" w:cs="Times New Roman" w:hint="eastAsia"/>
+          <w:b/>
+          <w:bCs/>
+          <w:sz w:val="20"/>
+          <w:szCs w:val="20"/>
+        </w:rPr>
+      </w:pPr>
+      <w:r>
+        <w:rPr>
+          <w:rFonts w:ascii="Times New Roman" w:hAnsi="Times New Roman" w:cs="Times New Roman" w:hint="eastAsia"/>
+          <w:b/>
+          <w:bCs/>
+          <w:sz w:val="20"/>
+          <w:szCs w:val="20"/>
+        </w:rPr>
+        <w:t>Response:</w:t>
+      </w:r>
+    </w:p>
+    <w:p>
+      <w:pPr>
+        <w:spacing w:after="120" w:line="228" w:lineRule="auto"/>
+        <w:rPr>
+          <w:rFonts w:ascii="Times New Roman" w:hAnsi="Times New Roman" w:cs="Times New Roman"/>
+          <w:sz w:val="20"/>
+          <w:szCs w:val="20"/>
+        </w:rPr>
+      </w:pPr>
+      <w:r>
+        <w:rPr>
+          <w:rFonts w:ascii="Times New Roman" w:hAnsi="Times New Roman" w:cs="Times New Roman" w:hint="eastAsia"/>
+          <w:sz w:val="20"/>
+          <w:szCs w:val="20"/>
+        </w:rPr>
+        <w:t>We have thoroughly revised the reference list and in-text citations to conform to the required format. All references now appear in numerical order based on first appearance in the text, and citation formats have been made consistent throughout the manuscript.</w:t>
+      </w:r>
+    </w:p>
+    <w:p>
+      <w:pPr>
+        <w:spacing w:after="120" w:line="228" w:lineRule="auto"/>
+        <w:rPr>
+          <w:rFonts w:ascii="Times New Roman" w:hAnsi="Times New Roman" w:cs="Times New Roman" w:hint="eastAsia"/>
+          <w:b/>
+          <w:bCs/>
+          <w:sz w:val="20"/>
+          <w:szCs w:val="20"/>
+        </w:rPr>
+      </w:pPr>
+      <w:r>
+        <w:rPr>
+          <w:rFonts w:ascii="Times New Roman" w:hAnsi="Times New Roman" w:cs="Times New Roman" w:hint="eastAsia"/>
+          <w:b/>
+          <w:bCs/>
+          <w:sz w:val="20"/>
+          <w:szCs w:val="20"/>
+        </w:rPr>
+        <w:t>Comment 6:</w:t>
+      </w:r>
+    </w:p>
+    <w:p>
+      <w:pPr>
+        <w:spacing w:after="120" w:line="228" w:lineRule="auto"/>
+        <w:rPr>
+          <w:rFonts w:ascii="Times New Roman" w:hAnsi="Times New Roman" w:cs="Times New Roman" w:hint="eastAsia"/>
+          <w:sz w:val="20"/>
+          <w:szCs w:val="20"/>
+        </w:rPr>
+      </w:pPr>
+      <w:r>
+        <w:rPr>
+          <w:rFonts w:ascii="Times New Roman" w:hAnsi="Times New Roman" w:cs="Times New Roman" w:hint="eastAsia"/>
+          <w:sz w:val="20"/>
+          <w:szCs w:val="20"/>
+        </w:rPr>
+        <w:t>“</w:t>
+      </w:r>
+      <w:r>
+        <w:rPr>
+          <w:rFonts w:ascii="Times New Roman" w:hAnsi="Times New Roman" w:cs="Times New Roman" w:hint="eastAsia"/>
+          <w:sz w:val="20"/>
+          <w:szCs w:val="20"/>
+        </w:rPr>
+        <w:t>The English expression of the paper is generally clear, but some sentences are somewhat lengthy. It is suggested to polish the language to improve the readability and professionalism of the article.</w:t>
+      </w:r>
+      <w:r>
+        <w:rPr>
+          <w:rFonts w:ascii="Times New Roman" w:hAnsi="Times New Roman" w:cs="Times New Roman" w:hint="eastAsia"/>
+          <w:sz w:val="20"/>
+          <w:szCs w:val="20"/>
+        </w:rPr>
+        <w:t>”</w:t>
+      </w:r>
+    </w:p>
+    <w:p>
+      <w:pPr>
+        <w:spacing w:after="120" w:line="228" w:lineRule="auto"/>
+        <w:rPr>
+          <w:rFonts w:ascii="Times New Roman" w:hAnsi="Times New Roman" w:cs="Times New Roman" w:hint="eastAsia"/>
+          <w:b/>
+          <w:bCs/>
+          <w:sz w:val="20"/>
+          <w:szCs w:val="20"/>
+        </w:rPr>
+      </w:pPr>
+      <w:r>
+        <w:rPr>
+          <w:rFonts w:ascii="Times New Roman" w:hAnsi="Times New Roman" w:cs="Times New Roman" w:hint="eastAsia"/>
+          <w:b/>
+          <w:bCs/>
+          <w:sz w:val="20"/>
+          <w:szCs w:val="20"/>
+        </w:rPr>
+        <w:t>Response:</w:t>
+      </w:r>
+    </w:p>
+    <w:p>
+      <w:pPr>
+        <w:spacing w:after="120" w:line="228" w:lineRule="auto"/>
+        <w:rPr>
+          <w:rFonts w:ascii="Times New Roman" w:hAnsi="Times New Roman" w:cs="Times New Roman" w:hint="eastAsia"/>
+          <w:sz w:val="20"/>
+          <w:szCs w:val="20"/>
+        </w:rPr>
+      </w:pPr>
+      <w:r>
+        <w:rPr>
+          <w:rFonts w:ascii="Times New Roman" w:hAnsi="Times New Roman" w:cs="Times New Roman" w:hint="eastAsia"/>
+          <w:sz w:val="20"/>
+          <w:szCs w:val="20"/>
+        </w:rPr>
+        <w:t>We have performed a comprehensive language polish across the manuscript. Improvements include:</w:t>
+      </w:r>
+      <w:r>
+        <w:rPr>
+          <w:rFonts w:ascii="Times New Roman" w:hAnsi="Times New Roman" w:cs="Times New Roman" w:hint="eastAsia"/>
+          <w:sz w:val="20"/>
+          <w:szCs w:val="20"/>
+        </w:rPr>
+        <w:t xml:space="preserve"> </w:t>
+      </w:r>
+      <w:r>
+        <w:rPr>
+          <w:rFonts w:ascii="Times New Roman" w:hAnsi="Times New Roman" w:cs="Times New Roman" w:hint="eastAsia"/>
+          <w:sz w:val="20"/>
+          <w:szCs w:val="20"/>
+        </w:rPr>
+        <w:t>Breaking up long or dense sentences for improved readability.</w:t>
+      </w:r>
+      <w:r>
+        <w:rPr>
+          <w:rFonts w:ascii="Times New Roman" w:hAnsi="Times New Roman" w:cs="Times New Roman" w:hint="eastAsia"/>
+          <w:sz w:val="20"/>
+          <w:szCs w:val="20"/>
+        </w:rPr>
+        <w:t xml:space="preserve"> </w:t>
+      </w:r>
+      <w:r>
+        <w:rPr>
+          <w:rFonts w:ascii="Times New Roman" w:hAnsi="Times New Roman" w:cs="Times New Roman" w:hint="eastAsia"/>
+          <w:sz w:val="20"/>
+          <w:szCs w:val="20"/>
+        </w:rPr>
+        <w:t>Replacing informal or repetitive phrasing with precise academic language.</w:t>
+      </w:r>
+      <w:r>
+        <w:rPr>
+          <w:rFonts w:ascii="Times New Roman" w:hAnsi="Times New Roman" w:cs="Times New Roman" w:hint="eastAsia"/>
+          <w:sz w:val="20"/>
+          <w:szCs w:val="20"/>
+        </w:rPr>
+        <w:t xml:space="preserve"> </w:t>
+      </w:r>
+      <w:r>
+        <w:rPr>
+          <w:rFonts w:ascii="Times New Roman" w:hAnsi="Times New Roman" w:cs="Times New Roman" w:hint="eastAsia"/>
+          <w:sz w:val="20"/>
+          <w:szCs w:val="20"/>
+        </w:rPr>
+        <w:t>Enhancing flow and coherence between technical sections.</w:t>
+      </w:r>
+      <w:r>
+        <w:rPr>
+          <w:rFonts w:ascii="Times New Roman" w:hAnsi="Times New Roman" w:cs="Times New Roman" w:hint="eastAsia"/>
+          <w:sz w:val="20"/>
+          <w:szCs w:val="20"/>
+        </w:rPr>
+        <w:t xml:space="preserve"> </w:t>
+      </w:r>
+      <w:r>
+        <w:rPr>
+          <w:rFonts w:ascii="Times New Roman" w:hAnsi="Times New Roman" w:cs="Times New Roman" w:hint="eastAsia"/>
+          <w:sz w:val="20"/>
+          <w:szCs w:val="20"/>
+        </w:rPr>
+        <w:t>For e</w:t>
+      </w:r>
+      <w:r>
+        <w:rPr>
+          <w:rFonts w:ascii="Times New Roman" w:hAnsi="Times New Roman" w:cs="Times New Roman" w:hint="eastAsia"/>
+          <w:sz w:val="20"/>
+          <w:szCs w:val="20"/>
+        </w:rPr>
+        <w:t>xample:</w:t>
+      </w:r>
+    </w:p>
+    <w:p>
+      <w:pPr>
+        <w:spacing w:after="120" w:line="228" w:lineRule="auto"/>
+        <w:ind w:leftChars="200" w:left="420"/>
+        <w:rPr>
+          <w:rFonts w:ascii="Times New Roman" w:hAnsi="Times New Roman" w:cs="Times New Roman" w:hint="eastAsia"/>
+          <w:sz w:val="20"/>
+          <w:szCs w:val="20"/>
+        </w:rPr>
+      </w:pPr>
+      <w:r>
+        <w:rPr>
+          <w:rFonts w:ascii="Times New Roman" w:hAnsi="Times New Roman" w:cs="Times New Roman" w:hint="eastAsia"/>
+          <w:sz w:val="20"/>
+          <w:szCs w:val="20"/>
+        </w:rPr>
+        <w:t xml:space="preserve">Original: </w:t>
+      </w:r>
+      <w:r>
+        <w:rPr>
+          <w:rFonts w:ascii="Times New Roman" w:hAnsi="Times New Roman" w:cs="Times New Roman" w:hint="eastAsia"/>
+          <w:sz w:val="20"/>
+          <w:szCs w:val="20"/>
+        </w:rPr>
+        <w:t>“</w:t>
+      </w:r>
+      <w:r>
+        <w:rPr>
+          <w:rFonts w:ascii="Times New Roman" w:hAnsi="Times New Roman" w:cs="Times New Roman" w:hint="eastAsia"/>
+          <w:sz w:val="20"/>
+          <w:szCs w:val="20"/>
+        </w:rPr>
+        <w:t>Even under aggressive compression and noisy channels, the adaptive semantic framework preserved key class information and delivered robust classification performance.</w:t>
+      </w:r>
+      <w:r>
+        <w:rPr>
+          <w:rFonts w:ascii="Times New Roman" w:hAnsi="Times New Roman" w:cs="Times New Roman" w:hint="eastAsia"/>
+          <w:sz w:val="20"/>
+          <w:szCs w:val="20"/>
+        </w:rPr>
+        <w:t>”</w:t>
+      </w:r>
+    </w:p>
+    <w:p>
+      <w:pPr>
+        <w:spacing w:after="120" w:line="228" w:lineRule="auto"/>
+        <w:ind w:leftChars="200" w:left="420"/>
+        <w:rPr>
+          <w:rFonts w:ascii="Times New Roman" w:hAnsi="Times New Roman" w:cs="Times New Roman"/>
+          <w:sz w:val="20"/>
+          <w:szCs w:val="20"/>
+        </w:rPr>
+      </w:pPr>
+      <w:r>
+        <w:rPr>
+          <w:rFonts w:ascii="Times New Roman" w:hAnsi="Times New Roman" w:cs="Times New Roman" w:hint="eastAsia"/>
+          <w:sz w:val="20"/>
+          <w:szCs w:val="20"/>
+        </w:rPr>
+        <w:t xml:space="preserve">Revised: </w:t>
+      </w:r>
+      <w:r>
+        <w:rPr>
+          <w:rFonts w:ascii="Times New Roman" w:hAnsi="Times New Roman" w:cs="Times New Roman" w:hint="eastAsia"/>
+          <w:sz w:val="20"/>
+          <w:szCs w:val="20"/>
+        </w:rPr>
+        <w:t>“</w:t>
+      </w:r>
+      <w:r>
+        <w:rPr>
+          <w:rFonts w:ascii="Times New Roman" w:hAnsi="Times New Roman" w:cs="Times New Roman" w:hint="eastAsia"/>
+          <w:sz w:val="20"/>
+          <w:szCs w:val="20"/>
+        </w:rPr>
+        <w:t>Despite high compression and significant channel noise, the adaptive framework successfully preserved essential class information and maintained strong classification accuracy.</w:t>
+      </w:r>
+      <w:r>
+        <w:rPr>
+          <w:rFonts w:ascii="Times New Roman" w:hAnsi="Times New Roman" w:cs="Times New Roman" w:hint="eastAsia"/>
+          <w:sz w:val="20"/>
+          <w:szCs w:val="20"/>
+        </w:rPr>
+        <w:t>”</w:t>
+      </w:r>
+    </w:p>
+    <w:p>
+      <w:pPr>
+        <w:spacing w:after="120" w:line="228" w:lineRule="auto"/>
+        <w:ind w:leftChars="200" w:left="420"/>
+        <w:rPr>
+          <w:rFonts w:ascii="Times New Roman" w:hAnsi="Times New Roman" w:cs="Times New Roman" w:hint="eastAsia"/>
+          <w:sz w:val="20"/>
+          <w:szCs w:val="20"/>
+        </w:rPr>
+      </w:pPr>
+      <w:r>
+        <w:rPr>
+          <w:rFonts w:ascii="Times New Roman" w:hAnsi="Times New Roman" w:cs="Times New Roman" w:hint="eastAsia"/>
+          <w:sz w:val="20"/>
+          <w:szCs w:val="20"/>
+        </w:rPr>
+        <w:t>Original: "The increasing demand for real-time communication in vehicular networks has exposed the limitations of traditional data transmission systems under varying channel conditions."</w:t>
+      </w:r>
+    </w:p>
+    <w:p>
+      <w:pPr>
+        <w:spacing w:after="120" w:line="228" w:lineRule="auto"/>
+        <w:ind w:leftChars="200" w:left="420"/>
+        <w:rPr>
+          <w:rFonts w:ascii="Times New Roman" w:hAnsi="Times New Roman" w:cs="Times New Roman" w:hint="eastAsia"/>
+          <w:sz w:val="20"/>
+          <w:szCs w:val="20"/>
+        </w:rPr>
+      </w:pPr>
+      <w:r>
+        <w:rPr>
+          <w:rFonts w:ascii="Times New Roman" w:hAnsi="Times New Roman" w:cs="Times New Roman" w:hint="eastAsia"/>
+          <w:sz w:val="20"/>
+          <w:szCs w:val="20"/>
+        </w:rPr>
+        <w:t>Revised: "Vehicular networks require real-time communication, but traditional systems struggle under fluctuating channel conditions."</w:t>
+      </w:r>
+    </w:p>
+    <w:p>
+      <w:pPr>
+        <w:spacing w:after="120" w:line="228" w:lineRule="auto"/>
+        <w:rPr>
+          <w:rFonts w:ascii="Times New Roman" w:hAnsi="Times New Roman" w:cs="Times New Roman"/>
+          <w:sz w:val="20"/>
+          <w:szCs w:val="20"/>
+        </w:rPr>
+      </w:pPr>
+    </w:p>
+    <w:p>
+      <w:pPr>
+        <w:spacing w:after="120" w:line="228" w:lineRule="auto"/>
+        <w:rPr>
+          <w:rFonts w:ascii="Times New Roman" w:hAnsi="Times New Roman" w:cs="Times New Roman" w:hint="eastAsia"/>
+          <w:sz w:val="20"/>
+          <w:szCs w:val="20"/>
+        </w:rPr>
+      </w:pPr>
+    </w:p>
+    <w:p>
+      <w:pPr>
+        <w:spacing w:after="120" w:line="228" w:lineRule="auto"/>
+        <w:rPr>
+          <w:rFonts w:ascii="Times New Roman" w:hAnsi="Times New Roman" w:cs="Times New Roman"/>
           <w:sz w:val="20"/>
           <w:szCs w:val="20"/>
         </w:rPr>
@@ -10398,17 +11994,17 @@
       <w:pPr>
         <w:spacing w:after="120" w:line="228" w:lineRule="auto"/>
         <w:rPr>
-          <w:rFonts w:ascii="Times New Roman" w:hAnsi="Times New Roman" w:cs="Times New Roman" w:hint="eastAsia"/>
-          <w:sz w:val="20"/>
-          <w:szCs w:val="20"/>
-        </w:rPr>
-      </w:pPr>
-    </w:p>
-    <w:p>
-      <w:pPr>
-        <w:spacing w:after="120" w:line="228" w:lineRule="auto"/>
-        <w:rPr>
-          <w:rFonts w:ascii="Times New Roman" w:hAnsi="Times New Roman" w:cs="Times New Roman" w:hint="eastAsia"/>
+          <w:rFonts w:ascii="Times New Roman" w:hAnsi="Times New Roman" w:cs="Times New Roman"/>
+          <w:sz w:val="20"/>
+          <w:szCs w:val="20"/>
+        </w:rPr>
+      </w:pPr>
+    </w:p>
+    <w:p>
+      <w:pPr>
+        <w:spacing w:after="120" w:line="228" w:lineRule="auto"/>
+        <w:rPr>
+          <w:rFonts w:ascii="Times New Roman" w:hAnsi="Times New Roman" w:cs="Times New Roman"/>
           <w:sz w:val="20"/>
           <w:szCs w:val="20"/>
         </w:rPr>
@@ -10426,7 +12022,7 @@
       <w:pPr>
         <w:spacing w:after="120" w:line="228" w:lineRule="auto"/>
         <w:rPr>
-          <w:rFonts w:ascii="Times New Roman" w:hAnsi="Times New Roman" w:cs="Times New Roman" w:hint="eastAsia"/>
+          <w:rFonts w:ascii="Times New Roman" w:hAnsi="Times New Roman" w:cs="Times New Roman"/>
           <w:sz w:val="20"/>
           <w:szCs w:val="20"/>
         </w:rPr>
@@ -10454,7 +12050,7 @@
       <w:pPr>
         <w:spacing w:after="120" w:line="228" w:lineRule="auto"/>
         <w:rPr>
-          <w:rFonts w:ascii="Times New Roman" w:hAnsi="Times New Roman" w:cs="Times New Roman" w:hint="eastAsia"/>
+          <w:rFonts w:ascii="Times New Roman" w:hAnsi="Times New Roman" w:cs="Times New Roman"/>
           <w:sz w:val="20"/>
           <w:szCs w:val="20"/>
         </w:rPr>
@@ -10491,7 +12087,7 @@
         <w:spacing w:after="120" w:line="228" w:lineRule="auto"/>
         <w:ind w:firstLine="289"/>
         <w:rPr>
-          <w:rFonts w:ascii="Times New Roman" w:hAnsi="Times New Roman" w:cs="Times New Roman" w:hint="eastAsia"/>
+          <w:rFonts w:ascii="Times New Roman" w:hAnsi="Times New Roman" w:cs="Times New Roman"/>
           <w:sz w:val="20"/>
           <w:szCs w:val="20"/>
         </w:rPr>
@@ -11707,4 +13303,16 @@
     </a:ext>
   </a:extLst>
 </a:theme>
+</file>
+
+<file path=customXml/item1.xml><?xml version="1.0" encoding="utf-8"?>
+<b:Sources xmlns:b="http://schemas.openxmlformats.org/officeDocument/2006/bibliography" xmlns="http://schemas.openxmlformats.org/officeDocument/2006/bibliography" SelectedStyle="\APASixthEditionOfficeOnline.xsl" StyleName="APA" Version="6"/>
+</file>
+
+<file path=customXml/itemProps1.xml><?xml version="1.0" encoding="utf-8"?>
+<ds:datastoreItem xmlns:ds="http://schemas.openxmlformats.org/officeDocument/2006/customXml" ds:itemID="{C0609E21-6B82-42FA-BCA2-8E7D94B27F82}">
+  <ds:schemaRefs>
+    <ds:schemaRef ds:uri="http://schemas.openxmlformats.org/officeDocument/2006/bibliography"/>
+  </ds:schemaRefs>
+</ds:datastoreItem>
 </file>
</xml_diff>